<commit_message>
updated description of search
</commit_message>
<xml_diff>
--- a/project.docx
+++ b/project.docx
@@ -1,6 +1,6 @@
 
 <file path=word/document.xml><?xml version="1.0" encoding="utf-8"?>
-<w:document xmlns:wpc="http://schemas.microsoft.com/office/word/2010/wordprocessingCanvas" xmlns:mo="http://schemas.microsoft.com/office/mac/office/2008/main" xmlns:mc="http://schemas.openxmlformats.org/markup-compatibility/2006" xmlns:mv="urn:schemas-microsoft-com:mac:vml" xmlns:o="urn:schemas-microsoft-com:office:office" xmlns:r="http://schemas.openxmlformats.org/officeDocument/2006/relationships" xmlns:m="http://schemas.openxmlformats.org/officeDocument/2006/math" xmlns:v="urn:schemas-microsoft-com:vml" xmlns:wp14="http://schemas.microsoft.com/office/word/2010/wordprocessingDrawing" xmlns:wp="http://schemas.openxmlformats.org/drawingml/2006/wordprocessingDrawing" xmlns:w10="urn:schemas-microsoft-com:office:word" xmlns:w="http://schemas.openxmlformats.org/wordprocessingml/2006/main" xmlns:w14="http://schemas.microsoft.com/office/word/2010/wordml" xmlns:wpg="http://schemas.microsoft.com/office/word/2010/wordprocessingGroup" xmlns:wpi="http://schemas.microsoft.com/office/word/2010/wordprocessingInk" xmlns:wne="http://schemas.microsoft.com/office/word/2006/wordml" xmlns:wps="http://schemas.microsoft.com/office/word/2010/wordprocessingShape" mc:Ignorable="w14 wp14">
+<w:document xmlns:wpc="http://schemas.microsoft.com/office/word/2010/wordprocessingCanvas" xmlns:mc="http://schemas.openxmlformats.org/markup-compatibility/2006" xmlns:o="urn:schemas-microsoft-com:office:office" xmlns:r="http://schemas.openxmlformats.org/officeDocument/2006/relationships" xmlns:m="http://schemas.openxmlformats.org/officeDocument/2006/math" xmlns:v="urn:schemas-microsoft-com:vml" xmlns:wp14="http://schemas.microsoft.com/office/word/2010/wordprocessingDrawing" xmlns:wp="http://schemas.openxmlformats.org/drawingml/2006/wordprocessingDrawing" xmlns:w10="urn:schemas-microsoft-com:office:word" xmlns:w="http://schemas.openxmlformats.org/wordprocessingml/2006/main" xmlns:w14="http://schemas.microsoft.com/office/word/2010/wordml" xmlns:w15="http://schemas.microsoft.com/office/word/2012/wordml" xmlns:wpg="http://schemas.microsoft.com/office/word/2010/wordprocessingGroup" xmlns:wpi="http://schemas.microsoft.com/office/word/2010/wordprocessingInk" xmlns:wne="http://schemas.microsoft.com/office/word/2006/wordml" xmlns:wps="http://schemas.microsoft.com/office/word/2010/wordprocessingShape" mc:Ignorable="w14 w15 wp14">
   <w:body>
     <w:p>
       <w:r>
@@ -14,13 +14,8 @@
       <w:r>
         <w:t xml:space="preserve">Исполнители: Арыков Никита(13222), </w:t>
       </w:r>
-      <w:proofErr w:type="spellStart"/>
-      <w:r>
-        <w:t>Ходорченко</w:t>
-      </w:r>
-      <w:proofErr w:type="spellEnd"/>
-      <w:r>
-        <w:t xml:space="preserve"> Антон</w:t>
+      <w:r>
+        <w:t>Ходорченко Антон</w:t>
       </w:r>
       <w:r>
         <w:t xml:space="preserve"> </w:t>
@@ -33,10 +28,10 @@
       </w:r>
     </w:p>
     <w:p>
-      <w:hyperlink r:id="rId8" w:history="1">
+      <w:hyperlink r:id="rId7" w:history="1">
         <w:r>
           <w:rPr>
-            <w:rStyle w:val="Hyperlink"/>
+            <w:rStyle w:val="a8"/>
           </w:rPr>
           <w:t>http://ccfit.nsu.ru/~shadow/DT6/course_tasks/s_expressions.html</w:t>
         </w:r>
@@ -45,7 +40,7 @@
     <w:p/>
     <w:p>
       <w:pPr>
-        <w:pStyle w:val="Heading1"/>
+        <w:pStyle w:val="1"/>
       </w:pPr>
       <w:r>
         <w:t>Описание задачи</w:t>
@@ -53,7 +48,7 @@
     </w:p>
     <w:p>
       <w:pPr>
-        <w:pStyle w:val="Heading2"/>
+        <w:pStyle w:val="2"/>
       </w:pPr>
       <w:r>
         <w:t xml:space="preserve">Формат данных </w:t>
@@ -69,483 +64,368 @@
       <w:r>
         <w:rPr>
           <w:u w:val="single"/>
-          <w:lang w:val="en-US"/>
         </w:rPr>
         <w:t>:</w:t>
       </w:r>
       <w:r>
-        <w:rPr>
-          <w:lang w:val="en-US"/>
-        </w:rPr>
         <w:t xml:space="preserve"> </w:t>
       </w:r>
       <w:r>
-        <w:t xml:space="preserve">Определите формат представления данных с древовидной структурой в виде S-выражений. В качестве семантической основы рекомендуется рассмотреть форматы XML и/или JSON. Допускается использование как классических S-выражений, так и расширенных, используемых в языке </w:t>
-      </w:r>
-      <w:proofErr w:type="spellStart"/>
-      <w:r>
-        <w:t>Clojure</w:t>
-      </w:r>
-      <w:proofErr w:type="spellEnd"/>
+        <w:t>Определите формат представления данных с древовидной структурой в виде S-выражений. В качестве семантической основы рекомендуется рассмотреть форматы XML и/или JSON. Допускается использование как классических S-выражений, так и расширенных, используемых в языке Clojure.</w:t>
+      </w:r>
+    </w:p>
+    <w:p>
+      <w:pPr>
+        <w:rPr>
+          <w:u w:val="single"/>
+        </w:rPr>
+      </w:pPr>
+      <w:r>
+        <w:rPr>
+          <w:u w:val="single"/>
+        </w:rPr>
+        <w:t>Подход к решение</w:t>
+      </w:r>
+      <w:r>
+        <w:rPr>
+          <w:u w:val="single"/>
+        </w:rPr>
+        <w:t>:</w:t>
+      </w:r>
+    </w:p>
+    <w:p>
+      <w:r>
+        <w:t xml:space="preserve">В качестве семантической основы выбран формат </w:t>
+      </w:r>
+      <w:r>
+        <w:rPr>
+          <w:lang w:val="en-US"/>
+        </w:rPr>
+        <w:t>XML</w:t>
+      </w:r>
+      <w:r>
+        <w:t>(</w:t>
+      </w:r>
+      <w:r>
+        <w:rPr>
+          <w:lang w:val="en-US"/>
+        </w:rPr>
+        <w:t>SXML</w:t>
+      </w:r>
+      <w:r>
+        <w:t>)</w:t>
+      </w:r>
       <w:r>
         <w:t>.</w:t>
       </w:r>
-      <w:bookmarkStart w:id="0" w:name="_GoBack"/>
-      <w:bookmarkEnd w:id="0"/>
-    </w:p>
-    <w:p>
-      <w:pPr>
-        <w:rPr>
-          <w:u w:val="single"/>
-          <w:lang w:val="en-US"/>
-        </w:rPr>
-      </w:pPr>
-      <w:r>
-        <w:rPr>
-          <w:u w:val="single"/>
-        </w:rPr>
-        <w:t>Подход к решение</w:t>
-      </w:r>
-      <w:r>
-        <w:rPr>
-          <w:u w:val="single"/>
-          <w:lang w:val="en-US"/>
-        </w:rPr>
-        <w:t>:</w:t>
-      </w:r>
-    </w:p>
-    <w:p>
-      <w:r>
-        <w:t xml:space="preserve">В качестве семантической основы выбран формат </w:t>
-      </w:r>
-      <w:r>
-        <w:rPr>
-          <w:lang w:val="en-US"/>
-        </w:rPr>
+    </w:p>
+    <w:p>
+      <w:r>
+        <w:t xml:space="preserve">Пример трансформации данных из </w:t>
+      </w:r>
+      <w:r>
         <w:t>XML</w:t>
       </w:r>
       <w:r>
-        <w:rPr>
-          <w:lang w:val="en-US"/>
-        </w:rPr>
-        <w:t>(SXML)</w:t>
-      </w:r>
-      <w:r>
-        <w:t>.</w:t>
-      </w:r>
-    </w:p>
-    <w:p>
-      <w:r>
-        <w:t xml:space="preserve">Пример трансформации данных из </w:t>
-      </w:r>
-      <w:r>
-        <w:t>XML</w:t>
-      </w:r>
-      <w:r>
         <w:t xml:space="preserve"> формата - в формат S-выражений проекта </w:t>
       </w:r>
     </w:p>
     <w:p>
-      <w:r>
-        <w:t>&lt;</w:t>
-      </w:r>
-      <w:proofErr w:type="spellStart"/>
-      <w:r>
-        <w:t>fruits</w:t>
-      </w:r>
-      <w:proofErr w:type="spellEnd"/>
-      <w:r>
-        <w:t>&gt;</w:t>
-      </w:r>
-    </w:p>
-    <w:p>
-      <w:r>
-        <w:t xml:space="preserve"> &lt;</w:t>
-      </w:r>
-      <w:proofErr w:type="spellStart"/>
-      <w:r>
-        <w:t>fruit</w:t>
-      </w:r>
-      <w:proofErr w:type="spellEnd"/>
-      <w:r>
-        <w:t xml:space="preserve"> </w:t>
-      </w:r>
-      <w:proofErr w:type="spellStart"/>
-      <w:r>
-        <w:t>weight</w:t>
-      </w:r>
-      <w:proofErr w:type="spellEnd"/>
-      <w:r>
-        <w:t xml:space="preserve">="5" </w:t>
-      </w:r>
-      <w:proofErr w:type="spellStart"/>
-      <w:r>
-        <w:t>fresh</w:t>
-      </w:r>
-      <w:proofErr w:type="spellEnd"/>
-      <w:r>
-        <w:t>="</w:t>
-      </w:r>
-      <w:proofErr w:type="spellStart"/>
-      <w:r>
-        <w:t>true</w:t>
-      </w:r>
-      <w:proofErr w:type="spellEnd"/>
-      <w:r>
-        <w:t>"&gt;</w:t>
-      </w:r>
-    </w:p>
-    <w:p>
-      <w:r>
-        <w:t xml:space="preserve">   &lt;</w:t>
-      </w:r>
-      <w:proofErr w:type="spellStart"/>
-      <w:r>
-        <w:t>name</w:t>
-      </w:r>
-      <w:proofErr w:type="spellEnd"/>
-      <w:r>
-        <w:t>&gt;</w:t>
-      </w:r>
-      <w:proofErr w:type="spellStart"/>
-      <w:r>
+      <w:pPr>
+        <w:rPr>
+          <w:lang w:val="en-US"/>
+        </w:rPr>
+      </w:pPr>
+      <w:r>
+        <w:rPr>
+          <w:lang w:val="en-US"/>
+        </w:rPr>
+        <w:t>&lt;fruits&gt;</w:t>
+      </w:r>
+    </w:p>
+    <w:p>
+      <w:pPr>
+        <w:rPr>
+          <w:lang w:val="en-US"/>
+        </w:rPr>
+      </w:pPr>
+      <w:r>
+        <w:rPr>
+          <w:lang w:val="en-US"/>
+        </w:rPr>
+        <w:t xml:space="preserve"> &lt;fruit weight="5" fresh="true"&gt;</w:t>
+      </w:r>
+    </w:p>
+    <w:p>
+      <w:pPr>
+        <w:rPr>
+          <w:lang w:val="en-US"/>
+        </w:rPr>
+      </w:pPr>
+      <w:r>
+        <w:rPr>
+          <w:lang w:val="en-US"/>
+        </w:rPr>
+        <w:t xml:space="preserve">   &lt;name&gt;apple&lt;/name&gt;</w:t>
+      </w:r>
+    </w:p>
+    <w:p>
+      <w:pPr>
+        <w:rPr>
+          <w:lang w:val="en-US"/>
+        </w:rPr>
+      </w:pPr>
+      <w:r>
+        <w:rPr>
+          <w:lang w:val="en-US"/>
+        </w:rPr>
+        <w:t xml:space="preserve">   &lt;color&gt;green&lt;/color&gt;</w:t>
+      </w:r>
+    </w:p>
+    <w:p>
+      <w:pPr>
+        <w:rPr>
+          <w:lang w:val="en-US"/>
+        </w:rPr>
+      </w:pPr>
+      <w:r>
+        <w:rPr>
+          <w:lang w:val="en-US"/>
+        </w:rPr>
+        <w:t xml:space="preserve"> &lt;/fruit&gt;</w:t>
+      </w:r>
+    </w:p>
+    <w:p>
+      <w:pPr>
+        <w:rPr>
+          <w:lang w:val="en-US"/>
+        </w:rPr>
+      </w:pPr>
+      <w:r>
+        <w:rPr>
+          <w:lang w:val="en-US"/>
+        </w:rPr>
+        <w:t xml:space="preserve"> &lt;fruit amount="20"&gt;</w:t>
+      </w:r>
+    </w:p>
+    <w:p>
+      <w:pPr>
+        <w:rPr>
+          <w:lang w:val="en-US"/>
+        </w:rPr>
+      </w:pPr>
+      <w:r>
+        <w:rPr>
+          <w:lang w:val="en-US"/>
+        </w:rPr>
+        <w:t xml:space="preserve">   &lt;name&gt;orange&lt;/name&gt;</w:t>
+      </w:r>
+    </w:p>
+    <w:p>
+      <w:pPr>
+        <w:rPr>
+          <w:lang w:val="en-US"/>
+        </w:rPr>
+      </w:pPr>
+      <w:r>
+        <w:rPr>
+          <w:lang w:val="en-US"/>
+        </w:rPr>
+        <w:t xml:space="preserve">   &lt;color&gt;orange&lt;/color&gt;</w:t>
+      </w:r>
+    </w:p>
+    <w:p>
+      <w:pPr>
+        <w:rPr>
+          <w:lang w:val="en-US"/>
+        </w:rPr>
+      </w:pPr>
+      <w:r>
+        <w:rPr>
+          <w:lang w:val="en-US"/>
+        </w:rPr>
+        <w:t xml:space="preserve"> &lt;/fruit&gt;</w:t>
+      </w:r>
+    </w:p>
+    <w:p>
+      <w:pPr>
+        <w:rPr>
+          <w:lang w:val="en-US"/>
+        </w:rPr>
+      </w:pPr>
+      <w:r>
+        <w:rPr>
+          <w:lang w:val="en-US"/>
+        </w:rPr>
+        <w:t>&lt;/fruits&gt;</w:t>
+      </w:r>
+    </w:p>
+    <w:p>
+      <w:pPr>
+        <w:rPr>
+          <w:lang w:val="en-US"/>
+        </w:rPr>
+      </w:pPr>
+    </w:p>
+    <w:p>
+      <w:pPr>
+        <w:rPr>
+          <w:lang w:val="en-US"/>
+        </w:rPr>
+      </w:pPr>
+      <w:r>
+        <w:rPr>
+          <w:lang w:val="en-US"/>
+        </w:rPr>
+        <w:t>(fruits</w:t>
+      </w:r>
+    </w:p>
+    <w:p>
+      <w:pPr>
+        <w:rPr>
+          <w:lang w:val="en-US"/>
+        </w:rPr>
+      </w:pPr>
+      <w:r>
+        <w:rPr>
+          <w:lang w:val="en-US"/>
+        </w:rPr>
+        <w:t xml:space="preserve">  (fruit (% (fresh true) (weight 5))</w:t>
+      </w:r>
+    </w:p>
+    <w:p>
+      <w:pPr>
+        <w:rPr>
+          <w:lang w:val="en-US"/>
+        </w:rPr>
+      </w:pPr>
+      <w:r>
+        <w:rPr>
+          <w:lang w:val="en-US"/>
+        </w:rPr>
+        <w:t xml:space="preserve">    (name </w:t>
+      </w:r>
+      <w:r>
+        <w:rPr>
+          <w:lang w:val="en-US"/>
+        </w:rPr>
+        <w:t>«</w:t>
+      </w:r>
+      <w:r>
+        <w:rPr>
+          <w:lang w:val="en-US"/>
+        </w:rPr>
         <w:t>apple</w:t>
       </w:r>
-      <w:proofErr w:type="spellEnd"/>
-      <w:r>
-        <w:t>&lt;/</w:t>
-      </w:r>
-      <w:proofErr w:type="spellStart"/>
-      <w:r>
-        <w:t>name</w:t>
-      </w:r>
-      <w:proofErr w:type="spellEnd"/>
-      <w:r>
-        <w:t>&gt;</w:t>
-      </w:r>
-    </w:p>
-    <w:p>
-      <w:r>
-        <w:t xml:space="preserve">   &lt;</w:t>
-      </w:r>
-      <w:proofErr w:type="spellStart"/>
-      <w:r>
-        <w:t>color</w:t>
-      </w:r>
-      <w:proofErr w:type="spellEnd"/>
-      <w:r>
-        <w:t>&gt;</w:t>
-      </w:r>
-      <w:proofErr w:type="spellStart"/>
-      <w:r>
+      <w:r>
+        <w:rPr>
+          <w:lang w:val="en-US"/>
+        </w:rPr>
+        <w:t>»</w:t>
+      </w:r>
+      <w:r>
+        <w:rPr>
+          <w:lang w:val="en-US"/>
+        </w:rPr>
+        <w:t>)</w:t>
+      </w:r>
+    </w:p>
+    <w:p>
+      <w:pPr>
+        <w:rPr>
+          <w:lang w:val="en-US"/>
+        </w:rPr>
+      </w:pPr>
+      <w:r>
+        <w:rPr>
+          <w:lang w:val="en-US"/>
+        </w:rPr>
+        <w:t xml:space="preserve">    (color </w:t>
+      </w:r>
+      <w:r>
+        <w:rPr>
+          <w:lang w:val="en-US"/>
+        </w:rPr>
+        <w:t>«</w:t>
+      </w:r>
+      <w:r>
+        <w:rPr>
+          <w:lang w:val="en-US"/>
+        </w:rPr>
         <w:t>green</w:t>
       </w:r>
-      <w:proofErr w:type="spellEnd"/>
-      <w:r>
-        <w:t>&lt;/</w:t>
-      </w:r>
-      <w:proofErr w:type="spellStart"/>
-      <w:r>
-        <w:t>color</w:t>
-      </w:r>
-      <w:proofErr w:type="spellEnd"/>
-      <w:r>
-        <w:t>&gt;</w:t>
-      </w:r>
-    </w:p>
-    <w:p>
-      <w:r>
-        <w:t xml:space="preserve"> &lt;/</w:t>
-      </w:r>
-      <w:proofErr w:type="spellStart"/>
-      <w:r>
-        <w:t>fruit</w:t>
-      </w:r>
-      <w:proofErr w:type="spellEnd"/>
-      <w:r>
-        <w:t>&gt;</w:t>
-      </w:r>
-    </w:p>
-    <w:p>
-      <w:r>
-        <w:t xml:space="preserve"> &lt;</w:t>
-      </w:r>
-      <w:proofErr w:type="spellStart"/>
-      <w:r>
-        <w:t>fruit</w:t>
-      </w:r>
-      <w:proofErr w:type="spellEnd"/>
-      <w:r>
-        <w:t xml:space="preserve"> </w:t>
-      </w:r>
-      <w:proofErr w:type="spellStart"/>
-      <w:r>
-        <w:t>amount</w:t>
-      </w:r>
-      <w:proofErr w:type="spellEnd"/>
-      <w:r>
-        <w:t>="20"&gt;</w:t>
-      </w:r>
-    </w:p>
-    <w:p>
-      <w:r>
-        <w:t xml:space="preserve">   &lt;</w:t>
-      </w:r>
-      <w:proofErr w:type="spellStart"/>
-      <w:r>
-        <w:t>name</w:t>
-      </w:r>
-      <w:proofErr w:type="spellEnd"/>
-      <w:r>
-        <w:t>&gt;</w:t>
-      </w:r>
-      <w:proofErr w:type="spellStart"/>
+      <w:r>
+        <w:rPr>
+          <w:lang w:val="en-US"/>
+        </w:rPr>
+        <w:t>»</w:t>
+      </w:r>
+      <w:r>
+        <w:rPr>
+          <w:lang w:val="en-US"/>
+        </w:rPr>
+        <w:t>)</w:t>
+      </w:r>
+    </w:p>
+    <w:p>
+      <w:pPr>
+        <w:rPr>
+          <w:lang w:val="en-US"/>
+        </w:rPr>
+      </w:pPr>
+      <w:r>
+        <w:rPr>
+          <w:lang w:val="en-US"/>
+        </w:rPr>
+        <w:t xml:space="preserve">  )</w:t>
+      </w:r>
+    </w:p>
+    <w:p>
+      <w:pPr>
+        <w:rPr>
+          <w:lang w:val="en-US"/>
+        </w:rPr>
+      </w:pPr>
+      <w:r>
+        <w:rPr>
+          <w:lang w:val="en-US"/>
+        </w:rPr>
+        <w:t xml:space="preserve">  (fruit (% (amount 20))</w:t>
+      </w:r>
+    </w:p>
+    <w:p>
+      <w:r>
+        <w:rPr>
+          <w:lang w:val="en-US"/>
+        </w:rPr>
+        <w:t xml:space="preserve">    </w:t>
+      </w:r>
+      <w:r>
+        <w:t xml:space="preserve">(name </w:t>
+      </w:r>
+      <w:r>
+        <w:t>«</w:t>
+      </w:r>
       <w:r>
         <w:t>orange</w:t>
       </w:r>
-      <w:proofErr w:type="spellEnd"/>
-      <w:r>
-        <w:t>&lt;/</w:t>
-      </w:r>
-      <w:proofErr w:type="spellStart"/>
-      <w:r>
-        <w:t>name</w:t>
-      </w:r>
-      <w:proofErr w:type="spellEnd"/>
-      <w:r>
-        <w:t>&gt;</w:t>
-      </w:r>
-    </w:p>
-    <w:p>
-      <w:r>
-        <w:t xml:space="preserve">   &lt;</w:t>
-      </w:r>
-      <w:proofErr w:type="spellStart"/>
-      <w:r>
-        <w:t>color</w:t>
-      </w:r>
-      <w:proofErr w:type="spellEnd"/>
-      <w:r>
-        <w:t>&gt;</w:t>
-      </w:r>
-      <w:proofErr w:type="spellStart"/>
+      <w:r>
+        <w:t>»</w:t>
+      </w:r>
+      <w:r>
+        <w:t>)</w:t>
+      </w:r>
+    </w:p>
+    <w:p>
+      <w:r>
+        <w:t xml:space="preserve">    (color </w:t>
+      </w:r>
+      <w:r>
+        <w:t>«</w:t>
+      </w:r>
       <w:r>
         <w:t>orange</w:t>
       </w:r>
-      <w:proofErr w:type="spellEnd"/>
-      <w:r>
-        <w:t>&lt;/</w:t>
-      </w:r>
-      <w:proofErr w:type="spellStart"/>
-      <w:r>
-        <w:t>color</w:t>
-      </w:r>
-      <w:proofErr w:type="spellEnd"/>
-      <w:r>
-        <w:t>&gt;</w:t>
-      </w:r>
-    </w:p>
-    <w:p>
-      <w:r>
-        <w:t xml:space="preserve"> &lt;/</w:t>
-      </w:r>
-      <w:proofErr w:type="spellStart"/>
-      <w:r>
-        <w:t>fruit</w:t>
-      </w:r>
-      <w:proofErr w:type="spellEnd"/>
-      <w:r>
-        <w:t>&gt;</w:t>
-      </w:r>
-    </w:p>
-    <w:p>
-      <w:r>
-        <w:t>&lt;/</w:t>
-      </w:r>
-      <w:proofErr w:type="spellStart"/>
-      <w:r>
-        <w:t>fruits</w:t>
-      </w:r>
-      <w:proofErr w:type="spellEnd"/>
-      <w:r>
-        <w:t>&gt;</w:t>
-      </w:r>
-    </w:p>
-    <w:p/>
-    <w:p>
-      <w:r>
-        <w:t>(</w:t>
-      </w:r>
-      <w:proofErr w:type="spellStart"/>
-      <w:r>
-        <w:t>fruits</w:t>
-      </w:r>
-      <w:proofErr w:type="spellEnd"/>
-    </w:p>
-    <w:p>
-      <w:r>
-        <w:t xml:space="preserve">  (</w:t>
-      </w:r>
-      <w:proofErr w:type="spellStart"/>
-      <w:r>
-        <w:t>fruit</w:t>
-      </w:r>
-      <w:proofErr w:type="spellEnd"/>
-      <w:r>
-        <w:t xml:space="preserve"> (% (</w:t>
-      </w:r>
-      <w:proofErr w:type="spellStart"/>
-      <w:r>
-        <w:t>fresh</w:t>
-      </w:r>
-      <w:proofErr w:type="spellEnd"/>
-      <w:r>
-        <w:t xml:space="preserve"> </w:t>
-      </w:r>
-      <w:proofErr w:type="spellStart"/>
-      <w:r>
-        <w:t>true</w:t>
-      </w:r>
-      <w:proofErr w:type="spellEnd"/>
-      <w:r>
-        <w:t>) (</w:t>
-      </w:r>
-      <w:proofErr w:type="spellStart"/>
-      <w:r>
-        <w:t>weight</w:t>
-      </w:r>
-      <w:proofErr w:type="spellEnd"/>
-      <w:r>
-        <w:t xml:space="preserve"> 5))</w:t>
-      </w:r>
-    </w:p>
-    <w:p>
-      <w:r>
-        <w:t xml:space="preserve">    (</w:t>
-      </w:r>
-      <w:proofErr w:type="spellStart"/>
-      <w:r>
-        <w:t>name</w:t>
-      </w:r>
-      <w:proofErr w:type="spellEnd"/>
-      <w:r>
-        <w:t xml:space="preserve"> </w:t>
-      </w:r>
-      <w:r>
-        <w:t>«</w:t>
-      </w:r>
-      <w:proofErr w:type="spellStart"/>
-      <w:r>
-        <w:t>apple</w:t>
-      </w:r>
-      <w:proofErr w:type="spellEnd"/>
-      <w:r>
-        <w:t>»</w:t>
-      </w:r>
-      <w:r>
-        <w:t>)</w:t>
-      </w:r>
-    </w:p>
-    <w:p>
-      <w:r>
-        <w:t xml:space="preserve">    (</w:t>
-      </w:r>
-      <w:proofErr w:type="spellStart"/>
-      <w:r>
-        <w:t>color</w:t>
-      </w:r>
-      <w:proofErr w:type="spellEnd"/>
-      <w:r>
-        <w:t xml:space="preserve"> </w:t>
-      </w:r>
-      <w:r>
-        <w:t>«</w:t>
-      </w:r>
-      <w:proofErr w:type="spellStart"/>
-      <w:r>
-        <w:t>green</w:t>
-      </w:r>
-      <w:proofErr w:type="spellEnd"/>
-      <w:r>
-        <w:t>»</w:t>
-      </w:r>
-      <w:r>
-        <w:t>)</w:t>
-      </w:r>
-    </w:p>
-    <w:p>
-      <w:r>
-        <w:t xml:space="preserve">  )</w:t>
-      </w:r>
-    </w:p>
-    <w:p>
-      <w:r>
-        <w:t xml:space="preserve">  (</w:t>
-      </w:r>
-      <w:proofErr w:type="spellStart"/>
-      <w:r>
-        <w:t>fruit</w:t>
-      </w:r>
-      <w:proofErr w:type="spellEnd"/>
-      <w:r>
-        <w:t xml:space="preserve"> (% (</w:t>
-      </w:r>
-      <w:proofErr w:type="spellStart"/>
-      <w:r>
-        <w:t>amount</w:t>
-      </w:r>
-      <w:proofErr w:type="spellEnd"/>
-      <w:r>
-        <w:t xml:space="preserve"> 20))</w:t>
-      </w:r>
-    </w:p>
-    <w:p>
-      <w:r>
-        <w:t xml:space="preserve">    (</w:t>
-      </w:r>
-      <w:proofErr w:type="spellStart"/>
-      <w:r>
-        <w:t>name</w:t>
-      </w:r>
-      <w:proofErr w:type="spellEnd"/>
-      <w:r>
-        <w:t xml:space="preserve"> </w:t>
-      </w:r>
-      <w:r>
-        <w:t>«</w:t>
-      </w:r>
-      <w:proofErr w:type="spellStart"/>
-      <w:r>
-        <w:t>orange</w:t>
-      </w:r>
-      <w:proofErr w:type="spellEnd"/>
-      <w:r>
-        <w:t>»</w:t>
-      </w:r>
-      <w:r>
-        <w:t>)</w:t>
-      </w:r>
-    </w:p>
-    <w:p>
-      <w:r>
-        <w:t xml:space="preserve">    (</w:t>
-      </w:r>
-      <w:proofErr w:type="spellStart"/>
-      <w:r>
-        <w:t>color</w:t>
-      </w:r>
-      <w:proofErr w:type="spellEnd"/>
-      <w:r>
-        <w:t xml:space="preserve"> </w:t>
-      </w:r>
-      <w:r>
-        <w:t>«</w:t>
-      </w:r>
-      <w:proofErr w:type="spellStart"/>
-      <w:r>
-        <w:t>orange</w:t>
-      </w:r>
-      <w:proofErr w:type="spellEnd"/>
       <w:r>
         <w:t>»</w:t>
       </w:r>
@@ -566,56 +446,40 @@
     </w:p>
     <w:p>
       <w:pPr>
-        <w:pStyle w:val="ListParagraph"/>
+        <w:pStyle w:val="a3"/>
         <w:numPr>
           <w:ilvl w:val="0"/>
           <w:numId w:val="7"/>
         </w:numPr>
-        <w:rPr>
-          <w:lang w:val="en-US"/>
-        </w:rPr>
       </w:pPr>
       <w:r>
         <w:t xml:space="preserve">Атрибуты узла записываются с использованием синтаксиса </w:t>
       </w:r>
       <w:r>
-        <w:rPr>
-          <w:lang w:val="en-US"/>
-        </w:rPr>
         <w:t>(% (</w:t>
       </w:r>
-      <w:proofErr w:type="spellStart"/>
       <w:r>
         <w:rPr>
           <w:lang w:val="en-US"/>
         </w:rPr>
         <w:t>attrName</w:t>
       </w:r>
-      <w:proofErr w:type="spellEnd"/>
-      <w:r>
-        <w:rPr>
-          <w:lang w:val="en-US"/>
-        </w:rPr>
+      <w:r>
         <w:t xml:space="preserve"> </w:t>
       </w:r>
-      <w:proofErr w:type="spellStart"/>
       <w:r>
         <w:rPr>
           <w:lang w:val="en-US"/>
         </w:rPr>
         <w:t>arrValue</w:t>
       </w:r>
-      <w:proofErr w:type="spellEnd"/>
-      <w:r>
-        <w:rPr>
-          <w:lang w:val="en-US"/>
-        </w:rPr>
+      <w:r>
         <w:t>))</w:t>
       </w:r>
     </w:p>
     <w:p>
       <w:pPr>
-        <w:pStyle w:val="ListParagraph"/>
+        <w:pStyle w:val="a3"/>
         <w:numPr>
           <w:ilvl w:val="0"/>
           <w:numId w:val="7"/>
@@ -625,61 +489,61 @@
         <w:t>Пара ключ значение</w:t>
       </w:r>
       <w:r>
-        <w:t xml:space="preserve"> (</w:t>
-      </w:r>
-      <w:proofErr w:type="spellStart"/>
-      <w:r>
-        <w:t>key</w:t>
-      </w:r>
-      <w:proofErr w:type="spellEnd"/>
-      <w:r>
-        <w:t xml:space="preserve"> </w:t>
-      </w:r>
-      <w:proofErr w:type="spellStart"/>
-      <w:r>
-        <w:t>value</w:t>
-      </w:r>
-      <w:proofErr w:type="spellEnd"/>
-      <w:r>
-        <w:t>)</w:t>
-      </w:r>
-    </w:p>
-    <w:p>
-      <w:pPr>
-        <w:pStyle w:val="ListParagraph"/>
+        <w:t xml:space="preserve"> (key value)</w:t>
+      </w:r>
+    </w:p>
+    <w:p>
+      <w:pPr>
+        <w:pStyle w:val="a3"/>
         <w:numPr>
           <w:ilvl w:val="0"/>
           <w:numId w:val="7"/>
         </w:numPr>
-        <w:rPr>
-          <w:lang w:val="en-US"/>
-        </w:rPr>
       </w:pPr>
       <w:r>
         <w:t xml:space="preserve">для представления массивов(объектов без ключа) используется следующий синтаксис </w:t>
       </w:r>
       <w:r>
-        <w:rPr>
-          <w:lang w:val="en-US"/>
-        </w:rPr>
-        <w:t>‘(“element1”, “element2”, “element3”)</w:t>
+        <w:t>‘(“</w:t>
+      </w:r>
+      <w:r>
+        <w:rPr>
+          <w:lang w:val="en-US"/>
+        </w:rPr>
+        <w:t>element</w:t>
+      </w:r>
+      <w:r>
+        <w:t>1”, “</w:t>
+      </w:r>
+      <w:r>
+        <w:rPr>
+          <w:lang w:val="en-US"/>
+        </w:rPr>
+        <w:t>element</w:t>
+      </w:r>
+      <w:r>
+        <w:t>2”, “</w:t>
+      </w:r>
+      <w:r>
+        <w:rPr>
+          <w:lang w:val="en-US"/>
+        </w:rPr>
+        <w:t>element</w:t>
+      </w:r>
+      <w:r>
+        <w:t>3”)</w:t>
       </w:r>
     </w:p>
     <w:p/>
     <w:p>
       <w:pPr>
-        <w:pStyle w:val="Heading2"/>
+        <w:pStyle w:val="2"/>
       </w:pPr>
       <w:r>
         <w:t>Язык запросов</w:t>
       </w:r>
     </w:p>
     <w:p>
-      <w:pPr>
-        <w:rPr>
-          <w:lang w:val="en-US"/>
-        </w:rPr>
-      </w:pPr>
       <w:r>
         <w:rPr>
           <w:u w:val="single"/>
@@ -689,27 +553,17 @@
       <w:r>
         <w:rPr>
           <w:u w:val="single"/>
-          <w:lang w:val="en-US"/>
         </w:rPr>
         <w:t xml:space="preserve">: </w:t>
       </w:r>
       <w:r>
-        <w:t xml:space="preserve">Разработайте язык навигации и простых запросов для заданного формата. Должны поддерживаться: относительный или абсолютный путь к узлу дерева, путь с условиями на свойства промежуточных узлов, путь с переменной вложенностью. В качестве семантической основы рекомендуется рассмотреть язык </w:t>
-      </w:r>
-      <w:proofErr w:type="spellStart"/>
-      <w:r>
-        <w:t>XPath</w:t>
-      </w:r>
-      <w:proofErr w:type="spellEnd"/>
-      <w:r>
-        <w:t xml:space="preserve"> для XML. Реализуйте функции поиска и модификации заданного формата посредством этого языка.</w:t>
+        <w:t>Разработайте язык навигации и простых запросов для заданного формата. Должны поддерживаться: относительный или абсолютный путь к узлу дерева, путь с условиями на свойства промежуточных узлов, путь с переменной вложенностью. В качестве семантической основы рекомендуется рассмотреть язык XPath для XML. Реализуйте функции поиска и модификации заданного формата посредством этого языка.</w:t>
       </w:r>
     </w:p>
     <w:p>
       <w:pPr>
         <w:rPr>
           <w:u w:val="single"/>
-          <w:lang w:val="en-US"/>
         </w:rPr>
       </w:pPr>
       <w:r>
@@ -721,7 +575,6 @@
       <w:r>
         <w:rPr>
           <w:u w:val="single"/>
-          <w:lang w:val="en-US"/>
         </w:rPr>
         <w:t>:</w:t>
       </w:r>
@@ -733,22 +586,14 @@
     </w:p>
     <w:p>
       <w:pPr>
-        <w:pStyle w:val="ListParagraph"/>
+        <w:pStyle w:val="a3"/>
         <w:numPr>
           <w:ilvl w:val="0"/>
           <w:numId w:val="8"/>
         </w:numPr>
       </w:pPr>
       <w:r>
-        <w:t>./</w:t>
-      </w:r>
-      <w:proofErr w:type="spellStart"/>
-      <w:r>
-        <w:t>name</w:t>
-      </w:r>
-      <w:proofErr w:type="spellEnd"/>
-      <w:r>
-        <w:t xml:space="preserve"> - относительный поиск элемента</w:t>
+        <w:t>./name - относительный поиск элемента</w:t>
       </w:r>
       <w:r>
         <w:t>(элементов)</w:t>
@@ -756,30 +601,17 @@
     </w:p>
     <w:p>
       <w:pPr>
-        <w:pStyle w:val="ListParagraph"/>
+        <w:pStyle w:val="a3"/>
         <w:numPr>
           <w:ilvl w:val="0"/>
           <w:numId w:val="8"/>
         </w:numPr>
       </w:pPr>
       <w:r>
-        <w:t>./</w:t>
-      </w:r>
-      <w:proofErr w:type="spellStart"/>
-      <w:r>
-        <w:t>fruit</w:t>
-      </w:r>
-      <w:proofErr w:type="spellEnd"/>
-      <w:r>
-        <w:t>/</w:t>
-      </w:r>
-      <w:proofErr w:type="spellStart"/>
-      <w:r>
-        <w:t>name</w:t>
-      </w:r>
-      <w:proofErr w:type="spellEnd"/>
-      <w:r>
-        <w:t xml:space="preserve"> - относительный поиск элемента</w:t>
+        <w:t>./fruit</w:t>
+      </w:r>
+      <w:r>
+        <w:t>/name - относительный поиск элемента</w:t>
       </w:r>
       <w:r>
         <w:t>(элементов)</w:t>
@@ -787,7 +619,7 @@
     </w:p>
     <w:p>
       <w:pPr>
-        <w:pStyle w:val="ListParagraph"/>
+        <w:pStyle w:val="a3"/>
         <w:numPr>
           <w:ilvl w:val="0"/>
           <w:numId w:val="8"/>
@@ -816,80 +648,49 @@
     </w:p>
     <w:p>
       <w:pPr>
-        <w:pStyle w:val="ListParagraph"/>
+        <w:pStyle w:val="a3"/>
         <w:numPr>
           <w:ilvl w:val="0"/>
           <w:numId w:val="9"/>
         </w:numPr>
-      </w:pPr>
-      <w:r>
-        <w:t>/</w:t>
-      </w:r>
-      <w:proofErr w:type="spellStart"/>
-      <w:r>
-        <w:t>fruits</w:t>
-      </w:r>
-      <w:proofErr w:type="spellEnd"/>
-      <w:r>
-        <w:t>/</w:t>
-      </w:r>
-      <w:proofErr w:type="spellStart"/>
-      <w:r>
-        <w:t>fruit</w:t>
-      </w:r>
-      <w:proofErr w:type="spellEnd"/>
-      <w:r>
+        <w:rPr>
+          <w:lang w:val="en-US"/>
+        </w:rPr>
+      </w:pPr>
+      <w:r>
+        <w:rPr>
+          <w:lang w:val="en-US"/>
+        </w:rPr>
+        <w:t>/fruits/fruit[weight=»5»</w:t>
+      </w:r>
+      <w:r>
+        <w:rPr>
+          <w:lang w:val="en-US"/>
+        </w:rPr>
+        <w:t>]</w:t>
+      </w:r>
+      <w:r>
+        <w:rPr>
+          <w:lang w:val="en-US"/>
+        </w:rPr>
+        <w:t xml:space="preserve"> or/and </w:t>
+      </w:r>
+      <w:r>
+        <w:rPr>
+          <w:lang w:val="en-US"/>
+        </w:rPr>
         <w:t>[</w:t>
       </w:r>
-      <w:proofErr w:type="spellStart"/>
-      <w:r>
-        <w:t>weight</w:t>
-      </w:r>
-      <w:proofErr w:type="spellEnd"/>
-      <w:r>
-        <w:t xml:space="preserve">=»5» </w:t>
-      </w:r>
-      <w:proofErr w:type="spellStart"/>
-      <w:r>
-        <w:t>or</w:t>
-      </w:r>
-      <w:proofErr w:type="spellEnd"/>
-      <w:r>
-        <w:t>/</w:t>
-      </w:r>
-      <w:proofErr w:type="spellStart"/>
-      <w:r>
-        <w:t>and</w:t>
-      </w:r>
-      <w:proofErr w:type="spellEnd"/>
-      <w:r>
-        <w:t xml:space="preserve"> </w:t>
-      </w:r>
-      <w:proofErr w:type="spellStart"/>
-      <w:r>
-        <w:t>fresh</w:t>
-      </w:r>
-      <w:proofErr w:type="spellEnd"/>
-      <w:r>
-        <w:t>=»</w:t>
-      </w:r>
-      <w:proofErr w:type="spellStart"/>
-      <w:r>
-        <w:t>true</w:t>
-      </w:r>
-      <w:proofErr w:type="spellEnd"/>
-      <w:r>
-        <w:t>»]/</w:t>
-      </w:r>
-      <w:proofErr w:type="spellStart"/>
-      <w:r>
-        <w:t>name</w:t>
-      </w:r>
-      <w:proofErr w:type="spellEnd"/>
-    </w:p>
-    <w:p>
-      <w:pPr>
-        <w:pStyle w:val="ListParagraph"/>
+      <w:r>
+        <w:rPr>
+          <w:lang w:val="en-US"/>
+        </w:rPr>
+        <w:t>fresh=»true»]/name</w:t>
+      </w:r>
+    </w:p>
+    <w:p>
+      <w:pPr>
+        <w:pStyle w:val="a3"/>
         <w:numPr>
           <w:ilvl w:val="0"/>
           <w:numId w:val="9"/>
@@ -899,41 +700,127 @@
         <w:t xml:space="preserve">Условия на узел задаются в квадратных скобках </w:t>
       </w:r>
       <w:r>
-        <w:rPr>
-          <w:lang w:val="en-US"/>
-        </w:rPr>
         <w:t>[]</w:t>
       </w:r>
     </w:p>
     <w:p>
       <w:pPr>
-        <w:pStyle w:val="ListParagraph"/>
+        <w:pStyle w:val="a3"/>
         <w:numPr>
           <w:ilvl w:val="0"/>
           <w:numId w:val="9"/>
         </w:numPr>
-        <w:rPr>
-          <w:lang w:val="en-US"/>
-        </w:rPr>
-      </w:pPr>
-      <w:r>
-        <w:t xml:space="preserve">В условиях можно использовать два оператора </w:t>
-      </w:r>
-      <w:r>
-        <w:rPr>
-          <w:lang w:val="en-US"/>
-        </w:rPr>
-        <w:t xml:space="preserve">AND </w:t>
-      </w:r>
-      <w:r>
-        <w:t xml:space="preserve">или </w:t>
-      </w:r>
-      <w:r>
-        <w:rPr>
-          <w:lang w:val="en-US"/>
-        </w:rPr>
-        <w:t>OR.</w:t>
-      </w:r>
+      </w:pPr>
+      <w:r>
+        <w:t>Условия на значение узла задаются в квадратных скобках без параметра (</w:t>
+      </w:r>
+      <w:r>
+        <w:t>/</w:t>
+      </w:r>
+      <w:r>
+        <w:rPr>
+          <w:lang w:val="en-US"/>
+        </w:rPr>
+        <w:t>fruits</w:t>
+      </w:r>
+      <w:r>
+        <w:t>/</w:t>
+      </w:r>
+      <w:r>
+        <w:rPr>
+          <w:lang w:val="en-US"/>
+        </w:rPr>
+        <w:t>fruit</w:t>
+      </w:r>
+      <w:r>
+        <w:t>/</w:t>
+      </w:r>
+      <w:r>
+        <w:rPr>
+          <w:lang w:val="en-US"/>
+        </w:rPr>
+        <w:t>name</w:t>
+      </w:r>
+      <w:r>
+        <w:t>[“</w:t>
+      </w:r>
+      <w:r>
+        <w:rPr>
+          <w:lang w:val="en-US"/>
+        </w:rPr>
+        <w:t>apple</w:t>
+      </w:r>
+      <w:r>
+        <w:t>”])</w:t>
+      </w:r>
+    </w:p>
+    <w:p>
+      <w:pPr>
+        <w:pStyle w:val="a3"/>
+        <w:numPr>
+          <w:ilvl w:val="0"/>
+          <w:numId w:val="9"/>
+        </w:numPr>
+      </w:pPr>
+      <w:r>
+        <w:t>Можно использовать несколько условий одновременно</w:t>
+      </w:r>
+      <w:r>
+        <w:t xml:space="preserve"> (</w:t>
+      </w:r>
+      <w:r>
+        <w:t>/</w:t>
+      </w:r>
+      <w:r>
+        <w:rPr>
+          <w:lang w:val="en-US"/>
+        </w:rPr>
+        <w:t>fruits</w:t>
+      </w:r>
+      <w:r>
+        <w:t>/</w:t>
+      </w:r>
+      <w:r>
+        <w:rPr>
+          <w:lang w:val="en-US"/>
+        </w:rPr>
+        <w:t>fruit</w:t>
+      </w:r>
+      <w:r>
+        <w:t>[</w:t>
+      </w:r>
+      <w:r>
+        <w:rPr>
+          <w:lang w:val="en-US"/>
+        </w:rPr>
+        <w:t>weight</w:t>
+      </w:r>
+      <w:r>
+        <w:t>=5]</w:t>
+      </w:r>
+      <w:r>
+        <w:t>[</w:t>
+      </w:r>
+      <w:r>
+        <w:rPr>
+          <w:lang w:val="en-US"/>
+        </w:rPr>
+        <w:t>fresh</w:t>
+      </w:r>
+      <w:r>
+        <w:t>=</w:t>
+      </w:r>
+      <w:r>
+        <w:rPr>
+          <w:lang w:val="en-US"/>
+        </w:rPr>
+        <w:t>true</w:t>
+      </w:r>
+      <w:r>
+        <w:t>])</w:t>
+      </w:r>
+      <w:bookmarkStart w:id="0" w:name="_GoBack"/>
+      <w:bookmarkEnd w:id="0"/>
     </w:p>
     <w:p>
       <w:r>
@@ -942,39 +829,23 @@
     </w:p>
     <w:p>
       <w:pPr>
-        <w:pStyle w:val="ListParagraph"/>
+        <w:pStyle w:val="a3"/>
         <w:numPr>
           <w:ilvl w:val="0"/>
           <w:numId w:val="10"/>
         </w:numPr>
       </w:pPr>
       <w:r>
-        <w:t>/</w:t>
-      </w:r>
-      <w:proofErr w:type="spellStart"/>
-      <w:r>
-        <w:t>fruits</w:t>
-      </w:r>
-      <w:proofErr w:type="spellEnd"/>
-      <w:r>
-        <w:t>/*/</w:t>
-      </w:r>
-      <w:proofErr w:type="spellStart"/>
-      <w:r>
-        <w:t>name</w:t>
-      </w:r>
-      <w:proofErr w:type="spellEnd"/>
-    </w:p>
-    <w:p>
-      <w:pPr>
-        <w:pStyle w:val="ListParagraph"/>
+        <w:t>/fruits/*/name</w:t>
+      </w:r>
+    </w:p>
+    <w:p>
+      <w:pPr>
+        <w:pStyle w:val="a3"/>
         <w:numPr>
           <w:ilvl w:val="0"/>
           <w:numId w:val="10"/>
         </w:numPr>
-        <w:rPr>
-          <w:lang w:val="en-US"/>
-        </w:rPr>
       </w:pPr>
       <w:r>
         <w:t>в качестве звездочки можно использовать любую последовательность в дереве выражения</w:t>
@@ -982,7 +853,7 @@
     </w:p>
     <w:p>
       <w:pPr>
-        <w:pStyle w:val="Heading2"/>
+        <w:pStyle w:val="2"/>
       </w:pPr>
       <w:r>
         <w:t>Представление схемы</w:t>
@@ -992,7 +863,6 @@
       <w:pPr>
         <w:rPr>
           <w:u w:val="single"/>
-          <w:lang w:val="en-US"/>
         </w:rPr>
       </w:pPr>
       <w:r>
@@ -1004,22 +874,13 @@
       <w:r>
         <w:rPr>
           <w:u w:val="single"/>
-          <w:lang w:val="en-US"/>
         </w:rPr>
         <w:t>:</w:t>
       </w:r>
     </w:p>
     <w:p>
       <w:r>
-        <w:t xml:space="preserve">Разработайте представление схемы (по аналогии с XML </w:t>
-      </w:r>
-      <w:proofErr w:type="spellStart"/>
-      <w:r>
-        <w:t>Schema</w:t>
-      </w:r>
-      <w:proofErr w:type="spellEnd"/>
-      <w:r>
-        <w:t>). Реализуйте функции проверки документа по схеме.</w:t>
+        <w:t>Разработайте представление схемы (по аналогии с XML Schema). Реализуйте функции проверки документа по схеме.</w:t>
       </w:r>
     </w:p>
     <w:p>
@@ -1043,7 +904,6 @@
       <w:r>
         <w:rPr>
           <w:u w:val="single"/>
-          <w:lang w:val="en-US"/>
         </w:rPr>
         <w:t>:</w:t>
       </w:r>
@@ -1054,264 +914,207 @@
       </w:r>
     </w:p>
     <w:p>
-      <w:r>
+      <w:pPr>
+        <w:rPr>
+          <w:lang w:val="en-US"/>
+        </w:rPr>
+      </w:pPr>
+      <w:r>
+        <w:rPr>
+          <w:lang w:val="en-US"/>
+        </w:rPr>
+        <w:t>(fruits (&amp; element)</w:t>
+      </w:r>
+    </w:p>
+    <w:p>
+      <w:pPr>
+        <w:rPr>
+          <w:lang w:val="en-US"/>
+        </w:rPr>
+      </w:pPr>
+      <w:r>
+        <w:rPr>
+          <w:lang w:val="en-US"/>
+        </w:rPr>
+        <w:t xml:space="preserve">  (fruit (&amp; element) (% (fresh (&amp; boolean)) (weight (&amp; integer)))</w:t>
+      </w:r>
+    </w:p>
+    <w:p>
+      <w:pPr>
+        <w:rPr>
+          <w:lang w:val="en-US"/>
+        </w:rPr>
+      </w:pPr>
+      <w:r>
+        <w:rPr>
+          <w:lang w:val="en-US"/>
+        </w:rPr>
+        <w:t xml:space="preserve">    (name (&amp; text))</w:t>
+      </w:r>
+    </w:p>
+    <w:p>
+      <w:pPr>
+        <w:rPr>
+          <w:lang w:val="en-US"/>
+        </w:rPr>
+      </w:pPr>
+      <w:r>
+        <w:rPr>
+          <w:lang w:val="en-US"/>
+        </w:rPr>
+        <w:t xml:space="preserve">    (color (&amp; text))</w:t>
+      </w:r>
+    </w:p>
+    <w:p>
+      <w:pPr>
+        <w:rPr>
+          <w:lang w:val="en-US"/>
+        </w:rPr>
+      </w:pPr>
+      <w:r>
+        <w:rPr>
+          <w:lang w:val="en-US"/>
+        </w:rPr>
+        <w:t xml:space="preserve">  )</w:t>
+      </w:r>
+    </w:p>
+    <w:p>
+      <w:pPr>
+        <w:rPr>
+          <w:lang w:val="en-US"/>
+        </w:rPr>
+      </w:pPr>
+      <w:r>
+        <w:rPr>
+          <w:lang w:val="en-US"/>
+        </w:rPr>
+        <w:lastRenderedPageBreak/>
+        <w:t xml:space="preserve">  (fruit (&amp; element) (% (amount (&amp; integer)))</w:t>
+      </w:r>
+    </w:p>
+    <w:p>
+      <w:pPr>
+        <w:rPr>
+          <w:lang w:val="en-US"/>
+        </w:rPr>
+      </w:pPr>
+      <w:r>
+        <w:rPr>
+          <w:lang w:val="en-US"/>
+        </w:rPr>
+        <w:t xml:space="preserve">    (name (&amp; text))</w:t>
+      </w:r>
+    </w:p>
+    <w:p>
+      <w:pPr>
+        <w:rPr>
+          <w:lang w:val="en-US"/>
+        </w:rPr>
+      </w:pPr>
+      <w:r>
+        <w:rPr>
+          <w:lang w:val="en-US"/>
+        </w:rPr>
+        <w:t xml:space="preserve">    (color (&amp; text))</w:t>
+      </w:r>
+    </w:p>
+    <w:p>
+      <w:pPr>
+        <w:rPr>
+          <w:lang w:val="en-US"/>
+        </w:rPr>
+      </w:pPr>
+      <w:r>
+        <w:rPr>
+          <w:lang w:val="en-US"/>
+        </w:rPr>
+        <w:t xml:space="preserve">  )</w:t>
+      </w:r>
+    </w:p>
+    <w:p>
+      <w:pPr>
+        <w:rPr>
+          <w:lang w:val="en-US"/>
+        </w:rPr>
+      </w:pPr>
+      <w:r>
+        <w:rPr>
+          <w:lang w:val="en-US"/>
+        </w:rPr>
+        <w:t>)</w:t>
+      </w:r>
+    </w:p>
+    <w:p>
+      <w:r>
+        <w:t>Выделяется</w:t>
+      </w:r>
+      <w:r>
+        <w:rPr>
+          <w:lang w:val="en-US"/>
+        </w:rPr>
+        <w:t xml:space="preserve"> </w:t>
+      </w:r>
+      <w:r>
+        <w:t>несколько</w:t>
+      </w:r>
+      <w:r>
+        <w:rPr>
+          <w:lang w:val="en-US"/>
+        </w:rPr>
+        <w:t xml:space="preserve"> </w:t>
+      </w:r>
+      <w:r>
+        <w:t>типов</w:t>
+      </w:r>
+      <w:r>
+        <w:rPr>
+          <w:lang w:val="en-US"/>
+        </w:rPr>
+        <w:t xml:space="preserve"> – </w:t>
+      </w:r>
+      <w:r>
+        <w:t>атомарные</w:t>
+      </w:r>
+      <w:r>
+        <w:rPr>
+          <w:lang w:val="en-US"/>
+        </w:rPr>
         <w:t>(</w:t>
       </w:r>
-      <w:proofErr w:type="spellStart"/>
-      <w:r>
-        <w:t>fruits</w:t>
-      </w:r>
-      <w:proofErr w:type="spellEnd"/>
-      <w:r>
-        <w:t xml:space="preserve"> (&amp; </w:t>
-      </w:r>
-      <w:proofErr w:type="spellStart"/>
-      <w:r>
+      <w:r>
+        <w:rPr>
+          <w:lang w:val="en-US"/>
+        </w:rPr>
+        <w:t xml:space="preserve">Boolean, integer, string). </w:t>
+      </w:r>
+      <w:r>
+        <w:t xml:space="preserve">И составной </w:t>
+      </w:r>
+      <w:r>
+        <w:rPr>
+          <w:lang w:val="en-US"/>
+        </w:rPr>
         <w:t>element</w:t>
       </w:r>
-      <w:proofErr w:type="spellEnd"/>
-      <w:r>
-        <w:t>)</w:t>
-      </w:r>
-    </w:p>
-    <w:p>
-      <w:r>
-        <w:t xml:space="preserve">  (</w:t>
-      </w:r>
-      <w:proofErr w:type="spellStart"/>
-      <w:r>
-        <w:t>fruit</w:t>
-      </w:r>
-      <w:proofErr w:type="spellEnd"/>
-      <w:r>
-        <w:t xml:space="preserve"> (&amp; </w:t>
-      </w:r>
-      <w:proofErr w:type="spellStart"/>
-      <w:r>
-        <w:t>element</w:t>
-      </w:r>
-      <w:proofErr w:type="spellEnd"/>
-      <w:r>
-        <w:t>) (% (</w:t>
-      </w:r>
-      <w:proofErr w:type="spellStart"/>
-      <w:r>
-        <w:t>fresh</w:t>
-      </w:r>
-      <w:proofErr w:type="spellEnd"/>
-      <w:r>
-        <w:t xml:space="preserve"> (&amp; </w:t>
-      </w:r>
-      <w:proofErr w:type="spellStart"/>
-      <w:r>
-        <w:t>boolean</w:t>
-      </w:r>
-      <w:proofErr w:type="spellEnd"/>
-      <w:r>
-        <w:t>)) (</w:t>
-      </w:r>
-      <w:proofErr w:type="spellStart"/>
-      <w:r>
-        <w:t>weight</w:t>
-      </w:r>
-      <w:proofErr w:type="spellEnd"/>
-      <w:r>
-        <w:t xml:space="preserve"> (&amp; </w:t>
-      </w:r>
-      <w:proofErr w:type="spellStart"/>
-      <w:r>
-        <w:t>integer</w:t>
-      </w:r>
-      <w:proofErr w:type="spellEnd"/>
-      <w:r>
-        <w:t>)))</w:t>
-      </w:r>
-    </w:p>
-    <w:p>
-      <w:r>
-        <w:t xml:space="preserve">    (</w:t>
-      </w:r>
-      <w:proofErr w:type="spellStart"/>
-      <w:r>
-        <w:t>name</w:t>
-      </w:r>
-      <w:proofErr w:type="spellEnd"/>
-      <w:r>
-        <w:t xml:space="preserve"> (&amp; </w:t>
-      </w:r>
-      <w:proofErr w:type="spellStart"/>
-      <w:r>
-        <w:t>text</w:t>
-      </w:r>
-      <w:proofErr w:type="spellEnd"/>
-      <w:r>
-        <w:t>))</w:t>
-      </w:r>
-    </w:p>
-    <w:p>
-      <w:r>
-        <w:t xml:space="preserve">    (</w:t>
-      </w:r>
-      <w:proofErr w:type="spellStart"/>
-      <w:r>
-        <w:t>color</w:t>
-      </w:r>
-      <w:proofErr w:type="spellEnd"/>
-      <w:r>
-        <w:t xml:space="preserve"> (&amp; </w:t>
-      </w:r>
-      <w:proofErr w:type="spellStart"/>
-      <w:r>
-        <w:t>text</w:t>
-      </w:r>
-      <w:proofErr w:type="spellEnd"/>
-      <w:r>
-        <w:t>))</w:t>
-      </w:r>
-    </w:p>
-    <w:p>
-      <w:r>
-        <w:t xml:space="preserve">  )</w:t>
-      </w:r>
-    </w:p>
-    <w:p>
-      <w:r>
-        <w:t xml:space="preserve">  (</w:t>
-      </w:r>
-      <w:proofErr w:type="spellStart"/>
-      <w:r>
-        <w:t>fruit</w:t>
-      </w:r>
-      <w:proofErr w:type="spellEnd"/>
-      <w:r>
-        <w:t xml:space="preserve"> (&amp; </w:t>
-      </w:r>
-      <w:proofErr w:type="spellStart"/>
-      <w:r>
-        <w:t>element</w:t>
-      </w:r>
-      <w:proofErr w:type="spellEnd"/>
-      <w:r>
-        <w:t>) (% (</w:t>
-      </w:r>
-      <w:proofErr w:type="spellStart"/>
-      <w:r>
-        <w:t>amount</w:t>
-      </w:r>
-      <w:proofErr w:type="spellEnd"/>
-      <w:r>
-        <w:t xml:space="preserve"> (&amp; </w:t>
-      </w:r>
-      <w:proofErr w:type="spellStart"/>
-      <w:r>
-        <w:t>integer</w:t>
-      </w:r>
-      <w:proofErr w:type="spellEnd"/>
-      <w:r>
-        <w:t>)))</w:t>
-      </w:r>
-    </w:p>
-    <w:p>
-      <w:r>
-        <w:lastRenderedPageBreak/>
-        <w:t xml:space="preserve">    (</w:t>
-      </w:r>
-      <w:proofErr w:type="spellStart"/>
-      <w:r>
-        <w:t>name</w:t>
-      </w:r>
-      <w:proofErr w:type="spellEnd"/>
-      <w:r>
-        <w:t xml:space="preserve"> (&amp; </w:t>
-      </w:r>
-      <w:proofErr w:type="spellStart"/>
-      <w:r>
-        <w:t>text</w:t>
-      </w:r>
-      <w:proofErr w:type="spellEnd"/>
-      <w:r>
-        <w:t>))</w:t>
-      </w:r>
-    </w:p>
-    <w:p>
-      <w:r>
-        <w:t xml:space="preserve">    (</w:t>
-      </w:r>
-      <w:proofErr w:type="spellStart"/>
-      <w:r>
-        <w:t>color</w:t>
-      </w:r>
-      <w:proofErr w:type="spellEnd"/>
-      <w:r>
-        <w:t xml:space="preserve"> (&amp; </w:t>
-      </w:r>
-      <w:proofErr w:type="spellStart"/>
-      <w:r>
-        <w:t>text</w:t>
-      </w:r>
-      <w:proofErr w:type="spellEnd"/>
-      <w:r>
-        <w:t>))</w:t>
-      </w:r>
-    </w:p>
-    <w:p>
-      <w:r>
-        <w:t xml:space="preserve">  )</w:t>
-      </w:r>
-    </w:p>
-    <w:p>
-      <w:r>
-        <w:t>)</w:t>
-      </w:r>
-    </w:p>
-    <w:p>
-      <w:pPr>
-        <w:rPr>
-          <w:lang w:val="en-US"/>
-        </w:rPr>
-      </w:pPr>
-      <w:r>
-        <w:t>Выделяется несколько типов – атомарные(</w:t>
-      </w:r>
-      <w:r>
-        <w:rPr>
-          <w:lang w:val="en-US"/>
-        </w:rPr>
-        <w:t xml:space="preserve">Boolean, integer, string). </w:t>
-      </w:r>
-      <w:r>
-        <w:t xml:space="preserve">И составной </w:t>
-      </w:r>
-      <w:r>
-        <w:rPr>
-          <w:lang w:val="en-US"/>
-        </w:rPr>
-        <w:t xml:space="preserve">element – </w:t>
+      <w:r>
+        <w:t xml:space="preserve"> – </w:t>
       </w:r>
       <w:r>
         <w:t>который может содержать в себе другие составные типы или атома</w:t>
       </w:r>
       <w:r>
-        <w:rPr>
-          <w:lang w:val="en-US"/>
-        </w:rPr>
         <w:t>.</w:t>
       </w:r>
     </w:p>
     <w:p>
       <w:pPr>
-        <w:pStyle w:val="Heading1"/>
+        <w:pStyle w:val="1"/>
       </w:pPr>
       <w:r>
         <w:t>Программная реализация</w:t>
       </w:r>
     </w:p>
     <w:p>
-      <w:pPr>
-        <w:rPr>
-          <w:lang w:val="en-US"/>
-        </w:rPr>
-      </w:pPr>
       <w:r>
         <w:t xml:space="preserve">В качестве </w:t>
       </w:r>
@@ -1331,37 +1134,54 @@
         <w:rPr>
           <w:lang w:val="en-US"/>
         </w:rPr>
-        <w:t>PHP, Java(Map), Ruby).</w:t>
-      </w:r>
-    </w:p>
-    <w:p>
-      <w:pPr>
-        <w:rPr>
-          <w:lang w:val="en-US"/>
-        </w:rPr>
-      </w:pPr>
-      <w:proofErr w:type="gramStart"/>
-      <w:r>
-        <w:rPr>
-          <w:lang w:val="en-US"/>
-        </w:rPr>
+        <w:t>PHP</w:t>
+      </w:r>
+      <w:r>
+        <w:t xml:space="preserve">, </w:t>
+      </w:r>
+      <w:r>
+        <w:rPr>
+          <w:lang w:val="en-US"/>
+        </w:rPr>
+        <w:t>Java</w:t>
+      </w:r>
+      <w:r>
+        <w:t>(</w:t>
+      </w:r>
+      <w:r>
+        <w:rPr>
+          <w:lang w:val="en-US"/>
+        </w:rPr>
+        <w:t>Map</w:t>
+      </w:r>
+      <w:r>
+        <w:t xml:space="preserve">), </w:t>
+      </w:r>
+      <w:r>
+        <w:rPr>
+          <w:lang w:val="en-US"/>
+        </w:rPr>
+        <w:t>Ruby</w:t>
+      </w:r>
+      <w:r>
+        <w:t>).</w:t>
+      </w:r>
+    </w:p>
+    <w:p>
+      <w:r>
         <w:t xml:space="preserve">В </w:t>
       </w:r>
       <w:r>
         <w:t>качестве поиска будет использован поиск в ширину</w:t>
       </w:r>
       <w:r>
-        <w:rPr>
-          <w:lang w:val="en-US"/>
-        </w:rPr>
         <w:t>.</w:t>
       </w:r>
-      <w:proofErr w:type="gramEnd"/>
     </w:p>
     <w:p/>
     <w:tbl>
       <w:tblPr>
-        <w:tblStyle w:val="TableGrid"/>
+        <w:tblStyle w:val="a7"/>
         <w:tblW w:w="0" w:type="auto"/>
         <w:tblLook w:val="04A0" w:firstRow="1" w:lastRow="0" w:firstColumn="1" w:lastColumn="0" w:noHBand="0" w:noVBand="1"/>
       </w:tblPr>
@@ -1436,9 +1256,6 @@
               <w:t>Планирование и описание задач проекта</w:t>
             </w:r>
             <w:r>
-              <w:rPr>
-                <w:lang w:val="en-US"/>
-              </w:rPr>
               <w:t>.</w:t>
             </w:r>
           </w:p>
@@ -1526,13 +1343,8 @@
             <w:tcW w:w="2682" w:type="dxa"/>
           </w:tcPr>
           <w:p>
-            <w:proofErr w:type="spellStart"/>
             <w:r>
-              <w:t>Ходорченко</w:t>
-            </w:r>
-            <w:proofErr w:type="spellEnd"/>
-            <w:r>
-              <w:t xml:space="preserve"> Антон</w:t>
+              <w:t>Ходорченко Антон</w:t>
             </w:r>
           </w:p>
         </w:tc>
@@ -1570,7 +1382,7 @@
     </w:p>
     <w:p>
       <w:pPr>
-        <w:pStyle w:val="ListParagraph"/>
+        <w:pStyle w:val="a3"/>
         <w:numPr>
           <w:ilvl w:val="0"/>
           <w:numId w:val="6"/>
@@ -1579,66 +1391,43 @@
           <w:lang w:val="en-US"/>
         </w:rPr>
       </w:pPr>
-      <w:hyperlink r:id="rId9" w:history="1">
+      <w:hyperlink r:id="rId8" w:history="1">
         <w:r>
           <w:rPr>
-            <w:rStyle w:val="Hyperlink"/>
+            <w:rStyle w:val="a8"/>
             <w:lang w:val="en-US"/>
           </w:rPr>
-          <w:t>http://msdn.microsoft.com/ru-ru/library/vstudio/ms256086(v=vs.100).</w:t>
+          <w:t>http://msdn.microsoft.com/ru-ru/library/vstudio/ms256086(v=vs.100).aspx</w:t>
         </w:r>
-        <w:proofErr w:type="spellStart"/>
-        <w:r>
-          <w:rPr>
-            <w:rStyle w:val="Hyperlink"/>
-            <w:lang w:val="en-US"/>
-          </w:rPr>
-          <w:t>aspx</w:t>
-        </w:r>
-        <w:proofErr w:type="spellEnd"/>
       </w:hyperlink>
     </w:p>
     <w:p>
       <w:pPr>
-        <w:pStyle w:val="ListParagraph"/>
+        <w:pStyle w:val="a3"/>
         <w:numPr>
           <w:ilvl w:val="0"/>
           <w:numId w:val="6"/>
         </w:numPr>
         <w:rPr>
-          <w:rStyle w:val="Hyperlink"/>
+          <w:rStyle w:val="a8"/>
           <w:color w:val="auto"/>
           <w:u w:val="none"/>
           <w:lang w:val="en-US"/>
         </w:rPr>
       </w:pPr>
-      <w:hyperlink r:id="rId10" w:history="1">
+      <w:hyperlink r:id="rId9" w:history="1">
         <w:r>
           <w:rPr>
-            <w:rStyle w:val="Hyperlink"/>
+            <w:rStyle w:val="a8"/>
             <w:lang w:val="en-US"/>
           </w:rPr>
-          <w:t>https://igor.io/2012/1</w:t>
-        </w:r>
-        <w:r>
-          <w:rPr>
-            <w:rStyle w:val="Hyperlink"/>
-            <w:lang w:val="en-US"/>
-          </w:rPr>
-          <w:t>2</w:t>
-        </w:r>
-        <w:r>
-          <w:rPr>
-            <w:rStyle w:val="Hyperlink"/>
-            <w:lang w:val="en-US"/>
-          </w:rPr>
-          <w:t>/06/sexpr.html</w:t>
+          <w:t>https://igor.io/2012/12/06/sexpr.html</w:t>
         </w:r>
       </w:hyperlink>
     </w:p>
     <w:p>
       <w:pPr>
-        <w:pStyle w:val="ListParagraph"/>
+        <w:pStyle w:val="a3"/>
         <w:numPr>
           <w:ilvl w:val="0"/>
           <w:numId w:val="6"/>
@@ -1647,10 +1436,10 @@
           <w:lang w:val="en-US"/>
         </w:rPr>
       </w:pPr>
-      <w:hyperlink r:id="rId11" w:history="1">
+      <w:hyperlink r:id="rId10" w:history="1">
         <w:r>
           <w:rPr>
-            <w:rStyle w:val="Hyperlink"/>
+            <w:rStyle w:val="a8"/>
             <w:lang w:val="en-US"/>
           </w:rPr>
           <w:t>http://en.wikipedia.org/wiki/SXML</w:t>
@@ -1659,7 +1448,7 @@
     </w:p>
     <w:p>
       <w:pPr>
-        <w:pStyle w:val="ListParagraph"/>
+        <w:pStyle w:val="a3"/>
         <w:numPr>
           <w:ilvl w:val="0"/>
           <w:numId w:val="6"/>
@@ -1668,10 +1457,10 @@
           <w:lang w:val="en-US"/>
         </w:rPr>
       </w:pPr>
-      <w:hyperlink r:id="rId12" w:history="1">
+      <w:hyperlink r:id="rId11" w:history="1">
         <w:r>
           <w:rPr>
-            <w:rStyle w:val="Hyperlink"/>
+            <w:rStyle w:val="a8"/>
             <w:lang w:val="en-US"/>
           </w:rPr>
           <w:t>https://en.wikipedia.org/wiki/XPath</w:t>
@@ -1687,8 +1476,8 @@
       </w:pPr>
     </w:p>
     <w:sectPr>
-      <w:footerReference w:type="even" r:id="rId13"/>
-      <w:footerReference w:type="default" r:id="rId14"/>
+      <w:footerReference w:type="even" r:id="rId12"/>
+      <w:footerReference w:type="default" r:id="rId13"/>
       <w:pgSz w:w="11906" w:h="16838"/>
       <w:pgMar w:top="1134" w:right="850" w:bottom="1134" w:left="1701" w:header="708" w:footer="708" w:gutter="0"/>
       <w:cols w:space="708"/>
@@ -1699,7 +1488,7 @@
 </file>
 
 <file path=word/endnotes.xml><?xml version="1.0" encoding="utf-8"?>
-<w:endnotes xmlns:wpc="http://schemas.microsoft.com/office/word/2010/wordprocessingCanvas" xmlns:mo="http://schemas.microsoft.com/office/mac/office/2008/main" xmlns:mc="http://schemas.openxmlformats.org/markup-compatibility/2006" xmlns:mv="urn:schemas-microsoft-com:mac:vml" xmlns:o="urn:schemas-microsoft-com:office:office" xmlns:r="http://schemas.openxmlformats.org/officeDocument/2006/relationships" xmlns:m="http://schemas.openxmlformats.org/officeDocument/2006/math" xmlns:v="urn:schemas-microsoft-com:vml" xmlns:wp14="http://schemas.microsoft.com/office/word/2010/wordprocessingDrawing" xmlns:wp="http://schemas.openxmlformats.org/drawingml/2006/wordprocessingDrawing" xmlns:w10="urn:schemas-microsoft-com:office:word" xmlns:w="http://schemas.openxmlformats.org/wordprocessingml/2006/main" xmlns:w14="http://schemas.microsoft.com/office/word/2010/wordml" xmlns:wpg="http://schemas.microsoft.com/office/word/2010/wordprocessingGroup" xmlns:wpi="http://schemas.microsoft.com/office/word/2010/wordprocessingInk" xmlns:wne="http://schemas.microsoft.com/office/word/2006/wordml" xmlns:wps="http://schemas.microsoft.com/office/word/2010/wordprocessingShape" mc:Ignorable="w14 wp14">
+<w:endnotes xmlns:wpc="http://schemas.microsoft.com/office/word/2010/wordprocessingCanvas" xmlns:mc="http://schemas.openxmlformats.org/markup-compatibility/2006" xmlns:o="urn:schemas-microsoft-com:office:office" xmlns:r="http://schemas.openxmlformats.org/officeDocument/2006/relationships" xmlns:m="http://schemas.openxmlformats.org/officeDocument/2006/math" xmlns:v="urn:schemas-microsoft-com:vml" xmlns:wp14="http://schemas.microsoft.com/office/word/2010/wordprocessingDrawing" xmlns:wp="http://schemas.openxmlformats.org/drawingml/2006/wordprocessingDrawing" xmlns:w10="urn:schemas-microsoft-com:office:word" xmlns:w="http://schemas.openxmlformats.org/wordprocessingml/2006/main" xmlns:w14="http://schemas.microsoft.com/office/word/2010/wordml" xmlns:w15="http://schemas.microsoft.com/office/word/2012/wordml" xmlns:wpg="http://schemas.microsoft.com/office/word/2010/wordprocessingGroup" xmlns:wpi="http://schemas.microsoft.com/office/word/2010/wordprocessingInk" xmlns:wne="http://schemas.microsoft.com/office/word/2006/wordml" xmlns:wps="http://schemas.microsoft.com/office/word/2010/wordprocessingShape" mc:Ignorable="w14 w15 wp14">
   <w:endnote w:type="separator" w:id="-1">
     <w:p>
       <w:pPr>
@@ -1724,37 +1513,37 @@
 </file>
 
 <file path=word/footer1.xml><?xml version="1.0" encoding="utf-8"?>
-<w:ftr xmlns:wpc="http://schemas.microsoft.com/office/word/2010/wordprocessingCanvas" xmlns:mo="http://schemas.microsoft.com/office/mac/office/2008/main" xmlns:mc="http://schemas.openxmlformats.org/markup-compatibility/2006" xmlns:mv="urn:schemas-microsoft-com:mac:vml" xmlns:o="urn:schemas-microsoft-com:office:office" xmlns:r="http://schemas.openxmlformats.org/officeDocument/2006/relationships" xmlns:m="http://schemas.openxmlformats.org/officeDocument/2006/math" xmlns:v="urn:schemas-microsoft-com:vml" xmlns:wp14="http://schemas.microsoft.com/office/word/2010/wordprocessingDrawing" xmlns:wp="http://schemas.openxmlformats.org/drawingml/2006/wordprocessingDrawing" xmlns:w10="urn:schemas-microsoft-com:office:word" xmlns:w="http://schemas.openxmlformats.org/wordprocessingml/2006/main" xmlns:w14="http://schemas.microsoft.com/office/word/2010/wordml" xmlns:wpg="http://schemas.microsoft.com/office/word/2010/wordprocessingGroup" xmlns:wpi="http://schemas.microsoft.com/office/word/2010/wordprocessingInk" xmlns:wne="http://schemas.microsoft.com/office/word/2006/wordml" xmlns:wps="http://schemas.microsoft.com/office/word/2010/wordprocessingShape" mc:Ignorable="w14 wp14">
+<w:ftr xmlns:wpc="http://schemas.microsoft.com/office/word/2010/wordprocessingCanvas" xmlns:mc="http://schemas.openxmlformats.org/markup-compatibility/2006" xmlns:o="urn:schemas-microsoft-com:office:office" xmlns:r="http://schemas.openxmlformats.org/officeDocument/2006/relationships" xmlns:m="http://schemas.openxmlformats.org/officeDocument/2006/math" xmlns:v="urn:schemas-microsoft-com:vml" xmlns:wp14="http://schemas.microsoft.com/office/word/2010/wordprocessingDrawing" xmlns:wp="http://schemas.openxmlformats.org/drawingml/2006/wordprocessingDrawing" xmlns:w10="urn:schemas-microsoft-com:office:word" xmlns:w="http://schemas.openxmlformats.org/wordprocessingml/2006/main" xmlns:w14="http://schemas.microsoft.com/office/word/2010/wordml" xmlns:w15="http://schemas.microsoft.com/office/word/2012/wordml" xmlns:wpg="http://schemas.microsoft.com/office/word/2010/wordprocessingGroup" xmlns:wpi="http://schemas.microsoft.com/office/word/2010/wordprocessingInk" xmlns:wne="http://schemas.microsoft.com/office/word/2006/wordml" xmlns:wps="http://schemas.microsoft.com/office/word/2010/wordprocessingShape" mc:Ignorable="w14 w15 wp14">
   <w:p>
     <w:pPr>
-      <w:pStyle w:val="Footer"/>
+      <w:pStyle w:val="a4"/>
       <w:framePr w:wrap="around" w:vAnchor="text" w:hAnchor="margin" w:xAlign="right" w:y="1"/>
       <w:rPr>
-        <w:rStyle w:val="PageNumber"/>
+        <w:rStyle w:val="a6"/>
       </w:rPr>
     </w:pPr>
     <w:r>
       <w:rPr>
-        <w:rStyle w:val="PageNumber"/>
+        <w:rStyle w:val="a6"/>
       </w:rPr>
       <w:fldChar w:fldCharType="begin"/>
     </w:r>
     <w:r>
       <w:rPr>
-        <w:rStyle w:val="PageNumber"/>
+        <w:rStyle w:val="a6"/>
       </w:rPr>
       <w:instrText xml:space="preserve">PAGE  </w:instrText>
     </w:r>
     <w:r>
       <w:rPr>
-        <w:rStyle w:val="PageNumber"/>
+        <w:rStyle w:val="a6"/>
       </w:rPr>
       <w:fldChar w:fldCharType="end"/>
     </w:r>
   </w:p>
   <w:p>
     <w:pPr>
-      <w:pStyle w:val="Footer"/>
+      <w:pStyle w:val="a4"/>
       <w:ind w:right="360"/>
     </w:pPr>
   </w:p>
@@ -1762,50 +1551,50 @@
 </file>
 
 <file path=word/footer2.xml><?xml version="1.0" encoding="utf-8"?>
-<w:ftr xmlns:wpc="http://schemas.microsoft.com/office/word/2010/wordprocessingCanvas" xmlns:mo="http://schemas.microsoft.com/office/mac/office/2008/main" xmlns:mc="http://schemas.openxmlformats.org/markup-compatibility/2006" xmlns:mv="urn:schemas-microsoft-com:mac:vml" xmlns:o="urn:schemas-microsoft-com:office:office" xmlns:r="http://schemas.openxmlformats.org/officeDocument/2006/relationships" xmlns:m="http://schemas.openxmlformats.org/officeDocument/2006/math" xmlns:v="urn:schemas-microsoft-com:vml" xmlns:wp14="http://schemas.microsoft.com/office/word/2010/wordprocessingDrawing" xmlns:wp="http://schemas.openxmlformats.org/drawingml/2006/wordprocessingDrawing" xmlns:w10="urn:schemas-microsoft-com:office:word" xmlns:w="http://schemas.openxmlformats.org/wordprocessingml/2006/main" xmlns:w14="http://schemas.microsoft.com/office/word/2010/wordml" xmlns:wpg="http://schemas.microsoft.com/office/word/2010/wordprocessingGroup" xmlns:wpi="http://schemas.microsoft.com/office/word/2010/wordprocessingInk" xmlns:wne="http://schemas.microsoft.com/office/word/2006/wordml" xmlns:wps="http://schemas.microsoft.com/office/word/2010/wordprocessingShape" mc:Ignorable="w14 wp14">
+<w:ftr xmlns:wpc="http://schemas.microsoft.com/office/word/2010/wordprocessingCanvas" xmlns:mc="http://schemas.openxmlformats.org/markup-compatibility/2006" xmlns:o="urn:schemas-microsoft-com:office:office" xmlns:r="http://schemas.openxmlformats.org/officeDocument/2006/relationships" xmlns:m="http://schemas.openxmlformats.org/officeDocument/2006/math" xmlns:v="urn:schemas-microsoft-com:vml" xmlns:wp14="http://schemas.microsoft.com/office/word/2010/wordprocessingDrawing" xmlns:wp="http://schemas.openxmlformats.org/drawingml/2006/wordprocessingDrawing" xmlns:w10="urn:schemas-microsoft-com:office:word" xmlns:w="http://schemas.openxmlformats.org/wordprocessingml/2006/main" xmlns:w14="http://schemas.microsoft.com/office/word/2010/wordml" xmlns:w15="http://schemas.microsoft.com/office/word/2012/wordml" xmlns:wpg="http://schemas.microsoft.com/office/word/2010/wordprocessingGroup" xmlns:wpi="http://schemas.microsoft.com/office/word/2010/wordprocessingInk" xmlns:wne="http://schemas.microsoft.com/office/word/2006/wordml" xmlns:wps="http://schemas.microsoft.com/office/word/2010/wordprocessingShape" mc:Ignorable="w14 w15 wp14">
   <w:p>
     <w:pPr>
-      <w:pStyle w:val="Footer"/>
+      <w:pStyle w:val="a4"/>
       <w:framePr w:wrap="around" w:vAnchor="text" w:hAnchor="margin" w:xAlign="right" w:y="1"/>
       <w:rPr>
-        <w:rStyle w:val="PageNumber"/>
+        <w:rStyle w:val="a6"/>
       </w:rPr>
     </w:pPr>
     <w:r>
       <w:rPr>
-        <w:rStyle w:val="PageNumber"/>
+        <w:rStyle w:val="a6"/>
       </w:rPr>
       <w:fldChar w:fldCharType="begin"/>
     </w:r>
     <w:r>
       <w:rPr>
-        <w:rStyle w:val="PageNumber"/>
+        <w:rStyle w:val="a6"/>
       </w:rPr>
       <w:instrText xml:space="preserve">PAGE  </w:instrText>
     </w:r>
     <w:r>
       <w:rPr>
-        <w:rStyle w:val="PageNumber"/>
+        <w:rStyle w:val="a6"/>
       </w:rPr>
       <w:fldChar w:fldCharType="separate"/>
     </w:r>
     <w:r>
       <w:rPr>
-        <w:rStyle w:val="PageNumber"/>
+        <w:rStyle w:val="a6"/>
         <w:noProof/>
       </w:rPr>
       <w:t>1</w:t>
     </w:r>
     <w:r>
       <w:rPr>
-        <w:rStyle w:val="PageNumber"/>
+        <w:rStyle w:val="a6"/>
       </w:rPr>
       <w:fldChar w:fldCharType="end"/>
     </w:r>
   </w:p>
   <w:p>
     <w:pPr>
-      <w:pStyle w:val="Footer"/>
+      <w:pStyle w:val="a4"/>
       <w:ind w:right="360"/>
     </w:pPr>
   </w:p>
@@ -1813,7 +1602,7 @@
 </file>
 
 <file path=word/footnotes.xml><?xml version="1.0" encoding="utf-8"?>
-<w:footnotes xmlns:wpc="http://schemas.microsoft.com/office/word/2010/wordprocessingCanvas" xmlns:mo="http://schemas.microsoft.com/office/mac/office/2008/main" xmlns:mc="http://schemas.openxmlformats.org/markup-compatibility/2006" xmlns:mv="urn:schemas-microsoft-com:mac:vml" xmlns:o="urn:schemas-microsoft-com:office:office" xmlns:r="http://schemas.openxmlformats.org/officeDocument/2006/relationships" xmlns:m="http://schemas.openxmlformats.org/officeDocument/2006/math" xmlns:v="urn:schemas-microsoft-com:vml" xmlns:wp14="http://schemas.microsoft.com/office/word/2010/wordprocessingDrawing" xmlns:wp="http://schemas.openxmlformats.org/drawingml/2006/wordprocessingDrawing" xmlns:w10="urn:schemas-microsoft-com:office:word" xmlns:w="http://schemas.openxmlformats.org/wordprocessingml/2006/main" xmlns:w14="http://schemas.microsoft.com/office/word/2010/wordml" xmlns:wpg="http://schemas.microsoft.com/office/word/2010/wordprocessingGroup" xmlns:wpi="http://schemas.microsoft.com/office/word/2010/wordprocessingInk" xmlns:wne="http://schemas.microsoft.com/office/word/2006/wordml" xmlns:wps="http://schemas.microsoft.com/office/word/2010/wordprocessingShape" mc:Ignorable="w14 wp14">
+<w:footnotes xmlns:wpc="http://schemas.microsoft.com/office/word/2010/wordprocessingCanvas" xmlns:mc="http://schemas.openxmlformats.org/markup-compatibility/2006" xmlns:o="urn:schemas-microsoft-com:office:office" xmlns:r="http://schemas.openxmlformats.org/officeDocument/2006/relationships" xmlns:m="http://schemas.openxmlformats.org/officeDocument/2006/math" xmlns:v="urn:schemas-microsoft-com:vml" xmlns:wp14="http://schemas.microsoft.com/office/word/2010/wordprocessingDrawing" xmlns:wp="http://schemas.openxmlformats.org/drawingml/2006/wordprocessingDrawing" xmlns:w10="urn:schemas-microsoft-com:office:word" xmlns:w="http://schemas.openxmlformats.org/wordprocessingml/2006/main" xmlns:w14="http://schemas.microsoft.com/office/word/2010/wordml" xmlns:w15="http://schemas.microsoft.com/office/word/2012/wordml" xmlns:wpg="http://schemas.microsoft.com/office/word/2010/wordprocessingGroup" xmlns:wpi="http://schemas.microsoft.com/office/word/2010/wordprocessingInk" xmlns:wne="http://schemas.microsoft.com/office/word/2006/wordml" xmlns:wps="http://schemas.microsoft.com/office/word/2010/wordprocessingShape" mc:Ignorable="w14 w15 wp14">
   <w:footnote w:type="separator" w:id="-1">
     <w:p>
       <w:pPr>
@@ -1838,7 +1627,7 @@
 </file>
 
 <file path=word/numbering.xml><?xml version="1.0" encoding="utf-8"?>
-<w:numbering xmlns:wpc="http://schemas.microsoft.com/office/word/2010/wordprocessingCanvas" xmlns:mo="http://schemas.microsoft.com/office/mac/office/2008/main" xmlns:mc="http://schemas.openxmlformats.org/markup-compatibility/2006" xmlns:mv="urn:schemas-microsoft-com:mac:vml" xmlns:o="urn:schemas-microsoft-com:office:office" xmlns:r="http://schemas.openxmlformats.org/officeDocument/2006/relationships" xmlns:m="http://schemas.openxmlformats.org/officeDocument/2006/math" xmlns:v="urn:schemas-microsoft-com:vml" xmlns:wp14="http://schemas.microsoft.com/office/word/2010/wordprocessingDrawing" xmlns:wp="http://schemas.openxmlformats.org/drawingml/2006/wordprocessingDrawing" xmlns:w10="urn:schemas-microsoft-com:office:word" xmlns:w="http://schemas.openxmlformats.org/wordprocessingml/2006/main" xmlns:w14="http://schemas.microsoft.com/office/word/2010/wordml" xmlns:wpg="http://schemas.microsoft.com/office/word/2010/wordprocessingGroup" xmlns:wpi="http://schemas.microsoft.com/office/word/2010/wordprocessingInk" xmlns:wne="http://schemas.microsoft.com/office/word/2006/wordml" xmlns:wps="http://schemas.microsoft.com/office/word/2010/wordprocessingShape" mc:Ignorable="w14 wp14">
+<w:numbering xmlns:wpc="http://schemas.microsoft.com/office/word/2010/wordprocessingCanvas" xmlns:mc="http://schemas.openxmlformats.org/markup-compatibility/2006" xmlns:o="urn:schemas-microsoft-com:office:office" xmlns:r="http://schemas.openxmlformats.org/officeDocument/2006/relationships" xmlns:m="http://schemas.openxmlformats.org/officeDocument/2006/math" xmlns:v="urn:schemas-microsoft-com:vml" xmlns:wp14="http://schemas.microsoft.com/office/word/2010/wordprocessingDrawing" xmlns:wp="http://schemas.openxmlformats.org/drawingml/2006/wordprocessingDrawing" xmlns:w10="urn:schemas-microsoft-com:office:word" xmlns:w="http://schemas.openxmlformats.org/wordprocessingml/2006/main" xmlns:w14="http://schemas.microsoft.com/office/word/2010/wordml" xmlns:w15="http://schemas.microsoft.com/office/word/2012/wordml" xmlns:wpg="http://schemas.microsoft.com/office/word/2010/wordprocessingGroup" xmlns:wpi="http://schemas.microsoft.com/office/word/2010/wordprocessingInk" xmlns:wne="http://schemas.microsoft.com/office/word/2006/wordml" xmlns:wps="http://schemas.microsoft.com/office/word/2010/wordprocessingShape" mc:Ignorable="w14 w15 wp14">
   <w:abstractNum w:abstractNumId="0">
     <w:nsid w:val="05860982"/>
     <w:multiLevelType w:val="hybridMultilevel"/>
@@ -2976,7 +2765,7 @@
 </file>
 
 <file path=word/styles.xml><?xml version="1.0" encoding="utf-8"?>
-<w:styles xmlns:mc="http://schemas.openxmlformats.org/markup-compatibility/2006" xmlns:r="http://schemas.openxmlformats.org/officeDocument/2006/relationships" xmlns:w="http://schemas.openxmlformats.org/wordprocessingml/2006/main" xmlns:w14="http://schemas.microsoft.com/office/word/2010/wordml" mc:Ignorable="w14">
+<w:styles xmlns:mc="http://schemas.openxmlformats.org/markup-compatibility/2006" xmlns:r="http://schemas.openxmlformats.org/officeDocument/2006/relationships" xmlns:w="http://schemas.openxmlformats.org/wordprocessingml/2006/main" xmlns:w14="http://schemas.microsoft.com/office/word/2010/wordml" xmlns:w15="http://schemas.microsoft.com/office/word/2012/wordml" mc:Ignorable="w14 w15">
   <w:docDefaults>
     <w:rPrDefault>
       <w:rPr>
@@ -2992,163 +2781,379 @@
       </w:pPr>
     </w:pPrDefault>
   </w:docDefaults>
-  <w:latentStyles w:defLockedState="0" w:defUIPriority="99" w:defSemiHidden="1" w:defUnhideWhenUsed="1" w:defQFormat="0" w:count="276">
-    <w:lsdException w:name="Normal" w:semiHidden="0" w:uiPriority="0" w:unhideWhenUsed="0" w:qFormat="1"/>
-    <w:lsdException w:name="heading 1" w:semiHidden="0" w:uiPriority="9" w:unhideWhenUsed="0" w:qFormat="1"/>
-    <w:lsdException w:name="heading 2" w:uiPriority="9" w:qFormat="1"/>
-    <w:lsdException w:name="heading 3" w:uiPriority="9" w:qFormat="1"/>
-    <w:lsdException w:name="heading 4" w:uiPriority="9" w:qFormat="1"/>
-    <w:lsdException w:name="heading 5" w:uiPriority="9" w:qFormat="1"/>
-    <w:lsdException w:name="heading 6" w:uiPriority="9" w:qFormat="1"/>
-    <w:lsdException w:name="heading 7" w:uiPriority="9" w:qFormat="1"/>
-    <w:lsdException w:name="heading 8" w:uiPriority="9" w:qFormat="1"/>
-    <w:lsdException w:name="heading 9" w:uiPriority="9" w:qFormat="1"/>
-    <w:lsdException w:name="toc 1" w:uiPriority="39"/>
-    <w:lsdException w:name="toc 2" w:uiPriority="39"/>
-    <w:lsdException w:name="toc 3" w:uiPriority="39"/>
-    <w:lsdException w:name="toc 4" w:uiPriority="39"/>
-    <w:lsdException w:name="toc 5" w:uiPriority="39"/>
-    <w:lsdException w:name="toc 6" w:uiPriority="39"/>
-    <w:lsdException w:name="toc 7" w:uiPriority="39"/>
-    <w:lsdException w:name="toc 8" w:uiPriority="39"/>
-    <w:lsdException w:name="toc 9" w:uiPriority="39"/>
-    <w:lsdException w:name="caption" w:uiPriority="35" w:qFormat="1"/>
-    <w:lsdException w:name="Title" w:semiHidden="0" w:uiPriority="10" w:unhideWhenUsed="0" w:qFormat="1"/>
-    <w:lsdException w:name="Default Paragraph Font" w:uiPriority="1"/>
-    <w:lsdException w:name="Subtitle" w:semiHidden="0" w:uiPriority="11" w:unhideWhenUsed="0" w:qFormat="1"/>
-    <w:lsdException w:name="Strong" w:semiHidden="0" w:uiPriority="22" w:unhideWhenUsed="0" w:qFormat="1"/>
-    <w:lsdException w:name="Emphasis" w:semiHidden="0" w:uiPriority="20" w:unhideWhenUsed="0" w:qFormat="1"/>
-    <w:lsdException w:name="Table Grid" w:semiHidden="0" w:uiPriority="39" w:unhideWhenUsed="0"/>
-    <w:lsdException w:name="Note Level 1" w:semiHidden="0" w:unhideWhenUsed="0"/>
-    <w:lsdException w:name="Note Level 2" w:semiHidden="0" w:unhideWhenUsed="0"/>
-    <w:lsdException w:name="Note Level 3" w:semiHidden="0" w:unhideWhenUsed="0"/>
-    <w:lsdException w:name="Note Level 4" w:semiHidden="0" w:unhideWhenUsed="0"/>
-    <w:lsdException w:name="Note Level 5" w:semiHidden="0" w:unhideWhenUsed="0"/>
-    <w:lsdException w:name="Note Level 6" w:semiHidden="0" w:unhideWhenUsed="0"/>
-    <w:lsdException w:name="Note Level 7" w:semiHidden="0" w:unhideWhenUsed="0"/>
-    <w:lsdException w:name="Note Level 8" w:semiHidden="0" w:unhideWhenUsed="0"/>
-    <w:lsdException w:name="Note Level 9" w:semiHidden="0" w:unhideWhenUsed="0"/>
-    <w:lsdException w:name="Placeholder Text" w:unhideWhenUsed="0"/>
-    <w:lsdException w:name="No Spacing" w:semiHidden="0" w:uiPriority="1" w:unhideWhenUsed="0" w:qFormat="1"/>
-    <w:lsdException w:name="Light Shading" w:semiHidden="0" w:uiPriority="60" w:unhideWhenUsed="0"/>
-    <w:lsdException w:name="Light List" w:semiHidden="0" w:uiPriority="61" w:unhideWhenUsed="0"/>
-    <w:lsdException w:name="Light Grid" w:semiHidden="0" w:uiPriority="62" w:unhideWhenUsed="0"/>
-    <w:lsdException w:name="Medium Shading 1" w:semiHidden="0" w:uiPriority="63" w:unhideWhenUsed="0"/>
-    <w:lsdException w:name="Medium Shading 2" w:semiHidden="0" w:uiPriority="64" w:unhideWhenUsed="0"/>
-    <w:lsdException w:name="Medium List 1" w:semiHidden="0" w:uiPriority="65" w:unhideWhenUsed="0"/>
-    <w:lsdException w:name="Medium List 2" w:semiHidden="0" w:uiPriority="66" w:unhideWhenUsed="0"/>
-    <w:lsdException w:name="Medium Grid 1" w:semiHidden="0" w:uiPriority="67" w:unhideWhenUsed="0"/>
-    <w:lsdException w:name="Medium Grid 2" w:semiHidden="0" w:uiPriority="68" w:unhideWhenUsed="0"/>
-    <w:lsdException w:name="Medium Grid 3" w:semiHidden="0" w:uiPriority="69" w:unhideWhenUsed="0"/>
-    <w:lsdException w:name="Dark List" w:semiHidden="0" w:uiPriority="70" w:unhideWhenUsed="0"/>
-    <w:lsdException w:name="Colorful Shading" w:semiHidden="0" w:uiPriority="71" w:unhideWhenUsed="0"/>
-    <w:lsdException w:name="Colorful List" w:semiHidden="0" w:uiPriority="72" w:unhideWhenUsed="0"/>
-    <w:lsdException w:name="Colorful Grid" w:semiHidden="0" w:uiPriority="73" w:unhideWhenUsed="0"/>
-    <w:lsdException w:name="Light Shading Accent 1" w:semiHidden="0" w:uiPriority="60" w:unhideWhenUsed="0"/>
-    <w:lsdException w:name="Light List Accent 1" w:semiHidden="0" w:uiPriority="61" w:unhideWhenUsed="0"/>
-    <w:lsdException w:name="Light Grid Accent 1" w:semiHidden="0" w:uiPriority="62" w:unhideWhenUsed="0"/>
-    <w:lsdException w:name="Medium Shading 1 Accent 1" w:semiHidden="0" w:uiPriority="63" w:unhideWhenUsed="0"/>
-    <w:lsdException w:name="Medium Shading 2 Accent 1" w:semiHidden="0" w:uiPriority="64" w:unhideWhenUsed="0"/>
-    <w:lsdException w:name="Medium List 1 Accent 1" w:semiHidden="0" w:uiPriority="65" w:unhideWhenUsed="0"/>
-    <w:lsdException w:name="Revision" w:unhideWhenUsed="0"/>
-    <w:lsdException w:name="List Paragraph" w:semiHidden="0" w:uiPriority="34" w:unhideWhenUsed="0" w:qFormat="1"/>
-    <w:lsdException w:name="Quote" w:semiHidden="0" w:uiPriority="29" w:unhideWhenUsed="0" w:qFormat="1"/>
-    <w:lsdException w:name="Intense Quote" w:semiHidden="0" w:uiPriority="30" w:unhideWhenUsed="0" w:qFormat="1"/>
-    <w:lsdException w:name="Medium List 2 Accent 1" w:semiHidden="0" w:uiPriority="66" w:unhideWhenUsed="0"/>
-    <w:lsdException w:name="Medium Grid 1 Accent 1" w:semiHidden="0" w:uiPriority="67" w:unhideWhenUsed="0"/>
-    <w:lsdException w:name="Medium Grid 2 Accent 1" w:semiHidden="0" w:uiPriority="68" w:unhideWhenUsed="0"/>
-    <w:lsdException w:name="Medium Grid 3 Accent 1" w:semiHidden="0" w:uiPriority="69" w:unhideWhenUsed="0"/>
-    <w:lsdException w:name="Dark List Accent 1" w:semiHidden="0" w:uiPriority="70" w:unhideWhenUsed="0"/>
-    <w:lsdException w:name="Colorful Shading Accent 1" w:semiHidden="0" w:uiPriority="71" w:unhideWhenUsed="0"/>
-    <w:lsdException w:name="Colorful List Accent 1" w:semiHidden="0" w:uiPriority="72" w:unhideWhenUsed="0"/>
-    <w:lsdException w:name="Colorful Grid Accent 1" w:semiHidden="0" w:uiPriority="73" w:unhideWhenUsed="0"/>
-    <w:lsdException w:name="Light Shading Accent 2" w:semiHidden="0" w:uiPriority="60" w:unhideWhenUsed="0"/>
-    <w:lsdException w:name="Light List Accent 2" w:semiHidden="0" w:uiPriority="61" w:unhideWhenUsed="0"/>
-    <w:lsdException w:name="Light Grid Accent 2" w:semiHidden="0" w:uiPriority="62" w:unhideWhenUsed="0"/>
-    <w:lsdException w:name="Medium Shading 1 Accent 2" w:semiHidden="0" w:uiPriority="63" w:unhideWhenUsed="0"/>
-    <w:lsdException w:name="Medium Shading 2 Accent 2" w:semiHidden="0" w:uiPriority="64" w:unhideWhenUsed="0"/>
-    <w:lsdException w:name="Medium List 1 Accent 2" w:semiHidden="0" w:uiPriority="65" w:unhideWhenUsed="0"/>
-    <w:lsdException w:name="Medium List 2 Accent 2" w:semiHidden="0" w:uiPriority="66" w:unhideWhenUsed="0"/>
-    <w:lsdException w:name="Medium Grid 1 Accent 2" w:semiHidden="0" w:uiPriority="67" w:unhideWhenUsed="0"/>
-    <w:lsdException w:name="Medium Grid 2 Accent 2" w:semiHidden="0" w:uiPriority="68" w:unhideWhenUsed="0"/>
-    <w:lsdException w:name="Medium Grid 3 Accent 2" w:semiHidden="0" w:uiPriority="69" w:unhideWhenUsed="0"/>
-    <w:lsdException w:name="Dark List Accent 2" w:semiHidden="0" w:uiPriority="70" w:unhideWhenUsed="0"/>
-    <w:lsdException w:name="Colorful Shading Accent 2" w:semiHidden="0" w:uiPriority="71" w:unhideWhenUsed="0"/>
-    <w:lsdException w:name="Colorful List Accent 2" w:semiHidden="0" w:uiPriority="72" w:unhideWhenUsed="0"/>
-    <w:lsdException w:name="Colorful Grid Accent 2" w:semiHidden="0" w:uiPriority="73" w:unhideWhenUsed="0"/>
-    <w:lsdException w:name="Light Shading Accent 3" w:semiHidden="0" w:uiPriority="60" w:unhideWhenUsed="0"/>
-    <w:lsdException w:name="Light List Accent 3" w:semiHidden="0" w:uiPriority="61" w:unhideWhenUsed="0"/>
-    <w:lsdException w:name="Light Grid Accent 3" w:semiHidden="0" w:uiPriority="62" w:unhideWhenUsed="0"/>
-    <w:lsdException w:name="Medium Shading 1 Accent 3" w:semiHidden="0" w:uiPriority="63" w:unhideWhenUsed="0"/>
-    <w:lsdException w:name="Medium Shading 2 Accent 3" w:semiHidden="0" w:uiPriority="64" w:unhideWhenUsed="0"/>
-    <w:lsdException w:name="Medium List 1 Accent 3" w:semiHidden="0" w:uiPriority="65" w:unhideWhenUsed="0"/>
-    <w:lsdException w:name="Medium List 2 Accent 3" w:semiHidden="0" w:uiPriority="66" w:unhideWhenUsed="0"/>
-    <w:lsdException w:name="Medium Grid 1 Accent 3" w:semiHidden="0" w:uiPriority="67" w:unhideWhenUsed="0"/>
-    <w:lsdException w:name="Medium Grid 2 Accent 3" w:semiHidden="0" w:uiPriority="68" w:unhideWhenUsed="0"/>
-    <w:lsdException w:name="Medium Grid 3 Accent 3" w:semiHidden="0" w:uiPriority="69" w:unhideWhenUsed="0"/>
-    <w:lsdException w:name="Dark List Accent 3" w:semiHidden="0" w:uiPriority="70" w:unhideWhenUsed="0"/>
-    <w:lsdException w:name="Colorful Shading Accent 3" w:semiHidden="0" w:uiPriority="71" w:unhideWhenUsed="0"/>
-    <w:lsdException w:name="Colorful List Accent 3" w:semiHidden="0" w:uiPriority="72" w:unhideWhenUsed="0"/>
-    <w:lsdException w:name="Colorful Grid Accent 3" w:semiHidden="0" w:uiPriority="73" w:unhideWhenUsed="0"/>
-    <w:lsdException w:name="Light Shading Accent 4" w:semiHidden="0" w:uiPriority="60" w:unhideWhenUsed="0"/>
-    <w:lsdException w:name="Light List Accent 4" w:semiHidden="0" w:uiPriority="61" w:unhideWhenUsed="0"/>
-    <w:lsdException w:name="Light Grid Accent 4" w:semiHidden="0" w:uiPriority="62" w:unhideWhenUsed="0"/>
-    <w:lsdException w:name="Medium Shading 1 Accent 4" w:semiHidden="0" w:uiPriority="63" w:unhideWhenUsed="0"/>
-    <w:lsdException w:name="Medium Shading 2 Accent 4" w:semiHidden="0" w:uiPriority="64" w:unhideWhenUsed="0"/>
-    <w:lsdException w:name="Medium List 1 Accent 4" w:semiHidden="0" w:uiPriority="65" w:unhideWhenUsed="0"/>
-    <w:lsdException w:name="Medium List 2 Accent 4" w:semiHidden="0" w:uiPriority="66" w:unhideWhenUsed="0"/>
-    <w:lsdException w:name="Medium Grid 1 Accent 4" w:semiHidden="0" w:uiPriority="67" w:unhideWhenUsed="0"/>
-    <w:lsdException w:name="Medium Grid 2 Accent 4" w:semiHidden="0" w:uiPriority="68" w:unhideWhenUsed="0"/>
-    <w:lsdException w:name="Medium Grid 3 Accent 4" w:semiHidden="0" w:uiPriority="69" w:unhideWhenUsed="0"/>
-    <w:lsdException w:name="Dark List Accent 4" w:semiHidden="0" w:uiPriority="70" w:unhideWhenUsed="0"/>
-    <w:lsdException w:name="Colorful Shading Accent 4" w:semiHidden="0" w:uiPriority="71" w:unhideWhenUsed="0"/>
-    <w:lsdException w:name="Colorful List Accent 4" w:semiHidden="0" w:uiPriority="72" w:unhideWhenUsed="0"/>
-    <w:lsdException w:name="Colorful Grid Accent 4" w:semiHidden="0" w:uiPriority="73" w:unhideWhenUsed="0"/>
-    <w:lsdException w:name="Light Shading Accent 5" w:semiHidden="0" w:uiPriority="60" w:unhideWhenUsed="0"/>
-    <w:lsdException w:name="Light List Accent 5" w:semiHidden="0" w:uiPriority="61" w:unhideWhenUsed="0"/>
-    <w:lsdException w:name="Light Grid Accent 5" w:semiHidden="0" w:uiPriority="62" w:unhideWhenUsed="0"/>
-    <w:lsdException w:name="Medium Shading 1 Accent 5" w:semiHidden="0" w:uiPriority="63" w:unhideWhenUsed="0"/>
-    <w:lsdException w:name="Medium Shading 2 Accent 5" w:semiHidden="0" w:uiPriority="64" w:unhideWhenUsed="0"/>
-    <w:lsdException w:name="Medium List 1 Accent 5" w:semiHidden="0" w:uiPriority="65" w:unhideWhenUsed="0"/>
-    <w:lsdException w:name="Medium List 2 Accent 5" w:semiHidden="0" w:uiPriority="66" w:unhideWhenUsed="0"/>
-    <w:lsdException w:name="Medium Grid 1 Accent 5" w:semiHidden="0" w:uiPriority="67" w:unhideWhenUsed="0"/>
-    <w:lsdException w:name="Medium Grid 2 Accent 5" w:semiHidden="0" w:uiPriority="68" w:unhideWhenUsed="0"/>
-    <w:lsdException w:name="Medium Grid 3 Accent 5" w:semiHidden="0" w:uiPriority="69" w:unhideWhenUsed="0"/>
-    <w:lsdException w:name="Dark List Accent 5" w:semiHidden="0" w:uiPriority="70" w:unhideWhenUsed="0"/>
-    <w:lsdException w:name="Colorful Shading Accent 5" w:semiHidden="0" w:uiPriority="71" w:unhideWhenUsed="0"/>
-    <w:lsdException w:name="Colorful List Accent 5" w:semiHidden="0" w:uiPriority="72" w:unhideWhenUsed="0"/>
-    <w:lsdException w:name="Colorful Grid Accent 5" w:semiHidden="0" w:uiPriority="73" w:unhideWhenUsed="0"/>
-    <w:lsdException w:name="Light Shading Accent 6" w:semiHidden="0" w:uiPriority="60" w:unhideWhenUsed="0"/>
-    <w:lsdException w:name="Light List Accent 6" w:semiHidden="0" w:uiPriority="61" w:unhideWhenUsed="0"/>
-    <w:lsdException w:name="Light Grid Accent 6" w:semiHidden="0" w:uiPriority="62" w:unhideWhenUsed="0"/>
-    <w:lsdException w:name="Medium Shading 1 Accent 6" w:semiHidden="0" w:uiPriority="63" w:unhideWhenUsed="0"/>
-    <w:lsdException w:name="Medium Shading 2 Accent 6" w:semiHidden="0" w:uiPriority="64" w:unhideWhenUsed="0"/>
-    <w:lsdException w:name="Medium List 1 Accent 6" w:semiHidden="0" w:uiPriority="65" w:unhideWhenUsed="0"/>
-    <w:lsdException w:name="Medium List 2 Accent 6" w:semiHidden="0" w:uiPriority="66" w:unhideWhenUsed="0"/>
-    <w:lsdException w:name="Medium Grid 1 Accent 6" w:semiHidden="0" w:uiPriority="67" w:unhideWhenUsed="0"/>
-    <w:lsdException w:name="Medium Grid 2 Accent 6" w:semiHidden="0" w:uiPriority="68" w:unhideWhenUsed="0"/>
-    <w:lsdException w:name="Medium Grid 3 Accent 6" w:semiHidden="0" w:uiPriority="69" w:unhideWhenUsed="0"/>
-    <w:lsdException w:name="Dark List Accent 6" w:semiHidden="0" w:uiPriority="70" w:unhideWhenUsed="0"/>
-    <w:lsdException w:name="Colorful Shading Accent 6" w:semiHidden="0" w:uiPriority="71" w:unhideWhenUsed="0"/>
-    <w:lsdException w:name="Colorful List Accent 6" w:semiHidden="0" w:uiPriority="72" w:unhideWhenUsed="0"/>
-    <w:lsdException w:name="Colorful Grid Accent 6" w:semiHidden="0" w:uiPriority="73" w:unhideWhenUsed="0"/>
-    <w:lsdException w:name="Subtle Emphasis" w:semiHidden="0" w:uiPriority="19" w:unhideWhenUsed="0" w:qFormat="1"/>
-    <w:lsdException w:name="Intense Emphasis" w:semiHidden="0" w:uiPriority="21" w:unhideWhenUsed="0" w:qFormat="1"/>
-    <w:lsdException w:name="Subtle Reference" w:semiHidden="0" w:uiPriority="31" w:unhideWhenUsed="0" w:qFormat="1"/>
-    <w:lsdException w:name="Intense Reference" w:semiHidden="0" w:uiPriority="32" w:unhideWhenUsed="0" w:qFormat="1"/>
-    <w:lsdException w:name="Book Title" w:semiHidden="0" w:uiPriority="33" w:unhideWhenUsed="0" w:qFormat="1"/>
-    <w:lsdException w:name="Bibliography" w:uiPriority="37"/>
-    <w:lsdException w:name="TOC Heading" w:uiPriority="39" w:qFormat="1"/>
+  <w:latentStyles w:defLockedState="0" w:defUIPriority="99" w:defSemiHidden="0" w:defUnhideWhenUsed="0" w:defQFormat="0" w:count="371">
+    <w:lsdException w:name="Normal" w:uiPriority="0" w:qFormat="1"/>
+    <w:lsdException w:name="heading 1" w:uiPriority="9" w:qFormat="1"/>
+    <w:lsdException w:name="heading 2" w:semiHidden="1" w:uiPriority="9" w:unhideWhenUsed="1" w:qFormat="1"/>
+    <w:lsdException w:name="heading 3" w:semiHidden="1" w:uiPriority="9" w:unhideWhenUsed="1" w:qFormat="1"/>
+    <w:lsdException w:name="heading 4" w:semiHidden="1" w:uiPriority="9" w:unhideWhenUsed="1" w:qFormat="1"/>
+    <w:lsdException w:name="heading 5" w:semiHidden="1" w:uiPriority="9" w:unhideWhenUsed="1" w:qFormat="1"/>
+    <w:lsdException w:name="heading 6" w:semiHidden="1" w:uiPriority="9" w:unhideWhenUsed="1" w:qFormat="1"/>
+    <w:lsdException w:name="heading 7" w:semiHidden="1" w:uiPriority="9" w:unhideWhenUsed="1" w:qFormat="1"/>
+    <w:lsdException w:name="heading 8" w:semiHidden="1" w:uiPriority="9" w:unhideWhenUsed="1" w:qFormat="1"/>
+    <w:lsdException w:name="heading 9" w:semiHidden="1" w:uiPriority="9" w:unhideWhenUsed="1" w:qFormat="1"/>
+    <w:lsdException w:name="index 1" w:semiHidden="1" w:unhideWhenUsed="1"/>
+    <w:lsdException w:name="index 2" w:semiHidden="1" w:unhideWhenUsed="1"/>
+    <w:lsdException w:name="index 3" w:semiHidden="1" w:unhideWhenUsed="1"/>
+    <w:lsdException w:name="index 4" w:semiHidden="1" w:unhideWhenUsed="1"/>
+    <w:lsdException w:name="index 5" w:semiHidden="1" w:unhideWhenUsed="1"/>
+    <w:lsdException w:name="index 6" w:semiHidden="1" w:unhideWhenUsed="1"/>
+    <w:lsdException w:name="index 7" w:semiHidden="1" w:unhideWhenUsed="1"/>
+    <w:lsdException w:name="index 8" w:semiHidden="1" w:unhideWhenUsed="1"/>
+    <w:lsdException w:name="index 9" w:semiHidden="1" w:unhideWhenUsed="1"/>
+    <w:lsdException w:name="toc 1" w:semiHidden="1" w:uiPriority="39" w:unhideWhenUsed="1"/>
+    <w:lsdException w:name="toc 2" w:semiHidden="1" w:uiPriority="39" w:unhideWhenUsed="1"/>
+    <w:lsdException w:name="toc 3" w:semiHidden="1" w:uiPriority="39" w:unhideWhenUsed="1"/>
+    <w:lsdException w:name="toc 4" w:semiHidden="1" w:uiPriority="39" w:unhideWhenUsed="1"/>
+    <w:lsdException w:name="toc 5" w:semiHidden="1" w:uiPriority="39" w:unhideWhenUsed="1"/>
+    <w:lsdException w:name="toc 6" w:semiHidden="1" w:uiPriority="39" w:unhideWhenUsed="1"/>
+    <w:lsdException w:name="toc 7" w:semiHidden="1" w:uiPriority="39" w:unhideWhenUsed="1"/>
+    <w:lsdException w:name="toc 8" w:semiHidden="1" w:uiPriority="39" w:unhideWhenUsed="1"/>
+    <w:lsdException w:name="toc 9" w:semiHidden="1" w:uiPriority="39" w:unhideWhenUsed="1"/>
+    <w:lsdException w:name="Normal Indent" w:semiHidden="1" w:unhideWhenUsed="1"/>
+    <w:lsdException w:name="footnote text" w:semiHidden="1" w:unhideWhenUsed="1"/>
+    <w:lsdException w:name="annotation text" w:semiHidden="1" w:unhideWhenUsed="1"/>
+    <w:lsdException w:name="header" w:semiHidden="1" w:unhideWhenUsed="1"/>
+    <w:lsdException w:name="footer" w:semiHidden="1" w:unhideWhenUsed="1"/>
+    <w:lsdException w:name="index heading" w:semiHidden="1" w:unhideWhenUsed="1"/>
+    <w:lsdException w:name="caption" w:semiHidden="1" w:uiPriority="35" w:unhideWhenUsed="1" w:qFormat="1"/>
+    <w:lsdException w:name="table of figures" w:semiHidden="1" w:unhideWhenUsed="1"/>
+    <w:lsdException w:name="envelope address" w:semiHidden="1" w:unhideWhenUsed="1"/>
+    <w:lsdException w:name="envelope return" w:semiHidden="1" w:unhideWhenUsed="1"/>
+    <w:lsdException w:name="footnote reference" w:semiHidden="1" w:unhideWhenUsed="1"/>
+    <w:lsdException w:name="annotation reference" w:semiHidden="1" w:unhideWhenUsed="1"/>
+    <w:lsdException w:name="line number" w:semiHidden="1" w:unhideWhenUsed="1"/>
+    <w:lsdException w:name="page number" w:semiHidden="1" w:unhideWhenUsed="1"/>
+    <w:lsdException w:name="endnote reference" w:semiHidden="1" w:unhideWhenUsed="1"/>
+    <w:lsdException w:name="endnote text" w:semiHidden="1" w:unhideWhenUsed="1"/>
+    <w:lsdException w:name="table of authorities" w:semiHidden="1" w:unhideWhenUsed="1"/>
+    <w:lsdException w:name="macro" w:semiHidden="1" w:unhideWhenUsed="1"/>
+    <w:lsdException w:name="toa heading" w:semiHidden="1" w:unhideWhenUsed="1"/>
+    <w:lsdException w:name="List" w:semiHidden="1" w:unhideWhenUsed="1"/>
+    <w:lsdException w:name="List Bullet" w:semiHidden="1" w:unhideWhenUsed="1"/>
+    <w:lsdException w:name="List Number" w:semiHidden="1" w:unhideWhenUsed="1"/>
+    <w:lsdException w:name="List 2" w:semiHidden="1" w:unhideWhenUsed="1"/>
+    <w:lsdException w:name="List 3" w:semiHidden="1" w:unhideWhenUsed="1"/>
+    <w:lsdException w:name="List 4" w:semiHidden="1" w:unhideWhenUsed="1"/>
+    <w:lsdException w:name="List 5" w:semiHidden="1" w:unhideWhenUsed="1"/>
+    <w:lsdException w:name="List Bullet 2" w:semiHidden="1" w:unhideWhenUsed="1"/>
+    <w:lsdException w:name="List Bullet 3" w:semiHidden="1" w:unhideWhenUsed="1"/>
+    <w:lsdException w:name="List Bullet 4" w:semiHidden="1" w:unhideWhenUsed="1"/>
+    <w:lsdException w:name="List Bullet 5" w:semiHidden="1" w:unhideWhenUsed="1"/>
+    <w:lsdException w:name="List Number 2" w:semiHidden="1" w:unhideWhenUsed="1"/>
+    <w:lsdException w:name="List Number 3" w:semiHidden="1" w:unhideWhenUsed="1"/>
+    <w:lsdException w:name="List Number 4" w:semiHidden="1" w:unhideWhenUsed="1"/>
+    <w:lsdException w:name="List Number 5" w:semiHidden="1" w:unhideWhenUsed="1"/>
+    <w:lsdException w:name="Title" w:uiPriority="10" w:qFormat="1"/>
+    <w:lsdException w:name="Closing" w:semiHidden="1" w:unhideWhenUsed="1"/>
+    <w:lsdException w:name="Signature" w:semiHidden="1" w:unhideWhenUsed="1"/>
+    <w:lsdException w:name="Default Paragraph Font" w:semiHidden="1" w:uiPriority="1" w:unhideWhenUsed="1"/>
+    <w:lsdException w:name="Body Text" w:semiHidden="1" w:unhideWhenUsed="1"/>
+    <w:lsdException w:name="Body Text Indent" w:semiHidden="1" w:unhideWhenUsed="1"/>
+    <w:lsdException w:name="List Continue" w:semiHidden="1" w:unhideWhenUsed="1"/>
+    <w:lsdException w:name="List Continue 2" w:semiHidden="1" w:unhideWhenUsed="1"/>
+    <w:lsdException w:name="List Continue 3" w:semiHidden="1" w:unhideWhenUsed="1"/>
+    <w:lsdException w:name="List Continue 4" w:semiHidden="1" w:unhideWhenUsed="1"/>
+    <w:lsdException w:name="List Continue 5" w:semiHidden="1" w:unhideWhenUsed="1"/>
+    <w:lsdException w:name="Message Header" w:semiHidden="1" w:unhideWhenUsed="1"/>
+    <w:lsdException w:name="Subtitle" w:uiPriority="11" w:qFormat="1"/>
+    <w:lsdException w:name="Salutation" w:semiHidden="1" w:unhideWhenUsed="1"/>
+    <w:lsdException w:name="Date" w:semiHidden="1" w:unhideWhenUsed="1"/>
+    <w:lsdException w:name="Body Text First Indent" w:semiHidden="1" w:unhideWhenUsed="1"/>
+    <w:lsdException w:name="Body Text First Indent 2" w:semiHidden="1" w:unhideWhenUsed="1"/>
+    <w:lsdException w:name="Note Heading" w:semiHidden="1" w:unhideWhenUsed="1"/>
+    <w:lsdException w:name="Body Text 2" w:semiHidden="1" w:unhideWhenUsed="1"/>
+    <w:lsdException w:name="Body Text 3" w:semiHidden="1" w:unhideWhenUsed="1"/>
+    <w:lsdException w:name="Body Text Indent 2" w:semiHidden="1" w:unhideWhenUsed="1"/>
+    <w:lsdException w:name="Body Text Indent 3" w:semiHidden="1" w:unhideWhenUsed="1"/>
+    <w:lsdException w:name="Block Text" w:semiHidden="1" w:unhideWhenUsed="1"/>
+    <w:lsdException w:name="Hyperlink" w:semiHidden="1" w:unhideWhenUsed="1"/>
+    <w:lsdException w:name="FollowedHyperlink" w:semiHidden="1" w:unhideWhenUsed="1"/>
+    <w:lsdException w:name="Strong" w:uiPriority="22" w:qFormat="1"/>
+    <w:lsdException w:name="Emphasis" w:uiPriority="20" w:qFormat="1"/>
+    <w:lsdException w:name="Document Map" w:semiHidden="1" w:unhideWhenUsed="1"/>
+    <w:lsdException w:name="Plain Text" w:semiHidden="1" w:unhideWhenUsed="1"/>
+    <w:lsdException w:name="E-mail Signature" w:semiHidden="1" w:unhideWhenUsed="1"/>
+    <w:lsdException w:name="HTML Top of Form" w:semiHidden="1" w:unhideWhenUsed="1"/>
+    <w:lsdException w:name="HTML Bottom of Form" w:semiHidden="1" w:unhideWhenUsed="1"/>
+    <w:lsdException w:name="Normal (Web)" w:semiHidden="1" w:unhideWhenUsed="1"/>
+    <w:lsdException w:name="HTML Acronym" w:semiHidden="1" w:unhideWhenUsed="1"/>
+    <w:lsdException w:name="HTML Address" w:semiHidden="1" w:unhideWhenUsed="1"/>
+    <w:lsdException w:name="HTML Cite" w:semiHidden="1" w:unhideWhenUsed="1"/>
+    <w:lsdException w:name="HTML Code" w:semiHidden="1" w:unhideWhenUsed="1"/>
+    <w:lsdException w:name="HTML Definition" w:semiHidden="1" w:unhideWhenUsed="1"/>
+    <w:lsdException w:name="HTML Keyboard" w:semiHidden="1" w:unhideWhenUsed="1"/>
+    <w:lsdException w:name="HTML Preformatted" w:semiHidden="1" w:unhideWhenUsed="1"/>
+    <w:lsdException w:name="HTML Sample" w:semiHidden="1" w:unhideWhenUsed="1"/>
+    <w:lsdException w:name="HTML Typewriter" w:semiHidden="1" w:unhideWhenUsed="1"/>
+    <w:lsdException w:name="HTML Variable" w:semiHidden="1" w:unhideWhenUsed="1"/>
+    <w:lsdException w:name="Normal Table" w:semiHidden="1" w:unhideWhenUsed="1"/>
+    <w:lsdException w:name="annotation subject" w:semiHidden="1" w:unhideWhenUsed="1"/>
+    <w:lsdException w:name="No List" w:semiHidden="1" w:unhideWhenUsed="1"/>
+    <w:lsdException w:name="Outline List 1" w:semiHidden="1" w:unhideWhenUsed="1"/>
+    <w:lsdException w:name="Outline List 2" w:semiHidden="1" w:unhideWhenUsed="1"/>
+    <w:lsdException w:name="Outline List 3" w:semiHidden="1" w:unhideWhenUsed="1"/>
+    <w:lsdException w:name="Table Simple 1" w:semiHidden="1" w:unhideWhenUsed="1"/>
+    <w:lsdException w:name="Table Simple 2" w:semiHidden="1" w:unhideWhenUsed="1"/>
+    <w:lsdException w:name="Table Simple 3" w:semiHidden="1" w:unhideWhenUsed="1"/>
+    <w:lsdException w:name="Table Classic 1" w:semiHidden="1" w:unhideWhenUsed="1"/>
+    <w:lsdException w:name="Table Classic 2" w:semiHidden="1" w:unhideWhenUsed="1"/>
+    <w:lsdException w:name="Table Classic 3" w:semiHidden="1" w:unhideWhenUsed="1"/>
+    <w:lsdException w:name="Table Classic 4" w:semiHidden="1" w:unhideWhenUsed="1"/>
+    <w:lsdException w:name="Table Colorful 1" w:semiHidden="1" w:unhideWhenUsed="1"/>
+    <w:lsdException w:name="Table Colorful 2" w:semiHidden="1" w:unhideWhenUsed="1"/>
+    <w:lsdException w:name="Table Colorful 3" w:semiHidden="1" w:unhideWhenUsed="1"/>
+    <w:lsdException w:name="Table Columns 1" w:semiHidden="1" w:unhideWhenUsed="1"/>
+    <w:lsdException w:name="Table Columns 2" w:semiHidden="1" w:unhideWhenUsed="1"/>
+    <w:lsdException w:name="Table Columns 3" w:semiHidden="1" w:unhideWhenUsed="1"/>
+    <w:lsdException w:name="Table Columns 4" w:semiHidden="1" w:unhideWhenUsed="1"/>
+    <w:lsdException w:name="Table Columns 5" w:semiHidden="1" w:unhideWhenUsed="1"/>
+    <w:lsdException w:name="Table Grid 1" w:semiHidden="1" w:unhideWhenUsed="1"/>
+    <w:lsdException w:name="Table Grid 2" w:semiHidden="1" w:unhideWhenUsed="1"/>
+    <w:lsdException w:name="Table Grid 3" w:semiHidden="1" w:unhideWhenUsed="1"/>
+    <w:lsdException w:name="Table Grid 4" w:semiHidden="1" w:unhideWhenUsed="1"/>
+    <w:lsdException w:name="Table Grid 5" w:semiHidden="1" w:unhideWhenUsed="1"/>
+    <w:lsdException w:name="Table Grid 6" w:semiHidden="1" w:unhideWhenUsed="1"/>
+    <w:lsdException w:name="Table Grid 7" w:semiHidden="1" w:unhideWhenUsed="1"/>
+    <w:lsdException w:name="Table Grid 8" w:semiHidden="1" w:unhideWhenUsed="1"/>
+    <w:lsdException w:name="Table List 1" w:semiHidden="1" w:unhideWhenUsed="1"/>
+    <w:lsdException w:name="Table List 2" w:semiHidden="1" w:unhideWhenUsed="1"/>
+    <w:lsdException w:name="Table List 3" w:semiHidden="1" w:unhideWhenUsed="1"/>
+    <w:lsdException w:name="Table List 4" w:semiHidden="1" w:unhideWhenUsed="1"/>
+    <w:lsdException w:name="Table List 5" w:semiHidden="1" w:unhideWhenUsed="1"/>
+    <w:lsdException w:name="Table List 6" w:semiHidden="1" w:unhideWhenUsed="1"/>
+    <w:lsdException w:name="Table List 7" w:semiHidden="1" w:unhideWhenUsed="1"/>
+    <w:lsdException w:name="Table List 8" w:semiHidden="1" w:unhideWhenUsed="1"/>
+    <w:lsdException w:name="Table 3D effects 1" w:semiHidden="1" w:unhideWhenUsed="1"/>
+    <w:lsdException w:name="Table 3D effects 2" w:semiHidden="1" w:unhideWhenUsed="1"/>
+    <w:lsdException w:name="Table 3D effects 3" w:semiHidden="1" w:unhideWhenUsed="1"/>
+    <w:lsdException w:name="Table Contemporary" w:semiHidden="1" w:unhideWhenUsed="1"/>
+    <w:lsdException w:name="Table Elegant" w:semiHidden="1" w:unhideWhenUsed="1"/>
+    <w:lsdException w:name="Table Professional" w:semiHidden="1" w:unhideWhenUsed="1"/>
+    <w:lsdException w:name="Table Subtle 1" w:semiHidden="1" w:unhideWhenUsed="1"/>
+    <w:lsdException w:name="Table Subtle 2" w:semiHidden="1" w:unhideWhenUsed="1"/>
+    <w:lsdException w:name="Table Web 1" w:semiHidden="1" w:unhideWhenUsed="1"/>
+    <w:lsdException w:name="Table Web 2" w:semiHidden="1" w:unhideWhenUsed="1"/>
+    <w:lsdException w:name="Table Web 3" w:semiHidden="1" w:unhideWhenUsed="1"/>
+    <w:lsdException w:name="Balloon Text" w:semiHidden="1" w:unhideWhenUsed="1"/>
+    <w:lsdException w:name="Table Grid" w:uiPriority="39"/>
+    <w:lsdException w:name="Table Theme" w:semiHidden="1" w:unhideWhenUsed="1"/>
+    <w:lsdException w:name="Placeholder Text" w:semiHidden="1"/>
+    <w:lsdException w:name="No Spacing" w:uiPriority="1" w:qFormat="1"/>
+    <w:lsdException w:name="Light Shading" w:uiPriority="60"/>
+    <w:lsdException w:name="Light List" w:uiPriority="61"/>
+    <w:lsdException w:name="Light Grid" w:uiPriority="62"/>
+    <w:lsdException w:name="Medium Shading 1" w:uiPriority="63"/>
+    <w:lsdException w:name="Medium Shading 2" w:uiPriority="64"/>
+    <w:lsdException w:name="Medium List 1" w:uiPriority="65"/>
+    <w:lsdException w:name="Medium List 2" w:uiPriority="66"/>
+    <w:lsdException w:name="Medium Grid 1" w:uiPriority="67"/>
+    <w:lsdException w:name="Medium Grid 2" w:uiPriority="68"/>
+    <w:lsdException w:name="Medium Grid 3" w:uiPriority="69"/>
+    <w:lsdException w:name="Dark List" w:uiPriority="70"/>
+    <w:lsdException w:name="Colorful Shading" w:uiPriority="71"/>
+    <w:lsdException w:name="Colorful List" w:uiPriority="72"/>
+    <w:lsdException w:name="Colorful Grid" w:uiPriority="73"/>
+    <w:lsdException w:name="Light Shading Accent 1" w:uiPriority="60"/>
+    <w:lsdException w:name="Light List Accent 1" w:uiPriority="61"/>
+    <w:lsdException w:name="Light Grid Accent 1" w:uiPriority="62"/>
+    <w:lsdException w:name="Medium Shading 1 Accent 1" w:uiPriority="63"/>
+    <w:lsdException w:name="Medium Shading 2 Accent 1" w:uiPriority="64"/>
+    <w:lsdException w:name="Medium List 1 Accent 1" w:uiPriority="65"/>
+    <w:lsdException w:name="Revision" w:semiHidden="1"/>
+    <w:lsdException w:name="List Paragraph" w:uiPriority="34" w:qFormat="1"/>
+    <w:lsdException w:name="Quote" w:uiPriority="29" w:qFormat="1"/>
+    <w:lsdException w:name="Intense Quote" w:uiPriority="30" w:qFormat="1"/>
+    <w:lsdException w:name="Medium List 2 Accent 1" w:uiPriority="66"/>
+    <w:lsdException w:name="Medium Grid 1 Accent 1" w:uiPriority="67"/>
+    <w:lsdException w:name="Medium Grid 2 Accent 1" w:uiPriority="68"/>
+    <w:lsdException w:name="Medium Grid 3 Accent 1" w:uiPriority="69"/>
+    <w:lsdException w:name="Dark List Accent 1" w:uiPriority="70"/>
+    <w:lsdException w:name="Colorful Shading Accent 1" w:uiPriority="71"/>
+    <w:lsdException w:name="Colorful List Accent 1" w:uiPriority="72"/>
+    <w:lsdException w:name="Colorful Grid Accent 1" w:uiPriority="73"/>
+    <w:lsdException w:name="Light Shading Accent 2" w:uiPriority="60"/>
+    <w:lsdException w:name="Light List Accent 2" w:uiPriority="61"/>
+    <w:lsdException w:name="Light Grid Accent 2" w:uiPriority="62"/>
+    <w:lsdException w:name="Medium Shading 1 Accent 2" w:uiPriority="63"/>
+    <w:lsdException w:name="Medium Shading 2 Accent 2" w:uiPriority="64"/>
+    <w:lsdException w:name="Medium List 1 Accent 2" w:uiPriority="65"/>
+    <w:lsdException w:name="Medium List 2 Accent 2" w:uiPriority="66"/>
+    <w:lsdException w:name="Medium Grid 1 Accent 2" w:uiPriority="67"/>
+    <w:lsdException w:name="Medium Grid 2 Accent 2" w:uiPriority="68"/>
+    <w:lsdException w:name="Medium Grid 3 Accent 2" w:uiPriority="69"/>
+    <w:lsdException w:name="Dark List Accent 2" w:uiPriority="70"/>
+    <w:lsdException w:name="Colorful Shading Accent 2" w:uiPriority="71"/>
+    <w:lsdException w:name="Colorful List Accent 2" w:uiPriority="72"/>
+    <w:lsdException w:name="Colorful Grid Accent 2" w:uiPriority="73"/>
+    <w:lsdException w:name="Light Shading Accent 3" w:uiPriority="60"/>
+    <w:lsdException w:name="Light List Accent 3" w:uiPriority="61"/>
+    <w:lsdException w:name="Light Grid Accent 3" w:uiPriority="62"/>
+    <w:lsdException w:name="Medium Shading 1 Accent 3" w:uiPriority="63"/>
+    <w:lsdException w:name="Medium Shading 2 Accent 3" w:uiPriority="64"/>
+    <w:lsdException w:name="Medium List 1 Accent 3" w:uiPriority="65"/>
+    <w:lsdException w:name="Medium List 2 Accent 3" w:uiPriority="66"/>
+    <w:lsdException w:name="Medium Grid 1 Accent 3" w:uiPriority="67"/>
+    <w:lsdException w:name="Medium Grid 2 Accent 3" w:uiPriority="68"/>
+    <w:lsdException w:name="Medium Grid 3 Accent 3" w:uiPriority="69"/>
+    <w:lsdException w:name="Dark List Accent 3" w:uiPriority="70"/>
+    <w:lsdException w:name="Colorful Shading Accent 3" w:uiPriority="71"/>
+    <w:lsdException w:name="Colorful List Accent 3" w:uiPriority="72"/>
+    <w:lsdException w:name="Colorful Grid Accent 3" w:uiPriority="73"/>
+    <w:lsdException w:name="Light Shading Accent 4" w:uiPriority="60"/>
+    <w:lsdException w:name="Light List Accent 4" w:uiPriority="61"/>
+    <w:lsdException w:name="Light Grid Accent 4" w:uiPriority="62"/>
+    <w:lsdException w:name="Medium Shading 1 Accent 4" w:uiPriority="63"/>
+    <w:lsdException w:name="Medium Shading 2 Accent 4" w:uiPriority="64"/>
+    <w:lsdException w:name="Medium List 1 Accent 4" w:uiPriority="65"/>
+    <w:lsdException w:name="Medium List 2 Accent 4" w:uiPriority="66"/>
+    <w:lsdException w:name="Medium Grid 1 Accent 4" w:uiPriority="67"/>
+    <w:lsdException w:name="Medium Grid 2 Accent 4" w:uiPriority="68"/>
+    <w:lsdException w:name="Medium Grid 3 Accent 4" w:uiPriority="69"/>
+    <w:lsdException w:name="Dark List Accent 4" w:uiPriority="70"/>
+    <w:lsdException w:name="Colorful Shading Accent 4" w:uiPriority="71"/>
+    <w:lsdException w:name="Colorful List Accent 4" w:uiPriority="72"/>
+    <w:lsdException w:name="Colorful Grid Accent 4" w:uiPriority="73"/>
+    <w:lsdException w:name="Light Shading Accent 5" w:uiPriority="60"/>
+    <w:lsdException w:name="Light List Accent 5" w:uiPriority="61"/>
+    <w:lsdException w:name="Light Grid Accent 5" w:uiPriority="62"/>
+    <w:lsdException w:name="Medium Shading 1 Accent 5" w:uiPriority="63"/>
+    <w:lsdException w:name="Medium Shading 2 Accent 5" w:uiPriority="64"/>
+    <w:lsdException w:name="Medium List 1 Accent 5" w:uiPriority="65"/>
+    <w:lsdException w:name="Medium List 2 Accent 5" w:uiPriority="66"/>
+    <w:lsdException w:name="Medium Grid 1 Accent 5" w:uiPriority="67"/>
+    <w:lsdException w:name="Medium Grid 2 Accent 5" w:uiPriority="68"/>
+    <w:lsdException w:name="Medium Grid 3 Accent 5" w:uiPriority="69"/>
+    <w:lsdException w:name="Dark List Accent 5" w:uiPriority="70"/>
+    <w:lsdException w:name="Colorful Shading Accent 5" w:uiPriority="71"/>
+    <w:lsdException w:name="Colorful List Accent 5" w:uiPriority="72"/>
+    <w:lsdException w:name="Colorful Grid Accent 5" w:uiPriority="73"/>
+    <w:lsdException w:name="Light Shading Accent 6" w:uiPriority="60"/>
+    <w:lsdException w:name="Light List Accent 6" w:uiPriority="61"/>
+    <w:lsdException w:name="Light Grid Accent 6" w:uiPriority="62"/>
+    <w:lsdException w:name="Medium Shading 1 Accent 6" w:uiPriority="63"/>
+    <w:lsdException w:name="Medium Shading 2 Accent 6" w:uiPriority="64"/>
+    <w:lsdException w:name="Medium List 1 Accent 6" w:uiPriority="65"/>
+    <w:lsdException w:name="Medium List 2 Accent 6" w:uiPriority="66"/>
+    <w:lsdException w:name="Medium Grid 1 Accent 6" w:uiPriority="67"/>
+    <w:lsdException w:name="Medium Grid 2 Accent 6" w:uiPriority="68"/>
+    <w:lsdException w:name="Medium Grid 3 Accent 6" w:uiPriority="69"/>
+    <w:lsdException w:name="Dark List Accent 6" w:uiPriority="70"/>
+    <w:lsdException w:name="Colorful Shading Accent 6" w:uiPriority="71"/>
+    <w:lsdException w:name="Colorful List Accent 6" w:uiPriority="72"/>
+    <w:lsdException w:name="Colorful Grid Accent 6" w:uiPriority="73"/>
+    <w:lsdException w:name="Subtle Emphasis" w:uiPriority="19" w:qFormat="1"/>
+    <w:lsdException w:name="Intense Emphasis" w:uiPriority="21" w:qFormat="1"/>
+    <w:lsdException w:name="Subtle Reference" w:uiPriority="31" w:qFormat="1"/>
+    <w:lsdException w:name="Intense Reference" w:uiPriority="32" w:qFormat="1"/>
+    <w:lsdException w:name="Book Title" w:uiPriority="33" w:qFormat="1"/>
+    <w:lsdException w:name="Bibliography" w:semiHidden="1" w:uiPriority="37" w:unhideWhenUsed="1"/>
+    <w:lsdException w:name="TOC Heading" w:semiHidden="1" w:uiPriority="39" w:unhideWhenUsed="1" w:qFormat="1"/>
+    <w:lsdException w:name="Grid Table 4" w:uiPriority="49"/>
+    <w:lsdException w:name="Grid Table 5 Dark" w:uiPriority="50"/>
+    <w:lsdException w:name="Grid Table 6 Colorful" w:uiPriority="51"/>
+    <w:lsdException w:name="Grid Table 7 Colorful" w:uiPriority="52"/>
+    <w:lsdException w:name="Grid Table 1 Light Accent 1" w:uiPriority="46"/>
+    <w:lsdException w:name="Grid Table 2 Accent 1" w:uiPriority="47"/>
+    <w:lsdException w:name="Grid Table 3 Accent 1" w:uiPriority="48"/>
+    <w:lsdException w:name="Grid Table 4 Accent 1" w:uiPriority="49"/>
+    <w:lsdException w:name="Grid Table 5 Dark Accent 1" w:uiPriority="50"/>
+    <w:lsdException w:name="Grid Table 6 Colorful Accent 1" w:uiPriority="51"/>
+    <w:lsdException w:name="Grid Table 7 Colorful Accent 1" w:uiPriority="52"/>
+    <w:lsdException w:name="Grid Table 1 Light Accent 2" w:uiPriority="46"/>
+    <w:lsdException w:name="Grid Table 2 Accent 2" w:uiPriority="47"/>
+    <w:lsdException w:name="Grid Table 3 Accent 2" w:uiPriority="48"/>
+    <w:lsdException w:name="Grid Table 4 Accent 2" w:uiPriority="49"/>
+    <w:lsdException w:name="Grid Table 5 Dark Accent 2" w:uiPriority="50"/>
+    <w:lsdException w:name="Grid Table 6 Colorful Accent 2" w:uiPriority="51"/>
+    <w:lsdException w:name="Grid Table 7 Colorful Accent 2" w:uiPriority="52"/>
+    <w:lsdException w:name="Grid Table 1 Light Accent 3" w:uiPriority="46"/>
+    <w:lsdException w:name="Grid Table 2 Accent 3" w:uiPriority="47"/>
+    <w:lsdException w:name="Grid Table 3 Accent 3" w:uiPriority="48"/>
+    <w:lsdException w:name="Grid Table 4 Accent 3" w:uiPriority="49"/>
+    <w:lsdException w:name="Grid Table 5 Dark Accent 3" w:uiPriority="50"/>
+    <w:lsdException w:name="Grid Table 6 Colorful Accent 3" w:uiPriority="51"/>
+    <w:lsdException w:name="Grid Table 7 Colorful Accent 3" w:uiPriority="52"/>
+    <w:lsdException w:name="Grid Table 1 Light Accent 4" w:uiPriority="46"/>
+    <w:lsdException w:name="Grid Table 2 Accent 4" w:uiPriority="47"/>
+    <w:lsdException w:name="Grid Table 3 Accent 4" w:uiPriority="48"/>
+    <w:lsdException w:name="Grid Table 4 Accent 4" w:uiPriority="49"/>
+    <w:lsdException w:name="Grid Table 5 Dark Accent 4" w:uiPriority="50"/>
+    <w:lsdException w:name="Grid Table 6 Colorful Accent 4" w:uiPriority="51"/>
+    <w:lsdException w:name="Grid Table 7 Colorful Accent 4" w:uiPriority="52"/>
+    <w:lsdException w:name="Grid Table 1 Light Accent 5" w:uiPriority="46"/>
+    <w:lsdException w:name="Grid Table 2 Accent 5" w:uiPriority="47"/>
+    <w:lsdException w:name="Grid Table 3 Accent 5" w:uiPriority="48"/>
+    <w:lsdException w:name="Grid Table 4 Accent 5" w:uiPriority="49"/>
+    <w:lsdException w:name="Grid Table 5 Dark Accent 5" w:uiPriority="50"/>
+    <w:lsdException w:name="Grid Table 6 Colorful Accent 5" w:uiPriority="51"/>
+    <w:lsdException w:name="Grid Table 7 Colorful Accent 5" w:uiPriority="52"/>
+    <w:lsdException w:name="Grid Table 1 Light Accent 6" w:uiPriority="46"/>
+    <w:lsdException w:name="Grid Table 2 Accent 6" w:uiPriority="47"/>
+    <w:lsdException w:name="Grid Table 3 Accent 6" w:uiPriority="48"/>
+    <w:lsdException w:name="Grid Table 4 Accent 6" w:uiPriority="49"/>
+    <w:lsdException w:name="Grid Table 5 Dark Accent 6" w:uiPriority="50"/>
+    <w:lsdException w:name="Grid Table 6 Colorful Accent 6" w:uiPriority="51"/>
+    <w:lsdException w:name="Grid Table 7 Colorful Accent 6" w:uiPriority="52"/>
+    <w:lsdException w:name="List Table 1 Light" w:uiPriority="46"/>
+    <w:lsdException w:name="List Table 2" w:uiPriority="47"/>
+    <w:lsdException w:name="List Table 3" w:uiPriority="48"/>
+    <w:lsdException w:name="List Table 4" w:uiPriority="49"/>
+    <w:lsdException w:name="List Table 5 Dark" w:uiPriority="50"/>
+    <w:lsdException w:name="List Table 6 Colorful" w:uiPriority="51"/>
+    <w:lsdException w:name="List Table 7 Colorful" w:uiPriority="52"/>
+    <w:lsdException w:name="List Table 1 Light Accent 1" w:uiPriority="46"/>
+    <w:lsdException w:name="List Table 2 Accent 1" w:uiPriority="47"/>
+    <w:lsdException w:name="List Table 3 Accent 1" w:uiPriority="48"/>
+    <w:lsdException w:name="List Table 4 Accent 1" w:uiPriority="49"/>
+    <w:lsdException w:name="List Table 5 Dark Accent 1" w:uiPriority="50"/>
+    <w:lsdException w:name="List Table 6 Colorful Accent 1" w:uiPriority="51"/>
+    <w:lsdException w:name="List Table 7 Colorful Accent 1" w:uiPriority="52"/>
+    <w:lsdException w:name="List Table 1 Light Accent 2" w:uiPriority="46"/>
+    <w:lsdException w:name="List Table 2 Accent 2" w:uiPriority="47"/>
+    <w:lsdException w:name="List Table 3 Accent 2" w:uiPriority="48"/>
+    <w:lsdException w:name="List Table 4 Accent 2" w:uiPriority="49"/>
+    <w:lsdException w:name="List Table 5 Dark Accent 2" w:uiPriority="50"/>
+    <w:lsdException w:name="List Table 6 Colorful Accent 2" w:uiPriority="51"/>
+    <w:lsdException w:name="List Table 7 Colorful Accent 2" w:uiPriority="52"/>
+    <w:lsdException w:name="List Table 1 Light Accent 3" w:uiPriority="46"/>
+    <w:lsdException w:name="List Table 2 Accent 3" w:uiPriority="47"/>
+    <w:lsdException w:name="List Table 3 Accent 3" w:uiPriority="48"/>
+    <w:lsdException w:name="List Table 4 Accent 3" w:uiPriority="49"/>
+    <w:lsdException w:name="List Table 5 Dark Accent 3" w:uiPriority="50"/>
+    <w:lsdException w:name="List Table 6 Colorful Accent 3" w:uiPriority="51"/>
+    <w:lsdException w:name="List Table 7 Colorful Accent 3" w:uiPriority="52"/>
+    <w:lsdException w:name="List Table 1 Light Accent 4" w:uiPriority="46"/>
+    <w:lsdException w:name="List Table 2 Accent 4" w:uiPriority="47"/>
+    <w:lsdException w:name="List Table 3 Accent 4" w:uiPriority="48"/>
+    <w:lsdException w:name="List Table 4 Accent 4" w:uiPriority="49"/>
+    <w:lsdException w:name="List Table 5 Dark Accent 4" w:uiPriority="50"/>
+    <w:lsdException w:name="List Table 6 Colorful Accent 4" w:uiPriority="51"/>
+    <w:lsdException w:name="List Table 7 Colorful Accent 4" w:uiPriority="52"/>
+    <w:lsdException w:name="List Table 1 Light Accent 5" w:uiPriority="46"/>
+    <w:lsdException w:name="List Table 2 Accent 5" w:uiPriority="47"/>
+    <w:lsdException w:name="List Table 3 Accent 5" w:uiPriority="48"/>
+    <w:lsdException w:name="List Table 4 Accent 5" w:uiPriority="49"/>
+    <w:lsdException w:name="List Table 5 Dark Accent 5" w:uiPriority="50"/>
+    <w:lsdException w:name="List Table 6 Colorful Accent 5" w:uiPriority="51"/>
+    <w:lsdException w:name="List Table 7 Colorful Accent 5" w:uiPriority="52"/>
+    <w:lsdException w:name="List Table 1 Light Accent 6" w:uiPriority="46"/>
+    <w:lsdException w:name="List Table 2 Accent 6" w:uiPriority="47"/>
+    <w:lsdException w:name="List Table 3 Accent 6" w:uiPriority="48"/>
+    <w:lsdException w:name="List Table 4 Accent 6" w:uiPriority="49"/>
+    <w:lsdException w:name="List Table 5 Dark Accent 6" w:uiPriority="50"/>
+    <w:lsdException w:name="List Table 6 Colorful Accent 6" w:uiPriority="51"/>
+    <w:lsdException w:name="List Table 7 Colorful Accent 6" w:uiPriority="52"/>
   </w:latentStyles>
-  <w:style w:type="paragraph" w:default="1" w:styleId="Normal">
+  <w:style w:type="paragraph" w:default="1" w:styleId="a">
     <w:name w:val="Normal"/>
     <w:qFormat/>
   </w:style>
-  <w:style w:type="paragraph" w:styleId="Heading1">
+  <w:style w:type="paragraph" w:styleId="1">
     <w:name w:val="heading 1"/>
-    <w:basedOn w:val="Normal"/>
-    <w:next w:val="Normal"/>
-    <w:link w:val="Heading1Char"/>
+    <w:basedOn w:val="a"/>
+    <w:next w:val="a"/>
+    <w:link w:val="10"/>
     <w:uiPriority w:val="9"/>
     <w:qFormat/>
     <w:rsid w:val="00422B6A"/>
@@ -3165,11 +3170,11 @@
       <w:szCs w:val="32"/>
     </w:rPr>
   </w:style>
-  <w:style w:type="paragraph" w:styleId="Heading2">
+  <w:style w:type="paragraph" w:styleId="2">
     <w:name w:val="heading 2"/>
-    <w:basedOn w:val="Normal"/>
-    <w:next w:val="Normal"/>
-    <w:link w:val="Heading2Char"/>
+    <w:basedOn w:val="a"/>
+    <w:next w:val="a"/>
+    <w:link w:val="20"/>
     <w:uiPriority w:val="9"/>
     <w:unhideWhenUsed/>
     <w:qFormat/>
@@ -3187,13 +3192,13 @@
       <w:szCs w:val="26"/>
     </w:rPr>
   </w:style>
-  <w:style w:type="character" w:default="1" w:styleId="DefaultParagraphFont">
+  <w:style w:type="character" w:default="1" w:styleId="a0">
     <w:name w:val="Default Paragraph Font"/>
     <w:uiPriority w:val="1"/>
     <w:semiHidden/>
     <w:unhideWhenUsed/>
   </w:style>
-  <w:style w:type="table" w:default="1" w:styleId="TableNormal">
+  <w:style w:type="table" w:default="1" w:styleId="a1">
     <w:name w:val="Normal Table"/>
     <w:uiPriority w:val="99"/>
     <w:semiHidden/>
@@ -3208,16 +3213,16 @@
       </w:tblCellMar>
     </w:tblPr>
   </w:style>
-  <w:style w:type="numbering" w:default="1" w:styleId="NoList">
+  <w:style w:type="numbering" w:default="1" w:styleId="a2">
     <w:name w:val="No List"/>
     <w:uiPriority w:val="99"/>
     <w:semiHidden/>
     <w:unhideWhenUsed/>
   </w:style>
-  <w:style w:type="character" w:customStyle="1" w:styleId="Heading1Char">
-    <w:name w:val="Heading 1 Char"/>
-    <w:basedOn w:val="DefaultParagraphFont"/>
-    <w:link w:val="Heading1"/>
+  <w:style w:type="character" w:customStyle="1" w:styleId="10">
+    <w:name w:val="Заголовок 1 Знак"/>
+    <w:basedOn w:val="a0"/>
+    <w:link w:val="1"/>
     <w:uiPriority w:val="9"/>
     <w:rsid w:val="00422B6A"/>
     <w:rPr>
@@ -3227,9 +3232,9 @@
       <w:szCs w:val="32"/>
     </w:rPr>
   </w:style>
-  <w:style w:type="paragraph" w:styleId="ListParagraph">
+  <w:style w:type="paragraph" w:styleId="a3">
     <w:name w:val="List Paragraph"/>
-    <w:basedOn w:val="Normal"/>
+    <w:basedOn w:val="a"/>
     <w:uiPriority w:val="34"/>
     <w:qFormat/>
     <w:rsid w:val="00A71AB5"/>
@@ -3238,10 +3243,10 @@
       <w:contextualSpacing/>
     </w:pPr>
   </w:style>
-  <w:style w:type="character" w:customStyle="1" w:styleId="Heading2Char">
-    <w:name w:val="Heading 2 Char"/>
-    <w:basedOn w:val="DefaultParagraphFont"/>
-    <w:link w:val="Heading2"/>
+  <w:style w:type="character" w:customStyle="1" w:styleId="20">
+    <w:name w:val="Заголовок 2 Знак"/>
+    <w:basedOn w:val="a0"/>
+    <w:link w:val="2"/>
     <w:uiPriority w:val="9"/>
     <w:rsid w:val="009B644D"/>
     <w:rPr>
@@ -3251,10 +3256,10 @@
       <w:szCs w:val="26"/>
     </w:rPr>
   </w:style>
-  <w:style w:type="paragraph" w:styleId="Footer">
+  <w:style w:type="paragraph" w:styleId="a4">
     <w:name w:val="footer"/>
-    <w:basedOn w:val="Normal"/>
-    <w:link w:val="FooterChar"/>
+    <w:basedOn w:val="a"/>
+    <w:link w:val="a5"/>
     <w:uiPriority w:val="99"/>
     <w:unhideWhenUsed/>
     <w:rsid w:val="00762C3A"/>
@@ -3266,31 +3271,30 @@
       <w:spacing w:after="0" w:line="240" w:lineRule="auto"/>
     </w:pPr>
   </w:style>
-  <w:style w:type="character" w:customStyle="1" w:styleId="FooterChar">
-    <w:name w:val="Footer Char"/>
-    <w:basedOn w:val="DefaultParagraphFont"/>
-    <w:link w:val="Footer"/>
+  <w:style w:type="character" w:customStyle="1" w:styleId="a5">
+    <w:name w:val="Нижний колонтитул Знак"/>
+    <w:basedOn w:val="a0"/>
+    <w:link w:val="a4"/>
     <w:uiPriority w:val="99"/>
     <w:rsid w:val="00762C3A"/>
   </w:style>
-  <w:style w:type="character" w:styleId="PageNumber">
+  <w:style w:type="character" w:styleId="a6">
     <w:name w:val="page number"/>
-    <w:basedOn w:val="DefaultParagraphFont"/>
+    <w:basedOn w:val="a0"/>
     <w:uiPriority w:val="99"/>
     <w:semiHidden/>
     <w:unhideWhenUsed/>
     <w:rsid w:val="00762C3A"/>
   </w:style>
-  <w:style w:type="table" w:styleId="TableGrid">
+  <w:style w:type="table" w:styleId="a7">
     <w:name w:val="Table Grid"/>
-    <w:basedOn w:val="TableNormal"/>
+    <w:basedOn w:val="a1"/>
     <w:uiPriority w:val="39"/>
     <w:rsid w:val="000751DD"/>
     <w:pPr>
       <w:spacing w:after="0" w:line="240" w:lineRule="auto"/>
     </w:pPr>
     <w:tblPr>
-      <w:tblInd w:w="0" w:type="dxa"/>
       <w:tblBorders>
         <w:top w:val="single" w:sz="4" w:space="0" w:color="auto"/>
         <w:left w:val="single" w:sz="4" w:space="0" w:color="auto"/>
@@ -3299,17 +3303,11 @@
         <w:insideH w:val="single" w:sz="4" w:space="0" w:color="auto"/>
         <w:insideV w:val="single" w:sz="4" w:space="0" w:color="auto"/>
       </w:tblBorders>
-      <w:tblCellMar>
-        <w:top w:w="0" w:type="dxa"/>
-        <w:left w:w="108" w:type="dxa"/>
-        <w:bottom w:w="0" w:type="dxa"/>
-        <w:right w:w="108" w:type="dxa"/>
-      </w:tblCellMar>
     </w:tblPr>
   </w:style>
-  <w:style w:type="character" w:styleId="Hyperlink">
+  <w:style w:type="character" w:styleId="a8">
     <w:name w:val="Hyperlink"/>
-    <w:basedOn w:val="DefaultParagraphFont"/>
+    <w:basedOn w:val="a0"/>
     <w:uiPriority w:val="99"/>
     <w:unhideWhenUsed/>
     <w:rsid w:val="00F00E8C"/>
@@ -3318,367 +3316,9 @@
       <w:u w:val="single"/>
     </w:rPr>
   </w:style>
-  <w:style w:type="character" w:styleId="FollowedHyperlink">
+  <w:style w:type="character" w:styleId="a9">
     <w:name w:val="FollowedHyperlink"/>
-    <w:basedOn w:val="DefaultParagraphFont"/>
-    <w:uiPriority w:val="99"/>
-    <w:semiHidden/>
-    <w:unhideWhenUsed/>
-    <w:rsid w:val="00F154A0"/>
-    <w:rPr>
-      <w:color w:val="954F72" w:themeColor="followedHyperlink"/>
-      <w:u w:val="single"/>
-    </w:rPr>
-  </w:style>
-</w:styles>
-</file>
-
-<file path=word/stylesWithEffects.xml><?xml version="1.0" encoding="utf-8"?>
-<w:styles xmlns:wpc="http://schemas.microsoft.com/office/word/2010/wordprocessingCanvas" xmlns:mo="http://schemas.microsoft.com/office/mac/office/2008/main" xmlns:mc="http://schemas.openxmlformats.org/markup-compatibility/2006" xmlns:mv="urn:schemas-microsoft-com:mac:vml" xmlns:o="urn:schemas-microsoft-com:office:office" xmlns:r="http://schemas.openxmlformats.org/officeDocument/2006/relationships" xmlns:m="http://schemas.openxmlformats.org/officeDocument/2006/math" xmlns:v="urn:schemas-microsoft-com:vml" xmlns:wp14="http://schemas.microsoft.com/office/word/2010/wordprocessingDrawing" xmlns:wp="http://schemas.openxmlformats.org/drawingml/2006/wordprocessingDrawing" xmlns:w10="urn:schemas-microsoft-com:office:word" xmlns:w="http://schemas.openxmlformats.org/wordprocessingml/2006/main" xmlns:w14="http://schemas.microsoft.com/office/word/2010/wordml" xmlns:wpg="http://schemas.microsoft.com/office/word/2010/wordprocessingGroup" xmlns:wpi="http://schemas.microsoft.com/office/word/2010/wordprocessingInk" xmlns:wne="http://schemas.microsoft.com/office/word/2006/wordml" xmlns:wps="http://schemas.microsoft.com/office/word/2010/wordprocessingShape" mc:Ignorable="w14 wp14">
-  <w:docDefaults>
-    <w:rPrDefault>
-      <w:rPr>
-        <w:rFonts w:asciiTheme="minorHAnsi" w:eastAsiaTheme="minorHAnsi" w:hAnsiTheme="minorHAnsi" w:cstheme="minorBidi"/>
-        <w:sz w:val="22"/>
-        <w:szCs w:val="22"/>
-        <w:lang w:val="ru-RU" w:eastAsia="en-US" w:bidi="ar-SA"/>
-      </w:rPr>
-    </w:rPrDefault>
-    <w:pPrDefault>
-      <w:pPr>
-        <w:spacing w:after="160" w:line="259" w:lineRule="auto"/>
-      </w:pPr>
-    </w:pPrDefault>
-  </w:docDefaults>
-  <w:latentStyles w:defLockedState="0" w:defUIPriority="99" w:defSemiHidden="1" w:defUnhideWhenUsed="1" w:defQFormat="0" w:count="276">
-    <w:lsdException w:name="Normal" w:semiHidden="0" w:uiPriority="0" w:unhideWhenUsed="0" w:qFormat="1"/>
-    <w:lsdException w:name="heading 1" w:semiHidden="0" w:uiPriority="9" w:unhideWhenUsed="0" w:qFormat="1"/>
-    <w:lsdException w:name="heading 2" w:uiPriority="9" w:qFormat="1"/>
-    <w:lsdException w:name="heading 3" w:uiPriority="9" w:qFormat="1"/>
-    <w:lsdException w:name="heading 4" w:uiPriority="9" w:qFormat="1"/>
-    <w:lsdException w:name="heading 5" w:uiPriority="9" w:qFormat="1"/>
-    <w:lsdException w:name="heading 6" w:uiPriority="9" w:qFormat="1"/>
-    <w:lsdException w:name="heading 7" w:uiPriority="9" w:qFormat="1"/>
-    <w:lsdException w:name="heading 8" w:uiPriority="9" w:qFormat="1"/>
-    <w:lsdException w:name="heading 9" w:uiPriority="9" w:qFormat="1"/>
-    <w:lsdException w:name="toc 1" w:uiPriority="39"/>
-    <w:lsdException w:name="toc 2" w:uiPriority="39"/>
-    <w:lsdException w:name="toc 3" w:uiPriority="39"/>
-    <w:lsdException w:name="toc 4" w:uiPriority="39"/>
-    <w:lsdException w:name="toc 5" w:uiPriority="39"/>
-    <w:lsdException w:name="toc 6" w:uiPriority="39"/>
-    <w:lsdException w:name="toc 7" w:uiPriority="39"/>
-    <w:lsdException w:name="toc 8" w:uiPriority="39"/>
-    <w:lsdException w:name="toc 9" w:uiPriority="39"/>
-    <w:lsdException w:name="caption" w:uiPriority="35" w:qFormat="1"/>
-    <w:lsdException w:name="Title" w:semiHidden="0" w:uiPriority="10" w:unhideWhenUsed="0" w:qFormat="1"/>
-    <w:lsdException w:name="Default Paragraph Font" w:uiPriority="1"/>
-    <w:lsdException w:name="Subtitle" w:semiHidden="0" w:uiPriority="11" w:unhideWhenUsed="0" w:qFormat="1"/>
-    <w:lsdException w:name="Strong" w:semiHidden="0" w:uiPriority="22" w:unhideWhenUsed="0" w:qFormat="1"/>
-    <w:lsdException w:name="Emphasis" w:semiHidden="0" w:uiPriority="20" w:unhideWhenUsed="0" w:qFormat="1"/>
-    <w:lsdException w:name="Table Grid" w:semiHidden="0" w:uiPriority="39" w:unhideWhenUsed="0"/>
-    <w:lsdException w:name="Note Level 1" w:semiHidden="0" w:unhideWhenUsed="0"/>
-    <w:lsdException w:name="Note Level 2" w:semiHidden="0" w:unhideWhenUsed="0"/>
-    <w:lsdException w:name="Note Level 3" w:semiHidden="0" w:unhideWhenUsed="0"/>
-    <w:lsdException w:name="Note Level 4" w:semiHidden="0" w:unhideWhenUsed="0"/>
-    <w:lsdException w:name="Note Level 5" w:semiHidden="0" w:unhideWhenUsed="0"/>
-    <w:lsdException w:name="Note Level 6" w:semiHidden="0" w:unhideWhenUsed="0"/>
-    <w:lsdException w:name="Note Level 7" w:semiHidden="0" w:unhideWhenUsed="0"/>
-    <w:lsdException w:name="Note Level 8" w:semiHidden="0" w:unhideWhenUsed="0"/>
-    <w:lsdException w:name="Note Level 9" w:semiHidden="0" w:unhideWhenUsed="0"/>
-    <w:lsdException w:name="Placeholder Text" w:unhideWhenUsed="0"/>
-    <w:lsdException w:name="No Spacing" w:semiHidden="0" w:uiPriority="1" w:unhideWhenUsed="0" w:qFormat="1"/>
-    <w:lsdException w:name="Light Shading" w:semiHidden="0" w:uiPriority="60" w:unhideWhenUsed="0"/>
-    <w:lsdException w:name="Light List" w:semiHidden="0" w:uiPriority="61" w:unhideWhenUsed="0"/>
-    <w:lsdException w:name="Light Grid" w:semiHidden="0" w:uiPriority="62" w:unhideWhenUsed="0"/>
-    <w:lsdException w:name="Medium Shading 1" w:semiHidden="0" w:uiPriority="63" w:unhideWhenUsed="0"/>
-    <w:lsdException w:name="Medium Shading 2" w:semiHidden="0" w:uiPriority="64" w:unhideWhenUsed="0"/>
-    <w:lsdException w:name="Medium List 1" w:semiHidden="0" w:uiPriority="65" w:unhideWhenUsed="0"/>
-    <w:lsdException w:name="Medium List 2" w:semiHidden="0" w:uiPriority="66" w:unhideWhenUsed="0"/>
-    <w:lsdException w:name="Medium Grid 1" w:semiHidden="0" w:uiPriority="67" w:unhideWhenUsed="0"/>
-    <w:lsdException w:name="Medium Grid 2" w:semiHidden="0" w:uiPriority="68" w:unhideWhenUsed="0"/>
-    <w:lsdException w:name="Medium Grid 3" w:semiHidden="0" w:uiPriority="69" w:unhideWhenUsed="0"/>
-    <w:lsdException w:name="Dark List" w:semiHidden="0" w:uiPriority="70" w:unhideWhenUsed="0"/>
-    <w:lsdException w:name="Colorful Shading" w:semiHidden="0" w:uiPriority="71" w:unhideWhenUsed="0"/>
-    <w:lsdException w:name="Colorful List" w:semiHidden="0" w:uiPriority="72" w:unhideWhenUsed="0"/>
-    <w:lsdException w:name="Colorful Grid" w:semiHidden="0" w:uiPriority="73" w:unhideWhenUsed="0"/>
-    <w:lsdException w:name="Light Shading Accent 1" w:semiHidden="0" w:uiPriority="60" w:unhideWhenUsed="0"/>
-    <w:lsdException w:name="Light List Accent 1" w:semiHidden="0" w:uiPriority="61" w:unhideWhenUsed="0"/>
-    <w:lsdException w:name="Light Grid Accent 1" w:semiHidden="0" w:uiPriority="62" w:unhideWhenUsed="0"/>
-    <w:lsdException w:name="Medium Shading 1 Accent 1" w:semiHidden="0" w:uiPriority="63" w:unhideWhenUsed="0"/>
-    <w:lsdException w:name="Medium Shading 2 Accent 1" w:semiHidden="0" w:uiPriority="64" w:unhideWhenUsed="0"/>
-    <w:lsdException w:name="Medium List 1 Accent 1" w:semiHidden="0" w:uiPriority="65" w:unhideWhenUsed="0"/>
-    <w:lsdException w:name="Revision" w:unhideWhenUsed="0"/>
-    <w:lsdException w:name="List Paragraph" w:semiHidden="0" w:uiPriority="34" w:unhideWhenUsed="0" w:qFormat="1"/>
-    <w:lsdException w:name="Quote" w:semiHidden="0" w:uiPriority="29" w:unhideWhenUsed="0" w:qFormat="1"/>
-    <w:lsdException w:name="Intense Quote" w:semiHidden="0" w:uiPriority="30" w:unhideWhenUsed="0" w:qFormat="1"/>
-    <w:lsdException w:name="Medium List 2 Accent 1" w:semiHidden="0" w:uiPriority="66" w:unhideWhenUsed="0"/>
-    <w:lsdException w:name="Medium Grid 1 Accent 1" w:semiHidden="0" w:uiPriority="67" w:unhideWhenUsed="0"/>
-    <w:lsdException w:name="Medium Grid 2 Accent 1" w:semiHidden="0" w:uiPriority="68" w:unhideWhenUsed="0"/>
-    <w:lsdException w:name="Medium Grid 3 Accent 1" w:semiHidden="0" w:uiPriority="69" w:unhideWhenUsed="0"/>
-    <w:lsdException w:name="Dark List Accent 1" w:semiHidden="0" w:uiPriority="70" w:unhideWhenUsed="0"/>
-    <w:lsdException w:name="Colorful Shading Accent 1" w:semiHidden="0" w:uiPriority="71" w:unhideWhenUsed="0"/>
-    <w:lsdException w:name="Colorful List Accent 1" w:semiHidden="0" w:uiPriority="72" w:unhideWhenUsed="0"/>
-    <w:lsdException w:name="Colorful Grid Accent 1" w:semiHidden="0" w:uiPriority="73" w:unhideWhenUsed="0"/>
-    <w:lsdException w:name="Light Shading Accent 2" w:semiHidden="0" w:uiPriority="60" w:unhideWhenUsed="0"/>
-    <w:lsdException w:name="Light List Accent 2" w:semiHidden="0" w:uiPriority="61" w:unhideWhenUsed="0"/>
-    <w:lsdException w:name="Light Grid Accent 2" w:semiHidden="0" w:uiPriority="62" w:unhideWhenUsed="0"/>
-    <w:lsdException w:name="Medium Shading 1 Accent 2" w:semiHidden="0" w:uiPriority="63" w:unhideWhenUsed="0"/>
-    <w:lsdException w:name="Medium Shading 2 Accent 2" w:semiHidden="0" w:uiPriority="64" w:unhideWhenUsed="0"/>
-    <w:lsdException w:name="Medium List 1 Accent 2" w:semiHidden="0" w:uiPriority="65" w:unhideWhenUsed="0"/>
-    <w:lsdException w:name="Medium List 2 Accent 2" w:semiHidden="0" w:uiPriority="66" w:unhideWhenUsed="0"/>
-    <w:lsdException w:name="Medium Grid 1 Accent 2" w:semiHidden="0" w:uiPriority="67" w:unhideWhenUsed="0"/>
-    <w:lsdException w:name="Medium Grid 2 Accent 2" w:semiHidden="0" w:uiPriority="68" w:unhideWhenUsed="0"/>
-    <w:lsdException w:name="Medium Grid 3 Accent 2" w:semiHidden="0" w:uiPriority="69" w:unhideWhenUsed="0"/>
-    <w:lsdException w:name="Dark List Accent 2" w:semiHidden="0" w:uiPriority="70" w:unhideWhenUsed="0"/>
-    <w:lsdException w:name="Colorful Shading Accent 2" w:semiHidden="0" w:uiPriority="71" w:unhideWhenUsed="0"/>
-    <w:lsdException w:name="Colorful List Accent 2" w:semiHidden="0" w:uiPriority="72" w:unhideWhenUsed="0"/>
-    <w:lsdException w:name="Colorful Grid Accent 2" w:semiHidden="0" w:uiPriority="73" w:unhideWhenUsed="0"/>
-    <w:lsdException w:name="Light Shading Accent 3" w:semiHidden="0" w:uiPriority="60" w:unhideWhenUsed="0"/>
-    <w:lsdException w:name="Light List Accent 3" w:semiHidden="0" w:uiPriority="61" w:unhideWhenUsed="0"/>
-    <w:lsdException w:name="Light Grid Accent 3" w:semiHidden="0" w:uiPriority="62" w:unhideWhenUsed="0"/>
-    <w:lsdException w:name="Medium Shading 1 Accent 3" w:semiHidden="0" w:uiPriority="63" w:unhideWhenUsed="0"/>
-    <w:lsdException w:name="Medium Shading 2 Accent 3" w:semiHidden="0" w:uiPriority="64" w:unhideWhenUsed="0"/>
-    <w:lsdException w:name="Medium List 1 Accent 3" w:semiHidden="0" w:uiPriority="65" w:unhideWhenUsed="0"/>
-    <w:lsdException w:name="Medium List 2 Accent 3" w:semiHidden="0" w:uiPriority="66" w:unhideWhenUsed="0"/>
-    <w:lsdException w:name="Medium Grid 1 Accent 3" w:semiHidden="0" w:uiPriority="67" w:unhideWhenUsed="0"/>
-    <w:lsdException w:name="Medium Grid 2 Accent 3" w:semiHidden="0" w:uiPriority="68" w:unhideWhenUsed="0"/>
-    <w:lsdException w:name="Medium Grid 3 Accent 3" w:semiHidden="0" w:uiPriority="69" w:unhideWhenUsed="0"/>
-    <w:lsdException w:name="Dark List Accent 3" w:semiHidden="0" w:uiPriority="70" w:unhideWhenUsed="0"/>
-    <w:lsdException w:name="Colorful Shading Accent 3" w:semiHidden="0" w:uiPriority="71" w:unhideWhenUsed="0"/>
-    <w:lsdException w:name="Colorful List Accent 3" w:semiHidden="0" w:uiPriority="72" w:unhideWhenUsed="0"/>
-    <w:lsdException w:name="Colorful Grid Accent 3" w:semiHidden="0" w:uiPriority="73" w:unhideWhenUsed="0"/>
-    <w:lsdException w:name="Light Shading Accent 4" w:semiHidden="0" w:uiPriority="60" w:unhideWhenUsed="0"/>
-    <w:lsdException w:name="Light List Accent 4" w:semiHidden="0" w:uiPriority="61" w:unhideWhenUsed="0"/>
-    <w:lsdException w:name="Light Grid Accent 4" w:semiHidden="0" w:uiPriority="62" w:unhideWhenUsed="0"/>
-    <w:lsdException w:name="Medium Shading 1 Accent 4" w:semiHidden="0" w:uiPriority="63" w:unhideWhenUsed="0"/>
-    <w:lsdException w:name="Medium Shading 2 Accent 4" w:semiHidden="0" w:uiPriority="64" w:unhideWhenUsed="0"/>
-    <w:lsdException w:name="Medium List 1 Accent 4" w:semiHidden="0" w:uiPriority="65" w:unhideWhenUsed="0"/>
-    <w:lsdException w:name="Medium List 2 Accent 4" w:semiHidden="0" w:uiPriority="66" w:unhideWhenUsed="0"/>
-    <w:lsdException w:name="Medium Grid 1 Accent 4" w:semiHidden="0" w:uiPriority="67" w:unhideWhenUsed="0"/>
-    <w:lsdException w:name="Medium Grid 2 Accent 4" w:semiHidden="0" w:uiPriority="68" w:unhideWhenUsed="0"/>
-    <w:lsdException w:name="Medium Grid 3 Accent 4" w:semiHidden="0" w:uiPriority="69" w:unhideWhenUsed="0"/>
-    <w:lsdException w:name="Dark List Accent 4" w:semiHidden="0" w:uiPriority="70" w:unhideWhenUsed="0"/>
-    <w:lsdException w:name="Colorful Shading Accent 4" w:semiHidden="0" w:uiPriority="71" w:unhideWhenUsed="0"/>
-    <w:lsdException w:name="Colorful List Accent 4" w:semiHidden="0" w:uiPriority="72" w:unhideWhenUsed="0"/>
-    <w:lsdException w:name="Colorful Grid Accent 4" w:semiHidden="0" w:uiPriority="73" w:unhideWhenUsed="0"/>
-    <w:lsdException w:name="Light Shading Accent 5" w:semiHidden="0" w:uiPriority="60" w:unhideWhenUsed="0"/>
-    <w:lsdException w:name="Light List Accent 5" w:semiHidden="0" w:uiPriority="61" w:unhideWhenUsed="0"/>
-    <w:lsdException w:name="Light Grid Accent 5" w:semiHidden="0" w:uiPriority="62" w:unhideWhenUsed="0"/>
-    <w:lsdException w:name="Medium Shading 1 Accent 5" w:semiHidden="0" w:uiPriority="63" w:unhideWhenUsed="0"/>
-    <w:lsdException w:name="Medium Shading 2 Accent 5" w:semiHidden="0" w:uiPriority="64" w:unhideWhenUsed="0"/>
-    <w:lsdException w:name="Medium List 1 Accent 5" w:semiHidden="0" w:uiPriority="65" w:unhideWhenUsed="0"/>
-    <w:lsdException w:name="Medium List 2 Accent 5" w:semiHidden="0" w:uiPriority="66" w:unhideWhenUsed="0"/>
-    <w:lsdException w:name="Medium Grid 1 Accent 5" w:semiHidden="0" w:uiPriority="67" w:unhideWhenUsed="0"/>
-    <w:lsdException w:name="Medium Grid 2 Accent 5" w:semiHidden="0" w:uiPriority="68" w:unhideWhenUsed="0"/>
-    <w:lsdException w:name="Medium Grid 3 Accent 5" w:semiHidden="0" w:uiPriority="69" w:unhideWhenUsed="0"/>
-    <w:lsdException w:name="Dark List Accent 5" w:semiHidden="0" w:uiPriority="70" w:unhideWhenUsed="0"/>
-    <w:lsdException w:name="Colorful Shading Accent 5" w:semiHidden="0" w:uiPriority="71" w:unhideWhenUsed="0"/>
-    <w:lsdException w:name="Colorful List Accent 5" w:semiHidden="0" w:uiPriority="72" w:unhideWhenUsed="0"/>
-    <w:lsdException w:name="Colorful Grid Accent 5" w:semiHidden="0" w:uiPriority="73" w:unhideWhenUsed="0"/>
-    <w:lsdException w:name="Light Shading Accent 6" w:semiHidden="0" w:uiPriority="60" w:unhideWhenUsed="0"/>
-    <w:lsdException w:name="Light List Accent 6" w:semiHidden="0" w:uiPriority="61" w:unhideWhenUsed="0"/>
-    <w:lsdException w:name="Light Grid Accent 6" w:semiHidden="0" w:uiPriority="62" w:unhideWhenUsed="0"/>
-    <w:lsdException w:name="Medium Shading 1 Accent 6" w:semiHidden="0" w:uiPriority="63" w:unhideWhenUsed="0"/>
-    <w:lsdException w:name="Medium Shading 2 Accent 6" w:semiHidden="0" w:uiPriority="64" w:unhideWhenUsed="0"/>
-    <w:lsdException w:name="Medium List 1 Accent 6" w:semiHidden="0" w:uiPriority="65" w:unhideWhenUsed="0"/>
-    <w:lsdException w:name="Medium List 2 Accent 6" w:semiHidden="0" w:uiPriority="66" w:unhideWhenUsed="0"/>
-    <w:lsdException w:name="Medium Grid 1 Accent 6" w:semiHidden="0" w:uiPriority="67" w:unhideWhenUsed="0"/>
-    <w:lsdException w:name="Medium Grid 2 Accent 6" w:semiHidden="0" w:uiPriority="68" w:unhideWhenUsed="0"/>
-    <w:lsdException w:name="Medium Grid 3 Accent 6" w:semiHidden="0" w:uiPriority="69" w:unhideWhenUsed="0"/>
-    <w:lsdException w:name="Dark List Accent 6" w:semiHidden="0" w:uiPriority="70" w:unhideWhenUsed="0"/>
-    <w:lsdException w:name="Colorful Shading Accent 6" w:semiHidden="0" w:uiPriority="71" w:unhideWhenUsed="0"/>
-    <w:lsdException w:name="Colorful List Accent 6" w:semiHidden="0" w:uiPriority="72" w:unhideWhenUsed="0"/>
-    <w:lsdException w:name="Colorful Grid Accent 6" w:semiHidden="0" w:uiPriority="73" w:unhideWhenUsed="0"/>
-    <w:lsdException w:name="Subtle Emphasis" w:semiHidden="0" w:uiPriority="19" w:unhideWhenUsed="0" w:qFormat="1"/>
-    <w:lsdException w:name="Intense Emphasis" w:semiHidden="0" w:uiPriority="21" w:unhideWhenUsed="0" w:qFormat="1"/>
-    <w:lsdException w:name="Subtle Reference" w:semiHidden="0" w:uiPriority="31" w:unhideWhenUsed="0" w:qFormat="1"/>
-    <w:lsdException w:name="Intense Reference" w:semiHidden="0" w:uiPriority="32" w:unhideWhenUsed="0" w:qFormat="1"/>
-    <w:lsdException w:name="Book Title" w:semiHidden="0" w:uiPriority="33" w:unhideWhenUsed="0" w:qFormat="1"/>
-    <w:lsdException w:name="Bibliography" w:uiPriority="37"/>
-    <w:lsdException w:name="TOC Heading" w:uiPriority="39" w:qFormat="1"/>
-  </w:latentStyles>
-  <w:style w:type="paragraph" w:default="1" w:styleId="Normal">
-    <w:name w:val="Normal"/>
-    <w:qFormat/>
-  </w:style>
-  <w:style w:type="paragraph" w:styleId="Heading1">
-    <w:name w:val="heading 1"/>
-    <w:basedOn w:val="Normal"/>
-    <w:next w:val="Normal"/>
-    <w:link w:val="Heading1Char"/>
-    <w:uiPriority w:val="9"/>
-    <w:qFormat/>
-    <w:rsid w:val="00422B6A"/>
-    <w:pPr>
-      <w:keepNext/>
-      <w:keepLines/>
-      <w:spacing w:before="240" w:after="0"/>
-      <w:outlineLvl w:val="0"/>
-    </w:pPr>
-    <w:rPr>
-      <w:rFonts w:asciiTheme="majorHAnsi" w:eastAsiaTheme="majorEastAsia" w:hAnsiTheme="majorHAnsi" w:cstheme="majorBidi"/>
-      <w:color w:val="2E74B5" w:themeColor="accent1" w:themeShade="BF"/>
-      <w:sz w:val="32"/>
-      <w:szCs w:val="32"/>
-    </w:rPr>
-  </w:style>
-  <w:style w:type="paragraph" w:styleId="Heading2">
-    <w:name w:val="heading 2"/>
-    <w:basedOn w:val="Normal"/>
-    <w:next w:val="Normal"/>
-    <w:link w:val="Heading2Char"/>
-    <w:uiPriority w:val="9"/>
-    <w:unhideWhenUsed/>
-    <w:qFormat/>
-    <w:rsid w:val="009B644D"/>
-    <w:pPr>
-      <w:keepNext/>
-      <w:keepLines/>
-      <w:spacing w:before="40" w:after="0"/>
-      <w:outlineLvl w:val="1"/>
-    </w:pPr>
-    <w:rPr>
-      <w:rFonts w:asciiTheme="majorHAnsi" w:eastAsiaTheme="majorEastAsia" w:hAnsiTheme="majorHAnsi" w:cstheme="majorBidi"/>
-      <w:color w:val="2E74B5" w:themeColor="accent1" w:themeShade="BF"/>
-      <w:sz w:val="26"/>
-      <w:szCs w:val="26"/>
-    </w:rPr>
-  </w:style>
-  <w:style w:type="character" w:default="1" w:styleId="DefaultParagraphFont">
-    <w:name w:val="Default Paragraph Font"/>
-    <w:uiPriority w:val="1"/>
-    <w:semiHidden/>
-    <w:unhideWhenUsed/>
-  </w:style>
-  <w:style w:type="table" w:default="1" w:styleId="TableNormal">
-    <w:name w:val="Normal Table"/>
-    <w:uiPriority w:val="99"/>
-    <w:semiHidden/>
-    <w:unhideWhenUsed/>
-    <w:tblPr>
-      <w:tblInd w:w="0" w:type="dxa"/>
-      <w:tblCellMar>
-        <w:top w:w="0" w:type="dxa"/>
-        <w:left w:w="108" w:type="dxa"/>
-        <w:bottom w:w="0" w:type="dxa"/>
-        <w:right w:w="108" w:type="dxa"/>
-      </w:tblCellMar>
-    </w:tblPr>
-  </w:style>
-  <w:style w:type="numbering" w:default="1" w:styleId="NoList">
-    <w:name w:val="No List"/>
-    <w:uiPriority w:val="99"/>
-    <w:semiHidden/>
-    <w:unhideWhenUsed/>
-  </w:style>
-  <w:style w:type="character" w:customStyle="1" w:styleId="Heading1Char">
-    <w:name w:val="Heading 1 Char"/>
-    <w:basedOn w:val="DefaultParagraphFont"/>
-    <w:link w:val="Heading1"/>
-    <w:uiPriority w:val="9"/>
-    <w:rsid w:val="00422B6A"/>
-    <w:rPr>
-      <w:rFonts w:asciiTheme="majorHAnsi" w:eastAsiaTheme="majorEastAsia" w:hAnsiTheme="majorHAnsi" w:cstheme="majorBidi"/>
-      <w:color w:val="2E74B5" w:themeColor="accent1" w:themeShade="BF"/>
-      <w:sz w:val="32"/>
-      <w:szCs w:val="32"/>
-    </w:rPr>
-  </w:style>
-  <w:style w:type="paragraph" w:styleId="ListParagraph">
-    <w:name w:val="List Paragraph"/>
-    <w:basedOn w:val="Normal"/>
-    <w:uiPriority w:val="34"/>
-    <w:qFormat/>
-    <w:rsid w:val="00A71AB5"/>
-    <w:pPr>
-      <w:ind w:left="720"/>
-      <w:contextualSpacing/>
-    </w:pPr>
-  </w:style>
-  <w:style w:type="character" w:customStyle="1" w:styleId="Heading2Char">
-    <w:name w:val="Heading 2 Char"/>
-    <w:basedOn w:val="DefaultParagraphFont"/>
-    <w:link w:val="Heading2"/>
-    <w:uiPriority w:val="9"/>
-    <w:rsid w:val="009B644D"/>
-    <w:rPr>
-      <w:rFonts w:asciiTheme="majorHAnsi" w:eastAsiaTheme="majorEastAsia" w:hAnsiTheme="majorHAnsi" w:cstheme="majorBidi"/>
-      <w:color w:val="2E74B5" w:themeColor="accent1" w:themeShade="BF"/>
-      <w:sz w:val="26"/>
-      <w:szCs w:val="26"/>
-    </w:rPr>
-  </w:style>
-  <w:style w:type="paragraph" w:styleId="Footer">
-    <w:name w:val="footer"/>
-    <w:basedOn w:val="Normal"/>
-    <w:link w:val="FooterChar"/>
-    <w:uiPriority w:val="99"/>
-    <w:unhideWhenUsed/>
-    <w:rsid w:val="00762C3A"/>
-    <w:pPr>
-      <w:tabs>
-        <w:tab w:val="center" w:pos="4320"/>
-        <w:tab w:val="right" w:pos="8640"/>
-      </w:tabs>
-      <w:spacing w:after="0" w:line="240" w:lineRule="auto"/>
-    </w:pPr>
-  </w:style>
-  <w:style w:type="character" w:customStyle="1" w:styleId="FooterChar">
-    <w:name w:val="Footer Char"/>
-    <w:basedOn w:val="DefaultParagraphFont"/>
-    <w:link w:val="Footer"/>
-    <w:uiPriority w:val="99"/>
-    <w:rsid w:val="00762C3A"/>
-  </w:style>
-  <w:style w:type="character" w:styleId="PageNumber">
-    <w:name w:val="page number"/>
-    <w:basedOn w:val="DefaultParagraphFont"/>
-    <w:uiPriority w:val="99"/>
-    <w:semiHidden/>
-    <w:unhideWhenUsed/>
-    <w:rsid w:val="00762C3A"/>
-  </w:style>
-  <w:style w:type="table" w:styleId="TableGrid">
-    <w:name w:val="Table Grid"/>
-    <w:basedOn w:val="TableNormal"/>
-    <w:uiPriority w:val="39"/>
-    <w:rsid w:val="000751DD"/>
-    <w:pPr>
-      <w:spacing w:after="0" w:line="240" w:lineRule="auto"/>
-    </w:pPr>
-    <w:tblPr>
-      <w:tblInd w:w="0" w:type="dxa"/>
-      <w:tblBorders>
-        <w:top w:val="single" w:sz="4" w:space="0" w:color="auto"/>
-        <w:left w:val="single" w:sz="4" w:space="0" w:color="auto"/>
-        <w:bottom w:val="single" w:sz="4" w:space="0" w:color="auto"/>
-        <w:right w:val="single" w:sz="4" w:space="0" w:color="auto"/>
-        <w:insideH w:val="single" w:sz="4" w:space="0" w:color="auto"/>
-        <w:insideV w:val="single" w:sz="4" w:space="0" w:color="auto"/>
-      </w:tblBorders>
-      <w:tblCellMar>
-        <w:top w:w="0" w:type="dxa"/>
-        <w:left w:w="108" w:type="dxa"/>
-        <w:bottom w:w="0" w:type="dxa"/>
-        <w:right w:w="108" w:type="dxa"/>
-      </w:tblCellMar>
-    </w:tblPr>
-  </w:style>
-  <w:style w:type="character" w:styleId="Hyperlink">
-    <w:name w:val="Hyperlink"/>
-    <w:basedOn w:val="DefaultParagraphFont"/>
-    <w:uiPriority w:val="99"/>
-    <w:unhideWhenUsed/>
-    <w:rsid w:val="00F00E8C"/>
-    <w:rPr>
-      <w:color w:val="0563C1" w:themeColor="hyperlink"/>
-      <w:u w:val="single"/>
-    </w:rPr>
-  </w:style>
-  <w:style w:type="character" w:styleId="FollowedHyperlink">
-    <w:name w:val="FollowedHyperlink"/>
-    <w:basedOn w:val="DefaultParagraphFont"/>
+    <w:basedOn w:val="a0"/>
     <w:uiPriority w:val="99"/>
     <w:semiHidden/>
     <w:unhideWhenUsed/>
@@ -3946,7 +3586,7 @@
   <a:extraClrSchemeLst/>
   <a:extLst>
     <a:ext uri="{05A4C25C-085E-4340-85A3-A5531E510DB2}">
-      <thm15:themeFamily xmlns="" xmlns:thm15="http://schemas.microsoft.com/office/thememl/2012/main" name="Office Theme" id="{62F939B6-93AF-4DB8-9C6B-D6C7DFDC589F}" vid="{4A3C46E8-61CC-4603-A589-7422A47A8E4A}"/>
+      <thm15:themeFamily xmlns:thm15="http://schemas.microsoft.com/office/thememl/2012/main" name="Office Theme" id="{62F939B6-93AF-4DB8-9C6B-D6C7DFDC589F}" vid="{4A3C46E8-61CC-4603-A589-7422A47A8E4A}"/>
     </a:ext>
   </a:extLst>
 </a:theme>

</xml_diff>

<commit_message>
fix schema; add unit tests
</commit_message>
<xml_diff>
--- a/project.docx
+++ b/project.docx
@@ -1,19 +1,16 @@
 
 <file path=word/document.xml><?xml version="1.0" encoding="utf-8"?>
-<w:document xmlns:wpc="http://schemas.microsoft.com/office/word/2010/wordprocessingCanvas" xmlns:mc="http://schemas.openxmlformats.org/markup-compatibility/2006" xmlns:o="urn:schemas-microsoft-com:office:office" xmlns:r="http://schemas.openxmlformats.org/officeDocument/2006/relationships" xmlns:m="http://schemas.openxmlformats.org/officeDocument/2006/math" xmlns:v="urn:schemas-microsoft-com:vml" xmlns:wp14="http://schemas.microsoft.com/office/word/2010/wordprocessingDrawing" xmlns:wp="http://schemas.openxmlformats.org/drawingml/2006/wordprocessingDrawing" xmlns:w10="urn:schemas-microsoft-com:office:word" xmlns:w="http://schemas.openxmlformats.org/wordprocessingml/2006/main" xmlns:w14="http://schemas.microsoft.com/office/word/2010/wordml" xmlns:w15="http://schemas.microsoft.com/office/word/2012/wordml" xmlns:wpg="http://schemas.microsoft.com/office/word/2010/wordprocessingGroup" xmlns:wpi="http://schemas.microsoft.com/office/word/2010/wordprocessingInk" xmlns:wne="http://schemas.microsoft.com/office/word/2006/wordml" xmlns:wps="http://schemas.microsoft.com/office/word/2010/wordprocessingShape" mc:Ignorable="w14 w15 wp14">
+<w:document xmlns:wpc="http://schemas.microsoft.com/office/word/2010/wordprocessingCanvas" xmlns:mo="http://schemas.microsoft.com/office/mac/office/2008/main" xmlns:mc="http://schemas.openxmlformats.org/markup-compatibility/2006" xmlns:mv="urn:schemas-microsoft-com:mac:vml" xmlns:o="urn:schemas-microsoft-com:office:office" xmlns:r="http://schemas.openxmlformats.org/officeDocument/2006/relationships" xmlns:m="http://schemas.openxmlformats.org/officeDocument/2006/math" xmlns:v="urn:schemas-microsoft-com:vml" xmlns:wp14="http://schemas.microsoft.com/office/word/2010/wordprocessingDrawing" xmlns:wp="http://schemas.openxmlformats.org/drawingml/2006/wordprocessingDrawing" xmlns:w10="urn:schemas-microsoft-com:office:word" xmlns:w="http://schemas.openxmlformats.org/wordprocessingml/2006/main" xmlns:w14="http://schemas.microsoft.com/office/word/2010/wordml" xmlns:wpg="http://schemas.microsoft.com/office/word/2010/wordprocessingGroup" xmlns:wpi="http://schemas.microsoft.com/office/word/2010/wordprocessingInk" xmlns:wne="http://schemas.microsoft.com/office/word/2006/wordml" xmlns:wps="http://schemas.microsoft.com/office/word/2010/wordprocessingShape" mc:Ignorable="w14 wp14">
   <w:body>
     <w:p>
       <w:r>
         <w:t xml:space="preserve">Проект: Представление данных в S-выражениях на </w:t>
       </w:r>
-      <w:proofErr w:type="gramStart"/>
-      <w:r>
-        <w:t>PHP(</w:t>
-      </w:r>
-      <w:proofErr w:type="gramEnd"/>
-      <w:r>
-        <w:t>если возможно)</w:t>
-      </w:r>
+      <w:proofErr w:type="spellStart"/>
+      <w:r>
+        <w:t>Ruby</w:t>
+      </w:r>
+      <w:proofErr w:type="spellEnd"/>
     </w:p>
     <w:p>
       <w:r>
@@ -38,10 +35,10 @@
       </w:r>
     </w:p>
     <w:p>
-      <w:hyperlink r:id="rId7" w:history="1">
+      <w:hyperlink r:id="rId8" w:history="1">
         <w:r>
           <w:rPr>
-            <w:rStyle w:val="a8"/>
+            <w:rStyle w:val="Hyperlink"/>
           </w:rPr>
           <w:t>http://ccfit.nsu.ru/~shadow/DT6/course_tasks/s_expressions.html</w:t>
         </w:r>
@@ -50,7 +47,7 @@
     <w:p/>
     <w:p>
       <w:pPr>
-        <w:pStyle w:val="1"/>
+        <w:pStyle w:val="Heading1"/>
       </w:pPr>
       <w:r>
         <w:t>Описание задачи</w:t>
@@ -58,13 +55,16 @@
     </w:p>
     <w:p>
       <w:pPr>
-        <w:pStyle w:val="2"/>
+        <w:pStyle w:val="Heading2"/>
       </w:pPr>
       <w:r>
         <w:t xml:space="preserve">Формат данных </w:t>
       </w:r>
     </w:p>
     <w:p>
+      <w:pPr>
+        <w:jc w:val="both"/>
+      </w:pPr>
       <w:r>
         <w:rPr>
           <w:u w:val="single"/>
@@ -102,469 +102,497 @@
         <w:rPr>
           <w:u w:val="single"/>
         </w:rPr>
-        <w:t xml:space="preserve">Подход </w:t>
+        <w:t>Подход к решение</w:t>
+      </w:r>
+      <w:r>
+        <w:rPr>
+          <w:u w:val="single"/>
+        </w:rPr>
+        <w:t>:</w:t>
+      </w:r>
+    </w:p>
+    <w:p>
+      <w:r>
+        <w:t xml:space="preserve">В качестве семантической основы выбран формат </w:t>
+      </w:r>
+      <w:r>
+        <w:rPr>
+          <w:lang w:val="en-US"/>
+        </w:rPr>
+        <w:t>XML</w:t>
+      </w:r>
+      <w:r>
+        <w:t>(</w:t>
+      </w:r>
+      <w:r>
+        <w:rPr>
+          <w:lang w:val="en-US"/>
+        </w:rPr>
+        <w:t>SXML</w:t>
+      </w:r>
+      <w:r>
+        <w:t>)</w:t>
+      </w:r>
+      <w:r>
+        <w:t>.</w:t>
+      </w:r>
+    </w:p>
+    <w:p>
+      <w:r>
+        <w:t xml:space="preserve">Пример трансформации данных из </w:t>
+      </w:r>
+      <w:r>
+        <w:t>XML</w:t>
+      </w:r>
+      <w:r>
+        <w:t xml:space="preserve"> формата - в формат S-выражений проекта </w:t>
+      </w:r>
+    </w:p>
+    <w:p>
+      <w:pPr>
+        <w:rPr>
+          <w:lang w:val="en-US"/>
+        </w:rPr>
+      </w:pPr>
+      <w:r>
+        <w:rPr>
+          <w:lang w:val="en-US"/>
+        </w:rPr>
+        <w:t>&lt;</w:t>
       </w:r>
       <w:proofErr w:type="gramStart"/>
       <w:r>
         <w:rPr>
-          <w:u w:val="single"/>
-        </w:rPr>
-        <w:t>к решение</w:t>
+          <w:lang w:val="en-US"/>
+        </w:rPr>
+        <w:t>fruits</w:t>
       </w:r>
       <w:proofErr w:type="gramEnd"/>
       <w:r>
         <w:rPr>
-          <w:u w:val="single"/>
-        </w:rPr>
-        <w:t>:</w:t>
-      </w:r>
-    </w:p>
-    <w:p>
-      <w:r>
-        <w:t xml:space="preserve">В качестве семантической основы выбран формат </w:t>
-      </w:r>
-      <w:r>
-        <w:rPr>
-          <w:lang w:val="en-US"/>
-        </w:rPr>
-        <w:t>XML</w:t>
-      </w:r>
-      <w:r>
+          <w:lang w:val="en-US"/>
+        </w:rPr>
+        <w:t>&gt;</w:t>
+      </w:r>
+    </w:p>
+    <w:p>
+      <w:pPr>
+        <w:rPr>
+          <w:lang w:val="en-US"/>
+        </w:rPr>
+      </w:pPr>
+      <w:r>
+        <w:rPr>
+          <w:lang w:val="en-US"/>
+        </w:rPr>
+        <w:t xml:space="preserve"> &lt;fruit weight="5" fresh="true"&gt;</w:t>
+      </w:r>
+    </w:p>
+    <w:p>
+      <w:pPr>
+        <w:rPr>
+          <w:lang w:val="en-US"/>
+        </w:rPr>
+      </w:pPr>
+      <w:r>
+        <w:rPr>
+          <w:lang w:val="en-US"/>
+        </w:rPr>
+        <w:t xml:space="preserve">   &lt;</w:t>
+      </w:r>
+      <w:proofErr w:type="gramStart"/>
+      <w:r>
+        <w:rPr>
+          <w:lang w:val="en-US"/>
+        </w:rPr>
+        <w:t>name</w:t>
+      </w:r>
+      <w:proofErr w:type="gramEnd"/>
+      <w:r>
+        <w:rPr>
+          <w:lang w:val="en-US"/>
+        </w:rPr>
+        <w:t>&gt;apple&lt;/name&gt;</w:t>
+      </w:r>
+    </w:p>
+    <w:p>
+      <w:pPr>
+        <w:rPr>
+          <w:lang w:val="en-US"/>
+        </w:rPr>
+      </w:pPr>
+      <w:r>
+        <w:rPr>
+          <w:lang w:val="en-US"/>
+        </w:rPr>
+        <w:t xml:space="preserve">   &lt;</w:t>
+      </w:r>
+      <w:proofErr w:type="gramStart"/>
+      <w:r>
+        <w:rPr>
+          <w:lang w:val="en-US"/>
+        </w:rPr>
+        <w:t>color</w:t>
+      </w:r>
+      <w:proofErr w:type="gramEnd"/>
+      <w:r>
+        <w:rPr>
+          <w:lang w:val="en-US"/>
+        </w:rPr>
+        <w:t>&gt;green&lt;/color&gt;</w:t>
+      </w:r>
+    </w:p>
+    <w:p>
+      <w:pPr>
+        <w:rPr>
+          <w:lang w:val="en-US"/>
+        </w:rPr>
+      </w:pPr>
+      <w:r>
+        <w:rPr>
+          <w:lang w:val="en-US"/>
+        </w:rPr>
+        <w:t xml:space="preserve"> &lt;/fruit&gt;</w:t>
+      </w:r>
+    </w:p>
+    <w:p>
+      <w:pPr>
+        <w:rPr>
+          <w:lang w:val="en-US"/>
+        </w:rPr>
+      </w:pPr>
+      <w:r>
+        <w:rPr>
+          <w:lang w:val="en-US"/>
+        </w:rPr>
+        <w:t xml:space="preserve"> &lt;fruit amount="20"&gt;</w:t>
+      </w:r>
+    </w:p>
+    <w:p>
+      <w:pPr>
+        <w:rPr>
+          <w:lang w:val="en-US"/>
+        </w:rPr>
+      </w:pPr>
+      <w:r>
+        <w:rPr>
+          <w:lang w:val="en-US"/>
+        </w:rPr>
+        <w:t xml:space="preserve">   &lt;</w:t>
+      </w:r>
+      <w:proofErr w:type="gramStart"/>
+      <w:r>
+        <w:rPr>
+          <w:lang w:val="en-US"/>
+        </w:rPr>
+        <w:t>name</w:t>
+      </w:r>
+      <w:proofErr w:type="gramEnd"/>
+      <w:r>
+        <w:rPr>
+          <w:lang w:val="en-US"/>
+        </w:rPr>
+        <w:t>&gt;orange&lt;/name&gt;</w:t>
+      </w:r>
+    </w:p>
+    <w:p>
+      <w:pPr>
+        <w:rPr>
+          <w:lang w:val="en-US"/>
+        </w:rPr>
+      </w:pPr>
+      <w:r>
+        <w:rPr>
+          <w:lang w:val="en-US"/>
+        </w:rPr>
+        <w:t xml:space="preserve">   &lt;</w:t>
+      </w:r>
+      <w:proofErr w:type="gramStart"/>
+      <w:r>
+        <w:rPr>
+          <w:lang w:val="en-US"/>
+        </w:rPr>
+        <w:t>color</w:t>
+      </w:r>
+      <w:proofErr w:type="gramEnd"/>
+      <w:r>
+        <w:rPr>
+          <w:lang w:val="en-US"/>
+        </w:rPr>
+        <w:t>&gt;orange&lt;/color&gt;</w:t>
+      </w:r>
+    </w:p>
+    <w:p>
+      <w:pPr>
+        <w:rPr>
+          <w:lang w:val="en-US"/>
+        </w:rPr>
+      </w:pPr>
+      <w:r>
+        <w:rPr>
+          <w:lang w:val="en-US"/>
+        </w:rPr>
+        <w:t xml:space="preserve"> &lt;/fruit&gt;</w:t>
+      </w:r>
+    </w:p>
+    <w:p>
+      <w:pPr>
+        <w:rPr>
+          <w:lang w:val="en-US"/>
+        </w:rPr>
+      </w:pPr>
+      <w:r>
+        <w:rPr>
+          <w:lang w:val="en-US"/>
+        </w:rPr>
+        <w:t>&lt;/fruits&gt;</w:t>
+      </w:r>
+    </w:p>
+    <w:p>
+      <w:pPr>
+        <w:rPr>
+          <w:lang w:val="en-US"/>
+        </w:rPr>
+      </w:pPr>
+    </w:p>
+    <w:p>
+      <w:pPr>
+        <w:rPr>
+          <w:lang w:val="en-US"/>
+        </w:rPr>
+      </w:pPr>
+      <w:r>
+        <w:rPr>
+          <w:lang w:val="en-US"/>
+        </w:rPr>
         <w:t>(</w:t>
       </w:r>
-      <w:r>
-        <w:rPr>
-          <w:lang w:val="en-US"/>
-        </w:rPr>
-        <w:t>SXML</w:t>
-      </w:r>
-      <w:r>
+      <w:proofErr w:type="gramStart"/>
+      <w:r>
+        <w:rPr>
+          <w:lang w:val="en-US"/>
+        </w:rPr>
+        <w:t>fruits</w:t>
+      </w:r>
+      <w:proofErr w:type="gramEnd"/>
+    </w:p>
+    <w:p>
+      <w:pPr>
+        <w:rPr>
+          <w:lang w:val="en-US"/>
+        </w:rPr>
+      </w:pPr>
+      <w:r>
+        <w:rPr>
+          <w:lang w:val="en-US"/>
+        </w:rPr>
+        <w:t xml:space="preserve">  (</w:t>
+      </w:r>
+      <w:proofErr w:type="gramStart"/>
+      <w:r>
+        <w:rPr>
+          <w:lang w:val="en-US"/>
+        </w:rPr>
+        <w:t>fruit</w:t>
+      </w:r>
+      <w:proofErr w:type="gramEnd"/>
+      <w:r>
+        <w:rPr>
+          <w:lang w:val="en-US"/>
+        </w:rPr>
+        <w:t xml:space="preserve"> (% (fresh true) (weight 5))</w:t>
+      </w:r>
+    </w:p>
+    <w:p>
+      <w:pPr>
+        <w:rPr>
+          <w:lang w:val="en-US"/>
+        </w:rPr>
+      </w:pPr>
+      <w:r>
+        <w:rPr>
+          <w:lang w:val="en-US"/>
+        </w:rPr>
+        <w:t xml:space="preserve">    (</w:t>
+      </w:r>
+      <w:proofErr w:type="gramStart"/>
+      <w:r>
+        <w:rPr>
+          <w:lang w:val="en-US"/>
+        </w:rPr>
+        <w:t>name</w:t>
+      </w:r>
+      <w:proofErr w:type="gramEnd"/>
+      <w:r>
+        <w:rPr>
+          <w:lang w:val="en-US"/>
+        </w:rPr>
+        <w:t xml:space="preserve"> </w:t>
+      </w:r>
+      <w:r>
+        <w:rPr>
+          <w:lang w:val="en-US"/>
+        </w:rPr>
+        <w:t>“</w:t>
+      </w:r>
+      <w:r>
+        <w:rPr>
+          <w:lang w:val="en-US"/>
+        </w:rPr>
+        <w:t>apple</w:t>
+      </w:r>
+      <w:r>
+        <w:rPr>
+          <w:lang w:val="en-US"/>
+        </w:rPr>
+        <w:t>”</w:t>
+      </w:r>
+      <w:r>
+        <w:rPr>
+          <w:lang w:val="en-US"/>
+        </w:rPr>
         <w:t>)</w:t>
       </w:r>
-      <w:r>
-        <w:t>.</w:t>
-      </w:r>
-    </w:p>
-    <w:p>
-      <w:r>
-        <w:t xml:space="preserve">Пример трансформации данных из </w:t>
-      </w:r>
-      <w:r>
-        <w:t>XML</w:t>
-      </w:r>
-      <w:r>
-        <w:t xml:space="preserve"> формата - в формат S-выражений проекта </w:t>
-      </w:r>
-    </w:p>
-    <w:p>
-      <w:pPr>
-        <w:rPr>
-          <w:lang w:val="en-US"/>
-        </w:rPr>
-      </w:pPr>
-      <w:r>
-        <w:rPr>
-          <w:lang w:val="en-US"/>
-        </w:rPr>
-        <w:t>&lt;</w:t>
+    </w:p>
+    <w:p>
+      <w:pPr>
+        <w:rPr>
+          <w:lang w:val="en-US"/>
+        </w:rPr>
+      </w:pPr>
+      <w:r>
+        <w:rPr>
+          <w:lang w:val="en-US"/>
+        </w:rPr>
+        <w:t xml:space="preserve">    (</w:t>
       </w:r>
       <w:proofErr w:type="gramStart"/>
       <w:r>
         <w:rPr>
           <w:lang w:val="en-US"/>
         </w:rPr>
-        <w:t>fruits</w:t>
+        <w:t>color</w:t>
       </w:r>
       <w:proofErr w:type="gramEnd"/>
       <w:r>
         <w:rPr>
           <w:lang w:val="en-US"/>
         </w:rPr>
-        <w:t>&gt;</w:t>
-      </w:r>
-    </w:p>
-    <w:p>
-      <w:pPr>
-        <w:rPr>
-          <w:lang w:val="en-US"/>
-        </w:rPr>
-      </w:pPr>
-      <w:r>
-        <w:rPr>
-          <w:lang w:val="en-US"/>
-        </w:rPr>
-        <w:t xml:space="preserve"> &lt;fruit weight="5" fresh="true"&gt;</w:t>
-      </w:r>
-    </w:p>
-    <w:p>
-      <w:pPr>
-        <w:rPr>
-          <w:lang w:val="en-US"/>
-        </w:rPr>
-      </w:pPr>
-      <w:r>
-        <w:rPr>
-          <w:lang w:val="en-US"/>
-        </w:rPr>
-        <w:t xml:space="preserve">   &lt;</w:t>
+        <w:t xml:space="preserve"> </w:t>
+      </w:r>
+      <w:r>
+        <w:rPr>
+          <w:lang w:val="en-US"/>
+        </w:rPr>
+        <w:t>“</w:t>
+      </w:r>
+      <w:r>
+        <w:rPr>
+          <w:lang w:val="en-US"/>
+        </w:rPr>
+        <w:t>green</w:t>
+      </w:r>
+      <w:r>
+        <w:rPr>
+          <w:lang w:val="en-US"/>
+        </w:rPr>
+        <w:t>”</w:t>
+      </w:r>
+      <w:r>
+        <w:rPr>
+          <w:lang w:val="en-US"/>
+        </w:rPr>
+        <w:t>)</w:t>
+      </w:r>
+    </w:p>
+    <w:p>
+      <w:pPr>
+        <w:rPr>
+          <w:lang w:val="en-US"/>
+        </w:rPr>
+      </w:pPr>
+      <w:r>
+        <w:rPr>
+          <w:lang w:val="en-US"/>
+        </w:rPr>
+        <w:t xml:space="preserve">  )</w:t>
+      </w:r>
+    </w:p>
+    <w:p>
+      <w:pPr>
+        <w:rPr>
+          <w:lang w:val="en-US"/>
+        </w:rPr>
+      </w:pPr>
+      <w:r>
+        <w:rPr>
+          <w:lang w:val="en-US"/>
+        </w:rPr>
+        <w:t xml:space="preserve">  (</w:t>
       </w:r>
       <w:proofErr w:type="gramStart"/>
       <w:r>
         <w:rPr>
           <w:lang w:val="en-US"/>
         </w:rPr>
-        <w:t>name&gt;</w:t>
+        <w:t>fruit</w:t>
       </w:r>
       <w:proofErr w:type="gramEnd"/>
       <w:r>
         <w:rPr>
           <w:lang w:val="en-US"/>
         </w:rPr>
-        <w:t>apple&lt;/name&gt;</w:t>
-      </w:r>
-    </w:p>
-    <w:p>
-      <w:pPr>
-        <w:rPr>
-          <w:lang w:val="en-US"/>
-        </w:rPr>
-      </w:pPr>
-      <w:r>
-        <w:rPr>
-          <w:lang w:val="en-US"/>
-        </w:rPr>
-        <w:t xml:space="preserve">   &lt;</w:t>
-      </w:r>
-      <w:proofErr w:type="gramStart"/>
-      <w:r>
-        <w:rPr>
-          <w:lang w:val="en-US"/>
-        </w:rPr>
-        <w:t>color&gt;</w:t>
-      </w:r>
-      <w:proofErr w:type="gramEnd"/>
-      <w:r>
-        <w:rPr>
-          <w:lang w:val="en-US"/>
-        </w:rPr>
-        <w:t>green&lt;/color&gt;</w:t>
-      </w:r>
-    </w:p>
-    <w:p>
-      <w:pPr>
-        <w:rPr>
-          <w:lang w:val="en-US"/>
-        </w:rPr>
-      </w:pPr>
-      <w:r>
-        <w:rPr>
-          <w:lang w:val="en-US"/>
-        </w:rPr>
-        <w:t xml:space="preserve"> &lt;/fruit&gt;</w:t>
-      </w:r>
-    </w:p>
-    <w:p>
-      <w:pPr>
-        <w:rPr>
-          <w:lang w:val="en-US"/>
-        </w:rPr>
-      </w:pPr>
-      <w:r>
-        <w:rPr>
-          <w:lang w:val="en-US"/>
-        </w:rPr>
-        <w:t xml:space="preserve"> &lt;fruit amount="20"&gt;</w:t>
-      </w:r>
-    </w:p>
-    <w:p>
-      <w:pPr>
-        <w:rPr>
-          <w:lang w:val="en-US"/>
-        </w:rPr>
-      </w:pPr>
-      <w:r>
-        <w:rPr>
-          <w:lang w:val="en-US"/>
-        </w:rPr>
-        <w:t xml:space="preserve">   &lt;</w:t>
-      </w:r>
-      <w:proofErr w:type="gramStart"/>
-      <w:r>
-        <w:rPr>
-          <w:lang w:val="en-US"/>
-        </w:rPr>
-        <w:t>name&gt;</w:t>
-      </w:r>
-      <w:proofErr w:type="gramEnd"/>
-      <w:r>
-        <w:rPr>
-          <w:lang w:val="en-US"/>
-        </w:rPr>
-        <w:t>orange&lt;/name&gt;</w:t>
-      </w:r>
-    </w:p>
-    <w:p>
-      <w:pPr>
-        <w:rPr>
-          <w:lang w:val="en-US"/>
-        </w:rPr>
-      </w:pPr>
-      <w:r>
-        <w:rPr>
-          <w:lang w:val="en-US"/>
-        </w:rPr>
-        <w:t xml:space="preserve">   &lt;</w:t>
-      </w:r>
-      <w:proofErr w:type="gramStart"/>
-      <w:r>
-        <w:rPr>
-          <w:lang w:val="en-US"/>
-        </w:rPr>
-        <w:t>color&gt;</w:t>
-      </w:r>
-      <w:proofErr w:type="gramEnd"/>
-      <w:r>
-        <w:rPr>
-          <w:lang w:val="en-US"/>
-        </w:rPr>
-        <w:t>orange&lt;/color&gt;</w:t>
-      </w:r>
-    </w:p>
-    <w:p>
-      <w:pPr>
-        <w:rPr>
-          <w:lang w:val="en-US"/>
-        </w:rPr>
-      </w:pPr>
-      <w:r>
-        <w:rPr>
-          <w:lang w:val="en-US"/>
-        </w:rPr>
-        <w:t xml:space="preserve"> &lt;/fruit&gt;</w:t>
-      </w:r>
-    </w:p>
-    <w:p>
-      <w:pPr>
-        <w:rPr>
-          <w:lang w:val="en-US"/>
-        </w:rPr>
-      </w:pPr>
-      <w:r>
-        <w:rPr>
-          <w:lang w:val="en-US"/>
-        </w:rPr>
-        <w:t>&lt;/fruits&gt;</w:t>
-      </w:r>
-    </w:p>
-    <w:p>
-      <w:pPr>
-        <w:rPr>
-          <w:lang w:val="en-US"/>
-        </w:rPr>
-      </w:pPr>
-    </w:p>
-    <w:p>
-      <w:pPr>
-        <w:rPr>
-          <w:lang w:val="en-US"/>
-        </w:rPr>
-      </w:pPr>
-      <w:r>
-        <w:rPr>
-          <w:lang w:val="en-US"/>
-        </w:rPr>
-        <w:t>(</w:t>
-      </w:r>
-      <w:proofErr w:type="gramStart"/>
-      <w:r>
-        <w:rPr>
-          <w:lang w:val="en-US"/>
-        </w:rPr>
-        <w:t>fruits</w:t>
-      </w:r>
-      <w:proofErr w:type="gramEnd"/>
-    </w:p>
-    <w:p>
-      <w:pPr>
-        <w:rPr>
-          <w:lang w:val="en-US"/>
-        </w:rPr>
-      </w:pPr>
-      <w:r>
-        <w:rPr>
-          <w:lang w:val="en-US"/>
-        </w:rPr>
-        <w:t xml:space="preserve">  (</w:t>
-      </w:r>
-      <w:proofErr w:type="gramStart"/>
-      <w:r>
-        <w:rPr>
-          <w:lang w:val="en-US"/>
-        </w:rPr>
-        <w:t>fruit</w:t>
-      </w:r>
-      <w:proofErr w:type="gramEnd"/>
-      <w:r>
-        <w:rPr>
-          <w:lang w:val="en-US"/>
-        </w:rPr>
-        <w:t xml:space="preserve"> (% (fresh true) (weight 5))</w:t>
-      </w:r>
-    </w:p>
-    <w:p>
-      <w:pPr>
-        <w:rPr>
-          <w:lang w:val="en-US"/>
-        </w:rPr>
-      </w:pPr>
-      <w:r>
-        <w:rPr>
-          <w:lang w:val="en-US"/>
-        </w:rPr>
+        <w:t xml:space="preserve"> (% (amount 20))</w:t>
+      </w:r>
+    </w:p>
+    <w:p>
+      <w:r>
+        <w:rPr>
+          <w:lang w:val="en-US"/>
+        </w:rPr>
+        <w:t xml:space="preserve">    </w:t>
+      </w:r>
+      <w:r>
+        <w:t xml:space="preserve">(name </w:t>
+      </w:r>
+      <w:r>
+        <w:rPr>
+          <w:lang w:val="en-US"/>
+        </w:rPr>
+        <w:t>“</w:t>
+      </w:r>
+      <w:proofErr w:type="spellStart"/>
+      <w:r>
+        <w:t>orange</w:t>
+      </w:r>
+      <w:proofErr w:type="spellEnd"/>
+      <w:r>
+        <w:rPr>
+          <w:lang w:val="en-US"/>
+        </w:rPr>
+        <w:t>”</w:t>
+      </w:r>
+      <w:r>
+        <w:t>)</w:t>
+      </w:r>
+    </w:p>
+    <w:p>
+      <w:r>
         <w:t xml:space="preserve">    (</w:t>
       </w:r>
-      <w:proofErr w:type="gramStart"/>
-      <w:r>
-        <w:rPr>
-          <w:lang w:val="en-US"/>
-        </w:rPr>
-        <w:t>name</w:t>
-      </w:r>
-      <w:proofErr w:type="gramEnd"/>
-      <w:r>
-        <w:rPr>
-          <w:lang w:val="en-US"/>
-        </w:rPr>
+      <w:proofErr w:type="spellStart"/>
+      <w:r>
+        <w:t>color</w:t>
+      </w:r>
+      <w:proofErr w:type="spellEnd"/>
+      <w:r>
         <w:t xml:space="preserve"> </w:t>
       </w:r>
       <w:r>
         <w:rPr>
           <w:lang w:val="en-US"/>
         </w:rPr>
-        <w:t>«</w:t>
-      </w:r>
-      <w:r>
-        <w:rPr>
-          <w:lang w:val="en-US"/>
-        </w:rPr>
-        <w:t>apple</w:t>
-      </w:r>
-      <w:r>
-        <w:rPr>
-          <w:lang w:val="en-US"/>
-        </w:rPr>
-        <w:t>»</w:t>
-      </w:r>
-      <w:r>
-        <w:rPr>
-          <w:lang w:val="en-US"/>
-        </w:rPr>
-        <w:t>)</w:t>
-      </w:r>
-    </w:p>
-    <w:p>
-      <w:pPr>
-        <w:rPr>
-          <w:lang w:val="en-US"/>
-        </w:rPr>
-      </w:pPr>
-      <w:r>
-        <w:rPr>
-          <w:lang w:val="en-US"/>
-        </w:rPr>
-        <w:t xml:space="preserve">    (</w:t>
-      </w:r>
-      <w:proofErr w:type="gramStart"/>
-      <w:r>
-        <w:rPr>
-          <w:lang w:val="en-US"/>
-        </w:rPr>
-        <w:t>color</w:t>
-      </w:r>
-      <w:proofErr w:type="gramEnd"/>
-      <w:r>
-        <w:rPr>
-          <w:lang w:val="en-US"/>
-        </w:rPr>
-        <w:t xml:space="preserve"> </w:t>
-      </w:r>
-      <w:r>
-        <w:rPr>
-          <w:lang w:val="en-US"/>
-        </w:rPr>
-        <w:t>«</w:t>
-      </w:r>
-      <w:r>
-        <w:rPr>
-          <w:lang w:val="en-US"/>
-        </w:rPr>
-        <w:t>green</w:t>
-      </w:r>
-      <w:r>
-        <w:rPr>
-          <w:lang w:val="en-US"/>
-        </w:rPr>
-        <w:t>»</w:t>
-      </w:r>
-      <w:r>
-        <w:rPr>
-          <w:lang w:val="en-US"/>
-        </w:rPr>
-        <w:t>)</w:t>
-      </w:r>
-    </w:p>
-    <w:p>
-      <w:pPr>
-        <w:rPr>
-          <w:lang w:val="en-US"/>
-        </w:rPr>
-      </w:pPr>
-      <w:r>
-        <w:rPr>
-          <w:lang w:val="en-US"/>
-        </w:rPr>
-        <w:t xml:space="preserve">  )</w:t>
-      </w:r>
-    </w:p>
-    <w:p>
-      <w:pPr>
-        <w:rPr>
-          <w:lang w:val="en-US"/>
-        </w:rPr>
-      </w:pPr>
-      <w:r>
-        <w:rPr>
-          <w:lang w:val="en-US"/>
-        </w:rPr>
-        <w:t xml:space="preserve">  (</w:t>
-      </w:r>
-      <w:proofErr w:type="gramStart"/>
-      <w:r>
-        <w:rPr>
-          <w:lang w:val="en-US"/>
-        </w:rPr>
-        <w:t>fruit</w:t>
-      </w:r>
-      <w:proofErr w:type="gramEnd"/>
-      <w:r>
-        <w:rPr>
-          <w:lang w:val="en-US"/>
-        </w:rPr>
-        <w:t xml:space="preserve"> (% (amount 20))</w:t>
-      </w:r>
-    </w:p>
-    <w:p>
-      <w:r>
-        <w:rPr>
-          <w:lang w:val="en-US"/>
-        </w:rPr>
-        <w:t xml:space="preserve">    </w:t>
-      </w:r>
-      <w:r>
-        <w:t xml:space="preserve">(name </w:t>
-      </w:r>
-      <w:r>
-        <w:t>«</w:t>
+        <w:t>“</w:t>
       </w:r>
       <w:proofErr w:type="spellStart"/>
       <w:r>
@@ -572,34 +600,10 @@
       </w:r>
       <w:proofErr w:type="spellEnd"/>
       <w:r>
-        <w:t>»</w:t>
-      </w:r>
-      <w:r>
-        <w:t>)</w:t>
-      </w:r>
-    </w:p>
-    <w:p>
-      <w:r>
-        <w:t xml:space="preserve">    (</w:t>
-      </w:r>
-      <w:proofErr w:type="spellStart"/>
-      <w:r>
-        <w:t>color</w:t>
-      </w:r>
-      <w:proofErr w:type="spellEnd"/>
-      <w:r>
-        <w:t xml:space="preserve"> </w:t>
-      </w:r>
-      <w:r>
-        <w:t>«</w:t>
-      </w:r>
-      <w:proofErr w:type="spellStart"/>
-      <w:r>
-        <w:t>orange</w:t>
-      </w:r>
-      <w:proofErr w:type="spellEnd"/>
-      <w:r>
-        <w:t>»</w:t>
+        <w:rPr>
+          <w:lang w:val="en-US"/>
+        </w:rPr>
+        <w:t>”</w:t>
       </w:r>
       <w:r>
         <w:t>)</w:t>
@@ -618,7 +622,7 @@
     </w:p>
     <w:p>
       <w:pPr>
-        <w:pStyle w:val="a3"/>
+        <w:pStyle w:val="ListParagraph"/>
         <w:numPr>
           <w:ilvl w:val="0"/>
           <w:numId w:val="7"/>
@@ -648,12 +652,18 @@
       </w:r>
       <w:proofErr w:type="spellEnd"/>
       <w:r>
-        <w:t>))</w:t>
-      </w:r>
-    </w:p>
-    <w:p>
-      <w:pPr>
-        <w:pStyle w:val="a3"/>
+        <w:t>)</w:t>
+      </w:r>
+      <w:r>
+        <w:t xml:space="preserve"> …</w:t>
+      </w:r>
+      <w:r>
+        <w:t>)</w:t>
+      </w:r>
+    </w:p>
+    <w:p>
+      <w:pPr>
+        <w:pStyle w:val="ListParagraph"/>
         <w:numPr>
           <w:ilvl w:val="0"/>
           <w:numId w:val="7"/>
@@ -684,64 +694,16 @@
     </w:p>
     <w:p>
       <w:pPr>
-        <w:pStyle w:val="a3"/>
-        <w:numPr>
-          <w:ilvl w:val="0"/>
-          <w:numId w:val="7"/>
-        </w:numPr>
-      </w:pPr>
-      <w:r>
-        <w:t xml:space="preserve">для представления </w:t>
-      </w:r>
-      <w:proofErr w:type="gramStart"/>
-      <w:r>
-        <w:t>массивов(</w:t>
-      </w:r>
-      <w:proofErr w:type="gramEnd"/>
-      <w:r>
-        <w:t xml:space="preserve">объектов без ключа) используется следующий синтаксис </w:t>
-      </w:r>
-      <w:r>
-        <w:t>‘(“</w:t>
-      </w:r>
-      <w:r>
-        <w:rPr>
-          <w:lang w:val="en-US"/>
-        </w:rPr>
-        <w:t>element</w:t>
-      </w:r>
-      <w:r>
-        <w:t>1”, “</w:t>
-      </w:r>
-      <w:r>
-        <w:rPr>
-          <w:lang w:val="en-US"/>
-        </w:rPr>
-        <w:t>element</w:t>
-      </w:r>
-      <w:r>
-        <w:t>2”, “</w:t>
-      </w:r>
-      <w:r>
-        <w:rPr>
-          <w:lang w:val="en-US"/>
-        </w:rPr>
-        <w:t>element</w:t>
-      </w:r>
-      <w:r>
-        <w:t>3”)</w:t>
-      </w:r>
-    </w:p>
-    <w:p/>
-    <w:p>
-      <w:pPr>
-        <w:pStyle w:val="2"/>
+        <w:pStyle w:val="Heading2"/>
       </w:pPr>
       <w:r>
         <w:t>Язык запросов</w:t>
       </w:r>
     </w:p>
     <w:p>
+      <w:pPr>
+        <w:jc w:val="both"/>
+      </w:pPr>
       <w:r>
         <w:rPr>
           <w:u w:val="single"/>
@@ -792,7 +754,7 @@
     </w:p>
     <w:p>
       <w:pPr>
-        <w:pStyle w:val="a3"/>
+        <w:pStyle w:val="ListParagraph"/>
         <w:numPr>
           <w:ilvl w:val="0"/>
           <w:numId w:val="8"/>
@@ -812,7 +774,7 @@
     </w:p>
     <w:p>
       <w:pPr>
-        <w:pStyle w:val="a3"/>
+        <w:pStyle w:val="ListParagraph"/>
         <w:numPr>
           <w:ilvl w:val="0"/>
           <w:numId w:val="8"/>
@@ -840,7 +802,7 @@
     </w:p>
     <w:p>
       <w:pPr>
-        <w:pStyle w:val="a3"/>
+        <w:pStyle w:val="ListParagraph"/>
         <w:numPr>
           <w:ilvl w:val="0"/>
           <w:numId w:val="8"/>
@@ -856,16 +818,11 @@
         <w:t>fruits/fruit/name</w:t>
       </w:r>
       <w:r>
-        <w:t xml:space="preserve"> - </w:t>
-      </w:r>
-      <w:proofErr w:type="gramStart"/>
-      <w:r>
-        <w:t xml:space="preserve">абсолютный </w:t>
+        <w:t xml:space="preserve"> - абсолютный </w:t>
       </w:r>
       <w:r>
         <w:t xml:space="preserve"> элемент</w:t>
       </w:r>
-      <w:proofErr w:type="gramEnd"/>
     </w:p>
     <w:p>
       <w:r>
@@ -874,14 +831,12 @@
     </w:p>
     <w:p>
       <w:pPr>
-        <w:pStyle w:val="a3"/>
+        <w:pStyle w:val="ListParagraph"/>
         <w:numPr>
           <w:ilvl w:val="0"/>
           <w:numId w:val="9"/>
         </w:numPr>
       </w:pPr>
-      <w:bookmarkStart w:id="0" w:name="_GoBack"/>
-      <w:bookmarkEnd w:id="0"/>
       <w:r>
         <w:t xml:space="preserve">Условия на </w:t>
       </w:r>
@@ -939,7 +894,7 @@
     </w:p>
     <w:p>
       <w:pPr>
-        <w:pStyle w:val="a3"/>
+        <w:pStyle w:val="ListParagraph"/>
         <w:numPr>
           <w:ilvl w:val="0"/>
           <w:numId w:val="9"/>
@@ -996,7 +951,7 @@
     </w:p>
     <w:p>
       <w:pPr>
-        <w:pStyle w:val="a3"/>
+        <w:pStyle w:val="ListParagraph"/>
         <w:numPr>
           <w:ilvl w:val="0"/>
           <w:numId w:val="9"/>
@@ -1061,7 +1016,7 @@
     </w:p>
     <w:p>
       <w:pPr>
-        <w:pStyle w:val="a3"/>
+        <w:pStyle w:val="ListParagraph"/>
         <w:numPr>
           <w:ilvl w:val="0"/>
           <w:numId w:val="10"/>
@@ -1086,7 +1041,7 @@
     </w:p>
     <w:p>
       <w:pPr>
-        <w:pStyle w:val="a3"/>
+        <w:pStyle w:val="ListParagraph"/>
         <w:numPr>
           <w:ilvl w:val="0"/>
           <w:numId w:val="10"/>
@@ -1098,7 +1053,7 @@
     </w:p>
     <w:p>
       <w:pPr>
-        <w:pStyle w:val="2"/>
+        <w:pStyle w:val="Heading2"/>
       </w:pPr>
       <w:r>
         <w:t>Представление схемы</w:t>
@@ -1167,249 +1122,343 @@
       </w:r>
     </w:p>
     <w:p>
-      <w:pPr>
-        <w:rPr>
-          <w:lang w:val="en-US"/>
-        </w:rPr>
-      </w:pPr>
-      <w:r>
-        <w:rPr>
-          <w:lang w:val="en-US"/>
-        </w:rPr>
+      <w:r>
         <w:t>(</w:t>
       </w:r>
-      <w:proofErr w:type="gramStart"/>
-      <w:r>
-        <w:rPr>
-          <w:lang w:val="en-US"/>
-        </w:rPr>
+      <w:proofErr w:type="spellStart"/>
+      <w:r>
+        <w:t>element</w:t>
+      </w:r>
+      <w:proofErr w:type="spellEnd"/>
+      <w:r>
+        <w:t xml:space="preserve"> (&amp; (</w:t>
+      </w:r>
+      <w:proofErr w:type="spellStart"/>
+      <w:r>
+        <w:t>name</w:t>
+      </w:r>
+      <w:proofErr w:type="spellEnd"/>
+      <w:r>
+        <w:t xml:space="preserve"> </w:t>
+      </w:r>
+      <w:proofErr w:type="spellStart"/>
+      <w:r>
         <w:t>fruits</w:t>
       </w:r>
-      <w:proofErr w:type="gramEnd"/>
-      <w:r>
-        <w:rPr>
-          <w:lang w:val="en-US"/>
-        </w:rPr>
-        <w:t xml:space="preserve"> (&amp; element)</w:t>
-      </w:r>
-    </w:p>
-    <w:p>
-      <w:pPr>
-        <w:rPr>
-          <w:lang w:val="en-US"/>
-        </w:rPr>
-      </w:pPr>
-      <w:r>
-        <w:rPr>
-          <w:lang w:val="en-US"/>
-        </w:rPr>
+      <w:proofErr w:type="spellEnd"/>
+      <w:r>
+        <w:t>) (</w:t>
+      </w:r>
+      <w:proofErr w:type="spellStart"/>
+      <w:r>
+        <w:t>type</w:t>
+      </w:r>
+      <w:proofErr w:type="spellEnd"/>
+      <w:r>
+        <w:t xml:space="preserve"> </w:t>
+      </w:r>
+      <w:proofErr w:type="spellStart"/>
+      <w:r>
+        <w:t>sequence</w:t>
+      </w:r>
+      <w:proofErr w:type="spellEnd"/>
+      <w:r>
+        <w:t>))</w:t>
+      </w:r>
+    </w:p>
+    <w:p>
+      <w:r>
         <w:t xml:space="preserve">  (</w:t>
       </w:r>
-      <w:proofErr w:type="gramStart"/>
-      <w:r>
-        <w:rPr>
-          <w:lang w:val="en-US"/>
-        </w:rPr>
+      <w:proofErr w:type="spellStart"/>
+      <w:r>
+        <w:t>element</w:t>
+      </w:r>
+      <w:proofErr w:type="spellEnd"/>
+      <w:r>
+        <w:t xml:space="preserve"> (&amp; (</w:t>
+      </w:r>
+      <w:proofErr w:type="spellStart"/>
+      <w:r>
+        <w:t>name</w:t>
+      </w:r>
+      <w:proofErr w:type="spellEnd"/>
+      <w:r>
+        <w:t xml:space="preserve"> </w:t>
+      </w:r>
+      <w:proofErr w:type="spellStart"/>
+      <w:r>
         <w:t>fruit</w:t>
       </w:r>
-      <w:proofErr w:type="gramEnd"/>
-      <w:r>
-        <w:rPr>
-          <w:lang w:val="en-US"/>
-        </w:rPr>
-        <w:t xml:space="preserve"> (&amp; element) (% (fresh (&amp; </w:t>
-      </w:r>
-      <w:proofErr w:type="spellStart"/>
-      <w:r>
-        <w:rPr>
-          <w:lang w:val="en-US"/>
-        </w:rPr>
-        <w:t>boolean</w:t>
-      </w:r>
-      <w:proofErr w:type="spellEnd"/>
-      <w:r>
-        <w:rPr>
-          <w:lang w:val="en-US"/>
-        </w:rPr>
-        <w:t>)) (weight (&amp; integer)))</w:t>
-      </w:r>
-    </w:p>
-    <w:p>
-      <w:pPr>
-        <w:rPr>
-          <w:lang w:val="en-US"/>
-        </w:rPr>
-      </w:pPr>
-      <w:r>
-        <w:rPr>
-          <w:lang w:val="en-US"/>
-        </w:rPr>
+      <w:proofErr w:type="spellEnd"/>
+      <w:r>
+        <w:t>) (</w:t>
+      </w:r>
+      <w:proofErr w:type="spellStart"/>
+      <w:r>
+        <w:t>type</w:t>
+      </w:r>
+      <w:proofErr w:type="spellEnd"/>
+      <w:r>
+        <w:t xml:space="preserve"> </w:t>
+      </w:r>
+      <w:proofErr w:type="spellStart"/>
+      <w:r>
+        <w:t>sequence</w:t>
+      </w:r>
+      <w:proofErr w:type="spellEnd"/>
+      <w:r>
+        <w:t>))</w:t>
+      </w:r>
+    </w:p>
+    <w:p>
+      <w:r>
         <w:t xml:space="preserve">    (</w:t>
       </w:r>
-      <w:proofErr w:type="gramStart"/>
-      <w:r>
-        <w:rPr>
-          <w:lang w:val="en-US"/>
-        </w:rPr>
+      <w:proofErr w:type="spellStart"/>
+      <w:r>
+        <w:t>element</w:t>
+      </w:r>
+      <w:proofErr w:type="spellEnd"/>
+      <w:r>
+        <w:t xml:space="preserve"> (&amp; (</w:t>
+      </w:r>
+      <w:proofErr w:type="spellStart"/>
+      <w:r>
         <w:t>name</w:t>
       </w:r>
-      <w:proofErr w:type="gramEnd"/>
-      <w:r>
-        <w:rPr>
-          <w:lang w:val="en-US"/>
-        </w:rPr>
-        <w:t xml:space="preserve"> (&amp; text))</w:t>
-      </w:r>
-    </w:p>
-    <w:p>
-      <w:pPr>
-        <w:rPr>
-          <w:lang w:val="en-US"/>
-        </w:rPr>
-      </w:pPr>
-      <w:r>
-        <w:rPr>
-          <w:lang w:val="en-US"/>
-        </w:rPr>
+      <w:proofErr w:type="spellEnd"/>
+      <w:r>
+        <w:t xml:space="preserve"> </w:t>
+      </w:r>
+      <w:proofErr w:type="spellStart"/>
+      <w:r>
+        <w:t>name</w:t>
+      </w:r>
+      <w:proofErr w:type="spellEnd"/>
+      <w:r>
+        <w:t>) (</w:t>
+      </w:r>
+      <w:proofErr w:type="spellStart"/>
+      <w:r>
+        <w:t>type</w:t>
+      </w:r>
+      <w:proofErr w:type="spellEnd"/>
+      <w:r>
+        <w:t xml:space="preserve"> </w:t>
+      </w:r>
+      <w:proofErr w:type="spellStart"/>
+      <w:r>
+        <w:t>string</w:t>
+      </w:r>
+      <w:proofErr w:type="spellEnd"/>
+      <w:r>
+        <w:t>)))</w:t>
+      </w:r>
+    </w:p>
+    <w:p>
+      <w:r>
         <w:t xml:space="preserve">    (</w:t>
       </w:r>
-      <w:proofErr w:type="gramStart"/>
-      <w:r>
-        <w:rPr>
-          <w:lang w:val="en-US"/>
-        </w:rPr>
+      <w:proofErr w:type="spellStart"/>
+      <w:r>
+        <w:t>element</w:t>
+      </w:r>
+      <w:proofErr w:type="spellEnd"/>
+      <w:r>
+        <w:t xml:space="preserve"> (&amp; (</w:t>
+      </w:r>
+      <w:proofErr w:type="spellStart"/>
+      <w:r>
+        <w:t>name</w:t>
+      </w:r>
+      <w:proofErr w:type="spellEnd"/>
+      <w:r>
+        <w:t xml:space="preserve"> </w:t>
+      </w:r>
+      <w:proofErr w:type="spellStart"/>
+      <w:r>
         <w:t>color</w:t>
       </w:r>
-      <w:proofErr w:type="gramEnd"/>
-      <w:r>
-        <w:rPr>
-          <w:lang w:val="en-US"/>
-        </w:rPr>
-        <w:t xml:space="preserve"> (&amp; text))</w:t>
-      </w:r>
-    </w:p>
-    <w:p>
-      <w:pPr>
-        <w:rPr>
-          <w:lang w:val="en-US"/>
-        </w:rPr>
-      </w:pPr>
-      <w:r>
-        <w:rPr>
-          <w:lang w:val="en-US"/>
-        </w:rPr>
+      <w:proofErr w:type="spellEnd"/>
+      <w:r>
+        <w:t>) (</w:t>
+      </w:r>
+      <w:proofErr w:type="spellStart"/>
+      <w:r>
+        <w:t>type</w:t>
+      </w:r>
+      <w:proofErr w:type="spellEnd"/>
+      <w:r>
+        <w:t xml:space="preserve"> </w:t>
+      </w:r>
+      <w:proofErr w:type="spellStart"/>
+      <w:r>
+        <w:t>string</w:t>
+      </w:r>
+      <w:proofErr w:type="spellEnd"/>
+      <w:r>
+        <w:t>)))</w:t>
+      </w:r>
+    </w:p>
+    <w:p>
+      <w:r>
         <w:t xml:space="preserve">  )</w:t>
       </w:r>
     </w:p>
     <w:p>
-      <w:pPr>
-        <w:rPr>
-          <w:lang w:val="en-US"/>
-        </w:rPr>
-      </w:pPr>
-      <w:r>
-        <w:rPr>
-          <w:lang w:val="en-US"/>
-        </w:rPr>
-        <w:t xml:space="preserve">  (</w:t>
-      </w:r>
-      <w:proofErr w:type="gramStart"/>
-      <w:r>
-        <w:rPr>
-          <w:lang w:val="en-US"/>
-        </w:rPr>
+      <w:r>
+        <w:t>(</w:t>
+      </w:r>
+      <w:proofErr w:type="spellStart"/>
+      <w:r>
+        <w:t>element</w:t>
+      </w:r>
+      <w:proofErr w:type="spellEnd"/>
+      <w:r>
+        <w:t xml:space="preserve"> (&amp; (</w:t>
+      </w:r>
+      <w:proofErr w:type="spellStart"/>
+      <w:r>
+        <w:t>name</w:t>
+      </w:r>
+      <w:proofErr w:type="spellEnd"/>
+      <w:r>
+        <w:t xml:space="preserve"> </w:t>
+      </w:r>
+      <w:proofErr w:type="spellStart"/>
+      <w:r>
         <w:t>fruit</w:t>
       </w:r>
-      <w:proofErr w:type="gramEnd"/>
-      <w:r>
-        <w:rPr>
-          <w:lang w:val="en-US"/>
-        </w:rPr>
-        <w:t xml:space="preserve"> (&amp; element) (% (amount (&amp; integer)))</w:t>
-      </w:r>
-    </w:p>
-    <w:p>
-      <w:pPr>
-        <w:rPr>
-          <w:lang w:val="en-US"/>
-        </w:rPr>
-      </w:pPr>
-      <w:r>
-        <w:rPr>
-          <w:lang w:val="en-US"/>
-        </w:rPr>
+      <w:proofErr w:type="spellEnd"/>
+      <w:r>
+        <w:t>) (</w:t>
+      </w:r>
+      <w:proofErr w:type="spellStart"/>
+      <w:r>
+        <w:t>type</w:t>
+      </w:r>
+      <w:proofErr w:type="spellEnd"/>
+      <w:r>
+        <w:t xml:space="preserve"> </w:t>
+      </w:r>
+      <w:proofErr w:type="spellStart"/>
+      <w:r>
+        <w:t>sequence</w:t>
+      </w:r>
+      <w:proofErr w:type="spellEnd"/>
+      <w:r>
+        <w:t>))</w:t>
+      </w:r>
+    </w:p>
+    <w:p>
+      <w:r>
+        <w:t xml:space="preserve">    (</w:t>
+      </w:r>
+      <w:proofErr w:type="spellStart"/>
+      <w:r>
+        <w:t>element</w:t>
+      </w:r>
+      <w:proofErr w:type="spellEnd"/>
+      <w:r>
+        <w:t xml:space="preserve"> (&amp; (</w:t>
+      </w:r>
+      <w:proofErr w:type="spellStart"/>
+      <w:r>
+        <w:t>name</w:t>
+      </w:r>
+      <w:proofErr w:type="spellEnd"/>
+      <w:r>
+        <w:t xml:space="preserve"> </w:t>
+      </w:r>
+      <w:proofErr w:type="spellStart"/>
+      <w:r>
+        <w:t>name</w:t>
+      </w:r>
+      <w:proofErr w:type="spellEnd"/>
+      <w:r>
+        <w:t>) (</w:t>
+      </w:r>
+      <w:proofErr w:type="spellStart"/>
+      <w:r>
+        <w:t>type</w:t>
+      </w:r>
+      <w:proofErr w:type="spellEnd"/>
+      <w:r>
+        <w:t xml:space="preserve"> </w:t>
+      </w:r>
+      <w:proofErr w:type="spellStart"/>
+      <w:r>
+        <w:t>string</w:t>
+      </w:r>
+      <w:proofErr w:type="spellEnd"/>
+      <w:r>
+        <w:t>)))</w:t>
+      </w:r>
+    </w:p>
+    <w:p>
+      <w:r>
+        <w:t xml:space="preserve">    (</w:t>
+      </w:r>
+      <w:proofErr w:type="spellStart"/>
+      <w:r>
+        <w:t>element</w:t>
+      </w:r>
+      <w:proofErr w:type="spellEnd"/>
+      <w:r>
+        <w:t xml:space="preserve"> (&amp; (</w:t>
+      </w:r>
+      <w:proofErr w:type="spellStart"/>
+      <w:r>
+        <w:t>name</w:t>
+      </w:r>
+      <w:proofErr w:type="spellEnd"/>
+      <w:r>
+        <w:t xml:space="preserve"> </w:t>
+      </w:r>
+      <w:proofErr w:type="spellStart"/>
+      <w:r>
+        <w:t>color</w:t>
+      </w:r>
+      <w:proofErr w:type="spellEnd"/>
+      <w:r>
+        <w:t>) (</w:t>
+      </w:r>
+      <w:proofErr w:type="spellStart"/>
+      <w:r>
+        <w:t>type</w:t>
+      </w:r>
+      <w:proofErr w:type="spellEnd"/>
+      <w:r>
+        <w:t xml:space="preserve"> </w:t>
+      </w:r>
+      <w:proofErr w:type="spellStart"/>
+      <w:r>
+        <w:t>string</w:t>
+      </w:r>
+      <w:proofErr w:type="spellEnd"/>
+      <w:r>
+        <w:t>)))</w:t>
+      </w:r>
+    </w:p>
+    <w:p>
+      <w:r>
         <w:lastRenderedPageBreak/>
-        <w:t xml:space="preserve">    (</w:t>
-      </w:r>
-      <w:proofErr w:type="gramStart"/>
-      <w:r>
-        <w:rPr>
-          <w:lang w:val="en-US"/>
-        </w:rPr>
-        <w:t>name</w:t>
-      </w:r>
-      <w:proofErr w:type="gramEnd"/>
-      <w:r>
-        <w:rPr>
-          <w:lang w:val="en-US"/>
-        </w:rPr>
-        <w:t xml:space="preserve"> (&amp; text))</w:t>
-      </w:r>
-    </w:p>
-    <w:p>
-      <w:pPr>
-        <w:rPr>
-          <w:lang w:val="en-US"/>
-        </w:rPr>
-      </w:pPr>
-      <w:r>
-        <w:rPr>
-          <w:lang w:val="en-US"/>
-        </w:rPr>
-        <w:t xml:space="preserve">    (</w:t>
-      </w:r>
-      <w:proofErr w:type="gramStart"/>
-      <w:r>
-        <w:rPr>
-          <w:lang w:val="en-US"/>
-        </w:rPr>
-        <w:t>color</w:t>
-      </w:r>
-      <w:proofErr w:type="gramEnd"/>
-      <w:r>
-        <w:rPr>
-          <w:lang w:val="en-US"/>
-        </w:rPr>
-        <w:t xml:space="preserve"> (&amp; text))</w:t>
-      </w:r>
-    </w:p>
-    <w:p>
-      <w:pPr>
-        <w:rPr>
-          <w:lang w:val="en-US"/>
-        </w:rPr>
-      </w:pPr>
-      <w:r>
-        <w:rPr>
-          <w:lang w:val="en-US"/>
-        </w:rPr>
         <w:t xml:space="preserve">  )</w:t>
       </w:r>
     </w:p>
     <w:p>
-      <w:pPr>
-        <w:rPr>
-          <w:lang w:val="en-US"/>
-        </w:rPr>
-      </w:pPr>
-      <w:r>
-        <w:rPr>
-          <w:lang w:val="en-US"/>
-        </w:rPr>
+      <w:r>
         <w:t>)</w:t>
       </w:r>
     </w:p>
     <w:p>
+      <w:pPr>
+        <w:jc w:val="both"/>
+        <w:rPr>
+          <w:lang w:val="en-US"/>
+        </w:rPr>
+      </w:pPr>
       <w:r>
         <w:t>Выделяется</w:t>
       </w:r>
@@ -1437,7 +1486,6 @@
         </w:rPr>
         <w:t xml:space="preserve"> – </w:t>
       </w:r>
-      <w:proofErr w:type="gramStart"/>
       <w:r>
         <w:t>атомарные</w:t>
       </w:r>
@@ -1447,7 +1495,6 @@
         </w:rPr>
         <w:t>(</w:t>
       </w:r>
-      <w:proofErr w:type="gramEnd"/>
       <w:r>
         <w:rPr>
           <w:lang w:val="en-US"/>
@@ -1472,10 +1519,74 @@
       <w:r>
         <w:t>.</w:t>
       </w:r>
-    </w:p>
-    <w:p>
-      <w:pPr>
-        <w:pStyle w:val="1"/>
+      <w:r>
+        <w:t xml:space="preserve"> </w:t>
+      </w:r>
+      <w:proofErr w:type="spellStart"/>
+      <w:r>
+        <w:t>Sequence</w:t>
+      </w:r>
+      <w:proofErr w:type="spellEnd"/>
+      <w:r>
+        <w:t xml:space="preserve"> – набор </w:t>
+      </w:r>
+      <w:r>
+        <w:rPr>
+          <w:lang w:val="en-US"/>
+        </w:rPr>
+        <w:t>element’</w:t>
+      </w:r>
+      <w:proofErr w:type="spellStart"/>
+      <w:r>
+        <w:t>ов</w:t>
+      </w:r>
+      <w:proofErr w:type="spellEnd"/>
+      <w:r>
+        <w:rPr>
+          <w:lang w:val="en-US"/>
+        </w:rPr>
+        <w:t xml:space="preserve">. </w:t>
+      </w:r>
+      <w:r>
+        <w:t xml:space="preserve">Директива </w:t>
+      </w:r>
+      <w:r>
+        <w:rPr>
+          <w:lang w:val="en-US"/>
+        </w:rPr>
+        <w:t xml:space="preserve">type – </w:t>
+      </w:r>
+      <w:r>
+        <w:t>проверяет тип</w:t>
+      </w:r>
+      <w:r>
+        <w:rPr>
+          <w:lang w:val="en-US"/>
+        </w:rPr>
+        <w:t xml:space="preserve">. </w:t>
+      </w:r>
+      <w:r>
+        <w:t xml:space="preserve">Директива </w:t>
+      </w:r>
+      <w:r>
+        <w:rPr>
+          <w:lang w:val="en-US"/>
+        </w:rPr>
+        <w:t xml:space="preserve">name – </w:t>
+      </w:r>
+      <w:r>
+        <w:t>проверяет имя узла</w:t>
+      </w:r>
+      <w:r>
+        <w:rPr>
+          <w:lang w:val="en-US"/>
+        </w:rPr>
+        <w:t>.</w:t>
+      </w:r>
+    </w:p>
+    <w:p>
+      <w:pPr>
+        <w:pStyle w:val="Heading1"/>
       </w:pPr>
       <w:r>
         <w:t>Программная реализация</w:t>
@@ -1495,28 +1606,16 @@
         <w:t>документа</w:t>
       </w:r>
       <w:r>
-        <w:t xml:space="preserve"> предлагается использовать ассоциативный </w:t>
-      </w:r>
-      <w:proofErr w:type="gramStart"/>
-      <w:r>
-        <w:t>массив(</w:t>
-      </w:r>
-      <w:proofErr w:type="gramEnd"/>
-      <w:r>
-        <w:rPr>
-          <w:lang w:val="en-US"/>
-        </w:rPr>
-        <w:t>PHP</w:t>
-      </w:r>
-      <w:r>
-        <w:t xml:space="preserve">, </w:t>
-      </w:r>
-      <w:r>
-        <w:rPr>
-          <w:lang w:val="en-US"/>
-        </w:rPr>
-        <w:t>Java</w:t>
-      </w:r>
+        <w:t xml:space="preserve"> предлагается использовать ассоциативный массив</w:t>
+      </w:r>
+      <w:r>
+        <w:t>/</w:t>
+      </w:r>
+      <w:proofErr w:type="spellStart"/>
+      <w:r>
+        <w:t>hash</w:t>
+      </w:r>
+      <w:proofErr w:type="spellEnd"/>
       <w:r>
         <w:t>(</w:t>
       </w:r>
@@ -1524,15 +1623,6 @@
         <w:rPr>
           <w:lang w:val="en-US"/>
         </w:rPr>
-        <w:t>Map</w:t>
-      </w:r>
-      <w:r>
-        <w:t xml:space="preserve">), </w:t>
-      </w:r>
-      <w:r>
-        <w:rPr>
-          <w:lang w:val="en-US"/>
-        </w:rPr>
         <w:t>Ruby</w:t>
       </w:r>
       <w:r>
@@ -1541,31 +1631,25 @@
     </w:p>
     <w:p>
       <w:r>
-        <w:t xml:space="preserve">В </w:t>
-      </w:r>
-      <w:r>
-        <w:t>качестве поиска будет использован поиск в ширину</w:t>
-      </w:r>
-      <w:r>
-        <w:t>.</w:t>
+        <w:t>Для алгоритма поиска будет использован алгоритм поиска в ширину.</w:t>
       </w:r>
     </w:p>
     <w:p/>
     <w:tbl>
       <w:tblPr>
-        <w:tblStyle w:val="a7"/>
+        <w:tblStyle w:val="TableGrid"/>
         <w:tblW w:w="0" w:type="auto"/>
         <w:tblLook w:val="04A0" w:firstRow="1" w:lastRow="0" w:firstColumn="1" w:lastColumn="0" w:noHBand="0" w:noVBand="1"/>
       </w:tblPr>
       <w:tblGrid>
-        <w:gridCol w:w="2388"/>
-        <w:gridCol w:w="2682"/>
-        <w:gridCol w:w="2409"/>
+        <w:gridCol w:w="2943"/>
+        <w:gridCol w:w="2410"/>
+        <w:gridCol w:w="2126"/>
       </w:tblGrid>
       <w:tr>
         <w:tc>
           <w:tcPr>
-            <w:tcW w:w="2388" w:type="dxa"/>
+            <w:tcW w:w="2943" w:type="dxa"/>
           </w:tcPr>
           <w:p>
             <w:pPr>
@@ -1583,7 +1667,7 @@
         </w:tc>
         <w:tc>
           <w:tcPr>
-            <w:tcW w:w="2682" w:type="dxa"/>
+            <w:tcW w:w="2410" w:type="dxa"/>
           </w:tcPr>
           <w:p>
             <w:pPr>
@@ -1601,7 +1685,7 @@
         </w:tc>
         <w:tc>
           <w:tcPr>
-            <w:tcW w:w="2409" w:type="dxa"/>
+            <w:tcW w:w="2126" w:type="dxa"/>
           </w:tcPr>
           <w:p>
             <w:pPr>
@@ -1621,7 +1705,7 @@
       <w:tr>
         <w:tc>
           <w:tcPr>
-            <w:tcW w:w="2388" w:type="dxa"/>
+            <w:tcW w:w="2943" w:type="dxa"/>
           </w:tcPr>
           <w:p>
             <w:r>
@@ -1630,11 +1714,14 @@
             <w:r>
               <w:t>.</w:t>
             </w:r>
+            <w:r>
+              <w:t xml:space="preserve"> База проекта</w:t>
+            </w:r>
           </w:p>
         </w:tc>
         <w:tc>
           <w:tcPr>
-            <w:tcW w:w="2682" w:type="dxa"/>
+            <w:tcW w:w="2410" w:type="dxa"/>
           </w:tcPr>
           <w:p>
             <w:r>
@@ -1644,7 +1731,7 @@
         </w:tc>
         <w:tc>
           <w:tcPr>
-            <w:tcW w:w="2409" w:type="dxa"/>
+            <w:tcW w:w="2126" w:type="dxa"/>
           </w:tcPr>
           <w:p>
             <w:pPr>
@@ -1667,7 +1754,7 @@
       <w:tr>
         <w:tc>
           <w:tcPr>
-            <w:tcW w:w="2388" w:type="dxa"/>
+            <w:tcW w:w="2943" w:type="dxa"/>
           </w:tcPr>
           <w:p>
             <w:r>
@@ -1677,7 +1764,7 @@
         </w:tc>
         <w:tc>
           <w:tcPr>
-            <w:tcW w:w="2682" w:type="dxa"/>
+            <w:tcW w:w="2410" w:type="dxa"/>
           </w:tcPr>
           <w:p>
             <w:r>
@@ -1687,7 +1774,7 @@
         </w:tc>
         <w:tc>
           <w:tcPr>
-            <w:tcW w:w="2409" w:type="dxa"/>
+            <w:tcW w:w="2126" w:type="dxa"/>
           </w:tcPr>
           <w:p>
             <w:r>
@@ -1702,17 +1789,20 @@
       <w:tr>
         <w:tc>
           <w:tcPr>
-            <w:tcW w:w="2388" w:type="dxa"/>
+            <w:tcW w:w="2943" w:type="dxa"/>
           </w:tcPr>
           <w:p>
             <w:r>
               <w:t>Разработка языка запросов</w:t>
             </w:r>
+            <w:r>
+              <w:t>.</w:t>
+            </w:r>
           </w:p>
         </w:tc>
         <w:tc>
           <w:tcPr>
-            <w:tcW w:w="2682" w:type="dxa"/>
+            <w:tcW w:w="2410" w:type="dxa"/>
           </w:tcPr>
           <w:p>
             <w:proofErr w:type="spellStart"/>
@@ -1727,7 +1817,7 @@
         </w:tc>
         <w:tc>
           <w:tcPr>
-            <w:tcW w:w="2409" w:type="dxa"/>
+            <w:tcW w:w="2126" w:type="dxa"/>
           </w:tcPr>
           <w:p>
             <w:r>
@@ -1747,6 +1837,7 @@
           <w:lang w:val="en-US"/>
         </w:rPr>
       </w:pPr>
+      <w:bookmarkStart w:id="0" w:name="_GoBack"/>
       <w:r>
         <w:t>Ссылки</w:t>
       </w:r>
@@ -1757,9 +1848,10 @@
         <w:t>:</w:t>
       </w:r>
     </w:p>
-    <w:p>
-      <w:pPr>
-        <w:pStyle w:val="a3"/>
+    <w:bookmarkEnd w:id="0"/>
+    <w:p>
+      <w:pPr>
+        <w:pStyle w:val="ListParagraph"/>
         <w:numPr>
           <w:ilvl w:val="0"/>
           <w:numId w:val="6"/>
@@ -1768,25 +1860,39 @@
           <w:lang w:val="en-US"/>
         </w:rPr>
       </w:pPr>
-      <w:hyperlink r:id="rId8" w:history="1">
-        <w:r>
-          <w:rPr>
-            <w:rStyle w:val="a8"/>
-            <w:lang w:val="en-US"/>
-          </w:rPr>
-          <w:t>http://msdn.microsoft.com/ru-ru/library/vstudio/ms256086(v=vs.100).aspx</w:t>
-        </w:r>
-      </w:hyperlink>
-    </w:p>
-    <w:p>
-      <w:pPr>
-        <w:pStyle w:val="a3"/>
+      <w:r>
+        <w:fldChar w:fldCharType="begin"/>
+      </w:r>
+      <w:r>
+        <w:instrText xml:space="preserve"> HYPERLINK "http://msdn.microsoft.com/ru-ru/library/vstudio/ms256086(v=vs.100).aspx" </w:instrText>
+      </w:r>
+      <w:r>
+        <w:fldChar w:fldCharType="separate"/>
+      </w:r>
+      <w:r>
+        <w:rPr>
+          <w:rStyle w:val="Hyperlink"/>
+          <w:lang w:val="en-US"/>
+        </w:rPr>
+        <w:t>http://msdn.microsoft.com/ru-ru/library/vstudio/ms256086(v=vs.100).aspx</w:t>
+      </w:r>
+      <w:r>
+        <w:rPr>
+          <w:rStyle w:val="Hyperlink"/>
+          <w:lang w:val="en-US"/>
+        </w:rPr>
+        <w:fldChar w:fldCharType="end"/>
+      </w:r>
+    </w:p>
+    <w:p>
+      <w:pPr>
+        <w:pStyle w:val="ListParagraph"/>
         <w:numPr>
           <w:ilvl w:val="0"/>
           <w:numId w:val="6"/>
         </w:numPr>
         <w:rPr>
-          <w:rStyle w:val="a8"/>
+          <w:rStyle w:val="Hyperlink"/>
           <w:color w:val="auto"/>
           <w:u w:val="none"/>
           <w:lang w:val="en-US"/>
@@ -1795,7 +1901,7 @@
       <w:hyperlink r:id="rId9" w:history="1">
         <w:r>
           <w:rPr>
-            <w:rStyle w:val="a8"/>
+            <w:rStyle w:val="Hyperlink"/>
             <w:lang w:val="en-US"/>
           </w:rPr>
           <w:t>https://igor.io/2012/12/06/sexpr.html</w:t>
@@ -1804,7 +1910,7 @@
     </w:p>
     <w:p>
       <w:pPr>
-        <w:pStyle w:val="a3"/>
+        <w:pStyle w:val="ListParagraph"/>
         <w:numPr>
           <w:ilvl w:val="0"/>
           <w:numId w:val="6"/>
@@ -1816,7 +1922,7 @@
       <w:hyperlink r:id="rId10" w:history="1">
         <w:r>
           <w:rPr>
-            <w:rStyle w:val="a8"/>
+            <w:rStyle w:val="Hyperlink"/>
             <w:lang w:val="en-US"/>
           </w:rPr>
           <w:t>http://en.wikipedia.org/wiki/SXML</w:t>
@@ -1825,7 +1931,7 @@
     </w:p>
     <w:p>
       <w:pPr>
-        <w:pStyle w:val="a3"/>
+        <w:pStyle w:val="ListParagraph"/>
         <w:numPr>
           <w:ilvl w:val="0"/>
           <w:numId w:val="6"/>
@@ -1837,7 +1943,7 @@
       <w:hyperlink r:id="rId11" w:history="1">
         <w:r>
           <w:rPr>
-            <w:rStyle w:val="a8"/>
+            <w:rStyle w:val="Hyperlink"/>
             <w:lang w:val="en-US"/>
           </w:rPr>
           <w:t>https://en.wikipedia.org/wiki/XPath</w:t>
@@ -1865,7 +1971,7 @@
 </file>
 
 <file path=word/endnotes.xml><?xml version="1.0" encoding="utf-8"?>
-<w:endnotes xmlns:wpc="http://schemas.microsoft.com/office/word/2010/wordprocessingCanvas" xmlns:mc="http://schemas.openxmlformats.org/markup-compatibility/2006" xmlns:o="urn:schemas-microsoft-com:office:office" xmlns:r="http://schemas.openxmlformats.org/officeDocument/2006/relationships" xmlns:m="http://schemas.openxmlformats.org/officeDocument/2006/math" xmlns:v="urn:schemas-microsoft-com:vml" xmlns:wp14="http://schemas.microsoft.com/office/word/2010/wordprocessingDrawing" xmlns:wp="http://schemas.openxmlformats.org/drawingml/2006/wordprocessingDrawing" xmlns:w10="urn:schemas-microsoft-com:office:word" xmlns:w="http://schemas.openxmlformats.org/wordprocessingml/2006/main" xmlns:w14="http://schemas.microsoft.com/office/word/2010/wordml" xmlns:w15="http://schemas.microsoft.com/office/word/2012/wordml" xmlns:wpg="http://schemas.microsoft.com/office/word/2010/wordprocessingGroup" xmlns:wpi="http://schemas.microsoft.com/office/word/2010/wordprocessingInk" xmlns:wne="http://schemas.microsoft.com/office/word/2006/wordml" xmlns:wps="http://schemas.microsoft.com/office/word/2010/wordprocessingShape" mc:Ignorable="w14 w15 wp14">
+<w:endnotes xmlns:wpc="http://schemas.microsoft.com/office/word/2010/wordprocessingCanvas" xmlns:mo="http://schemas.microsoft.com/office/mac/office/2008/main" xmlns:mc="http://schemas.openxmlformats.org/markup-compatibility/2006" xmlns:mv="urn:schemas-microsoft-com:mac:vml" xmlns:o="urn:schemas-microsoft-com:office:office" xmlns:r="http://schemas.openxmlformats.org/officeDocument/2006/relationships" xmlns:m="http://schemas.openxmlformats.org/officeDocument/2006/math" xmlns:v="urn:schemas-microsoft-com:vml" xmlns:wp14="http://schemas.microsoft.com/office/word/2010/wordprocessingDrawing" xmlns:wp="http://schemas.openxmlformats.org/drawingml/2006/wordprocessingDrawing" xmlns:w10="urn:schemas-microsoft-com:office:word" xmlns:w="http://schemas.openxmlformats.org/wordprocessingml/2006/main" xmlns:w14="http://schemas.microsoft.com/office/word/2010/wordml" xmlns:wpg="http://schemas.microsoft.com/office/word/2010/wordprocessingGroup" xmlns:wpi="http://schemas.microsoft.com/office/word/2010/wordprocessingInk" xmlns:wne="http://schemas.microsoft.com/office/word/2006/wordml" xmlns:wps="http://schemas.microsoft.com/office/word/2010/wordprocessingShape" mc:Ignorable="w14 wp14">
   <w:endnote w:type="separator" w:id="-1">
     <w:p>
       <w:pPr>
@@ -1890,37 +1996,37 @@
 </file>
 
 <file path=word/footer1.xml><?xml version="1.0" encoding="utf-8"?>
-<w:ftr xmlns:wpc="http://schemas.microsoft.com/office/word/2010/wordprocessingCanvas" xmlns:mc="http://schemas.openxmlformats.org/markup-compatibility/2006" xmlns:o="urn:schemas-microsoft-com:office:office" xmlns:r="http://schemas.openxmlformats.org/officeDocument/2006/relationships" xmlns:m="http://schemas.openxmlformats.org/officeDocument/2006/math" xmlns:v="urn:schemas-microsoft-com:vml" xmlns:wp14="http://schemas.microsoft.com/office/word/2010/wordprocessingDrawing" xmlns:wp="http://schemas.openxmlformats.org/drawingml/2006/wordprocessingDrawing" xmlns:w10="urn:schemas-microsoft-com:office:word" xmlns:w="http://schemas.openxmlformats.org/wordprocessingml/2006/main" xmlns:w14="http://schemas.microsoft.com/office/word/2010/wordml" xmlns:w15="http://schemas.microsoft.com/office/word/2012/wordml" xmlns:wpg="http://schemas.microsoft.com/office/word/2010/wordprocessingGroup" xmlns:wpi="http://schemas.microsoft.com/office/word/2010/wordprocessingInk" xmlns:wne="http://schemas.microsoft.com/office/word/2006/wordml" xmlns:wps="http://schemas.microsoft.com/office/word/2010/wordprocessingShape" mc:Ignorable="w14 w15 wp14">
+<w:ftr xmlns:wpc="http://schemas.microsoft.com/office/word/2010/wordprocessingCanvas" xmlns:mo="http://schemas.microsoft.com/office/mac/office/2008/main" xmlns:mc="http://schemas.openxmlformats.org/markup-compatibility/2006" xmlns:mv="urn:schemas-microsoft-com:mac:vml" xmlns:o="urn:schemas-microsoft-com:office:office" xmlns:r="http://schemas.openxmlformats.org/officeDocument/2006/relationships" xmlns:m="http://schemas.openxmlformats.org/officeDocument/2006/math" xmlns:v="urn:schemas-microsoft-com:vml" xmlns:wp14="http://schemas.microsoft.com/office/word/2010/wordprocessingDrawing" xmlns:wp="http://schemas.openxmlformats.org/drawingml/2006/wordprocessingDrawing" xmlns:w10="urn:schemas-microsoft-com:office:word" xmlns:w="http://schemas.openxmlformats.org/wordprocessingml/2006/main" xmlns:w14="http://schemas.microsoft.com/office/word/2010/wordml" xmlns:wpg="http://schemas.microsoft.com/office/word/2010/wordprocessingGroup" xmlns:wpi="http://schemas.microsoft.com/office/word/2010/wordprocessingInk" xmlns:wne="http://schemas.microsoft.com/office/word/2006/wordml" xmlns:wps="http://schemas.microsoft.com/office/word/2010/wordprocessingShape" mc:Ignorable="w14 wp14">
   <w:p>
     <w:pPr>
-      <w:pStyle w:val="a4"/>
+      <w:pStyle w:val="Footer"/>
       <w:framePr w:wrap="around" w:vAnchor="text" w:hAnchor="margin" w:xAlign="right" w:y="1"/>
       <w:rPr>
-        <w:rStyle w:val="a6"/>
+        <w:rStyle w:val="PageNumber"/>
       </w:rPr>
     </w:pPr>
     <w:r>
       <w:rPr>
-        <w:rStyle w:val="a6"/>
+        <w:rStyle w:val="PageNumber"/>
       </w:rPr>
       <w:fldChar w:fldCharType="begin"/>
     </w:r>
     <w:r>
       <w:rPr>
-        <w:rStyle w:val="a6"/>
+        <w:rStyle w:val="PageNumber"/>
       </w:rPr>
       <w:instrText xml:space="preserve">PAGE  </w:instrText>
     </w:r>
     <w:r>
       <w:rPr>
-        <w:rStyle w:val="a6"/>
+        <w:rStyle w:val="PageNumber"/>
       </w:rPr>
       <w:fldChar w:fldCharType="end"/>
     </w:r>
   </w:p>
   <w:p>
     <w:pPr>
-      <w:pStyle w:val="a4"/>
+      <w:pStyle w:val="Footer"/>
       <w:ind w:right="360"/>
     </w:pPr>
   </w:p>
@@ -1928,50 +2034,50 @@
 </file>
 
 <file path=word/footer2.xml><?xml version="1.0" encoding="utf-8"?>
-<w:ftr xmlns:wpc="http://schemas.microsoft.com/office/word/2010/wordprocessingCanvas" xmlns:mc="http://schemas.openxmlformats.org/markup-compatibility/2006" xmlns:o="urn:schemas-microsoft-com:office:office" xmlns:r="http://schemas.openxmlformats.org/officeDocument/2006/relationships" xmlns:m="http://schemas.openxmlformats.org/officeDocument/2006/math" xmlns:v="urn:schemas-microsoft-com:vml" xmlns:wp14="http://schemas.microsoft.com/office/word/2010/wordprocessingDrawing" xmlns:wp="http://schemas.openxmlformats.org/drawingml/2006/wordprocessingDrawing" xmlns:w10="urn:schemas-microsoft-com:office:word" xmlns:w="http://schemas.openxmlformats.org/wordprocessingml/2006/main" xmlns:w14="http://schemas.microsoft.com/office/word/2010/wordml" xmlns:w15="http://schemas.microsoft.com/office/word/2012/wordml" xmlns:wpg="http://schemas.microsoft.com/office/word/2010/wordprocessingGroup" xmlns:wpi="http://schemas.microsoft.com/office/word/2010/wordprocessingInk" xmlns:wne="http://schemas.microsoft.com/office/word/2006/wordml" xmlns:wps="http://schemas.microsoft.com/office/word/2010/wordprocessingShape" mc:Ignorable="w14 w15 wp14">
+<w:ftr xmlns:wpc="http://schemas.microsoft.com/office/word/2010/wordprocessingCanvas" xmlns:mo="http://schemas.microsoft.com/office/mac/office/2008/main" xmlns:mc="http://schemas.openxmlformats.org/markup-compatibility/2006" xmlns:mv="urn:schemas-microsoft-com:mac:vml" xmlns:o="urn:schemas-microsoft-com:office:office" xmlns:r="http://schemas.openxmlformats.org/officeDocument/2006/relationships" xmlns:m="http://schemas.openxmlformats.org/officeDocument/2006/math" xmlns:v="urn:schemas-microsoft-com:vml" xmlns:wp14="http://schemas.microsoft.com/office/word/2010/wordprocessingDrawing" xmlns:wp="http://schemas.openxmlformats.org/drawingml/2006/wordprocessingDrawing" xmlns:w10="urn:schemas-microsoft-com:office:word" xmlns:w="http://schemas.openxmlformats.org/wordprocessingml/2006/main" xmlns:w14="http://schemas.microsoft.com/office/word/2010/wordml" xmlns:wpg="http://schemas.microsoft.com/office/word/2010/wordprocessingGroup" xmlns:wpi="http://schemas.microsoft.com/office/word/2010/wordprocessingInk" xmlns:wne="http://schemas.microsoft.com/office/word/2006/wordml" xmlns:wps="http://schemas.microsoft.com/office/word/2010/wordprocessingShape" mc:Ignorable="w14 wp14">
   <w:p>
     <w:pPr>
-      <w:pStyle w:val="a4"/>
+      <w:pStyle w:val="Footer"/>
       <w:framePr w:wrap="around" w:vAnchor="text" w:hAnchor="margin" w:xAlign="right" w:y="1"/>
       <w:rPr>
-        <w:rStyle w:val="a6"/>
+        <w:rStyle w:val="PageNumber"/>
       </w:rPr>
     </w:pPr>
     <w:r>
       <w:rPr>
-        <w:rStyle w:val="a6"/>
+        <w:rStyle w:val="PageNumber"/>
       </w:rPr>
       <w:fldChar w:fldCharType="begin"/>
     </w:r>
     <w:r>
       <w:rPr>
-        <w:rStyle w:val="a6"/>
+        <w:rStyle w:val="PageNumber"/>
       </w:rPr>
       <w:instrText xml:space="preserve">PAGE  </w:instrText>
     </w:r>
     <w:r>
       <w:rPr>
-        <w:rStyle w:val="a6"/>
+        <w:rStyle w:val="PageNumber"/>
       </w:rPr>
       <w:fldChar w:fldCharType="separate"/>
     </w:r>
     <w:r>
       <w:rPr>
-        <w:rStyle w:val="a6"/>
+        <w:rStyle w:val="PageNumber"/>
         <w:noProof/>
       </w:rPr>
-      <w:t>3</w:t>
+      <w:t>1</w:t>
     </w:r>
     <w:r>
       <w:rPr>
-        <w:rStyle w:val="a6"/>
+        <w:rStyle w:val="PageNumber"/>
       </w:rPr>
       <w:fldChar w:fldCharType="end"/>
     </w:r>
   </w:p>
   <w:p>
     <w:pPr>
-      <w:pStyle w:val="a4"/>
+      <w:pStyle w:val="Footer"/>
       <w:ind w:right="360"/>
     </w:pPr>
   </w:p>
@@ -1979,7 +2085,7 @@
 </file>
 
 <file path=word/footnotes.xml><?xml version="1.0" encoding="utf-8"?>
-<w:footnotes xmlns:wpc="http://schemas.microsoft.com/office/word/2010/wordprocessingCanvas" xmlns:mc="http://schemas.openxmlformats.org/markup-compatibility/2006" xmlns:o="urn:schemas-microsoft-com:office:office" xmlns:r="http://schemas.openxmlformats.org/officeDocument/2006/relationships" xmlns:m="http://schemas.openxmlformats.org/officeDocument/2006/math" xmlns:v="urn:schemas-microsoft-com:vml" xmlns:wp14="http://schemas.microsoft.com/office/word/2010/wordprocessingDrawing" xmlns:wp="http://schemas.openxmlformats.org/drawingml/2006/wordprocessingDrawing" xmlns:w10="urn:schemas-microsoft-com:office:word" xmlns:w="http://schemas.openxmlformats.org/wordprocessingml/2006/main" xmlns:w14="http://schemas.microsoft.com/office/word/2010/wordml" xmlns:w15="http://schemas.microsoft.com/office/word/2012/wordml" xmlns:wpg="http://schemas.microsoft.com/office/word/2010/wordprocessingGroup" xmlns:wpi="http://schemas.microsoft.com/office/word/2010/wordprocessingInk" xmlns:wne="http://schemas.microsoft.com/office/word/2006/wordml" xmlns:wps="http://schemas.microsoft.com/office/word/2010/wordprocessingShape" mc:Ignorable="w14 w15 wp14">
+<w:footnotes xmlns:wpc="http://schemas.microsoft.com/office/word/2010/wordprocessingCanvas" xmlns:mo="http://schemas.microsoft.com/office/mac/office/2008/main" xmlns:mc="http://schemas.openxmlformats.org/markup-compatibility/2006" xmlns:mv="urn:schemas-microsoft-com:mac:vml" xmlns:o="urn:schemas-microsoft-com:office:office" xmlns:r="http://schemas.openxmlformats.org/officeDocument/2006/relationships" xmlns:m="http://schemas.openxmlformats.org/officeDocument/2006/math" xmlns:v="urn:schemas-microsoft-com:vml" xmlns:wp14="http://schemas.microsoft.com/office/word/2010/wordprocessingDrawing" xmlns:wp="http://schemas.openxmlformats.org/drawingml/2006/wordprocessingDrawing" xmlns:w10="urn:schemas-microsoft-com:office:word" xmlns:w="http://schemas.openxmlformats.org/wordprocessingml/2006/main" xmlns:w14="http://schemas.microsoft.com/office/word/2010/wordml" xmlns:wpg="http://schemas.microsoft.com/office/word/2010/wordprocessingGroup" xmlns:wpi="http://schemas.microsoft.com/office/word/2010/wordprocessingInk" xmlns:wne="http://schemas.microsoft.com/office/word/2006/wordml" xmlns:wps="http://schemas.microsoft.com/office/word/2010/wordprocessingShape" mc:Ignorable="w14 wp14">
   <w:footnote w:type="separator" w:id="-1">
     <w:p>
       <w:pPr>
@@ -2004,7 +2110,7 @@
 </file>
 
 <file path=word/numbering.xml><?xml version="1.0" encoding="utf-8"?>
-<w:numbering xmlns:wpc="http://schemas.microsoft.com/office/word/2010/wordprocessingCanvas" xmlns:mc="http://schemas.openxmlformats.org/markup-compatibility/2006" xmlns:o="urn:schemas-microsoft-com:office:office" xmlns:r="http://schemas.openxmlformats.org/officeDocument/2006/relationships" xmlns:m="http://schemas.openxmlformats.org/officeDocument/2006/math" xmlns:v="urn:schemas-microsoft-com:vml" xmlns:wp14="http://schemas.microsoft.com/office/word/2010/wordprocessingDrawing" xmlns:wp="http://schemas.openxmlformats.org/drawingml/2006/wordprocessingDrawing" xmlns:w10="urn:schemas-microsoft-com:office:word" xmlns:w="http://schemas.openxmlformats.org/wordprocessingml/2006/main" xmlns:w14="http://schemas.microsoft.com/office/word/2010/wordml" xmlns:w15="http://schemas.microsoft.com/office/word/2012/wordml" xmlns:wpg="http://schemas.microsoft.com/office/word/2010/wordprocessingGroup" xmlns:wpi="http://schemas.microsoft.com/office/word/2010/wordprocessingInk" xmlns:wne="http://schemas.microsoft.com/office/word/2006/wordml" xmlns:wps="http://schemas.microsoft.com/office/word/2010/wordprocessingShape" mc:Ignorable="w14 w15 wp14">
+<w:numbering xmlns:wpc="http://schemas.microsoft.com/office/word/2010/wordprocessingCanvas" xmlns:mo="http://schemas.microsoft.com/office/mac/office/2008/main" xmlns:mc="http://schemas.openxmlformats.org/markup-compatibility/2006" xmlns:mv="urn:schemas-microsoft-com:mac:vml" xmlns:o="urn:schemas-microsoft-com:office:office" xmlns:r="http://schemas.openxmlformats.org/officeDocument/2006/relationships" xmlns:m="http://schemas.openxmlformats.org/officeDocument/2006/math" xmlns:v="urn:schemas-microsoft-com:vml" xmlns:wp14="http://schemas.microsoft.com/office/word/2010/wordprocessingDrawing" xmlns:wp="http://schemas.openxmlformats.org/drawingml/2006/wordprocessingDrawing" xmlns:w10="urn:schemas-microsoft-com:office:word" xmlns:w="http://schemas.openxmlformats.org/wordprocessingml/2006/main" xmlns:w14="http://schemas.microsoft.com/office/word/2010/wordml" xmlns:wpg="http://schemas.microsoft.com/office/word/2010/wordprocessingGroup" xmlns:wpi="http://schemas.microsoft.com/office/word/2010/wordprocessingInk" xmlns:wne="http://schemas.microsoft.com/office/word/2006/wordml" xmlns:wps="http://schemas.microsoft.com/office/word/2010/wordprocessingShape" mc:Ignorable="w14 wp14">
   <w:abstractNum w:abstractNumId="0">
     <w:nsid w:val="05860982"/>
     <w:multiLevelType w:val="hybridMultilevel"/>
@@ -3142,7 +3248,7 @@
 </file>
 
 <file path=word/styles.xml><?xml version="1.0" encoding="utf-8"?>
-<w:styles xmlns:mc="http://schemas.openxmlformats.org/markup-compatibility/2006" xmlns:r="http://schemas.openxmlformats.org/officeDocument/2006/relationships" xmlns:w="http://schemas.openxmlformats.org/wordprocessingml/2006/main" xmlns:w14="http://schemas.microsoft.com/office/word/2010/wordml" xmlns:w15="http://schemas.microsoft.com/office/word/2012/wordml" mc:Ignorable="w14 w15">
+<w:styles xmlns:mc="http://schemas.openxmlformats.org/markup-compatibility/2006" xmlns:r="http://schemas.openxmlformats.org/officeDocument/2006/relationships" xmlns:w="http://schemas.openxmlformats.org/wordprocessingml/2006/main" xmlns:w14="http://schemas.microsoft.com/office/word/2010/wordml" mc:Ignorable="w14">
   <w:docDefaults>
     <w:rPrDefault>
       <w:rPr>
@@ -3158,379 +3264,163 @@
       </w:pPr>
     </w:pPrDefault>
   </w:docDefaults>
-  <w:latentStyles w:defLockedState="0" w:defUIPriority="99" w:defSemiHidden="0" w:defUnhideWhenUsed="0" w:defQFormat="0" w:count="371">
-    <w:lsdException w:name="Normal" w:uiPriority="0" w:qFormat="1"/>
-    <w:lsdException w:name="heading 1" w:uiPriority="9" w:qFormat="1"/>
-    <w:lsdException w:name="heading 2" w:semiHidden="1" w:uiPriority="9" w:unhideWhenUsed="1" w:qFormat="1"/>
-    <w:lsdException w:name="heading 3" w:semiHidden="1" w:uiPriority="9" w:unhideWhenUsed="1" w:qFormat="1"/>
-    <w:lsdException w:name="heading 4" w:semiHidden="1" w:uiPriority="9" w:unhideWhenUsed="1" w:qFormat="1"/>
-    <w:lsdException w:name="heading 5" w:semiHidden="1" w:uiPriority="9" w:unhideWhenUsed="1" w:qFormat="1"/>
-    <w:lsdException w:name="heading 6" w:semiHidden="1" w:uiPriority="9" w:unhideWhenUsed="1" w:qFormat="1"/>
-    <w:lsdException w:name="heading 7" w:semiHidden="1" w:uiPriority="9" w:unhideWhenUsed="1" w:qFormat="1"/>
-    <w:lsdException w:name="heading 8" w:semiHidden="1" w:uiPriority="9" w:unhideWhenUsed="1" w:qFormat="1"/>
-    <w:lsdException w:name="heading 9" w:semiHidden="1" w:uiPriority="9" w:unhideWhenUsed="1" w:qFormat="1"/>
-    <w:lsdException w:name="index 1" w:semiHidden="1" w:unhideWhenUsed="1"/>
-    <w:lsdException w:name="index 2" w:semiHidden="1" w:unhideWhenUsed="1"/>
-    <w:lsdException w:name="index 3" w:semiHidden="1" w:unhideWhenUsed="1"/>
-    <w:lsdException w:name="index 4" w:semiHidden="1" w:unhideWhenUsed="1"/>
-    <w:lsdException w:name="index 5" w:semiHidden="1" w:unhideWhenUsed="1"/>
-    <w:lsdException w:name="index 6" w:semiHidden="1" w:unhideWhenUsed="1"/>
-    <w:lsdException w:name="index 7" w:semiHidden="1" w:unhideWhenUsed="1"/>
-    <w:lsdException w:name="index 8" w:semiHidden="1" w:unhideWhenUsed="1"/>
-    <w:lsdException w:name="index 9" w:semiHidden="1" w:unhideWhenUsed="1"/>
-    <w:lsdException w:name="toc 1" w:semiHidden="1" w:uiPriority="39" w:unhideWhenUsed="1"/>
-    <w:lsdException w:name="toc 2" w:semiHidden="1" w:uiPriority="39" w:unhideWhenUsed="1"/>
-    <w:lsdException w:name="toc 3" w:semiHidden="1" w:uiPriority="39" w:unhideWhenUsed="1"/>
-    <w:lsdException w:name="toc 4" w:semiHidden="1" w:uiPriority="39" w:unhideWhenUsed="1"/>
-    <w:lsdException w:name="toc 5" w:semiHidden="1" w:uiPriority="39" w:unhideWhenUsed="1"/>
-    <w:lsdException w:name="toc 6" w:semiHidden="1" w:uiPriority="39" w:unhideWhenUsed="1"/>
-    <w:lsdException w:name="toc 7" w:semiHidden="1" w:uiPriority="39" w:unhideWhenUsed="1"/>
-    <w:lsdException w:name="toc 8" w:semiHidden="1" w:uiPriority="39" w:unhideWhenUsed="1"/>
-    <w:lsdException w:name="toc 9" w:semiHidden="1" w:uiPriority="39" w:unhideWhenUsed="1"/>
-    <w:lsdException w:name="Normal Indent" w:semiHidden="1" w:unhideWhenUsed="1"/>
-    <w:lsdException w:name="footnote text" w:semiHidden="1" w:unhideWhenUsed="1"/>
-    <w:lsdException w:name="annotation text" w:semiHidden="1" w:unhideWhenUsed="1"/>
-    <w:lsdException w:name="header" w:semiHidden="1" w:unhideWhenUsed="1"/>
-    <w:lsdException w:name="footer" w:semiHidden="1" w:unhideWhenUsed="1"/>
-    <w:lsdException w:name="index heading" w:semiHidden="1" w:unhideWhenUsed="1"/>
-    <w:lsdException w:name="caption" w:semiHidden="1" w:uiPriority="35" w:unhideWhenUsed="1" w:qFormat="1"/>
-    <w:lsdException w:name="table of figures" w:semiHidden="1" w:unhideWhenUsed="1"/>
-    <w:lsdException w:name="envelope address" w:semiHidden="1" w:unhideWhenUsed="1"/>
-    <w:lsdException w:name="envelope return" w:semiHidden="1" w:unhideWhenUsed="1"/>
-    <w:lsdException w:name="footnote reference" w:semiHidden="1" w:unhideWhenUsed="1"/>
-    <w:lsdException w:name="annotation reference" w:semiHidden="1" w:unhideWhenUsed="1"/>
-    <w:lsdException w:name="line number" w:semiHidden="1" w:unhideWhenUsed="1"/>
-    <w:lsdException w:name="page number" w:semiHidden="1" w:unhideWhenUsed="1"/>
-    <w:lsdException w:name="endnote reference" w:semiHidden="1" w:unhideWhenUsed="1"/>
-    <w:lsdException w:name="endnote text" w:semiHidden="1" w:unhideWhenUsed="1"/>
-    <w:lsdException w:name="table of authorities" w:semiHidden="1" w:unhideWhenUsed="1"/>
-    <w:lsdException w:name="macro" w:semiHidden="1" w:unhideWhenUsed="1"/>
-    <w:lsdException w:name="toa heading" w:semiHidden="1" w:unhideWhenUsed="1"/>
-    <w:lsdException w:name="List" w:semiHidden="1" w:unhideWhenUsed="1"/>
-    <w:lsdException w:name="List Bullet" w:semiHidden="1" w:unhideWhenUsed="1"/>
-    <w:lsdException w:name="List Number" w:semiHidden="1" w:unhideWhenUsed="1"/>
-    <w:lsdException w:name="List 2" w:semiHidden="1" w:unhideWhenUsed="1"/>
-    <w:lsdException w:name="List 3" w:semiHidden="1" w:unhideWhenUsed="1"/>
-    <w:lsdException w:name="List 4" w:semiHidden="1" w:unhideWhenUsed="1"/>
-    <w:lsdException w:name="List 5" w:semiHidden="1" w:unhideWhenUsed="1"/>
-    <w:lsdException w:name="List Bullet 2" w:semiHidden="1" w:unhideWhenUsed="1"/>
-    <w:lsdException w:name="List Bullet 3" w:semiHidden="1" w:unhideWhenUsed="1"/>
-    <w:lsdException w:name="List Bullet 4" w:semiHidden="1" w:unhideWhenUsed="1"/>
-    <w:lsdException w:name="List Bullet 5" w:semiHidden="1" w:unhideWhenUsed="1"/>
-    <w:lsdException w:name="List Number 2" w:semiHidden="1" w:unhideWhenUsed="1"/>
-    <w:lsdException w:name="List Number 3" w:semiHidden="1" w:unhideWhenUsed="1"/>
-    <w:lsdException w:name="List Number 4" w:semiHidden="1" w:unhideWhenUsed="1"/>
-    <w:lsdException w:name="List Number 5" w:semiHidden="1" w:unhideWhenUsed="1"/>
-    <w:lsdException w:name="Title" w:uiPriority="10" w:qFormat="1"/>
-    <w:lsdException w:name="Closing" w:semiHidden="1" w:unhideWhenUsed="1"/>
-    <w:lsdException w:name="Signature" w:semiHidden="1" w:unhideWhenUsed="1"/>
-    <w:lsdException w:name="Default Paragraph Font" w:semiHidden="1" w:uiPriority="1" w:unhideWhenUsed="1"/>
-    <w:lsdException w:name="Body Text" w:semiHidden="1" w:unhideWhenUsed="1"/>
-    <w:lsdException w:name="Body Text Indent" w:semiHidden="1" w:unhideWhenUsed="1"/>
-    <w:lsdException w:name="List Continue" w:semiHidden="1" w:unhideWhenUsed="1"/>
-    <w:lsdException w:name="List Continue 2" w:semiHidden="1" w:unhideWhenUsed="1"/>
-    <w:lsdException w:name="List Continue 3" w:semiHidden="1" w:unhideWhenUsed="1"/>
-    <w:lsdException w:name="List Continue 4" w:semiHidden="1" w:unhideWhenUsed="1"/>
-    <w:lsdException w:name="List Continue 5" w:semiHidden="1" w:unhideWhenUsed="1"/>
-    <w:lsdException w:name="Message Header" w:semiHidden="1" w:unhideWhenUsed="1"/>
-    <w:lsdException w:name="Subtitle" w:uiPriority="11" w:qFormat="1"/>
-    <w:lsdException w:name="Salutation" w:semiHidden="1" w:unhideWhenUsed="1"/>
-    <w:lsdException w:name="Date" w:semiHidden="1" w:unhideWhenUsed="1"/>
-    <w:lsdException w:name="Body Text First Indent" w:semiHidden="1" w:unhideWhenUsed="1"/>
-    <w:lsdException w:name="Body Text First Indent 2" w:semiHidden="1" w:unhideWhenUsed="1"/>
-    <w:lsdException w:name="Note Heading" w:semiHidden="1" w:unhideWhenUsed="1"/>
-    <w:lsdException w:name="Body Text 2" w:semiHidden="1" w:unhideWhenUsed="1"/>
-    <w:lsdException w:name="Body Text 3" w:semiHidden="1" w:unhideWhenUsed="1"/>
-    <w:lsdException w:name="Body Text Indent 2" w:semiHidden="1" w:unhideWhenUsed="1"/>
-    <w:lsdException w:name="Body Text Indent 3" w:semiHidden="1" w:unhideWhenUsed="1"/>
-    <w:lsdException w:name="Block Text" w:semiHidden="1" w:unhideWhenUsed="1"/>
-    <w:lsdException w:name="Hyperlink" w:semiHidden="1" w:unhideWhenUsed="1"/>
-    <w:lsdException w:name="FollowedHyperlink" w:semiHidden="1" w:unhideWhenUsed="1"/>
-    <w:lsdException w:name="Strong" w:uiPriority="22" w:qFormat="1"/>
-    <w:lsdException w:name="Emphasis" w:uiPriority="20" w:qFormat="1"/>
-    <w:lsdException w:name="Document Map" w:semiHidden="1" w:unhideWhenUsed="1"/>
-    <w:lsdException w:name="Plain Text" w:semiHidden="1" w:unhideWhenUsed="1"/>
-    <w:lsdException w:name="E-mail Signature" w:semiHidden="1" w:unhideWhenUsed="1"/>
-    <w:lsdException w:name="HTML Top of Form" w:semiHidden="1" w:unhideWhenUsed="1"/>
-    <w:lsdException w:name="HTML Bottom of Form" w:semiHidden="1" w:unhideWhenUsed="1"/>
-    <w:lsdException w:name="Normal (Web)" w:semiHidden="1" w:unhideWhenUsed="1"/>
-    <w:lsdException w:name="HTML Acronym" w:semiHidden="1" w:unhideWhenUsed="1"/>
-    <w:lsdException w:name="HTML Address" w:semiHidden="1" w:unhideWhenUsed="1"/>
-    <w:lsdException w:name="HTML Cite" w:semiHidden="1" w:unhideWhenUsed="1"/>
-    <w:lsdException w:name="HTML Code" w:semiHidden="1" w:unhideWhenUsed="1"/>
-    <w:lsdException w:name="HTML Definition" w:semiHidden="1" w:unhideWhenUsed="1"/>
-    <w:lsdException w:name="HTML Keyboard" w:semiHidden="1" w:unhideWhenUsed="1"/>
-    <w:lsdException w:name="HTML Preformatted" w:semiHidden="1" w:unhideWhenUsed="1"/>
-    <w:lsdException w:name="HTML Sample" w:semiHidden="1" w:unhideWhenUsed="1"/>
-    <w:lsdException w:name="HTML Typewriter" w:semiHidden="1" w:unhideWhenUsed="1"/>
-    <w:lsdException w:name="HTML Variable" w:semiHidden="1" w:unhideWhenUsed="1"/>
-    <w:lsdException w:name="Normal Table" w:semiHidden="1" w:unhideWhenUsed="1"/>
-    <w:lsdException w:name="annotation subject" w:semiHidden="1" w:unhideWhenUsed="1"/>
-    <w:lsdException w:name="No List" w:semiHidden="1" w:unhideWhenUsed="1"/>
-    <w:lsdException w:name="Outline List 1" w:semiHidden="1" w:unhideWhenUsed="1"/>
-    <w:lsdException w:name="Outline List 2" w:semiHidden="1" w:unhideWhenUsed="1"/>
-    <w:lsdException w:name="Outline List 3" w:semiHidden="1" w:unhideWhenUsed="1"/>
-    <w:lsdException w:name="Table Simple 1" w:semiHidden="1" w:unhideWhenUsed="1"/>
-    <w:lsdException w:name="Table Simple 2" w:semiHidden="1" w:unhideWhenUsed="1"/>
-    <w:lsdException w:name="Table Simple 3" w:semiHidden="1" w:unhideWhenUsed="1"/>
-    <w:lsdException w:name="Table Classic 1" w:semiHidden="1" w:unhideWhenUsed="1"/>
-    <w:lsdException w:name="Table Classic 2" w:semiHidden="1" w:unhideWhenUsed="1"/>
-    <w:lsdException w:name="Table Classic 3" w:semiHidden="1" w:unhideWhenUsed="1"/>
-    <w:lsdException w:name="Table Classic 4" w:semiHidden="1" w:unhideWhenUsed="1"/>
-    <w:lsdException w:name="Table Colorful 1" w:semiHidden="1" w:unhideWhenUsed="1"/>
-    <w:lsdException w:name="Table Colorful 2" w:semiHidden="1" w:unhideWhenUsed="1"/>
-    <w:lsdException w:name="Table Colorful 3" w:semiHidden="1" w:unhideWhenUsed="1"/>
-    <w:lsdException w:name="Table Columns 1" w:semiHidden="1" w:unhideWhenUsed="1"/>
-    <w:lsdException w:name="Table Columns 2" w:semiHidden="1" w:unhideWhenUsed="1"/>
-    <w:lsdException w:name="Table Columns 3" w:semiHidden="1" w:unhideWhenUsed="1"/>
-    <w:lsdException w:name="Table Columns 4" w:semiHidden="1" w:unhideWhenUsed="1"/>
-    <w:lsdException w:name="Table Columns 5" w:semiHidden="1" w:unhideWhenUsed="1"/>
-    <w:lsdException w:name="Table Grid 1" w:semiHidden="1" w:unhideWhenUsed="1"/>
-    <w:lsdException w:name="Table Grid 2" w:semiHidden="1" w:unhideWhenUsed="1"/>
-    <w:lsdException w:name="Table Grid 3" w:semiHidden="1" w:unhideWhenUsed="1"/>
-    <w:lsdException w:name="Table Grid 4" w:semiHidden="1" w:unhideWhenUsed="1"/>
-    <w:lsdException w:name="Table Grid 5" w:semiHidden="1" w:unhideWhenUsed="1"/>
-    <w:lsdException w:name="Table Grid 6" w:semiHidden="1" w:unhideWhenUsed="1"/>
-    <w:lsdException w:name="Table Grid 7" w:semiHidden="1" w:unhideWhenUsed="1"/>
-    <w:lsdException w:name="Table Grid 8" w:semiHidden="1" w:unhideWhenUsed="1"/>
-    <w:lsdException w:name="Table List 1" w:semiHidden="1" w:unhideWhenUsed="1"/>
-    <w:lsdException w:name="Table List 2" w:semiHidden="1" w:unhideWhenUsed="1"/>
-    <w:lsdException w:name="Table List 3" w:semiHidden="1" w:unhideWhenUsed="1"/>
-    <w:lsdException w:name="Table List 4" w:semiHidden="1" w:unhideWhenUsed="1"/>
-    <w:lsdException w:name="Table List 5" w:semiHidden="1" w:unhideWhenUsed="1"/>
-    <w:lsdException w:name="Table List 6" w:semiHidden="1" w:unhideWhenUsed="1"/>
-    <w:lsdException w:name="Table List 7" w:semiHidden="1" w:unhideWhenUsed="1"/>
-    <w:lsdException w:name="Table List 8" w:semiHidden="1" w:unhideWhenUsed="1"/>
-    <w:lsdException w:name="Table 3D effects 1" w:semiHidden="1" w:unhideWhenUsed="1"/>
-    <w:lsdException w:name="Table 3D effects 2" w:semiHidden="1" w:unhideWhenUsed="1"/>
-    <w:lsdException w:name="Table 3D effects 3" w:semiHidden="1" w:unhideWhenUsed="1"/>
-    <w:lsdException w:name="Table Contemporary" w:semiHidden="1" w:unhideWhenUsed="1"/>
-    <w:lsdException w:name="Table Elegant" w:semiHidden="1" w:unhideWhenUsed="1"/>
-    <w:lsdException w:name="Table Professional" w:semiHidden="1" w:unhideWhenUsed="1"/>
-    <w:lsdException w:name="Table Subtle 1" w:semiHidden="1" w:unhideWhenUsed="1"/>
-    <w:lsdException w:name="Table Subtle 2" w:semiHidden="1" w:unhideWhenUsed="1"/>
-    <w:lsdException w:name="Table Web 1" w:semiHidden="1" w:unhideWhenUsed="1"/>
-    <w:lsdException w:name="Table Web 2" w:semiHidden="1" w:unhideWhenUsed="1"/>
-    <w:lsdException w:name="Table Web 3" w:semiHidden="1" w:unhideWhenUsed="1"/>
-    <w:lsdException w:name="Balloon Text" w:semiHidden="1" w:unhideWhenUsed="1"/>
-    <w:lsdException w:name="Table Grid" w:uiPriority="39"/>
-    <w:lsdException w:name="Table Theme" w:semiHidden="1" w:unhideWhenUsed="1"/>
-    <w:lsdException w:name="Placeholder Text" w:semiHidden="1"/>
-    <w:lsdException w:name="No Spacing" w:uiPriority="1" w:qFormat="1"/>
-    <w:lsdException w:name="Light Shading" w:uiPriority="60"/>
-    <w:lsdException w:name="Light List" w:uiPriority="61"/>
-    <w:lsdException w:name="Light Grid" w:uiPriority="62"/>
-    <w:lsdException w:name="Medium Shading 1" w:uiPriority="63"/>
-    <w:lsdException w:name="Medium Shading 2" w:uiPriority="64"/>
-    <w:lsdException w:name="Medium List 1" w:uiPriority="65"/>
-    <w:lsdException w:name="Medium List 2" w:uiPriority="66"/>
-    <w:lsdException w:name="Medium Grid 1" w:uiPriority="67"/>
-    <w:lsdException w:name="Medium Grid 2" w:uiPriority="68"/>
-    <w:lsdException w:name="Medium Grid 3" w:uiPriority="69"/>
-    <w:lsdException w:name="Dark List" w:uiPriority="70"/>
-    <w:lsdException w:name="Colorful Shading" w:uiPriority="71"/>
-    <w:lsdException w:name="Colorful List" w:uiPriority="72"/>
-    <w:lsdException w:name="Colorful Grid" w:uiPriority="73"/>
-    <w:lsdException w:name="Light Shading Accent 1" w:uiPriority="60"/>
-    <w:lsdException w:name="Light List Accent 1" w:uiPriority="61"/>
-    <w:lsdException w:name="Light Grid Accent 1" w:uiPriority="62"/>
-    <w:lsdException w:name="Medium Shading 1 Accent 1" w:uiPriority="63"/>
-    <w:lsdException w:name="Medium Shading 2 Accent 1" w:uiPriority="64"/>
-    <w:lsdException w:name="Medium List 1 Accent 1" w:uiPriority="65"/>
-    <w:lsdException w:name="Revision" w:semiHidden="1"/>
-    <w:lsdException w:name="List Paragraph" w:uiPriority="34" w:qFormat="1"/>
-    <w:lsdException w:name="Quote" w:uiPriority="29" w:qFormat="1"/>
-    <w:lsdException w:name="Intense Quote" w:uiPriority="30" w:qFormat="1"/>
-    <w:lsdException w:name="Medium List 2 Accent 1" w:uiPriority="66"/>
-    <w:lsdException w:name="Medium Grid 1 Accent 1" w:uiPriority="67"/>
-    <w:lsdException w:name="Medium Grid 2 Accent 1" w:uiPriority="68"/>
-    <w:lsdException w:name="Medium Grid 3 Accent 1" w:uiPriority="69"/>
-    <w:lsdException w:name="Dark List Accent 1" w:uiPriority="70"/>
-    <w:lsdException w:name="Colorful Shading Accent 1" w:uiPriority="71"/>
-    <w:lsdException w:name="Colorful List Accent 1" w:uiPriority="72"/>
-    <w:lsdException w:name="Colorful Grid Accent 1" w:uiPriority="73"/>
-    <w:lsdException w:name="Light Shading Accent 2" w:uiPriority="60"/>
-    <w:lsdException w:name="Light List Accent 2" w:uiPriority="61"/>
-    <w:lsdException w:name="Light Grid Accent 2" w:uiPriority="62"/>
-    <w:lsdException w:name="Medium Shading 1 Accent 2" w:uiPriority="63"/>
-    <w:lsdException w:name="Medium Shading 2 Accent 2" w:uiPriority="64"/>
-    <w:lsdException w:name="Medium List 1 Accent 2" w:uiPriority="65"/>
-    <w:lsdException w:name="Medium List 2 Accent 2" w:uiPriority="66"/>
-    <w:lsdException w:name="Medium Grid 1 Accent 2" w:uiPriority="67"/>
-    <w:lsdException w:name="Medium Grid 2 Accent 2" w:uiPriority="68"/>
-    <w:lsdException w:name="Medium Grid 3 Accent 2" w:uiPriority="69"/>
-    <w:lsdException w:name="Dark List Accent 2" w:uiPriority="70"/>
-    <w:lsdException w:name="Colorful Shading Accent 2" w:uiPriority="71"/>
-    <w:lsdException w:name="Colorful List Accent 2" w:uiPriority="72"/>
-    <w:lsdException w:name="Colorful Grid Accent 2" w:uiPriority="73"/>
-    <w:lsdException w:name="Light Shading Accent 3" w:uiPriority="60"/>
-    <w:lsdException w:name="Light List Accent 3" w:uiPriority="61"/>
-    <w:lsdException w:name="Light Grid Accent 3" w:uiPriority="62"/>
-    <w:lsdException w:name="Medium Shading 1 Accent 3" w:uiPriority="63"/>
-    <w:lsdException w:name="Medium Shading 2 Accent 3" w:uiPriority="64"/>
-    <w:lsdException w:name="Medium List 1 Accent 3" w:uiPriority="65"/>
-    <w:lsdException w:name="Medium List 2 Accent 3" w:uiPriority="66"/>
-    <w:lsdException w:name="Medium Grid 1 Accent 3" w:uiPriority="67"/>
-    <w:lsdException w:name="Medium Grid 2 Accent 3" w:uiPriority="68"/>
-    <w:lsdException w:name="Medium Grid 3 Accent 3" w:uiPriority="69"/>
-    <w:lsdException w:name="Dark List Accent 3" w:uiPriority="70"/>
-    <w:lsdException w:name="Colorful Shading Accent 3" w:uiPriority="71"/>
-    <w:lsdException w:name="Colorful List Accent 3" w:uiPriority="72"/>
-    <w:lsdException w:name="Colorful Grid Accent 3" w:uiPriority="73"/>
-    <w:lsdException w:name="Light Shading Accent 4" w:uiPriority="60"/>
-    <w:lsdException w:name="Light List Accent 4" w:uiPriority="61"/>
-    <w:lsdException w:name="Light Grid Accent 4" w:uiPriority="62"/>
-    <w:lsdException w:name="Medium Shading 1 Accent 4" w:uiPriority="63"/>
-    <w:lsdException w:name="Medium Shading 2 Accent 4" w:uiPriority="64"/>
-    <w:lsdException w:name="Medium List 1 Accent 4" w:uiPriority="65"/>
-    <w:lsdException w:name="Medium List 2 Accent 4" w:uiPriority="66"/>
-    <w:lsdException w:name="Medium Grid 1 Accent 4" w:uiPriority="67"/>
-    <w:lsdException w:name="Medium Grid 2 Accent 4" w:uiPriority="68"/>
-    <w:lsdException w:name="Medium Grid 3 Accent 4" w:uiPriority="69"/>
-    <w:lsdException w:name="Dark List Accent 4" w:uiPriority="70"/>
-    <w:lsdException w:name="Colorful Shading Accent 4" w:uiPriority="71"/>
-    <w:lsdException w:name="Colorful List Accent 4" w:uiPriority="72"/>
-    <w:lsdException w:name="Colorful Grid Accent 4" w:uiPriority="73"/>
-    <w:lsdException w:name="Light Shading Accent 5" w:uiPriority="60"/>
-    <w:lsdException w:name="Light List Accent 5" w:uiPriority="61"/>
-    <w:lsdException w:name="Light Grid Accent 5" w:uiPriority="62"/>
-    <w:lsdException w:name="Medium Shading 1 Accent 5" w:uiPriority="63"/>
-    <w:lsdException w:name="Medium Shading 2 Accent 5" w:uiPriority="64"/>
-    <w:lsdException w:name="Medium List 1 Accent 5" w:uiPriority="65"/>
-    <w:lsdException w:name="Medium List 2 Accent 5" w:uiPriority="66"/>
-    <w:lsdException w:name="Medium Grid 1 Accent 5" w:uiPriority="67"/>
-    <w:lsdException w:name="Medium Grid 2 Accent 5" w:uiPriority="68"/>
-    <w:lsdException w:name="Medium Grid 3 Accent 5" w:uiPriority="69"/>
-    <w:lsdException w:name="Dark List Accent 5" w:uiPriority="70"/>
-    <w:lsdException w:name="Colorful Shading Accent 5" w:uiPriority="71"/>
-    <w:lsdException w:name="Colorful List Accent 5" w:uiPriority="72"/>
-    <w:lsdException w:name="Colorful Grid Accent 5" w:uiPriority="73"/>
-    <w:lsdException w:name="Light Shading Accent 6" w:uiPriority="60"/>
-    <w:lsdException w:name="Light List Accent 6" w:uiPriority="61"/>
-    <w:lsdException w:name="Light Grid Accent 6" w:uiPriority="62"/>
-    <w:lsdException w:name="Medium Shading 1 Accent 6" w:uiPriority="63"/>
-    <w:lsdException w:name="Medium Shading 2 Accent 6" w:uiPriority="64"/>
-    <w:lsdException w:name="Medium List 1 Accent 6" w:uiPriority="65"/>
-    <w:lsdException w:name="Medium List 2 Accent 6" w:uiPriority="66"/>
-    <w:lsdException w:name="Medium Grid 1 Accent 6" w:uiPriority="67"/>
-    <w:lsdException w:name="Medium Grid 2 Accent 6" w:uiPriority="68"/>
-    <w:lsdException w:name="Medium Grid 3 Accent 6" w:uiPriority="69"/>
-    <w:lsdException w:name="Dark List Accent 6" w:uiPriority="70"/>
-    <w:lsdException w:name="Colorful Shading Accent 6" w:uiPriority="71"/>
-    <w:lsdException w:name="Colorful List Accent 6" w:uiPriority="72"/>
-    <w:lsdException w:name="Colorful Grid Accent 6" w:uiPriority="73"/>
-    <w:lsdException w:name="Subtle Emphasis" w:uiPriority="19" w:qFormat="1"/>
-    <w:lsdException w:name="Intense Emphasis" w:uiPriority="21" w:qFormat="1"/>
-    <w:lsdException w:name="Subtle Reference" w:uiPriority="31" w:qFormat="1"/>
-    <w:lsdException w:name="Intense Reference" w:uiPriority="32" w:qFormat="1"/>
-    <w:lsdException w:name="Book Title" w:uiPriority="33" w:qFormat="1"/>
-    <w:lsdException w:name="Bibliography" w:semiHidden="1" w:uiPriority="37" w:unhideWhenUsed="1"/>
-    <w:lsdException w:name="TOC Heading" w:semiHidden="1" w:uiPriority="39" w:unhideWhenUsed="1" w:qFormat="1"/>
-    <w:lsdException w:name="Grid Table 4" w:uiPriority="49"/>
-    <w:lsdException w:name="Grid Table 5 Dark" w:uiPriority="50"/>
-    <w:lsdException w:name="Grid Table 6 Colorful" w:uiPriority="51"/>
-    <w:lsdException w:name="Grid Table 7 Colorful" w:uiPriority="52"/>
-    <w:lsdException w:name="Grid Table 1 Light Accent 1" w:uiPriority="46"/>
-    <w:lsdException w:name="Grid Table 2 Accent 1" w:uiPriority="47"/>
-    <w:lsdException w:name="Grid Table 3 Accent 1" w:uiPriority="48"/>
-    <w:lsdException w:name="Grid Table 4 Accent 1" w:uiPriority="49"/>
-    <w:lsdException w:name="Grid Table 5 Dark Accent 1" w:uiPriority="50"/>
-    <w:lsdException w:name="Grid Table 6 Colorful Accent 1" w:uiPriority="51"/>
-    <w:lsdException w:name="Grid Table 7 Colorful Accent 1" w:uiPriority="52"/>
-    <w:lsdException w:name="Grid Table 1 Light Accent 2" w:uiPriority="46"/>
-    <w:lsdException w:name="Grid Table 2 Accent 2" w:uiPriority="47"/>
-    <w:lsdException w:name="Grid Table 3 Accent 2" w:uiPriority="48"/>
-    <w:lsdException w:name="Grid Table 4 Accent 2" w:uiPriority="49"/>
-    <w:lsdException w:name="Grid Table 5 Dark Accent 2" w:uiPriority="50"/>
-    <w:lsdException w:name="Grid Table 6 Colorful Accent 2" w:uiPriority="51"/>
-    <w:lsdException w:name="Grid Table 7 Colorful Accent 2" w:uiPriority="52"/>
-    <w:lsdException w:name="Grid Table 1 Light Accent 3" w:uiPriority="46"/>
-    <w:lsdException w:name="Grid Table 2 Accent 3" w:uiPriority="47"/>
-    <w:lsdException w:name="Grid Table 3 Accent 3" w:uiPriority="48"/>
-    <w:lsdException w:name="Grid Table 4 Accent 3" w:uiPriority="49"/>
-    <w:lsdException w:name="Grid Table 5 Dark Accent 3" w:uiPriority="50"/>
-    <w:lsdException w:name="Grid Table 6 Colorful Accent 3" w:uiPriority="51"/>
-    <w:lsdException w:name="Grid Table 7 Colorful Accent 3" w:uiPriority="52"/>
-    <w:lsdException w:name="Grid Table 1 Light Accent 4" w:uiPriority="46"/>
-    <w:lsdException w:name="Grid Table 2 Accent 4" w:uiPriority="47"/>
-    <w:lsdException w:name="Grid Table 3 Accent 4" w:uiPriority="48"/>
-    <w:lsdException w:name="Grid Table 4 Accent 4" w:uiPriority="49"/>
-    <w:lsdException w:name="Grid Table 5 Dark Accent 4" w:uiPriority="50"/>
-    <w:lsdException w:name="Grid Table 6 Colorful Accent 4" w:uiPriority="51"/>
-    <w:lsdException w:name="Grid Table 7 Colorful Accent 4" w:uiPriority="52"/>
-    <w:lsdException w:name="Grid Table 1 Light Accent 5" w:uiPriority="46"/>
-    <w:lsdException w:name="Grid Table 2 Accent 5" w:uiPriority="47"/>
-    <w:lsdException w:name="Grid Table 3 Accent 5" w:uiPriority="48"/>
-    <w:lsdException w:name="Grid Table 4 Accent 5" w:uiPriority="49"/>
-    <w:lsdException w:name="Grid Table 5 Dark Accent 5" w:uiPriority="50"/>
-    <w:lsdException w:name="Grid Table 6 Colorful Accent 5" w:uiPriority="51"/>
-    <w:lsdException w:name="Grid Table 7 Colorful Accent 5" w:uiPriority="52"/>
-    <w:lsdException w:name="Grid Table 1 Light Accent 6" w:uiPriority="46"/>
-    <w:lsdException w:name="Grid Table 2 Accent 6" w:uiPriority="47"/>
-    <w:lsdException w:name="Grid Table 3 Accent 6" w:uiPriority="48"/>
-    <w:lsdException w:name="Grid Table 4 Accent 6" w:uiPriority="49"/>
-    <w:lsdException w:name="Grid Table 5 Dark Accent 6" w:uiPriority="50"/>
-    <w:lsdException w:name="Grid Table 6 Colorful Accent 6" w:uiPriority="51"/>
-    <w:lsdException w:name="Grid Table 7 Colorful Accent 6" w:uiPriority="52"/>
-    <w:lsdException w:name="List Table 1 Light" w:uiPriority="46"/>
-    <w:lsdException w:name="List Table 2" w:uiPriority="47"/>
-    <w:lsdException w:name="List Table 3" w:uiPriority="48"/>
-    <w:lsdException w:name="List Table 4" w:uiPriority="49"/>
-    <w:lsdException w:name="List Table 5 Dark" w:uiPriority="50"/>
-    <w:lsdException w:name="List Table 6 Colorful" w:uiPriority="51"/>
-    <w:lsdException w:name="List Table 7 Colorful" w:uiPriority="52"/>
-    <w:lsdException w:name="List Table 1 Light Accent 1" w:uiPriority="46"/>
-    <w:lsdException w:name="List Table 2 Accent 1" w:uiPriority="47"/>
-    <w:lsdException w:name="List Table 3 Accent 1" w:uiPriority="48"/>
-    <w:lsdException w:name="List Table 4 Accent 1" w:uiPriority="49"/>
-    <w:lsdException w:name="List Table 5 Dark Accent 1" w:uiPriority="50"/>
-    <w:lsdException w:name="List Table 6 Colorful Accent 1" w:uiPriority="51"/>
-    <w:lsdException w:name="List Table 7 Colorful Accent 1" w:uiPriority="52"/>
-    <w:lsdException w:name="List Table 1 Light Accent 2" w:uiPriority="46"/>
-    <w:lsdException w:name="List Table 2 Accent 2" w:uiPriority="47"/>
-    <w:lsdException w:name="List Table 3 Accent 2" w:uiPriority="48"/>
-    <w:lsdException w:name="List Table 4 Accent 2" w:uiPriority="49"/>
-    <w:lsdException w:name="List Table 5 Dark Accent 2" w:uiPriority="50"/>
-    <w:lsdException w:name="List Table 6 Colorful Accent 2" w:uiPriority="51"/>
-    <w:lsdException w:name="List Table 7 Colorful Accent 2" w:uiPriority="52"/>
-    <w:lsdException w:name="List Table 1 Light Accent 3" w:uiPriority="46"/>
-    <w:lsdException w:name="List Table 2 Accent 3" w:uiPriority="47"/>
-    <w:lsdException w:name="List Table 3 Accent 3" w:uiPriority="48"/>
-    <w:lsdException w:name="List Table 4 Accent 3" w:uiPriority="49"/>
-    <w:lsdException w:name="List Table 5 Dark Accent 3" w:uiPriority="50"/>
-    <w:lsdException w:name="List Table 6 Colorful Accent 3" w:uiPriority="51"/>
-    <w:lsdException w:name="List Table 7 Colorful Accent 3" w:uiPriority="52"/>
-    <w:lsdException w:name="List Table 1 Light Accent 4" w:uiPriority="46"/>
-    <w:lsdException w:name="List Table 2 Accent 4" w:uiPriority="47"/>
-    <w:lsdException w:name="List Table 3 Accent 4" w:uiPriority="48"/>
-    <w:lsdException w:name="List Table 4 Accent 4" w:uiPriority="49"/>
-    <w:lsdException w:name="List Table 5 Dark Accent 4" w:uiPriority="50"/>
-    <w:lsdException w:name="List Table 6 Colorful Accent 4" w:uiPriority="51"/>
-    <w:lsdException w:name="List Table 7 Colorful Accent 4" w:uiPriority="52"/>
-    <w:lsdException w:name="List Table 1 Light Accent 5" w:uiPriority="46"/>
-    <w:lsdException w:name="List Table 2 Accent 5" w:uiPriority="47"/>
-    <w:lsdException w:name="List Table 3 Accent 5" w:uiPriority="48"/>
-    <w:lsdException w:name="List Table 4 Accent 5" w:uiPriority="49"/>
-    <w:lsdException w:name="List Table 5 Dark Accent 5" w:uiPriority="50"/>
-    <w:lsdException w:name="List Table 6 Colorful Accent 5" w:uiPriority="51"/>
-    <w:lsdException w:name="List Table 7 Colorful Accent 5" w:uiPriority="52"/>
-    <w:lsdException w:name="List Table 1 Light Accent 6" w:uiPriority="46"/>
-    <w:lsdException w:name="List Table 2 Accent 6" w:uiPriority="47"/>
-    <w:lsdException w:name="List Table 3 Accent 6" w:uiPriority="48"/>
-    <w:lsdException w:name="List Table 4 Accent 6" w:uiPriority="49"/>
-    <w:lsdException w:name="List Table 5 Dark Accent 6" w:uiPriority="50"/>
-    <w:lsdException w:name="List Table 6 Colorful Accent 6" w:uiPriority="51"/>
-    <w:lsdException w:name="List Table 7 Colorful Accent 6" w:uiPriority="52"/>
+  <w:latentStyles w:defLockedState="0" w:defUIPriority="99" w:defSemiHidden="1" w:defUnhideWhenUsed="1" w:defQFormat="0" w:count="276">
+    <w:lsdException w:name="Normal" w:semiHidden="0" w:uiPriority="0" w:unhideWhenUsed="0" w:qFormat="1"/>
+    <w:lsdException w:name="heading 1" w:semiHidden="0" w:uiPriority="9" w:unhideWhenUsed="0" w:qFormat="1"/>
+    <w:lsdException w:name="heading 2" w:uiPriority="9" w:qFormat="1"/>
+    <w:lsdException w:name="heading 3" w:uiPriority="9" w:qFormat="1"/>
+    <w:lsdException w:name="heading 4" w:uiPriority="9" w:qFormat="1"/>
+    <w:lsdException w:name="heading 5" w:uiPriority="9" w:qFormat="1"/>
+    <w:lsdException w:name="heading 6" w:uiPriority="9" w:qFormat="1"/>
+    <w:lsdException w:name="heading 7" w:uiPriority="9" w:qFormat="1"/>
+    <w:lsdException w:name="heading 8" w:uiPriority="9" w:qFormat="1"/>
+    <w:lsdException w:name="heading 9" w:uiPriority="9" w:qFormat="1"/>
+    <w:lsdException w:name="toc 1" w:uiPriority="39"/>
+    <w:lsdException w:name="toc 2" w:uiPriority="39"/>
+    <w:lsdException w:name="toc 3" w:uiPriority="39"/>
+    <w:lsdException w:name="toc 4" w:uiPriority="39"/>
+    <w:lsdException w:name="toc 5" w:uiPriority="39"/>
+    <w:lsdException w:name="toc 6" w:uiPriority="39"/>
+    <w:lsdException w:name="toc 7" w:uiPriority="39"/>
+    <w:lsdException w:name="toc 8" w:uiPriority="39"/>
+    <w:lsdException w:name="toc 9" w:uiPriority="39"/>
+    <w:lsdException w:name="caption" w:uiPriority="35" w:qFormat="1"/>
+    <w:lsdException w:name="Title" w:semiHidden="0" w:uiPriority="10" w:unhideWhenUsed="0" w:qFormat="1"/>
+    <w:lsdException w:name="Default Paragraph Font" w:uiPriority="1"/>
+    <w:lsdException w:name="Subtitle" w:semiHidden="0" w:uiPriority="11" w:unhideWhenUsed="0" w:qFormat="1"/>
+    <w:lsdException w:name="Strong" w:semiHidden="0" w:uiPriority="22" w:unhideWhenUsed="0" w:qFormat="1"/>
+    <w:lsdException w:name="Emphasis" w:semiHidden="0" w:uiPriority="20" w:unhideWhenUsed="0" w:qFormat="1"/>
+    <w:lsdException w:name="Table Grid" w:semiHidden="0" w:uiPriority="39" w:unhideWhenUsed="0"/>
+    <w:lsdException w:name="Note Level 1" w:semiHidden="0" w:unhideWhenUsed="0"/>
+    <w:lsdException w:name="Note Level 2" w:semiHidden="0" w:unhideWhenUsed="0"/>
+    <w:lsdException w:name="Note Level 3" w:semiHidden="0" w:unhideWhenUsed="0"/>
+    <w:lsdException w:name="Note Level 4" w:semiHidden="0" w:unhideWhenUsed="0"/>
+    <w:lsdException w:name="Note Level 5" w:semiHidden="0" w:unhideWhenUsed="0"/>
+    <w:lsdException w:name="Note Level 6" w:semiHidden="0" w:unhideWhenUsed="0"/>
+    <w:lsdException w:name="Note Level 7" w:semiHidden="0" w:unhideWhenUsed="0"/>
+    <w:lsdException w:name="Note Level 8" w:semiHidden="0" w:unhideWhenUsed="0"/>
+    <w:lsdException w:name="Note Level 9" w:semiHidden="0" w:unhideWhenUsed="0"/>
+    <w:lsdException w:name="Placeholder Text" w:unhideWhenUsed="0"/>
+    <w:lsdException w:name="No Spacing" w:semiHidden="0" w:uiPriority="1" w:unhideWhenUsed="0" w:qFormat="1"/>
+    <w:lsdException w:name="Light Shading" w:semiHidden="0" w:uiPriority="60" w:unhideWhenUsed="0"/>
+    <w:lsdException w:name="Light List" w:semiHidden="0" w:uiPriority="61" w:unhideWhenUsed="0"/>
+    <w:lsdException w:name="Light Grid" w:semiHidden="0" w:uiPriority="62" w:unhideWhenUsed="0"/>
+    <w:lsdException w:name="Medium Shading 1" w:semiHidden="0" w:uiPriority="63" w:unhideWhenUsed="0"/>
+    <w:lsdException w:name="Medium Shading 2" w:semiHidden="0" w:uiPriority="64" w:unhideWhenUsed="0"/>
+    <w:lsdException w:name="Medium List 1" w:semiHidden="0" w:uiPriority="65" w:unhideWhenUsed="0"/>
+    <w:lsdException w:name="Medium List 2" w:semiHidden="0" w:uiPriority="66" w:unhideWhenUsed="0"/>
+    <w:lsdException w:name="Medium Grid 1" w:semiHidden="0" w:uiPriority="67" w:unhideWhenUsed="0"/>
+    <w:lsdException w:name="Medium Grid 2" w:semiHidden="0" w:uiPriority="68" w:unhideWhenUsed="0"/>
+    <w:lsdException w:name="Medium Grid 3" w:semiHidden="0" w:uiPriority="69" w:unhideWhenUsed="0"/>
+    <w:lsdException w:name="Dark List" w:semiHidden="0" w:uiPriority="70" w:unhideWhenUsed="0"/>
+    <w:lsdException w:name="Colorful Shading" w:semiHidden="0" w:uiPriority="71" w:unhideWhenUsed="0"/>
+    <w:lsdException w:name="Colorful List" w:semiHidden="0" w:uiPriority="72" w:unhideWhenUsed="0"/>
+    <w:lsdException w:name="Colorful Grid" w:semiHidden="0" w:uiPriority="73" w:unhideWhenUsed="0"/>
+    <w:lsdException w:name="Light Shading Accent 1" w:semiHidden="0" w:uiPriority="60" w:unhideWhenUsed="0"/>
+    <w:lsdException w:name="Light List Accent 1" w:semiHidden="0" w:uiPriority="61" w:unhideWhenUsed="0"/>
+    <w:lsdException w:name="Light Grid Accent 1" w:semiHidden="0" w:uiPriority="62" w:unhideWhenUsed="0"/>
+    <w:lsdException w:name="Medium Shading 1 Accent 1" w:semiHidden="0" w:uiPriority="63" w:unhideWhenUsed="0"/>
+    <w:lsdException w:name="Medium Shading 2 Accent 1" w:semiHidden="0" w:uiPriority="64" w:unhideWhenUsed="0"/>
+    <w:lsdException w:name="Medium List 1 Accent 1" w:semiHidden="0" w:uiPriority="65" w:unhideWhenUsed="0"/>
+    <w:lsdException w:name="Revision" w:unhideWhenUsed="0"/>
+    <w:lsdException w:name="List Paragraph" w:semiHidden="0" w:uiPriority="34" w:unhideWhenUsed="0" w:qFormat="1"/>
+    <w:lsdException w:name="Quote" w:semiHidden="0" w:uiPriority="29" w:unhideWhenUsed="0" w:qFormat="1"/>
+    <w:lsdException w:name="Intense Quote" w:semiHidden="0" w:uiPriority="30" w:unhideWhenUsed="0" w:qFormat="1"/>
+    <w:lsdException w:name="Medium List 2 Accent 1" w:semiHidden="0" w:uiPriority="66" w:unhideWhenUsed="0"/>
+    <w:lsdException w:name="Medium Grid 1 Accent 1" w:semiHidden="0" w:uiPriority="67" w:unhideWhenUsed="0"/>
+    <w:lsdException w:name="Medium Grid 2 Accent 1" w:semiHidden="0" w:uiPriority="68" w:unhideWhenUsed="0"/>
+    <w:lsdException w:name="Medium Grid 3 Accent 1" w:semiHidden="0" w:uiPriority="69" w:unhideWhenUsed="0"/>
+    <w:lsdException w:name="Dark List Accent 1" w:semiHidden="0" w:uiPriority="70" w:unhideWhenUsed="0"/>
+    <w:lsdException w:name="Colorful Shading Accent 1" w:semiHidden="0" w:uiPriority="71" w:unhideWhenUsed="0"/>
+    <w:lsdException w:name="Colorful List Accent 1" w:semiHidden="0" w:uiPriority="72" w:unhideWhenUsed="0"/>
+    <w:lsdException w:name="Colorful Grid Accent 1" w:semiHidden="0" w:uiPriority="73" w:unhideWhenUsed="0"/>
+    <w:lsdException w:name="Light Shading Accent 2" w:semiHidden="0" w:uiPriority="60" w:unhideWhenUsed="0"/>
+    <w:lsdException w:name="Light List Accent 2" w:semiHidden="0" w:uiPriority="61" w:unhideWhenUsed="0"/>
+    <w:lsdException w:name="Light Grid Accent 2" w:semiHidden="0" w:uiPriority="62" w:unhideWhenUsed="0"/>
+    <w:lsdException w:name="Medium Shading 1 Accent 2" w:semiHidden="0" w:uiPriority="63" w:unhideWhenUsed="0"/>
+    <w:lsdException w:name="Medium Shading 2 Accent 2" w:semiHidden="0" w:uiPriority="64" w:unhideWhenUsed="0"/>
+    <w:lsdException w:name="Medium List 1 Accent 2" w:semiHidden="0" w:uiPriority="65" w:unhideWhenUsed="0"/>
+    <w:lsdException w:name="Medium List 2 Accent 2" w:semiHidden="0" w:uiPriority="66" w:unhideWhenUsed="0"/>
+    <w:lsdException w:name="Medium Grid 1 Accent 2" w:semiHidden="0" w:uiPriority="67" w:unhideWhenUsed="0"/>
+    <w:lsdException w:name="Medium Grid 2 Accent 2" w:semiHidden="0" w:uiPriority="68" w:unhideWhenUsed="0"/>
+    <w:lsdException w:name="Medium Grid 3 Accent 2" w:semiHidden="0" w:uiPriority="69" w:unhideWhenUsed="0"/>
+    <w:lsdException w:name="Dark List Accent 2" w:semiHidden="0" w:uiPriority="70" w:unhideWhenUsed="0"/>
+    <w:lsdException w:name="Colorful Shading Accent 2" w:semiHidden="0" w:uiPriority="71" w:unhideWhenUsed="0"/>
+    <w:lsdException w:name="Colorful List Accent 2" w:semiHidden="0" w:uiPriority="72" w:unhideWhenUsed="0"/>
+    <w:lsdException w:name="Colorful Grid Accent 2" w:semiHidden="0" w:uiPriority="73" w:unhideWhenUsed="0"/>
+    <w:lsdException w:name="Light Shading Accent 3" w:semiHidden="0" w:uiPriority="60" w:unhideWhenUsed="0"/>
+    <w:lsdException w:name="Light List Accent 3" w:semiHidden="0" w:uiPriority="61" w:unhideWhenUsed="0"/>
+    <w:lsdException w:name="Light Grid Accent 3" w:semiHidden="0" w:uiPriority="62" w:unhideWhenUsed="0"/>
+    <w:lsdException w:name="Medium Shading 1 Accent 3" w:semiHidden="0" w:uiPriority="63" w:unhideWhenUsed="0"/>
+    <w:lsdException w:name="Medium Shading 2 Accent 3" w:semiHidden="0" w:uiPriority="64" w:unhideWhenUsed="0"/>
+    <w:lsdException w:name="Medium List 1 Accent 3" w:semiHidden="0" w:uiPriority="65" w:unhideWhenUsed="0"/>
+    <w:lsdException w:name="Medium List 2 Accent 3" w:semiHidden="0" w:uiPriority="66" w:unhideWhenUsed="0"/>
+    <w:lsdException w:name="Medium Grid 1 Accent 3" w:semiHidden="0" w:uiPriority="67" w:unhideWhenUsed="0"/>
+    <w:lsdException w:name="Medium Grid 2 Accent 3" w:semiHidden="0" w:uiPriority="68" w:unhideWhenUsed="0"/>
+    <w:lsdException w:name="Medium Grid 3 Accent 3" w:semiHidden="0" w:uiPriority="69" w:unhideWhenUsed="0"/>
+    <w:lsdException w:name="Dark List Accent 3" w:semiHidden="0" w:uiPriority="70" w:unhideWhenUsed="0"/>
+    <w:lsdException w:name="Colorful Shading Accent 3" w:semiHidden="0" w:uiPriority="71" w:unhideWhenUsed="0"/>
+    <w:lsdException w:name="Colorful List Accent 3" w:semiHidden="0" w:uiPriority="72" w:unhideWhenUsed="0"/>
+    <w:lsdException w:name="Colorful Grid Accent 3" w:semiHidden="0" w:uiPriority="73" w:unhideWhenUsed="0"/>
+    <w:lsdException w:name="Light Shading Accent 4" w:semiHidden="0" w:uiPriority="60" w:unhideWhenUsed="0"/>
+    <w:lsdException w:name="Light List Accent 4" w:semiHidden="0" w:uiPriority="61" w:unhideWhenUsed="0"/>
+    <w:lsdException w:name="Light Grid Accent 4" w:semiHidden="0" w:uiPriority="62" w:unhideWhenUsed="0"/>
+    <w:lsdException w:name="Medium Shading 1 Accent 4" w:semiHidden="0" w:uiPriority="63" w:unhideWhenUsed="0"/>
+    <w:lsdException w:name="Medium Shading 2 Accent 4" w:semiHidden="0" w:uiPriority="64" w:unhideWhenUsed="0"/>
+    <w:lsdException w:name="Medium List 1 Accent 4" w:semiHidden="0" w:uiPriority="65" w:unhideWhenUsed="0"/>
+    <w:lsdException w:name="Medium List 2 Accent 4" w:semiHidden="0" w:uiPriority="66" w:unhideWhenUsed="0"/>
+    <w:lsdException w:name="Medium Grid 1 Accent 4" w:semiHidden="0" w:uiPriority="67" w:unhideWhenUsed="0"/>
+    <w:lsdException w:name="Medium Grid 2 Accent 4" w:semiHidden="0" w:uiPriority="68" w:unhideWhenUsed="0"/>
+    <w:lsdException w:name="Medium Grid 3 Accent 4" w:semiHidden="0" w:uiPriority="69" w:unhideWhenUsed="0"/>
+    <w:lsdException w:name="Dark List Accent 4" w:semiHidden="0" w:uiPriority="70" w:unhideWhenUsed="0"/>
+    <w:lsdException w:name="Colorful Shading Accent 4" w:semiHidden="0" w:uiPriority="71" w:unhideWhenUsed="0"/>
+    <w:lsdException w:name="Colorful List Accent 4" w:semiHidden="0" w:uiPriority="72" w:unhideWhenUsed="0"/>
+    <w:lsdException w:name="Colorful Grid Accent 4" w:semiHidden="0" w:uiPriority="73" w:unhideWhenUsed="0"/>
+    <w:lsdException w:name="Light Shading Accent 5" w:semiHidden="0" w:uiPriority="60" w:unhideWhenUsed="0"/>
+    <w:lsdException w:name="Light List Accent 5" w:semiHidden="0" w:uiPriority="61" w:unhideWhenUsed="0"/>
+    <w:lsdException w:name="Light Grid Accent 5" w:semiHidden="0" w:uiPriority="62" w:unhideWhenUsed="0"/>
+    <w:lsdException w:name="Medium Shading 1 Accent 5" w:semiHidden="0" w:uiPriority="63" w:unhideWhenUsed="0"/>
+    <w:lsdException w:name="Medium Shading 2 Accent 5" w:semiHidden="0" w:uiPriority="64" w:unhideWhenUsed="0"/>
+    <w:lsdException w:name="Medium List 1 Accent 5" w:semiHidden="0" w:uiPriority="65" w:unhideWhenUsed="0"/>
+    <w:lsdException w:name="Medium List 2 Accent 5" w:semiHidden="0" w:uiPriority="66" w:unhideWhenUsed="0"/>
+    <w:lsdException w:name="Medium Grid 1 Accent 5" w:semiHidden="0" w:uiPriority="67" w:unhideWhenUsed="0"/>
+    <w:lsdException w:name="Medium Grid 2 Accent 5" w:semiHidden="0" w:uiPriority="68" w:unhideWhenUsed="0"/>
+    <w:lsdException w:name="Medium Grid 3 Accent 5" w:semiHidden="0" w:uiPriority="69" w:unhideWhenUsed="0"/>
+    <w:lsdException w:name="Dark List Accent 5" w:semiHidden="0" w:uiPriority="70" w:unhideWhenUsed="0"/>
+    <w:lsdException w:name="Colorful Shading Accent 5" w:semiHidden="0" w:uiPriority="71" w:unhideWhenUsed="0"/>
+    <w:lsdException w:name="Colorful List Accent 5" w:semiHidden="0" w:uiPriority="72" w:unhideWhenUsed="0"/>
+    <w:lsdException w:name="Colorful Grid Accent 5" w:semiHidden="0" w:uiPriority="73" w:unhideWhenUsed="0"/>
+    <w:lsdException w:name="Light Shading Accent 6" w:semiHidden="0" w:uiPriority="60" w:unhideWhenUsed="0"/>
+    <w:lsdException w:name="Light List Accent 6" w:semiHidden="0" w:uiPriority="61" w:unhideWhenUsed="0"/>
+    <w:lsdException w:name="Light Grid Accent 6" w:semiHidden="0" w:uiPriority="62" w:unhideWhenUsed="0"/>
+    <w:lsdException w:name="Medium Shading 1 Accent 6" w:semiHidden="0" w:uiPriority="63" w:unhideWhenUsed="0"/>
+    <w:lsdException w:name="Medium Shading 2 Accent 6" w:semiHidden="0" w:uiPriority="64" w:unhideWhenUsed="0"/>
+    <w:lsdException w:name="Medium List 1 Accent 6" w:semiHidden="0" w:uiPriority="65" w:unhideWhenUsed="0"/>
+    <w:lsdException w:name="Medium List 2 Accent 6" w:semiHidden="0" w:uiPriority="66" w:unhideWhenUsed="0"/>
+    <w:lsdException w:name="Medium Grid 1 Accent 6" w:semiHidden="0" w:uiPriority="67" w:unhideWhenUsed="0"/>
+    <w:lsdException w:name="Medium Grid 2 Accent 6" w:semiHidden="0" w:uiPriority="68" w:unhideWhenUsed="0"/>
+    <w:lsdException w:name="Medium Grid 3 Accent 6" w:semiHidden="0" w:uiPriority="69" w:unhideWhenUsed="0"/>
+    <w:lsdException w:name="Dark List Accent 6" w:semiHidden="0" w:uiPriority="70" w:unhideWhenUsed="0"/>
+    <w:lsdException w:name="Colorful Shading Accent 6" w:semiHidden="0" w:uiPriority="71" w:unhideWhenUsed="0"/>
+    <w:lsdException w:name="Colorful List Accent 6" w:semiHidden="0" w:uiPriority="72" w:unhideWhenUsed="0"/>
+    <w:lsdException w:name="Colorful Grid Accent 6" w:semiHidden="0" w:uiPriority="73" w:unhideWhenUsed="0"/>
+    <w:lsdException w:name="Subtle Emphasis" w:semiHidden="0" w:uiPriority="19" w:unhideWhenUsed="0" w:qFormat="1"/>
+    <w:lsdException w:name="Intense Emphasis" w:semiHidden="0" w:uiPriority="21" w:unhideWhenUsed="0" w:qFormat="1"/>
+    <w:lsdException w:name="Subtle Reference" w:semiHidden="0" w:uiPriority="31" w:unhideWhenUsed="0" w:qFormat="1"/>
+    <w:lsdException w:name="Intense Reference" w:semiHidden="0" w:uiPriority="32" w:unhideWhenUsed="0" w:qFormat="1"/>
+    <w:lsdException w:name="Book Title" w:semiHidden="0" w:uiPriority="33" w:unhideWhenUsed="0" w:qFormat="1"/>
+    <w:lsdException w:name="Bibliography" w:uiPriority="37"/>
+    <w:lsdException w:name="TOC Heading" w:uiPriority="39" w:qFormat="1"/>
   </w:latentStyles>
-  <w:style w:type="paragraph" w:default="1" w:styleId="a">
+  <w:style w:type="paragraph" w:default="1" w:styleId="Normal">
     <w:name w:val="Normal"/>
     <w:qFormat/>
   </w:style>
-  <w:style w:type="paragraph" w:styleId="1">
+  <w:style w:type="paragraph" w:styleId="Heading1">
     <w:name w:val="heading 1"/>
-    <w:basedOn w:val="a"/>
-    <w:next w:val="a"/>
-    <w:link w:val="10"/>
+    <w:basedOn w:val="Normal"/>
+    <w:next w:val="Normal"/>
+    <w:link w:val="Heading1Char"/>
     <w:uiPriority w:val="9"/>
     <w:qFormat/>
     <w:rsid w:val="00422B6A"/>
@@ -3547,11 +3437,11 @@
       <w:szCs w:val="32"/>
     </w:rPr>
   </w:style>
-  <w:style w:type="paragraph" w:styleId="2">
+  <w:style w:type="paragraph" w:styleId="Heading2">
     <w:name w:val="heading 2"/>
-    <w:basedOn w:val="a"/>
-    <w:next w:val="a"/>
-    <w:link w:val="20"/>
+    <w:basedOn w:val="Normal"/>
+    <w:next w:val="Normal"/>
+    <w:link w:val="Heading2Char"/>
     <w:uiPriority w:val="9"/>
     <w:unhideWhenUsed/>
     <w:qFormat/>
@@ -3569,13 +3459,13 @@
       <w:szCs w:val="26"/>
     </w:rPr>
   </w:style>
-  <w:style w:type="character" w:default="1" w:styleId="a0">
+  <w:style w:type="character" w:default="1" w:styleId="DefaultParagraphFont">
     <w:name w:val="Default Paragraph Font"/>
     <w:uiPriority w:val="1"/>
     <w:semiHidden/>
     <w:unhideWhenUsed/>
   </w:style>
-  <w:style w:type="table" w:default="1" w:styleId="a1">
+  <w:style w:type="table" w:default="1" w:styleId="TableNormal">
     <w:name w:val="Normal Table"/>
     <w:uiPriority w:val="99"/>
     <w:semiHidden/>
@@ -3590,16 +3480,16 @@
       </w:tblCellMar>
     </w:tblPr>
   </w:style>
-  <w:style w:type="numbering" w:default="1" w:styleId="a2">
+  <w:style w:type="numbering" w:default="1" w:styleId="NoList">
     <w:name w:val="No List"/>
     <w:uiPriority w:val="99"/>
     <w:semiHidden/>
     <w:unhideWhenUsed/>
   </w:style>
-  <w:style w:type="character" w:customStyle="1" w:styleId="10">
-    <w:name w:val="Заголовок 1 Знак"/>
-    <w:basedOn w:val="a0"/>
-    <w:link w:val="1"/>
+  <w:style w:type="character" w:customStyle="1" w:styleId="Heading1Char">
+    <w:name w:val="Heading 1 Char"/>
+    <w:basedOn w:val="DefaultParagraphFont"/>
+    <w:link w:val="Heading1"/>
     <w:uiPriority w:val="9"/>
     <w:rsid w:val="00422B6A"/>
     <w:rPr>
@@ -3609,9 +3499,9 @@
       <w:szCs w:val="32"/>
     </w:rPr>
   </w:style>
-  <w:style w:type="paragraph" w:styleId="a3">
+  <w:style w:type="paragraph" w:styleId="ListParagraph">
     <w:name w:val="List Paragraph"/>
-    <w:basedOn w:val="a"/>
+    <w:basedOn w:val="Normal"/>
     <w:uiPriority w:val="34"/>
     <w:qFormat/>
     <w:rsid w:val="00A71AB5"/>
@@ -3620,10 +3510,10 @@
       <w:contextualSpacing/>
     </w:pPr>
   </w:style>
-  <w:style w:type="character" w:customStyle="1" w:styleId="20">
-    <w:name w:val="Заголовок 2 Знак"/>
-    <w:basedOn w:val="a0"/>
-    <w:link w:val="2"/>
+  <w:style w:type="character" w:customStyle="1" w:styleId="Heading2Char">
+    <w:name w:val="Heading 2 Char"/>
+    <w:basedOn w:val="DefaultParagraphFont"/>
+    <w:link w:val="Heading2"/>
     <w:uiPriority w:val="9"/>
     <w:rsid w:val="009B644D"/>
     <w:rPr>
@@ -3633,10 +3523,10 @@
       <w:szCs w:val="26"/>
     </w:rPr>
   </w:style>
-  <w:style w:type="paragraph" w:styleId="a4">
+  <w:style w:type="paragraph" w:styleId="Footer">
     <w:name w:val="footer"/>
-    <w:basedOn w:val="a"/>
-    <w:link w:val="a5"/>
+    <w:basedOn w:val="Normal"/>
+    <w:link w:val="FooterChar"/>
     <w:uiPriority w:val="99"/>
     <w:unhideWhenUsed/>
     <w:rsid w:val="00762C3A"/>
@@ -3648,30 +3538,31 @@
       <w:spacing w:after="0" w:line="240" w:lineRule="auto"/>
     </w:pPr>
   </w:style>
-  <w:style w:type="character" w:customStyle="1" w:styleId="a5">
-    <w:name w:val="Нижний колонтитул Знак"/>
-    <w:basedOn w:val="a0"/>
-    <w:link w:val="a4"/>
+  <w:style w:type="character" w:customStyle="1" w:styleId="FooterChar">
+    <w:name w:val="Footer Char"/>
+    <w:basedOn w:val="DefaultParagraphFont"/>
+    <w:link w:val="Footer"/>
     <w:uiPriority w:val="99"/>
     <w:rsid w:val="00762C3A"/>
   </w:style>
-  <w:style w:type="character" w:styleId="a6">
+  <w:style w:type="character" w:styleId="PageNumber">
     <w:name w:val="page number"/>
-    <w:basedOn w:val="a0"/>
+    <w:basedOn w:val="DefaultParagraphFont"/>
     <w:uiPriority w:val="99"/>
     <w:semiHidden/>
     <w:unhideWhenUsed/>
     <w:rsid w:val="00762C3A"/>
   </w:style>
-  <w:style w:type="table" w:styleId="a7">
+  <w:style w:type="table" w:styleId="TableGrid">
     <w:name w:val="Table Grid"/>
-    <w:basedOn w:val="a1"/>
+    <w:basedOn w:val="TableNormal"/>
     <w:uiPriority w:val="39"/>
     <w:rsid w:val="000751DD"/>
     <w:pPr>
       <w:spacing w:after="0" w:line="240" w:lineRule="auto"/>
     </w:pPr>
     <w:tblPr>
+      <w:tblInd w:w="0" w:type="dxa"/>
       <w:tblBorders>
         <w:top w:val="single" w:sz="4" w:space="0" w:color="auto"/>
         <w:left w:val="single" w:sz="4" w:space="0" w:color="auto"/>
@@ -3680,11 +3571,17 @@
         <w:insideH w:val="single" w:sz="4" w:space="0" w:color="auto"/>
         <w:insideV w:val="single" w:sz="4" w:space="0" w:color="auto"/>
       </w:tblBorders>
+      <w:tblCellMar>
+        <w:top w:w="0" w:type="dxa"/>
+        <w:left w:w="108" w:type="dxa"/>
+        <w:bottom w:w="0" w:type="dxa"/>
+        <w:right w:w="108" w:type="dxa"/>
+      </w:tblCellMar>
     </w:tblPr>
   </w:style>
-  <w:style w:type="character" w:styleId="a8">
+  <w:style w:type="character" w:styleId="Hyperlink">
     <w:name w:val="Hyperlink"/>
-    <w:basedOn w:val="a0"/>
+    <w:basedOn w:val="DefaultParagraphFont"/>
     <w:uiPriority w:val="99"/>
     <w:unhideWhenUsed/>
     <w:rsid w:val="00F00E8C"/>
@@ -3693,9 +3590,367 @@
       <w:u w:val="single"/>
     </w:rPr>
   </w:style>
-  <w:style w:type="character" w:styleId="a9">
+  <w:style w:type="character" w:styleId="FollowedHyperlink">
     <w:name w:val="FollowedHyperlink"/>
-    <w:basedOn w:val="a0"/>
+    <w:basedOn w:val="DefaultParagraphFont"/>
+    <w:uiPriority w:val="99"/>
+    <w:semiHidden/>
+    <w:unhideWhenUsed/>
+    <w:rsid w:val="00F154A0"/>
+    <w:rPr>
+      <w:color w:val="954F72" w:themeColor="followedHyperlink"/>
+      <w:u w:val="single"/>
+    </w:rPr>
+  </w:style>
+</w:styles>
+</file>
+
+<file path=word/stylesWithEffects.xml><?xml version="1.0" encoding="utf-8"?>
+<w:styles xmlns:wpc="http://schemas.microsoft.com/office/word/2010/wordprocessingCanvas" xmlns:mo="http://schemas.microsoft.com/office/mac/office/2008/main" xmlns:mc="http://schemas.openxmlformats.org/markup-compatibility/2006" xmlns:mv="urn:schemas-microsoft-com:mac:vml" xmlns:o="urn:schemas-microsoft-com:office:office" xmlns:r="http://schemas.openxmlformats.org/officeDocument/2006/relationships" xmlns:m="http://schemas.openxmlformats.org/officeDocument/2006/math" xmlns:v="urn:schemas-microsoft-com:vml" xmlns:wp14="http://schemas.microsoft.com/office/word/2010/wordprocessingDrawing" xmlns:wp="http://schemas.openxmlformats.org/drawingml/2006/wordprocessingDrawing" xmlns:w10="urn:schemas-microsoft-com:office:word" xmlns:w="http://schemas.openxmlformats.org/wordprocessingml/2006/main" xmlns:w14="http://schemas.microsoft.com/office/word/2010/wordml" xmlns:wpg="http://schemas.microsoft.com/office/word/2010/wordprocessingGroup" xmlns:wpi="http://schemas.microsoft.com/office/word/2010/wordprocessingInk" xmlns:wne="http://schemas.microsoft.com/office/word/2006/wordml" xmlns:wps="http://schemas.microsoft.com/office/word/2010/wordprocessingShape" mc:Ignorable="w14 wp14">
+  <w:docDefaults>
+    <w:rPrDefault>
+      <w:rPr>
+        <w:rFonts w:asciiTheme="minorHAnsi" w:eastAsiaTheme="minorHAnsi" w:hAnsiTheme="minorHAnsi" w:cstheme="minorBidi"/>
+        <w:sz w:val="22"/>
+        <w:szCs w:val="22"/>
+        <w:lang w:val="ru-RU" w:eastAsia="en-US" w:bidi="ar-SA"/>
+      </w:rPr>
+    </w:rPrDefault>
+    <w:pPrDefault>
+      <w:pPr>
+        <w:spacing w:after="160" w:line="259" w:lineRule="auto"/>
+      </w:pPr>
+    </w:pPrDefault>
+  </w:docDefaults>
+  <w:latentStyles w:defLockedState="0" w:defUIPriority="99" w:defSemiHidden="1" w:defUnhideWhenUsed="1" w:defQFormat="0" w:count="276">
+    <w:lsdException w:name="Normal" w:semiHidden="0" w:uiPriority="0" w:unhideWhenUsed="0" w:qFormat="1"/>
+    <w:lsdException w:name="heading 1" w:semiHidden="0" w:uiPriority="9" w:unhideWhenUsed="0" w:qFormat="1"/>
+    <w:lsdException w:name="heading 2" w:uiPriority="9" w:qFormat="1"/>
+    <w:lsdException w:name="heading 3" w:uiPriority="9" w:qFormat="1"/>
+    <w:lsdException w:name="heading 4" w:uiPriority="9" w:qFormat="1"/>
+    <w:lsdException w:name="heading 5" w:uiPriority="9" w:qFormat="1"/>
+    <w:lsdException w:name="heading 6" w:uiPriority="9" w:qFormat="1"/>
+    <w:lsdException w:name="heading 7" w:uiPriority="9" w:qFormat="1"/>
+    <w:lsdException w:name="heading 8" w:uiPriority="9" w:qFormat="1"/>
+    <w:lsdException w:name="heading 9" w:uiPriority="9" w:qFormat="1"/>
+    <w:lsdException w:name="toc 1" w:uiPriority="39"/>
+    <w:lsdException w:name="toc 2" w:uiPriority="39"/>
+    <w:lsdException w:name="toc 3" w:uiPriority="39"/>
+    <w:lsdException w:name="toc 4" w:uiPriority="39"/>
+    <w:lsdException w:name="toc 5" w:uiPriority="39"/>
+    <w:lsdException w:name="toc 6" w:uiPriority="39"/>
+    <w:lsdException w:name="toc 7" w:uiPriority="39"/>
+    <w:lsdException w:name="toc 8" w:uiPriority="39"/>
+    <w:lsdException w:name="toc 9" w:uiPriority="39"/>
+    <w:lsdException w:name="caption" w:uiPriority="35" w:qFormat="1"/>
+    <w:lsdException w:name="Title" w:semiHidden="0" w:uiPriority="10" w:unhideWhenUsed="0" w:qFormat="1"/>
+    <w:lsdException w:name="Default Paragraph Font" w:uiPriority="1"/>
+    <w:lsdException w:name="Subtitle" w:semiHidden="0" w:uiPriority="11" w:unhideWhenUsed="0" w:qFormat="1"/>
+    <w:lsdException w:name="Strong" w:semiHidden="0" w:uiPriority="22" w:unhideWhenUsed="0" w:qFormat="1"/>
+    <w:lsdException w:name="Emphasis" w:semiHidden="0" w:uiPriority="20" w:unhideWhenUsed="0" w:qFormat="1"/>
+    <w:lsdException w:name="Table Grid" w:semiHidden="0" w:uiPriority="39" w:unhideWhenUsed="0"/>
+    <w:lsdException w:name="Note Level 1" w:semiHidden="0" w:unhideWhenUsed="0"/>
+    <w:lsdException w:name="Note Level 2" w:semiHidden="0" w:unhideWhenUsed="0"/>
+    <w:lsdException w:name="Note Level 3" w:semiHidden="0" w:unhideWhenUsed="0"/>
+    <w:lsdException w:name="Note Level 4" w:semiHidden="0" w:unhideWhenUsed="0"/>
+    <w:lsdException w:name="Note Level 5" w:semiHidden="0" w:unhideWhenUsed="0"/>
+    <w:lsdException w:name="Note Level 6" w:semiHidden="0" w:unhideWhenUsed="0"/>
+    <w:lsdException w:name="Note Level 7" w:semiHidden="0" w:unhideWhenUsed="0"/>
+    <w:lsdException w:name="Note Level 8" w:semiHidden="0" w:unhideWhenUsed="0"/>
+    <w:lsdException w:name="Note Level 9" w:semiHidden="0" w:unhideWhenUsed="0"/>
+    <w:lsdException w:name="Placeholder Text" w:unhideWhenUsed="0"/>
+    <w:lsdException w:name="No Spacing" w:semiHidden="0" w:uiPriority="1" w:unhideWhenUsed="0" w:qFormat="1"/>
+    <w:lsdException w:name="Light Shading" w:semiHidden="0" w:uiPriority="60" w:unhideWhenUsed="0"/>
+    <w:lsdException w:name="Light List" w:semiHidden="0" w:uiPriority="61" w:unhideWhenUsed="0"/>
+    <w:lsdException w:name="Light Grid" w:semiHidden="0" w:uiPriority="62" w:unhideWhenUsed="0"/>
+    <w:lsdException w:name="Medium Shading 1" w:semiHidden="0" w:uiPriority="63" w:unhideWhenUsed="0"/>
+    <w:lsdException w:name="Medium Shading 2" w:semiHidden="0" w:uiPriority="64" w:unhideWhenUsed="0"/>
+    <w:lsdException w:name="Medium List 1" w:semiHidden="0" w:uiPriority="65" w:unhideWhenUsed="0"/>
+    <w:lsdException w:name="Medium List 2" w:semiHidden="0" w:uiPriority="66" w:unhideWhenUsed="0"/>
+    <w:lsdException w:name="Medium Grid 1" w:semiHidden="0" w:uiPriority="67" w:unhideWhenUsed="0"/>
+    <w:lsdException w:name="Medium Grid 2" w:semiHidden="0" w:uiPriority="68" w:unhideWhenUsed="0"/>
+    <w:lsdException w:name="Medium Grid 3" w:semiHidden="0" w:uiPriority="69" w:unhideWhenUsed="0"/>
+    <w:lsdException w:name="Dark List" w:semiHidden="0" w:uiPriority="70" w:unhideWhenUsed="0"/>
+    <w:lsdException w:name="Colorful Shading" w:semiHidden="0" w:uiPriority="71" w:unhideWhenUsed="0"/>
+    <w:lsdException w:name="Colorful List" w:semiHidden="0" w:uiPriority="72" w:unhideWhenUsed="0"/>
+    <w:lsdException w:name="Colorful Grid" w:semiHidden="0" w:uiPriority="73" w:unhideWhenUsed="0"/>
+    <w:lsdException w:name="Light Shading Accent 1" w:semiHidden="0" w:uiPriority="60" w:unhideWhenUsed="0"/>
+    <w:lsdException w:name="Light List Accent 1" w:semiHidden="0" w:uiPriority="61" w:unhideWhenUsed="0"/>
+    <w:lsdException w:name="Light Grid Accent 1" w:semiHidden="0" w:uiPriority="62" w:unhideWhenUsed="0"/>
+    <w:lsdException w:name="Medium Shading 1 Accent 1" w:semiHidden="0" w:uiPriority="63" w:unhideWhenUsed="0"/>
+    <w:lsdException w:name="Medium Shading 2 Accent 1" w:semiHidden="0" w:uiPriority="64" w:unhideWhenUsed="0"/>
+    <w:lsdException w:name="Medium List 1 Accent 1" w:semiHidden="0" w:uiPriority="65" w:unhideWhenUsed="0"/>
+    <w:lsdException w:name="Revision" w:unhideWhenUsed="0"/>
+    <w:lsdException w:name="List Paragraph" w:semiHidden="0" w:uiPriority="34" w:unhideWhenUsed="0" w:qFormat="1"/>
+    <w:lsdException w:name="Quote" w:semiHidden="0" w:uiPriority="29" w:unhideWhenUsed="0" w:qFormat="1"/>
+    <w:lsdException w:name="Intense Quote" w:semiHidden="0" w:uiPriority="30" w:unhideWhenUsed="0" w:qFormat="1"/>
+    <w:lsdException w:name="Medium List 2 Accent 1" w:semiHidden="0" w:uiPriority="66" w:unhideWhenUsed="0"/>
+    <w:lsdException w:name="Medium Grid 1 Accent 1" w:semiHidden="0" w:uiPriority="67" w:unhideWhenUsed="0"/>
+    <w:lsdException w:name="Medium Grid 2 Accent 1" w:semiHidden="0" w:uiPriority="68" w:unhideWhenUsed="0"/>
+    <w:lsdException w:name="Medium Grid 3 Accent 1" w:semiHidden="0" w:uiPriority="69" w:unhideWhenUsed="0"/>
+    <w:lsdException w:name="Dark List Accent 1" w:semiHidden="0" w:uiPriority="70" w:unhideWhenUsed="0"/>
+    <w:lsdException w:name="Colorful Shading Accent 1" w:semiHidden="0" w:uiPriority="71" w:unhideWhenUsed="0"/>
+    <w:lsdException w:name="Colorful List Accent 1" w:semiHidden="0" w:uiPriority="72" w:unhideWhenUsed="0"/>
+    <w:lsdException w:name="Colorful Grid Accent 1" w:semiHidden="0" w:uiPriority="73" w:unhideWhenUsed="0"/>
+    <w:lsdException w:name="Light Shading Accent 2" w:semiHidden="0" w:uiPriority="60" w:unhideWhenUsed="0"/>
+    <w:lsdException w:name="Light List Accent 2" w:semiHidden="0" w:uiPriority="61" w:unhideWhenUsed="0"/>
+    <w:lsdException w:name="Light Grid Accent 2" w:semiHidden="0" w:uiPriority="62" w:unhideWhenUsed="0"/>
+    <w:lsdException w:name="Medium Shading 1 Accent 2" w:semiHidden="0" w:uiPriority="63" w:unhideWhenUsed="0"/>
+    <w:lsdException w:name="Medium Shading 2 Accent 2" w:semiHidden="0" w:uiPriority="64" w:unhideWhenUsed="0"/>
+    <w:lsdException w:name="Medium List 1 Accent 2" w:semiHidden="0" w:uiPriority="65" w:unhideWhenUsed="0"/>
+    <w:lsdException w:name="Medium List 2 Accent 2" w:semiHidden="0" w:uiPriority="66" w:unhideWhenUsed="0"/>
+    <w:lsdException w:name="Medium Grid 1 Accent 2" w:semiHidden="0" w:uiPriority="67" w:unhideWhenUsed="0"/>
+    <w:lsdException w:name="Medium Grid 2 Accent 2" w:semiHidden="0" w:uiPriority="68" w:unhideWhenUsed="0"/>
+    <w:lsdException w:name="Medium Grid 3 Accent 2" w:semiHidden="0" w:uiPriority="69" w:unhideWhenUsed="0"/>
+    <w:lsdException w:name="Dark List Accent 2" w:semiHidden="0" w:uiPriority="70" w:unhideWhenUsed="0"/>
+    <w:lsdException w:name="Colorful Shading Accent 2" w:semiHidden="0" w:uiPriority="71" w:unhideWhenUsed="0"/>
+    <w:lsdException w:name="Colorful List Accent 2" w:semiHidden="0" w:uiPriority="72" w:unhideWhenUsed="0"/>
+    <w:lsdException w:name="Colorful Grid Accent 2" w:semiHidden="0" w:uiPriority="73" w:unhideWhenUsed="0"/>
+    <w:lsdException w:name="Light Shading Accent 3" w:semiHidden="0" w:uiPriority="60" w:unhideWhenUsed="0"/>
+    <w:lsdException w:name="Light List Accent 3" w:semiHidden="0" w:uiPriority="61" w:unhideWhenUsed="0"/>
+    <w:lsdException w:name="Light Grid Accent 3" w:semiHidden="0" w:uiPriority="62" w:unhideWhenUsed="0"/>
+    <w:lsdException w:name="Medium Shading 1 Accent 3" w:semiHidden="0" w:uiPriority="63" w:unhideWhenUsed="0"/>
+    <w:lsdException w:name="Medium Shading 2 Accent 3" w:semiHidden="0" w:uiPriority="64" w:unhideWhenUsed="0"/>
+    <w:lsdException w:name="Medium List 1 Accent 3" w:semiHidden="0" w:uiPriority="65" w:unhideWhenUsed="0"/>
+    <w:lsdException w:name="Medium List 2 Accent 3" w:semiHidden="0" w:uiPriority="66" w:unhideWhenUsed="0"/>
+    <w:lsdException w:name="Medium Grid 1 Accent 3" w:semiHidden="0" w:uiPriority="67" w:unhideWhenUsed="0"/>
+    <w:lsdException w:name="Medium Grid 2 Accent 3" w:semiHidden="0" w:uiPriority="68" w:unhideWhenUsed="0"/>
+    <w:lsdException w:name="Medium Grid 3 Accent 3" w:semiHidden="0" w:uiPriority="69" w:unhideWhenUsed="0"/>
+    <w:lsdException w:name="Dark List Accent 3" w:semiHidden="0" w:uiPriority="70" w:unhideWhenUsed="0"/>
+    <w:lsdException w:name="Colorful Shading Accent 3" w:semiHidden="0" w:uiPriority="71" w:unhideWhenUsed="0"/>
+    <w:lsdException w:name="Colorful List Accent 3" w:semiHidden="0" w:uiPriority="72" w:unhideWhenUsed="0"/>
+    <w:lsdException w:name="Colorful Grid Accent 3" w:semiHidden="0" w:uiPriority="73" w:unhideWhenUsed="0"/>
+    <w:lsdException w:name="Light Shading Accent 4" w:semiHidden="0" w:uiPriority="60" w:unhideWhenUsed="0"/>
+    <w:lsdException w:name="Light List Accent 4" w:semiHidden="0" w:uiPriority="61" w:unhideWhenUsed="0"/>
+    <w:lsdException w:name="Light Grid Accent 4" w:semiHidden="0" w:uiPriority="62" w:unhideWhenUsed="0"/>
+    <w:lsdException w:name="Medium Shading 1 Accent 4" w:semiHidden="0" w:uiPriority="63" w:unhideWhenUsed="0"/>
+    <w:lsdException w:name="Medium Shading 2 Accent 4" w:semiHidden="0" w:uiPriority="64" w:unhideWhenUsed="0"/>
+    <w:lsdException w:name="Medium List 1 Accent 4" w:semiHidden="0" w:uiPriority="65" w:unhideWhenUsed="0"/>
+    <w:lsdException w:name="Medium List 2 Accent 4" w:semiHidden="0" w:uiPriority="66" w:unhideWhenUsed="0"/>
+    <w:lsdException w:name="Medium Grid 1 Accent 4" w:semiHidden="0" w:uiPriority="67" w:unhideWhenUsed="0"/>
+    <w:lsdException w:name="Medium Grid 2 Accent 4" w:semiHidden="0" w:uiPriority="68" w:unhideWhenUsed="0"/>
+    <w:lsdException w:name="Medium Grid 3 Accent 4" w:semiHidden="0" w:uiPriority="69" w:unhideWhenUsed="0"/>
+    <w:lsdException w:name="Dark List Accent 4" w:semiHidden="0" w:uiPriority="70" w:unhideWhenUsed="0"/>
+    <w:lsdException w:name="Colorful Shading Accent 4" w:semiHidden="0" w:uiPriority="71" w:unhideWhenUsed="0"/>
+    <w:lsdException w:name="Colorful List Accent 4" w:semiHidden="0" w:uiPriority="72" w:unhideWhenUsed="0"/>
+    <w:lsdException w:name="Colorful Grid Accent 4" w:semiHidden="0" w:uiPriority="73" w:unhideWhenUsed="0"/>
+    <w:lsdException w:name="Light Shading Accent 5" w:semiHidden="0" w:uiPriority="60" w:unhideWhenUsed="0"/>
+    <w:lsdException w:name="Light List Accent 5" w:semiHidden="0" w:uiPriority="61" w:unhideWhenUsed="0"/>
+    <w:lsdException w:name="Light Grid Accent 5" w:semiHidden="0" w:uiPriority="62" w:unhideWhenUsed="0"/>
+    <w:lsdException w:name="Medium Shading 1 Accent 5" w:semiHidden="0" w:uiPriority="63" w:unhideWhenUsed="0"/>
+    <w:lsdException w:name="Medium Shading 2 Accent 5" w:semiHidden="0" w:uiPriority="64" w:unhideWhenUsed="0"/>
+    <w:lsdException w:name="Medium List 1 Accent 5" w:semiHidden="0" w:uiPriority="65" w:unhideWhenUsed="0"/>
+    <w:lsdException w:name="Medium List 2 Accent 5" w:semiHidden="0" w:uiPriority="66" w:unhideWhenUsed="0"/>
+    <w:lsdException w:name="Medium Grid 1 Accent 5" w:semiHidden="0" w:uiPriority="67" w:unhideWhenUsed="0"/>
+    <w:lsdException w:name="Medium Grid 2 Accent 5" w:semiHidden="0" w:uiPriority="68" w:unhideWhenUsed="0"/>
+    <w:lsdException w:name="Medium Grid 3 Accent 5" w:semiHidden="0" w:uiPriority="69" w:unhideWhenUsed="0"/>
+    <w:lsdException w:name="Dark List Accent 5" w:semiHidden="0" w:uiPriority="70" w:unhideWhenUsed="0"/>
+    <w:lsdException w:name="Colorful Shading Accent 5" w:semiHidden="0" w:uiPriority="71" w:unhideWhenUsed="0"/>
+    <w:lsdException w:name="Colorful List Accent 5" w:semiHidden="0" w:uiPriority="72" w:unhideWhenUsed="0"/>
+    <w:lsdException w:name="Colorful Grid Accent 5" w:semiHidden="0" w:uiPriority="73" w:unhideWhenUsed="0"/>
+    <w:lsdException w:name="Light Shading Accent 6" w:semiHidden="0" w:uiPriority="60" w:unhideWhenUsed="0"/>
+    <w:lsdException w:name="Light List Accent 6" w:semiHidden="0" w:uiPriority="61" w:unhideWhenUsed="0"/>
+    <w:lsdException w:name="Light Grid Accent 6" w:semiHidden="0" w:uiPriority="62" w:unhideWhenUsed="0"/>
+    <w:lsdException w:name="Medium Shading 1 Accent 6" w:semiHidden="0" w:uiPriority="63" w:unhideWhenUsed="0"/>
+    <w:lsdException w:name="Medium Shading 2 Accent 6" w:semiHidden="0" w:uiPriority="64" w:unhideWhenUsed="0"/>
+    <w:lsdException w:name="Medium List 1 Accent 6" w:semiHidden="0" w:uiPriority="65" w:unhideWhenUsed="0"/>
+    <w:lsdException w:name="Medium List 2 Accent 6" w:semiHidden="0" w:uiPriority="66" w:unhideWhenUsed="0"/>
+    <w:lsdException w:name="Medium Grid 1 Accent 6" w:semiHidden="0" w:uiPriority="67" w:unhideWhenUsed="0"/>
+    <w:lsdException w:name="Medium Grid 2 Accent 6" w:semiHidden="0" w:uiPriority="68" w:unhideWhenUsed="0"/>
+    <w:lsdException w:name="Medium Grid 3 Accent 6" w:semiHidden="0" w:uiPriority="69" w:unhideWhenUsed="0"/>
+    <w:lsdException w:name="Dark List Accent 6" w:semiHidden="0" w:uiPriority="70" w:unhideWhenUsed="0"/>
+    <w:lsdException w:name="Colorful Shading Accent 6" w:semiHidden="0" w:uiPriority="71" w:unhideWhenUsed="0"/>
+    <w:lsdException w:name="Colorful List Accent 6" w:semiHidden="0" w:uiPriority="72" w:unhideWhenUsed="0"/>
+    <w:lsdException w:name="Colorful Grid Accent 6" w:semiHidden="0" w:uiPriority="73" w:unhideWhenUsed="0"/>
+    <w:lsdException w:name="Subtle Emphasis" w:semiHidden="0" w:uiPriority="19" w:unhideWhenUsed="0" w:qFormat="1"/>
+    <w:lsdException w:name="Intense Emphasis" w:semiHidden="0" w:uiPriority="21" w:unhideWhenUsed="0" w:qFormat="1"/>
+    <w:lsdException w:name="Subtle Reference" w:semiHidden="0" w:uiPriority="31" w:unhideWhenUsed="0" w:qFormat="1"/>
+    <w:lsdException w:name="Intense Reference" w:semiHidden="0" w:uiPriority="32" w:unhideWhenUsed="0" w:qFormat="1"/>
+    <w:lsdException w:name="Book Title" w:semiHidden="0" w:uiPriority="33" w:unhideWhenUsed="0" w:qFormat="1"/>
+    <w:lsdException w:name="Bibliography" w:uiPriority="37"/>
+    <w:lsdException w:name="TOC Heading" w:uiPriority="39" w:qFormat="1"/>
+  </w:latentStyles>
+  <w:style w:type="paragraph" w:default="1" w:styleId="Normal">
+    <w:name w:val="Normal"/>
+    <w:qFormat/>
+  </w:style>
+  <w:style w:type="paragraph" w:styleId="Heading1">
+    <w:name w:val="heading 1"/>
+    <w:basedOn w:val="Normal"/>
+    <w:next w:val="Normal"/>
+    <w:link w:val="Heading1Char"/>
+    <w:uiPriority w:val="9"/>
+    <w:qFormat/>
+    <w:rsid w:val="00422B6A"/>
+    <w:pPr>
+      <w:keepNext/>
+      <w:keepLines/>
+      <w:spacing w:before="240" w:after="0"/>
+      <w:outlineLvl w:val="0"/>
+    </w:pPr>
+    <w:rPr>
+      <w:rFonts w:asciiTheme="majorHAnsi" w:eastAsiaTheme="majorEastAsia" w:hAnsiTheme="majorHAnsi" w:cstheme="majorBidi"/>
+      <w:color w:val="2E74B5" w:themeColor="accent1" w:themeShade="BF"/>
+      <w:sz w:val="32"/>
+      <w:szCs w:val="32"/>
+    </w:rPr>
+  </w:style>
+  <w:style w:type="paragraph" w:styleId="Heading2">
+    <w:name w:val="heading 2"/>
+    <w:basedOn w:val="Normal"/>
+    <w:next w:val="Normal"/>
+    <w:link w:val="Heading2Char"/>
+    <w:uiPriority w:val="9"/>
+    <w:unhideWhenUsed/>
+    <w:qFormat/>
+    <w:rsid w:val="009B644D"/>
+    <w:pPr>
+      <w:keepNext/>
+      <w:keepLines/>
+      <w:spacing w:before="40" w:after="0"/>
+      <w:outlineLvl w:val="1"/>
+    </w:pPr>
+    <w:rPr>
+      <w:rFonts w:asciiTheme="majorHAnsi" w:eastAsiaTheme="majorEastAsia" w:hAnsiTheme="majorHAnsi" w:cstheme="majorBidi"/>
+      <w:color w:val="2E74B5" w:themeColor="accent1" w:themeShade="BF"/>
+      <w:sz w:val="26"/>
+      <w:szCs w:val="26"/>
+    </w:rPr>
+  </w:style>
+  <w:style w:type="character" w:default="1" w:styleId="DefaultParagraphFont">
+    <w:name w:val="Default Paragraph Font"/>
+    <w:uiPriority w:val="1"/>
+    <w:semiHidden/>
+    <w:unhideWhenUsed/>
+  </w:style>
+  <w:style w:type="table" w:default="1" w:styleId="TableNormal">
+    <w:name w:val="Normal Table"/>
+    <w:uiPriority w:val="99"/>
+    <w:semiHidden/>
+    <w:unhideWhenUsed/>
+    <w:tblPr>
+      <w:tblInd w:w="0" w:type="dxa"/>
+      <w:tblCellMar>
+        <w:top w:w="0" w:type="dxa"/>
+        <w:left w:w="108" w:type="dxa"/>
+        <w:bottom w:w="0" w:type="dxa"/>
+        <w:right w:w="108" w:type="dxa"/>
+      </w:tblCellMar>
+    </w:tblPr>
+  </w:style>
+  <w:style w:type="numbering" w:default="1" w:styleId="NoList">
+    <w:name w:val="No List"/>
+    <w:uiPriority w:val="99"/>
+    <w:semiHidden/>
+    <w:unhideWhenUsed/>
+  </w:style>
+  <w:style w:type="character" w:customStyle="1" w:styleId="Heading1Char">
+    <w:name w:val="Heading 1 Char"/>
+    <w:basedOn w:val="DefaultParagraphFont"/>
+    <w:link w:val="Heading1"/>
+    <w:uiPriority w:val="9"/>
+    <w:rsid w:val="00422B6A"/>
+    <w:rPr>
+      <w:rFonts w:asciiTheme="majorHAnsi" w:eastAsiaTheme="majorEastAsia" w:hAnsiTheme="majorHAnsi" w:cstheme="majorBidi"/>
+      <w:color w:val="2E74B5" w:themeColor="accent1" w:themeShade="BF"/>
+      <w:sz w:val="32"/>
+      <w:szCs w:val="32"/>
+    </w:rPr>
+  </w:style>
+  <w:style w:type="paragraph" w:styleId="ListParagraph">
+    <w:name w:val="List Paragraph"/>
+    <w:basedOn w:val="Normal"/>
+    <w:uiPriority w:val="34"/>
+    <w:qFormat/>
+    <w:rsid w:val="00A71AB5"/>
+    <w:pPr>
+      <w:ind w:left="720"/>
+      <w:contextualSpacing/>
+    </w:pPr>
+  </w:style>
+  <w:style w:type="character" w:customStyle="1" w:styleId="Heading2Char">
+    <w:name w:val="Heading 2 Char"/>
+    <w:basedOn w:val="DefaultParagraphFont"/>
+    <w:link w:val="Heading2"/>
+    <w:uiPriority w:val="9"/>
+    <w:rsid w:val="009B644D"/>
+    <w:rPr>
+      <w:rFonts w:asciiTheme="majorHAnsi" w:eastAsiaTheme="majorEastAsia" w:hAnsiTheme="majorHAnsi" w:cstheme="majorBidi"/>
+      <w:color w:val="2E74B5" w:themeColor="accent1" w:themeShade="BF"/>
+      <w:sz w:val="26"/>
+      <w:szCs w:val="26"/>
+    </w:rPr>
+  </w:style>
+  <w:style w:type="paragraph" w:styleId="Footer">
+    <w:name w:val="footer"/>
+    <w:basedOn w:val="Normal"/>
+    <w:link w:val="FooterChar"/>
+    <w:uiPriority w:val="99"/>
+    <w:unhideWhenUsed/>
+    <w:rsid w:val="00762C3A"/>
+    <w:pPr>
+      <w:tabs>
+        <w:tab w:val="center" w:pos="4320"/>
+        <w:tab w:val="right" w:pos="8640"/>
+      </w:tabs>
+      <w:spacing w:after="0" w:line="240" w:lineRule="auto"/>
+    </w:pPr>
+  </w:style>
+  <w:style w:type="character" w:customStyle="1" w:styleId="FooterChar">
+    <w:name w:val="Footer Char"/>
+    <w:basedOn w:val="DefaultParagraphFont"/>
+    <w:link w:val="Footer"/>
+    <w:uiPriority w:val="99"/>
+    <w:rsid w:val="00762C3A"/>
+  </w:style>
+  <w:style w:type="character" w:styleId="PageNumber">
+    <w:name w:val="page number"/>
+    <w:basedOn w:val="DefaultParagraphFont"/>
+    <w:uiPriority w:val="99"/>
+    <w:semiHidden/>
+    <w:unhideWhenUsed/>
+    <w:rsid w:val="00762C3A"/>
+  </w:style>
+  <w:style w:type="table" w:styleId="TableGrid">
+    <w:name w:val="Table Grid"/>
+    <w:basedOn w:val="TableNormal"/>
+    <w:uiPriority w:val="39"/>
+    <w:rsid w:val="000751DD"/>
+    <w:pPr>
+      <w:spacing w:after="0" w:line="240" w:lineRule="auto"/>
+    </w:pPr>
+    <w:tblPr>
+      <w:tblInd w:w="0" w:type="dxa"/>
+      <w:tblBorders>
+        <w:top w:val="single" w:sz="4" w:space="0" w:color="auto"/>
+        <w:left w:val="single" w:sz="4" w:space="0" w:color="auto"/>
+        <w:bottom w:val="single" w:sz="4" w:space="0" w:color="auto"/>
+        <w:right w:val="single" w:sz="4" w:space="0" w:color="auto"/>
+        <w:insideH w:val="single" w:sz="4" w:space="0" w:color="auto"/>
+        <w:insideV w:val="single" w:sz="4" w:space="0" w:color="auto"/>
+      </w:tblBorders>
+      <w:tblCellMar>
+        <w:top w:w="0" w:type="dxa"/>
+        <w:left w:w="108" w:type="dxa"/>
+        <w:bottom w:w="0" w:type="dxa"/>
+        <w:right w:w="108" w:type="dxa"/>
+      </w:tblCellMar>
+    </w:tblPr>
+  </w:style>
+  <w:style w:type="character" w:styleId="Hyperlink">
+    <w:name w:val="Hyperlink"/>
+    <w:basedOn w:val="DefaultParagraphFont"/>
+    <w:uiPriority w:val="99"/>
+    <w:unhideWhenUsed/>
+    <w:rsid w:val="00F00E8C"/>
+    <w:rPr>
+      <w:color w:val="0563C1" w:themeColor="hyperlink"/>
+      <w:u w:val="single"/>
+    </w:rPr>
+  </w:style>
+  <w:style w:type="character" w:styleId="FollowedHyperlink">
+    <w:name w:val="FollowedHyperlink"/>
+    <w:basedOn w:val="DefaultParagraphFont"/>
     <w:uiPriority w:val="99"/>
     <w:semiHidden/>
     <w:unhideWhenUsed/>
@@ -3963,7 +4218,7 @@
   <a:extraClrSchemeLst/>
   <a:extLst>
     <a:ext uri="{05A4C25C-085E-4340-85A3-A5531E510DB2}">
-      <thm15:themeFamily xmlns:thm15="http://schemas.microsoft.com/office/thememl/2012/main" name="Office Theme" id="{62F939B6-93AF-4DB8-9C6B-D6C7DFDC589F}" vid="{4A3C46E8-61CC-4603-A589-7422A47A8E4A}"/>
+      <thm15:themeFamily xmlns:thm15="http://schemas.microsoft.com/office/thememl/2012/main" xmlns="" name="Office Theme" id="{62F939B6-93AF-4DB8-9C6B-D6C7DFDC589F}" vid="{4A3C46E8-61CC-4603-A589-7422A47A8E4A}"/>
     </a:ext>
   </a:extLst>
 </a:theme>

</xml_diff>

<commit_message>
fixed syntax of relative search
</commit_message>
<xml_diff>
--- a/project.docx
+++ b/project.docx
@@ -6,16 +6,26 @@
       <w:r>
         <w:t xml:space="preserve">Проект: Представление данных в S-выражениях на </w:t>
       </w:r>
-      <w:r>
-        <w:t>PHP(если возможно)</w:t>
+      <w:proofErr w:type="gramStart"/>
+      <w:r>
+        <w:t>PHP(</w:t>
+      </w:r>
+      <w:proofErr w:type="gramEnd"/>
+      <w:r>
+        <w:t>если возможно)</w:t>
       </w:r>
     </w:p>
     <w:p>
       <w:r>
         <w:t xml:space="preserve">Исполнители: Арыков Никита(13222), </w:t>
       </w:r>
-      <w:r>
-        <w:t>Ходорченко Антон</w:t>
+      <w:proofErr w:type="spellStart"/>
+      <w:r>
+        <w:t>Ходорченко</w:t>
+      </w:r>
+      <w:proofErr w:type="spellEnd"/>
+      <w:r>
+        <w:t xml:space="preserve"> Антон</w:t>
       </w:r>
       <w:r>
         <w:t xml:space="preserve"> </w:t>
@@ -71,7 +81,15 @@
         <w:t xml:space="preserve"> </w:t>
       </w:r>
       <w:r>
-        <w:t>Определите формат представления данных с древовидной структурой в виде S-выражений. В качестве семантической основы рекомендуется рассмотреть форматы XML и/или JSON. Допускается использование как классических S-выражений, так и расширенных, используемых в языке Clojure.</w:t>
+        <w:t xml:space="preserve">Определите формат представления данных с древовидной структурой в виде S-выражений. В качестве семантической основы рекомендуется рассмотреть форматы XML и/или JSON. Допускается использование как классических S-выражений, так и расширенных, используемых в языке </w:t>
+      </w:r>
+      <w:proofErr w:type="spellStart"/>
+      <w:r>
+        <w:t>Clojure</w:t>
+      </w:r>
+      <w:proofErr w:type="spellEnd"/>
+      <w:r>
+        <w:t>.</w:t>
       </w:r>
     </w:p>
     <w:p>
@@ -84,12 +102,20 @@
         <w:rPr>
           <w:u w:val="single"/>
         </w:rPr>
-        <w:t>Подход к решение</w:t>
-      </w:r>
+        <w:t xml:space="preserve">Подход </w:t>
+      </w:r>
+      <w:proofErr w:type="gramStart"/>
       <w:r>
         <w:rPr>
           <w:u w:val="single"/>
         </w:rPr>
+        <w:t>к решение</w:t>
+      </w:r>
+      <w:proofErr w:type="gramEnd"/>
+      <w:r>
+        <w:rPr>
+          <w:u w:val="single"/>
+        </w:rPr>
         <w:t>:</w:t>
       </w:r>
     </w:p>
@@ -140,7 +166,21 @@
         <w:rPr>
           <w:lang w:val="en-US"/>
         </w:rPr>
-        <w:t>&lt;fruits&gt;</w:t>
+        <w:t>&lt;</w:t>
+      </w:r>
+      <w:proofErr w:type="gramStart"/>
+      <w:r>
+        <w:rPr>
+          <w:lang w:val="en-US"/>
+        </w:rPr>
+        <w:t>fruits</w:t>
+      </w:r>
+      <w:proofErr w:type="gramEnd"/>
+      <w:r>
+        <w:rPr>
+          <w:lang w:val="en-US"/>
+        </w:rPr>
+        <w:t>&gt;</w:t>
       </w:r>
     </w:p>
     <w:p>
@@ -166,20 +206,48 @@
         <w:rPr>
           <w:lang w:val="en-US"/>
         </w:rPr>
-        <w:t xml:space="preserve">   &lt;name&gt;apple&lt;/name&gt;</w:t>
-      </w:r>
-    </w:p>
-    <w:p>
-      <w:pPr>
-        <w:rPr>
-          <w:lang w:val="en-US"/>
-        </w:rPr>
-      </w:pPr>
-      <w:r>
-        <w:rPr>
-          <w:lang w:val="en-US"/>
-        </w:rPr>
-        <w:t xml:space="preserve">   &lt;color&gt;green&lt;/color&gt;</w:t>
+        <w:t xml:space="preserve">   &lt;</w:t>
+      </w:r>
+      <w:proofErr w:type="gramStart"/>
+      <w:r>
+        <w:rPr>
+          <w:lang w:val="en-US"/>
+        </w:rPr>
+        <w:t>name&gt;</w:t>
+      </w:r>
+      <w:proofErr w:type="gramEnd"/>
+      <w:r>
+        <w:rPr>
+          <w:lang w:val="en-US"/>
+        </w:rPr>
+        <w:t>apple&lt;/name&gt;</w:t>
+      </w:r>
+    </w:p>
+    <w:p>
+      <w:pPr>
+        <w:rPr>
+          <w:lang w:val="en-US"/>
+        </w:rPr>
+      </w:pPr>
+      <w:r>
+        <w:rPr>
+          <w:lang w:val="en-US"/>
+        </w:rPr>
+        <w:t xml:space="preserve">   &lt;</w:t>
+      </w:r>
+      <w:proofErr w:type="gramStart"/>
+      <w:r>
+        <w:rPr>
+          <w:lang w:val="en-US"/>
+        </w:rPr>
+        <w:t>color&gt;</w:t>
+      </w:r>
+      <w:proofErr w:type="gramEnd"/>
+      <w:r>
+        <w:rPr>
+          <w:lang w:val="en-US"/>
+        </w:rPr>
+        <w:t>green&lt;/color&gt;</w:t>
       </w:r>
     </w:p>
     <w:p>
@@ -218,20 +286,48 @@
         <w:rPr>
           <w:lang w:val="en-US"/>
         </w:rPr>
-        <w:t xml:space="preserve">   &lt;name&gt;orange&lt;/name&gt;</w:t>
-      </w:r>
-    </w:p>
-    <w:p>
-      <w:pPr>
-        <w:rPr>
-          <w:lang w:val="en-US"/>
-        </w:rPr>
-      </w:pPr>
-      <w:r>
-        <w:rPr>
-          <w:lang w:val="en-US"/>
-        </w:rPr>
-        <w:t xml:space="preserve">   &lt;color&gt;orange&lt;/color&gt;</w:t>
+        <w:t xml:space="preserve">   &lt;</w:t>
+      </w:r>
+      <w:proofErr w:type="gramStart"/>
+      <w:r>
+        <w:rPr>
+          <w:lang w:val="en-US"/>
+        </w:rPr>
+        <w:t>name&gt;</w:t>
+      </w:r>
+      <w:proofErr w:type="gramEnd"/>
+      <w:r>
+        <w:rPr>
+          <w:lang w:val="en-US"/>
+        </w:rPr>
+        <w:t>orange&lt;/name&gt;</w:t>
+      </w:r>
+    </w:p>
+    <w:p>
+      <w:pPr>
+        <w:rPr>
+          <w:lang w:val="en-US"/>
+        </w:rPr>
+      </w:pPr>
+      <w:r>
+        <w:rPr>
+          <w:lang w:val="en-US"/>
+        </w:rPr>
+        <w:t xml:space="preserve">   &lt;</w:t>
+      </w:r>
+      <w:proofErr w:type="gramStart"/>
+      <w:r>
+        <w:rPr>
+          <w:lang w:val="en-US"/>
+        </w:rPr>
+        <w:t>color&gt;</w:t>
+      </w:r>
+      <w:proofErr w:type="gramEnd"/>
+      <w:r>
+        <w:rPr>
+          <w:lang w:val="en-US"/>
+        </w:rPr>
+        <w:t>orange&lt;/color&gt;</w:t>
       </w:r>
     </w:p>
     <w:p>
@@ -277,33 +373,69 @@
         <w:rPr>
           <w:lang w:val="en-US"/>
         </w:rPr>
-        <w:t>(fruits</w:t>
-      </w:r>
-    </w:p>
-    <w:p>
-      <w:pPr>
-        <w:rPr>
-          <w:lang w:val="en-US"/>
-        </w:rPr>
-      </w:pPr>
-      <w:r>
-        <w:rPr>
-          <w:lang w:val="en-US"/>
-        </w:rPr>
-        <w:t xml:space="preserve">  (fruit (% (fresh true) (weight 5))</w:t>
-      </w:r>
-    </w:p>
-    <w:p>
-      <w:pPr>
-        <w:rPr>
-          <w:lang w:val="en-US"/>
-        </w:rPr>
-      </w:pPr>
-      <w:r>
-        <w:rPr>
-          <w:lang w:val="en-US"/>
-        </w:rPr>
-        <w:t xml:space="preserve">    (name </w:t>
+        <w:t>(</w:t>
+      </w:r>
+      <w:proofErr w:type="gramStart"/>
+      <w:r>
+        <w:rPr>
+          <w:lang w:val="en-US"/>
+        </w:rPr>
+        <w:t>fruits</w:t>
+      </w:r>
+      <w:proofErr w:type="gramEnd"/>
+    </w:p>
+    <w:p>
+      <w:pPr>
+        <w:rPr>
+          <w:lang w:val="en-US"/>
+        </w:rPr>
+      </w:pPr>
+      <w:r>
+        <w:rPr>
+          <w:lang w:val="en-US"/>
+        </w:rPr>
+        <w:t xml:space="preserve">  (</w:t>
+      </w:r>
+      <w:proofErr w:type="gramStart"/>
+      <w:r>
+        <w:rPr>
+          <w:lang w:val="en-US"/>
+        </w:rPr>
+        <w:t>fruit</w:t>
+      </w:r>
+      <w:proofErr w:type="gramEnd"/>
+      <w:r>
+        <w:rPr>
+          <w:lang w:val="en-US"/>
+        </w:rPr>
+        <w:t xml:space="preserve"> (% (fresh true) (weight 5))</w:t>
+      </w:r>
+    </w:p>
+    <w:p>
+      <w:pPr>
+        <w:rPr>
+          <w:lang w:val="en-US"/>
+        </w:rPr>
+      </w:pPr>
+      <w:r>
+        <w:rPr>
+          <w:lang w:val="en-US"/>
+        </w:rPr>
+        <w:t xml:space="preserve">    (</w:t>
+      </w:r>
+      <w:proofErr w:type="gramStart"/>
+      <w:r>
+        <w:rPr>
+          <w:lang w:val="en-US"/>
+        </w:rPr>
+        <w:t>name</w:t>
+      </w:r>
+      <w:proofErr w:type="gramEnd"/>
+      <w:r>
+        <w:rPr>
+          <w:lang w:val="en-US"/>
+        </w:rPr>
+        <w:t xml:space="preserve"> </w:t>
       </w:r>
       <w:r>
         <w:rPr>
@@ -340,7 +472,21 @@
         <w:rPr>
           <w:lang w:val="en-US"/>
         </w:rPr>
-        <w:t xml:space="preserve">    (color </w:t>
+        <w:t xml:space="preserve">    (</w:t>
+      </w:r>
+      <w:proofErr w:type="gramStart"/>
+      <w:r>
+        <w:rPr>
+          <w:lang w:val="en-US"/>
+        </w:rPr>
+        <w:t>color</w:t>
+      </w:r>
+      <w:proofErr w:type="gramEnd"/>
+      <w:r>
+        <w:rPr>
+          <w:lang w:val="en-US"/>
+        </w:rPr>
+        <w:t xml:space="preserve"> </w:t>
       </w:r>
       <w:r>
         <w:rPr>
@@ -390,7 +536,21 @@
         <w:rPr>
           <w:lang w:val="en-US"/>
         </w:rPr>
-        <w:t xml:space="preserve">  (fruit (% (amount 20))</w:t>
+        <w:t xml:space="preserve">  (</w:t>
+      </w:r>
+      <w:proofErr w:type="gramStart"/>
+      <w:r>
+        <w:rPr>
+          <w:lang w:val="en-US"/>
+        </w:rPr>
+        <w:t>fruit</w:t>
+      </w:r>
+      <w:proofErr w:type="gramEnd"/>
+      <w:r>
+        <w:rPr>
+          <w:lang w:val="en-US"/>
+        </w:rPr>
+        <w:t xml:space="preserve"> (% (amount 20))</w:t>
       </w:r>
     </w:p>
     <w:p>
@@ -406,9 +566,11 @@
       <w:r>
         <w:t>«</w:t>
       </w:r>
+      <w:proofErr w:type="spellStart"/>
       <w:r>
         <w:t>orange</w:t>
       </w:r>
+      <w:proofErr w:type="spellEnd"/>
       <w:r>
         <w:t>»</w:t>
       </w:r>
@@ -418,14 +580,24 @@
     </w:p>
     <w:p>
       <w:r>
-        <w:t xml:space="preserve">    (color </w:t>
+        <w:t xml:space="preserve">    (</w:t>
+      </w:r>
+      <w:proofErr w:type="spellStart"/>
+      <w:r>
+        <w:t>color</w:t>
+      </w:r>
+      <w:proofErr w:type="spellEnd"/>
+      <w:r>
+        <w:t xml:space="preserve"> </w:t>
       </w:r>
       <w:r>
         <w:t>«</w:t>
       </w:r>
+      <w:proofErr w:type="spellStart"/>
       <w:r>
         <w:t>orange</w:t>
       </w:r>
+      <w:proofErr w:type="spellEnd"/>
       <w:r>
         <w:t>»</w:t>
       </w:r>
@@ -467,12 +639,14 @@
       <w:r>
         <w:t xml:space="preserve"> </w:t>
       </w:r>
+      <w:proofErr w:type="spellStart"/>
       <w:r>
         <w:rPr>
           <w:lang w:val="en-US"/>
         </w:rPr>
         <w:t>arrValue</w:t>
       </w:r>
+      <w:proofErr w:type="spellEnd"/>
       <w:r>
         <w:t>))</w:t>
       </w:r>
@@ -489,7 +663,23 @@
         <w:t>Пара ключ значение</w:t>
       </w:r>
       <w:r>
-        <w:t xml:space="preserve"> (key value)</w:t>
+        <w:t xml:space="preserve"> (</w:t>
+      </w:r>
+      <w:proofErr w:type="spellStart"/>
+      <w:r>
+        <w:t>key</w:t>
+      </w:r>
+      <w:proofErr w:type="spellEnd"/>
+      <w:r>
+        <w:t xml:space="preserve"> </w:t>
+      </w:r>
+      <w:proofErr w:type="spellStart"/>
+      <w:r>
+        <w:t>value</w:t>
+      </w:r>
+      <w:proofErr w:type="spellEnd"/>
+      <w:r>
+        <w:t>)</w:t>
       </w:r>
     </w:p>
     <w:p>
@@ -501,7 +691,15 @@
         </w:numPr>
       </w:pPr>
       <w:r>
-        <w:t xml:space="preserve">для представления массивов(объектов без ключа) используется следующий синтаксис </w:t>
+        <w:t xml:space="preserve">для представления </w:t>
+      </w:r>
+      <w:proofErr w:type="gramStart"/>
+      <w:r>
+        <w:t>массивов(</w:t>
+      </w:r>
+      <w:proofErr w:type="gramEnd"/>
+      <w:r>
+        <w:t xml:space="preserve">объектов без ключа) используется следующий синтаксис </w:t>
       </w:r>
       <w:r>
         <w:t>‘(“</w:t>
@@ -557,7 +755,15 @@
         <w:t xml:space="preserve">: </w:t>
       </w:r>
       <w:r>
-        <w:t>Разработайте язык навигации и простых запросов для заданного формата. Должны поддерживаться: относительный или абсолютный путь к узлу дерева, путь с условиями на свойства промежуточных узлов, путь с переменной вложенностью. В качестве семантической основы рекомендуется рассмотреть язык XPath для XML. Реализуйте функции поиска и модификации заданного формата посредством этого языка.</w:t>
+        <w:t xml:space="preserve">Разработайте язык навигации и простых запросов для заданного формата. Должны поддерживаться: относительный или абсолютный путь к узлу дерева, путь с условиями на свойства промежуточных узлов, путь с переменной вложенностью. В качестве семантической основы рекомендуется рассмотреть язык </w:t>
+      </w:r>
+      <w:proofErr w:type="spellStart"/>
+      <w:r>
+        <w:t>XPath</w:t>
+      </w:r>
+      <w:proofErr w:type="spellEnd"/>
+      <w:r>
+        <w:t xml:space="preserve"> для XML. Реализуйте функции поиска и модификации заданного формата посредством этого языка.</w:t>
       </w:r>
     </w:p>
     <w:p>
@@ -592,8 +798,13 @@
           <w:numId w:val="8"/>
         </w:numPr>
       </w:pPr>
-      <w:r>
-        <w:t>./name - относительный поиск элемента</w:t>
+      <w:proofErr w:type="spellStart"/>
+      <w:r>
+        <w:t>name</w:t>
+      </w:r>
+      <w:proofErr w:type="spellEnd"/>
+      <w:r>
+        <w:t xml:space="preserve"> - относительный поиск элемента</w:t>
       </w:r>
       <w:r>
         <w:t>(элементов)</w:t>
@@ -607,11 +818,21 @@
           <w:numId w:val="8"/>
         </w:numPr>
       </w:pPr>
-      <w:r>
-        <w:t>./fruit</w:t>
-      </w:r>
-      <w:r>
-        <w:t>/name - относительный поиск элемента</w:t>
+      <w:proofErr w:type="spellStart"/>
+      <w:r>
+        <w:t>fruit</w:t>
+      </w:r>
+      <w:proofErr w:type="spellEnd"/>
+      <w:r>
+        <w:t>/</w:t>
+      </w:r>
+      <w:proofErr w:type="spellStart"/>
+      <w:r>
+        <w:t>name</w:t>
+      </w:r>
+      <w:proofErr w:type="spellEnd"/>
+      <w:r>
+        <w:t xml:space="preserve"> - относительный поиск элемента</w:t>
       </w:r>
       <w:r>
         <w:t>(элементов)</w:t>
@@ -635,11 +856,16 @@
         <w:t>fruits/fruit/name</w:t>
       </w:r>
       <w:r>
-        <w:t xml:space="preserve"> - абсолютный </w:t>
+        <w:t xml:space="preserve"> - </w:t>
+      </w:r>
+      <w:proofErr w:type="gramStart"/>
+      <w:r>
+        <w:t xml:space="preserve">абсолютный </w:t>
       </w:r>
       <w:r>
         <w:t xml:space="preserve"> элемент</w:t>
       </w:r>
+      <w:proofErr w:type="gramEnd"/>
     </w:p>
     <w:p>
       <w:r>
@@ -653,39 +879,62 @@
           <w:ilvl w:val="0"/>
           <w:numId w:val="9"/>
         </w:numPr>
-        <w:rPr>
-          <w:lang w:val="en-US"/>
-        </w:rPr>
-      </w:pPr>
-      <w:r>
-        <w:rPr>
-          <w:lang w:val="en-US"/>
-        </w:rPr>
-        <w:t>/fruits/fruit[weight=»5»</w:t>
-      </w:r>
-      <w:r>
-        <w:rPr>
-          <w:lang w:val="en-US"/>
-        </w:rPr>
+      </w:pPr>
+      <w:bookmarkStart w:id="0" w:name="_GoBack"/>
+      <w:bookmarkEnd w:id="0"/>
+      <w:r>
+        <w:t xml:space="preserve">Условия на </w:t>
+      </w:r>
+      <w:r>
+        <w:t>параметры узла</w:t>
+      </w:r>
+      <w:r>
+        <w:t xml:space="preserve"> задаются в квадратных скобках </w:t>
+      </w:r>
+      <w:r>
+        <w:t>(</w:t>
+      </w:r>
+      <w:r>
+        <w:t>/</w:t>
+      </w:r>
+      <w:r>
+        <w:rPr>
+          <w:lang w:val="en-US"/>
+        </w:rPr>
+        <w:t>fruits</w:t>
+      </w:r>
+      <w:r>
+        <w:t>/</w:t>
+      </w:r>
+      <w:r>
+        <w:rPr>
+          <w:lang w:val="en-US"/>
+        </w:rPr>
+        <w:t>fruit</w:t>
+      </w:r>
+      <w:r>
+        <w:t>[</w:t>
+      </w:r>
+      <w:r>
+        <w:rPr>
+          <w:lang w:val="en-US"/>
+        </w:rPr>
+        <w:t>fresh</w:t>
+      </w:r>
+      <w:r>
+        <w:t>=</w:t>
+      </w:r>
+      <w:r>
+        <w:rPr>
+          <w:lang w:val="en-US"/>
+        </w:rPr>
+        <w:t>true</w:t>
+      </w:r>
+      <w:r>
         <w:t>]</w:t>
       </w:r>
       <w:r>
-        <w:rPr>
-          <w:lang w:val="en-US"/>
-        </w:rPr>
-        <w:t xml:space="preserve"> or/and </w:t>
-      </w:r>
-      <w:r>
-        <w:rPr>
-          <w:lang w:val="en-US"/>
-        </w:rPr>
-        <w:t>[</w:t>
-      </w:r>
-      <w:r>
-        <w:rPr>
-          <w:lang w:val="en-US"/>
-        </w:rPr>
-        <w:t>fresh=»true»]/name</w:t>
+        <w:t>)</w:t>
       </w:r>
     </w:p>
     <w:p>
@@ -697,10 +946,52 @@
         </w:numPr>
       </w:pPr>
       <w:r>
-        <w:t xml:space="preserve">Условия на узел задаются в квадратных скобках </w:t>
-      </w:r>
-      <w:r>
-        <w:t>[]</w:t>
+        <w:t xml:space="preserve">Условия на значение узла задаются в квадратных скобках без </w:t>
+      </w:r>
+      <w:r>
+        <w:t xml:space="preserve">значения </w:t>
+      </w:r>
+      <w:r>
+        <w:t>параметра (</w:t>
+      </w:r>
+      <w:r>
+        <w:t>/</w:t>
+      </w:r>
+      <w:r>
+        <w:rPr>
+          <w:lang w:val="en-US"/>
+        </w:rPr>
+        <w:t>fruits</w:t>
+      </w:r>
+      <w:r>
+        <w:t>/</w:t>
+      </w:r>
+      <w:r>
+        <w:rPr>
+          <w:lang w:val="en-US"/>
+        </w:rPr>
+        <w:t>fruit</w:t>
+      </w:r>
+      <w:r>
+        <w:t>/</w:t>
+      </w:r>
+      <w:r>
+        <w:rPr>
+          <w:lang w:val="en-US"/>
+        </w:rPr>
+        <w:t>name</w:t>
+      </w:r>
+      <w:r>
+        <w:t>[“</w:t>
+      </w:r>
+      <w:r>
+        <w:rPr>
+          <w:lang w:val="en-US"/>
+        </w:rPr>
+        <w:t>apple</w:t>
+      </w:r>
+      <w:r>
+        <w:t>”])</w:t>
       </w:r>
     </w:p>
     <w:p>
@@ -712,7 +1003,16 @@
         </w:numPr>
       </w:pPr>
       <w:r>
-        <w:t>Условия на значение узла задаются в квадратных скобках без параметра (</w:t>
+        <w:t>Можно использовать несколько условий одновременно</w:t>
+      </w:r>
+      <w:r>
+        <w:t xml:space="preserve"> (/</w:t>
+      </w:r>
+      <w:r>
+        <w:rPr>
+          <w:lang w:val="en-US"/>
+        </w:rPr>
+        <w:t>fruits</w:t>
       </w:r>
       <w:r>
         <w:t>/</w:t>
@@ -721,72 +1021,9 @@
         <w:rPr>
           <w:lang w:val="en-US"/>
         </w:rPr>
-        <w:t>fruits</w:t>
-      </w:r>
-      <w:r>
-        <w:t>/</w:t>
-      </w:r>
-      <w:r>
-        <w:rPr>
-          <w:lang w:val="en-US"/>
-        </w:rPr>
         <w:t>fruit</w:t>
       </w:r>
       <w:r>
-        <w:t>/</w:t>
-      </w:r>
-      <w:r>
-        <w:rPr>
-          <w:lang w:val="en-US"/>
-        </w:rPr>
-        <w:t>name</w:t>
-      </w:r>
-      <w:r>
-        <w:t>[“</w:t>
-      </w:r>
-      <w:r>
-        <w:rPr>
-          <w:lang w:val="en-US"/>
-        </w:rPr>
-        <w:t>apple</w:t>
-      </w:r>
-      <w:r>
-        <w:t>”])</w:t>
-      </w:r>
-    </w:p>
-    <w:p>
-      <w:pPr>
-        <w:pStyle w:val="a3"/>
-        <w:numPr>
-          <w:ilvl w:val="0"/>
-          <w:numId w:val="9"/>
-        </w:numPr>
-      </w:pPr>
-      <w:r>
-        <w:t>Можно использовать несколько условий одновременно</w:t>
-      </w:r>
-      <w:r>
-        <w:t xml:space="preserve"> (</w:t>
-      </w:r>
-      <w:r>
-        <w:t>/</w:t>
-      </w:r>
-      <w:r>
-        <w:rPr>
-          <w:lang w:val="en-US"/>
-        </w:rPr>
-        <w:t>fruits</w:t>
-      </w:r>
-      <w:r>
-        <w:t>/</w:t>
-      </w:r>
-      <w:r>
-        <w:rPr>
-          <w:lang w:val="en-US"/>
-        </w:rPr>
-        <w:t>fruit</w:t>
-      </w:r>
-      <w:r>
         <w:t>[</w:t>
       </w:r>
       <w:r>
@@ -796,10 +1033,7 @@
         <w:t>weight</w:t>
       </w:r>
       <w:r>
-        <w:t>=5]</w:t>
-      </w:r>
-      <w:r>
-        <w:t>[</w:t>
+        <w:t>=5][</w:t>
       </w:r>
       <w:r>
         <w:rPr>
@@ -819,8 +1053,6 @@
       <w:r>
         <w:t>])</w:t>
       </w:r>
-      <w:bookmarkStart w:id="0" w:name="_GoBack"/>
-      <w:bookmarkEnd w:id="0"/>
     </w:p>
     <w:p>
       <w:r>
@@ -836,8 +1068,21 @@
         </w:numPr>
       </w:pPr>
       <w:r>
-        <w:t>/fruits/*/name</w:t>
-      </w:r>
+        <w:t>/</w:t>
+      </w:r>
+      <w:proofErr w:type="spellStart"/>
+      <w:r>
+        <w:t>fruits</w:t>
+      </w:r>
+      <w:proofErr w:type="spellEnd"/>
+      <w:r>
+        <w:t>/*/</w:t>
+      </w:r>
+      <w:proofErr w:type="spellStart"/>
+      <w:r>
+        <w:t>name</w:t>
+      </w:r>
+      <w:proofErr w:type="spellEnd"/>
     </w:p>
     <w:p>
       <w:pPr>
@@ -880,7 +1125,15 @@
     </w:p>
     <w:p>
       <w:r>
-        <w:t>Разработайте представление схемы (по аналогии с XML Schema). Реализуйте функции проверки документа по схеме.</w:t>
+        <w:t xml:space="preserve">Разработайте представление схемы (по аналогии с XML </w:t>
+      </w:r>
+      <w:proofErr w:type="spellStart"/>
+      <w:r>
+        <w:t>Schema</w:t>
+      </w:r>
+      <w:proofErr w:type="spellEnd"/>
+      <w:r>
+        <w:t>). Реализуйте функции проверки документа по схеме.</w:t>
       </w:r>
     </w:p>
     <w:p>
@@ -923,46 +1176,116 @@
         <w:rPr>
           <w:lang w:val="en-US"/>
         </w:rPr>
-        <w:t>(fruits (&amp; element)</w:t>
-      </w:r>
-    </w:p>
-    <w:p>
-      <w:pPr>
-        <w:rPr>
-          <w:lang w:val="en-US"/>
-        </w:rPr>
-      </w:pPr>
-      <w:r>
-        <w:rPr>
-          <w:lang w:val="en-US"/>
-        </w:rPr>
-        <w:t xml:space="preserve">  (fruit (&amp; element) (% (fresh (&amp; boolean)) (weight (&amp; integer)))</w:t>
-      </w:r>
-    </w:p>
-    <w:p>
-      <w:pPr>
-        <w:rPr>
-          <w:lang w:val="en-US"/>
-        </w:rPr>
-      </w:pPr>
-      <w:r>
-        <w:rPr>
-          <w:lang w:val="en-US"/>
-        </w:rPr>
-        <w:t xml:space="preserve">    (name (&amp; text))</w:t>
-      </w:r>
-    </w:p>
-    <w:p>
-      <w:pPr>
-        <w:rPr>
-          <w:lang w:val="en-US"/>
-        </w:rPr>
-      </w:pPr>
-      <w:r>
-        <w:rPr>
-          <w:lang w:val="en-US"/>
-        </w:rPr>
-        <w:t xml:space="preserve">    (color (&amp; text))</w:t>
+        <w:t>(</w:t>
+      </w:r>
+      <w:proofErr w:type="gramStart"/>
+      <w:r>
+        <w:rPr>
+          <w:lang w:val="en-US"/>
+        </w:rPr>
+        <w:t>fruits</w:t>
+      </w:r>
+      <w:proofErr w:type="gramEnd"/>
+      <w:r>
+        <w:rPr>
+          <w:lang w:val="en-US"/>
+        </w:rPr>
+        <w:t xml:space="preserve"> (&amp; element)</w:t>
+      </w:r>
+    </w:p>
+    <w:p>
+      <w:pPr>
+        <w:rPr>
+          <w:lang w:val="en-US"/>
+        </w:rPr>
+      </w:pPr>
+      <w:r>
+        <w:rPr>
+          <w:lang w:val="en-US"/>
+        </w:rPr>
+        <w:t xml:space="preserve">  (</w:t>
+      </w:r>
+      <w:proofErr w:type="gramStart"/>
+      <w:r>
+        <w:rPr>
+          <w:lang w:val="en-US"/>
+        </w:rPr>
+        <w:t>fruit</w:t>
+      </w:r>
+      <w:proofErr w:type="gramEnd"/>
+      <w:r>
+        <w:rPr>
+          <w:lang w:val="en-US"/>
+        </w:rPr>
+        <w:t xml:space="preserve"> (&amp; element) (% (fresh (&amp; </w:t>
+      </w:r>
+      <w:proofErr w:type="spellStart"/>
+      <w:r>
+        <w:rPr>
+          <w:lang w:val="en-US"/>
+        </w:rPr>
+        <w:t>boolean</w:t>
+      </w:r>
+      <w:proofErr w:type="spellEnd"/>
+      <w:r>
+        <w:rPr>
+          <w:lang w:val="en-US"/>
+        </w:rPr>
+        <w:t>)) (weight (&amp; integer)))</w:t>
+      </w:r>
+    </w:p>
+    <w:p>
+      <w:pPr>
+        <w:rPr>
+          <w:lang w:val="en-US"/>
+        </w:rPr>
+      </w:pPr>
+      <w:r>
+        <w:rPr>
+          <w:lang w:val="en-US"/>
+        </w:rPr>
+        <w:t xml:space="preserve">    (</w:t>
+      </w:r>
+      <w:proofErr w:type="gramStart"/>
+      <w:r>
+        <w:rPr>
+          <w:lang w:val="en-US"/>
+        </w:rPr>
+        <w:t>name</w:t>
+      </w:r>
+      <w:proofErr w:type="gramEnd"/>
+      <w:r>
+        <w:rPr>
+          <w:lang w:val="en-US"/>
+        </w:rPr>
+        <w:t xml:space="preserve"> (&amp; text))</w:t>
+      </w:r>
+    </w:p>
+    <w:p>
+      <w:pPr>
+        <w:rPr>
+          <w:lang w:val="en-US"/>
+        </w:rPr>
+      </w:pPr>
+      <w:r>
+        <w:rPr>
+          <w:lang w:val="en-US"/>
+        </w:rPr>
+        <w:t xml:space="preserve">    (</w:t>
+      </w:r>
+      <w:proofErr w:type="gramStart"/>
+      <w:r>
+        <w:rPr>
+          <w:lang w:val="en-US"/>
+        </w:rPr>
+        <w:t>color</w:t>
+      </w:r>
+      <w:proofErr w:type="gramEnd"/>
+      <w:r>
+        <w:rPr>
+          <w:lang w:val="en-US"/>
+        </w:rPr>
+        <w:t xml:space="preserve"> (&amp; text))</w:t>
       </w:r>
     </w:p>
     <w:p>
@@ -988,34 +1311,76 @@
         <w:rPr>
           <w:lang w:val="en-US"/>
         </w:rPr>
+        <w:t xml:space="preserve">  (</w:t>
+      </w:r>
+      <w:proofErr w:type="gramStart"/>
+      <w:r>
+        <w:rPr>
+          <w:lang w:val="en-US"/>
+        </w:rPr>
+        <w:t>fruit</w:t>
+      </w:r>
+      <w:proofErr w:type="gramEnd"/>
+      <w:r>
+        <w:rPr>
+          <w:lang w:val="en-US"/>
+        </w:rPr>
+        <w:t xml:space="preserve"> (&amp; element) (% (amount (&amp; integer)))</w:t>
+      </w:r>
+    </w:p>
+    <w:p>
+      <w:pPr>
+        <w:rPr>
+          <w:lang w:val="en-US"/>
+        </w:rPr>
+      </w:pPr>
+      <w:r>
+        <w:rPr>
+          <w:lang w:val="en-US"/>
+        </w:rPr>
         <w:lastRenderedPageBreak/>
-        <w:t xml:space="preserve">  (fruit (&amp; element) (% (amount (&amp; integer)))</w:t>
-      </w:r>
-    </w:p>
-    <w:p>
-      <w:pPr>
-        <w:rPr>
-          <w:lang w:val="en-US"/>
-        </w:rPr>
-      </w:pPr>
-      <w:r>
-        <w:rPr>
-          <w:lang w:val="en-US"/>
-        </w:rPr>
-        <w:t xml:space="preserve">    (name (&amp; text))</w:t>
-      </w:r>
-    </w:p>
-    <w:p>
-      <w:pPr>
-        <w:rPr>
-          <w:lang w:val="en-US"/>
-        </w:rPr>
-      </w:pPr>
-      <w:r>
-        <w:rPr>
-          <w:lang w:val="en-US"/>
-        </w:rPr>
-        <w:t xml:space="preserve">    (color (&amp; text))</w:t>
+        <w:t xml:space="preserve">    (</w:t>
+      </w:r>
+      <w:proofErr w:type="gramStart"/>
+      <w:r>
+        <w:rPr>
+          <w:lang w:val="en-US"/>
+        </w:rPr>
+        <w:t>name</w:t>
+      </w:r>
+      <w:proofErr w:type="gramEnd"/>
+      <w:r>
+        <w:rPr>
+          <w:lang w:val="en-US"/>
+        </w:rPr>
+        <w:t xml:space="preserve"> (&amp; text))</w:t>
+      </w:r>
+    </w:p>
+    <w:p>
+      <w:pPr>
+        <w:rPr>
+          <w:lang w:val="en-US"/>
+        </w:rPr>
+      </w:pPr>
+      <w:r>
+        <w:rPr>
+          <w:lang w:val="en-US"/>
+        </w:rPr>
+        <w:t xml:space="preserve">    (</w:t>
+      </w:r>
+      <w:proofErr w:type="gramStart"/>
+      <w:r>
+        <w:rPr>
+          <w:lang w:val="en-US"/>
+        </w:rPr>
+        <w:t>color</w:t>
+      </w:r>
+      <w:proofErr w:type="gramEnd"/>
+      <w:r>
+        <w:rPr>
+          <w:lang w:val="en-US"/>
+        </w:rPr>
+        <w:t xml:space="preserve"> (&amp; text))</w:t>
       </w:r>
     </w:p>
     <w:p>
@@ -1072,6 +1437,7 @@
         </w:rPr>
         <w:t xml:space="preserve"> – </w:t>
       </w:r>
+      <w:proofErr w:type="gramStart"/>
       <w:r>
         <w:t>атомарные</w:t>
       </w:r>
@@ -1081,6 +1447,7 @@
         </w:rPr>
         <w:t>(</w:t>
       </w:r>
+      <w:proofErr w:type="gramEnd"/>
       <w:r>
         <w:rPr>
           <w:lang w:val="en-US"/>
@@ -1128,8 +1495,13 @@
         <w:t>документа</w:t>
       </w:r>
       <w:r>
-        <w:t xml:space="preserve"> предлагается использовать ассоциативный массив(</w:t>
-      </w:r>
+        <w:t xml:space="preserve"> предлагается использовать ассоциативный </w:t>
+      </w:r>
+      <w:proofErr w:type="gramStart"/>
+      <w:r>
+        <w:t>массив(</w:t>
+      </w:r>
+      <w:proofErr w:type="gramEnd"/>
       <w:r>
         <w:rPr>
           <w:lang w:val="en-US"/>
@@ -1343,8 +1715,13 @@
             <w:tcW w:w="2682" w:type="dxa"/>
           </w:tcPr>
           <w:p>
+            <w:proofErr w:type="spellStart"/>
             <w:r>
-              <w:t>Ходорченко Антон</w:t>
+              <w:t>Ходорченко</w:t>
+            </w:r>
+            <w:proofErr w:type="spellEnd"/>
+            <w:r>
+              <w:t xml:space="preserve"> Антон</w:t>
             </w:r>
           </w:p>
         </w:tc>
@@ -1583,7 +1960,7 @@
         <w:rStyle w:val="a6"/>
         <w:noProof/>
       </w:rPr>
-      <w:t>1</w:t>
+      <w:t>3</w:t>
     </w:r>
     <w:r>
       <w:rPr>

</xml_diff>